<commit_message>
#6 - mu: intern special form implementations
</commit_message>
<xml_diff>
--- a/doc/refcards/mu-ref.docx
+++ b/doc/refcards/mu-ref.docx
@@ -314,7 +314,19 @@
           <w:sz w:val="20"/>
           <w:szCs w:val="20"/>
         </w:rPr>
-        <w:t>0.0.4</w:t>
+        <w:t>0.0.</w:t>
+      </w:r>
+      <w:r>
+        <w:rPr>
+          <w:rFonts w:ascii="Georgia" w:hAnsi="Georgia"/>
+          <w:b w:val="false"/>
+          <w:bCs w:val="false"/>
+          <w:i/>
+          <w:iCs/>
+          <w:sz w:val="20"/>
+          <w:szCs w:val="20"/>
+        </w:rPr>
+        <w:t>5</w:t>
       </w:r>
     </w:p>
     <w:p>
@@ -2454,35 +2466,18 @@
       <w:r>
         <w:rPr>
           <w:rFonts w:ascii="Georgia" w:hAnsi="Georgia"/>
-          <w:sz w:val="20"/>
-          <w:szCs w:val="20"/>
-        </w:rPr>
-      </w:r>
-    </w:p>
-    <w:p>
-      <w:pPr>
-        <w:pStyle w:val="Normal"/>
-        <w:rPr>
-          <w:rFonts w:ascii="Georgia" w:hAnsi="Georgia"/>
-          <w:sz w:val="20"/>
-          <w:szCs w:val="20"/>
-        </w:rPr>
-      </w:pPr>
-      <w:r>
-        <w:rPr>
-          <w:rFonts w:ascii="Georgia" w:hAnsi="Georgia"/>
-          <w:b/>
-          <w:bCs/>
-          <w:i w:val="false"/>
-          <w:iCs w:val="false"/>
-          <w:caps w:val="false"/>
-          <w:smallCaps w:val="false"/>
-          <w:color w:val="24292E"/>
-          <w:spacing w:val="0"/>
-          <w:sz w:val="20"/>
-          <w:szCs w:val="20"/>
-        </w:rPr>
-        <w:t>%fr-ref</w:t>
+          <w:b/>
+          <w:bCs/>
+          <w:i w:val="false"/>
+          <w:iCs w:val="false"/>
+          <w:caps w:val="false"/>
+          <w:smallCaps w:val="false"/>
+          <w:color w:val="24292E"/>
+          <w:spacing w:val="0"/>
+          <w:sz w:val="20"/>
+          <w:szCs w:val="20"/>
+        </w:rPr>
+        <w:t>::fr-ref</w:t>
       </w:r>
       <w:r>
         <w:rPr>
@@ -2562,7 +2557,7 @@
           <w:sz w:val="16"/>
           <w:szCs w:val="20"/>
         </w:rPr>
-        <w:t xml:space="preserve">      </w:t>
+        <w:t xml:space="preserve">       </w:t>
       </w:r>
       <w:r>
         <w:rPr>
@@ -2611,6 +2606,23 @@
           <w:szCs w:val="20"/>
         </w:rPr>
         <w:t>variable</w:t>
+      </w:r>
+    </w:p>
+    <w:p>
+      <w:pPr>
+        <w:pStyle w:val="Normal"/>
+        <w:rPr>
+          <w:rFonts w:ascii="Georgia" w:hAnsi="Georgia"/>
+          <w:sz w:val="16"/>
+          <w:szCs w:val="16"/>
+        </w:rPr>
+      </w:pPr>
+      <w:r>
+        <w:rPr>
+          <w:rFonts w:ascii="Georgia" w:hAnsi="Georgia"/>
+          <w:sz w:val="16"/>
+          <w:szCs w:val="16"/>
+        </w:rPr>
       </w:r>
     </w:p>
     <w:p>
@@ -5681,15 +5693,13 @@
       <w:pPr>
         <w:pStyle w:val="Normal"/>
         <w:rPr>
-          <w:sz w:val="16"/>
-          <w:szCs w:val="16"/>
-        </w:rPr>
-      </w:pPr>
-      <w:r>
-        <w:rPr>
-          <w:sz w:val="16"/>
-          <w:szCs w:val="16"/>
-        </w:rPr>
+          <w:rFonts w:ascii="Georgia" w:hAnsi="Georgia"/>
+          <w:sz w:val="20"/>
+          <w:szCs w:val="20"/>
+        </w:rPr>
+      </w:pPr>
+      <w:r>
+        <w:rPr/>
       </w:r>
     </w:p>
     <w:p>
@@ -5715,7 +5725,7 @@
           <w:u w:val="none"/>
           <w:lang w:val="en-US" w:eastAsia="zh-CN" w:bidi="hi-IN"/>
         </w:rPr>
-        <w:t>%if</w:t>
+        <w:t>::if</w:t>
       </w:r>
       <w:r>
         <w:rPr>
@@ -6219,21 +6229,6 @@
           <w:lang w:val="en-US" w:eastAsia="zh-CN" w:bidi="hi-IN"/>
         </w:rPr>
         <w:t>with escapes</w:t>
-      </w:r>
-    </w:p>
-    <w:p>
-      <w:pPr>
-        <w:pStyle w:val="Normal"/>
-        <w:rPr>
-          <w:sz w:val="16"/>
-          <w:szCs w:val="16"/>
-        </w:rPr>
-      </w:pPr>
-      <w:r>
-        <w:rPr>
-          <w:sz w:val="16"/>
-          <w:szCs w:val="16"/>
-        </w:rPr>
       </w:r>
     </w:p>
     <w:p>
@@ -14368,7 +14363,7 @@
           <w:ilvl w:val="0"/>
           <w:numId w:val="0"/>
         </w:numPr>
-        <w:overflowPunct w:val="true"/>
+        <w:overflowPunct w:val="false"/>
         <w:bidi w:val="0"/>
         <w:spacing w:before="0" w:after="0"/>
         <w:ind w:left="0" w:right="0" w:hanging="0"/>
@@ -14451,7 +14446,7 @@
           <w:ilvl w:val="0"/>
           <w:numId w:val="0"/>
         </w:numPr>
-        <w:overflowPunct w:val="true"/>
+        <w:overflowPunct w:val="false"/>
         <w:bidi w:val="0"/>
         <w:spacing w:before="0" w:after="0"/>
         <w:ind w:left="0" w:right="0" w:hanging="0"/>
@@ -14551,7 +14546,7 @@
           <w:ilvl w:val="0"/>
           <w:numId w:val="0"/>
         </w:numPr>
-        <w:overflowPunct w:val="true"/>
+        <w:overflowPunct w:val="false"/>
         <w:bidi w:val="0"/>
         <w:spacing w:before="0" w:after="0"/>
         <w:ind w:left="0" w:right="0" w:hanging="0"/>
@@ -14583,7 +14578,7 @@
           <w:ilvl w:val="0"/>
           <w:numId w:val="0"/>
         </w:numPr>
-        <w:overflowPunct w:val="true"/>
+        <w:overflowPunct w:val="false"/>
         <w:bidi w:val="0"/>
         <w:spacing w:before="0" w:after="0"/>
         <w:ind w:left="0" w:right="0" w:hanging="0"/>
@@ -14650,7 +14645,7 @@
           <w:ilvl w:val="0"/>
           <w:numId w:val="0"/>
         </w:numPr>
-        <w:overflowPunct w:val="true"/>
+        <w:overflowPunct w:val="false"/>
         <w:bidi w:val="0"/>
         <w:spacing w:before="0" w:after="0"/>
         <w:ind w:left="0" w:right="0" w:hanging="0"/>
@@ -14717,7 +14712,7 @@
           <w:ilvl w:val="0"/>
           <w:numId w:val="0"/>
         </w:numPr>
-        <w:overflowPunct w:val="true"/>
+        <w:overflowPunct w:val="false"/>
         <w:bidi w:val="0"/>
         <w:spacing w:before="0" w:after="0"/>
         <w:ind w:left="0" w:right="0" w:hanging="0"/>
@@ -15982,7 +15977,7 @@
           <w:ilvl w:val="0"/>
           <w:numId w:val="0"/>
         </w:numPr>
-        <w:overflowPunct w:val="true"/>
+        <w:overflowPunct w:val="false"/>
         <w:bidi w:val="0"/>
         <w:spacing w:before="0" w:after="0"/>
         <w:ind w:left="0" w:right="0" w:hanging="0"/>
@@ -19620,7 +19615,7 @@
     <w:pPr>
       <w:widowControl/>
       <w:suppressAutoHyphens w:val="true"/>
-      <w:overflowPunct w:val="true"/>
+      <w:overflowPunct w:val="false"/>
       <w:bidi w:val="0"/>
       <w:spacing w:before="0" w:after="0"/>
       <w:jc w:val="left"/>

</xml_diff>

<commit_message>
#19 - mu: namespace symbol lists
</commit_message>
<xml_diff>
--- a/doc/refcards/mu-ref.docx
+++ b/doc/refcards/mu-ref.docx
@@ -314,19 +314,7 @@
           <w:sz w:val="20"/>
           <w:szCs w:val="20"/>
         </w:rPr>
-        <w:t>0.0.</w:t>
-      </w:r>
-      <w:r>
-        <w:rPr>
-          <w:rFonts w:ascii="Georgia" w:hAnsi="Georgia"/>
-          <w:b w:val="false"/>
-          <w:bCs w:val="false"/>
-          <w:i/>
-          <w:iCs/>
-          <w:sz w:val="20"/>
-          <w:szCs w:val="20"/>
-        </w:rPr>
-        <w:t>5</w:t>
+        <w:t>0.0.5</w:t>
       </w:r>
     </w:p>
     <w:p>
@@ -2474,8 +2462,8 @@
           <w:smallCaps w:val="false"/>
           <w:color w:val="24292E"/>
           <w:spacing w:val="0"/>
-          <w:sz w:val="20"/>
-          <w:szCs w:val="20"/>
+          <w:sz w:val="21"/>
+          <w:szCs w:val="21"/>
         </w:rPr>
         <w:t>::fr-ref</w:t>
       </w:r>
@@ -2490,8 +2478,8 @@
           <w:smallCaps w:val="false"/>
           <w:color w:val="24292E"/>
           <w:spacing w:val="0"/>
-          <w:sz w:val="16"/>
-          <w:szCs w:val="20"/>
+          <w:sz w:val="21"/>
+          <w:szCs w:val="21"/>
         </w:rPr>
         <w:t xml:space="preserve"> </w:t>
       </w:r>
@@ -5699,7 +5687,11 @@
         </w:rPr>
       </w:pPr>
       <w:r>
-        <w:rPr/>
+        <w:rPr>
+          <w:rFonts w:ascii="Georgia" w:hAnsi="Georgia"/>
+          <w:sz w:val="20"/>
+          <w:szCs w:val="20"/>
+        </w:rPr>
       </w:r>
     </w:p>
     <w:p>
@@ -10929,23 +10921,6 @@
         <w:pStyle w:val="Normal"/>
         <w:rPr>
           <w:rFonts w:ascii="Georgia" w:hAnsi="Georgia"/>
-          <w:sz w:val="16"/>
-          <w:szCs w:val="16"/>
-        </w:rPr>
-      </w:pPr>
-      <w:r>
-        <w:rPr>
-          <w:rFonts w:ascii="Georgia" w:hAnsi="Georgia"/>
-          <w:sz w:val="16"/>
-          <w:szCs w:val="16"/>
-        </w:rPr>
-      </w:r>
-    </w:p>
-    <w:p>
-      <w:pPr>
-        <w:pStyle w:val="Normal"/>
-        <w:rPr>
-          <w:rFonts w:ascii="Georgia" w:hAnsi="Georgia"/>
         </w:rPr>
       </w:pPr>
       <w:r>
@@ -11333,23 +11308,6 @@
         <w:pStyle w:val="Normal"/>
         <w:rPr>
           <w:rFonts w:ascii="Georgia" w:hAnsi="Georgia"/>
-          <w:sz w:val="16"/>
-          <w:szCs w:val="16"/>
-        </w:rPr>
-      </w:pPr>
-      <w:r>
-        <w:rPr>
-          <w:rFonts w:ascii="Georgia" w:hAnsi="Georgia"/>
-          <w:sz w:val="16"/>
-          <w:szCs w:val="16"/>
-        </w:rPr>
-      </w:r>
-    </w:p>
-    <w:p>
-      <w:pPr>
-        <w:pStyle w:val="Normal"/>
-        <w:rPr>
-          <w:rFonts w:ascii="Georgia" w:hAnsi="Georgia"/>
           <w:sz w:val="20"/>
           <w:szCs w:val="20"/>
         </w:rPr>
@@ -11719,22 +11677,6 @@
           <w:szCs w:val="20"/>
         </w:rPr>
         <w:t>:output</w:t>
-      </w:r>
-    </w:p>
-    <w:p>
-      <w:pPr>
-        <w:pStyle w:val="Normal"/>
-        <w:ind w:left="0" w:right="0" w:hanging="0"/>
-        <w:rPr>
-          <w:sz w:val="16"/>
-          <w:szCs w:val="16"/>
-        </w:rPr>
-      </w:pPr>
-      <w:r>
-        <w:rPr>
-          <w:sz w:val="16"/>
-          <w:szCs w:val="16"/>
-        </w:rPr>
       </w:r>
     </w:p>
     <w:p>
@@ -11887,6 +11829,21 @@
           <w:szCs w:val="20"/>
         </w:rPr>
         <w:t>stream</w:t>
+      </w:r>
+    </w:p>
+    <w:p>
+      <w:pPr>
+        <w:pStyle w:val="Normal"/>
+        <w:rPr>
+          <w:sz w:val="16"/>
+          <w:szCs w:val="16"/>
+        </w:rPr>
+      </w:pPr>
+      <w:r>
+        <w:rPr>
+          <w:sz w:val="16"/>
+          <w:szCs w:val="16"/>
+        </w:rPr>
       </w:r>
     </w:p>
     <w:p>
@@ -13070,7 +13027,7 @@
           <w:u w:val="none"/>
           <w:lang w:val="en-US" w:eastAsia="zh-CN" w:bidi="hi-IN"/>
         </w:rPr>
-        <w:t xml:space="preserve">                      </w:t>
+        <w:t xml:space="preserve">                     </w:t>
       </w:r>
       <w:r>
         <w:rPr>
@@ -13115,7 +13072,7 @@
         </w:rPr>
         <w:tab/>
         <w:tab/>
-        <w:t xml:space="preserve">  </w:t>
+        <w:t xml:space="preserve"> </w:t>
       </w:r>
       <w:r>
         <w:rPr>
@@ -13171,7 +13128,6 @@
         <w:pStyle w:val="Normal"/>
         <w:ind w:left="0" w:right="0" w:hanging="0"/>
         <w:rPr>
-          <w:rFonts w:ascii="Georgia" w:hAnsi="Georgia"/>
           <w:sz w:val="20"/>
           <w:szCs w:val="20"/>
         </w:rPr>
@@ -13195,28 +13151,168 @@
           <w:bCs w:val="false"/>
           <w:i w:val="false"/>
           <w:iCs w:val="false"/>
-          <w:sz w:val="16"/>
-          <w:szCs w:val="20"/>
-        </w:rPr>
-        <w:t xml:space="preserve"> </w:t>
-      </w:r>
-      <w:r>
-        <w:rPr>
-          <w:rFonts w:ascii="Georgia" w:hAnsi="Georgia"/>
-          <w:b w:val="false"/>
-          <w:bCs w:val="false"/>
-          <w:i/>
-          <w:iCs/>
-          <w:sz w:val="20"/>
-          <w:szCs w:val="20"/>
-        </w:rPr>
-        <w:t xml:space="preserve">string    </w:t>
-      </w:r>
-      <w:r>
-        <w:rPr>
-          <w:rFonts w:ascii="Georgia" w:hAnsi="Georgia"/>
-          <w:b w:val="false"/>
-          <w:bCs w:val="false"/>
+          <w:sz w:val="20"/>
+          <w:szCs w:val="20"/>
+        </w:rPr>
+        <w:t xml:space="preserve"> </w:t>
+      </w:r>
+      <w:r>
+        <w:rPr>
+          <w:rFonts w:ascii="Georgia" w:hAnsi="Georgia"/>
+          <w:b w:val="false"/>
+          <w:bCs w:val="false"/>
+          <w:i/>
+          <w:iCs/>
+          <w:sz w:val="20"/>
+          <w:szCs w:val="20"/>
+        </w:rPr>
+        <w:t xml:space="preserve">string  </w:t>
+      </w:r>
+      <w:r>
+        <w:rPr>
+          <w:rFonts w:ascii="Georgia" w:hAnsi="Georgia"/>
+          <w:b w:val="false"/>
+          <w:bCs w:val="false"/>
+          <w:i w:val="false"/>
+          <w:iCs w:val="false"/>
+          <w:sz w:val="20"/>
+          <w:szCs w:val="20"/>
+        </w:rPr>
+        <w:t xml:space="preserve">map </w:t>
+      </w:r>
+      <w:r>
+        <w:rPr>
+          <w:rFonts w:ascii="Georgia" w:hAnsi="Georgia"/>
+          <w:b w:val="false"/>
+          <w:bCs w:val="false"/>
+          <w:i/>
+          <w:iCs/>
+          <w:sz w:val="20"/>
+          <w:szCs w:val="20"/>
+        </w:rPr>
+        <w:t>string</w:t>
+      </w:r>
+      <w:r>
+        <w:rPr>
+          <w:rFonts w:ascii="Georgia" w:hAnsi="Georgia"/>
+          <w:b w:val="false"/>
+          <w:bCs w:val="false"/>
+          <w:i w:val="false"/>
+          <w:iCs/>
+          <w:sz w:val="20"/>
+          <w:szCs w:val="20"/>
+        </w:rPr>
+        <w:t xml:space="preserve"> </w:t>
+      </w:r>
+      <w:r>
+        <w:rPr>
+          <w:rFonts w:ascii="Georgia" w:hAnsi="Georgia"/>
+          <w:b w:val="false"/>
+          <w:bCs w:val="false"/>
+          <w:i w:val="false"/>
+          <w:iCs w:val="false"/>
+          <w:sz w:val="20"/>
+          <w:szCs w:val="20"/>
+        </w:rPr>
+        <w:t>to namespace</w:t>
+      </w:r>
+    </w:p>
+    <w:p>
+      <w:pPr>
+        <w:pStyle w:val="Normal"/>
+        <w:rPr>
+          <w:sz w:val="20"/>
+          <w:szCs w:val="20"/>
+        </w:rPr>
+      </w:pPr>
+      <w:r>
+        <w:rPr>
+          <w:rFonts w:ascii="Georgia" w:hAnsi="Georgia"/>
+          <w:b/>
+          <w:bCs/>
+          <w:i w:val="false"/>
+          <w:iCs w:val="false"/>
+          <w:sz w:val="20"/>
+          <w:szCs w:val="20"/>
+        </w:rPr>
+        <w:t>ns-map</w:t>
+      </w:r>
+      <w:r>
+        <w:rPr>
+          <w:rFonts w:ascii="Georgia" w:hAnsi="Georgia"/>
+          <w:b w:val="false"/>
+          <w:i w:val="false"/>
+          <w:iCs/>
+          <w:sz w:val="20"/>
+          <w:szCs w:val="20"/>
+        </w:rPr>
+        <w:t xml:space="preserve"> </w:t>
+      </w:r>
+      <w:r>
+        <w:rPr>
+          <w:rFonts w:ascii="Georgia" w:hAnsi="Georgia"/>
+          <w:i/>
+          <w:iCs/>
+          <w:sz w:val="20"/>
+          <w:szCs w:val="20"/>
+        </w:rPr>
+        <w:t>ns</w:t>
+      </w:r>
+      <w:r>
+        <w:rPr>
+          <w:rFonts w:ascii="Georgia" w:hAnsi="Georgia"/>
+          <w:b w:val="false"/>
+          <w:i w:val="false"/>
+          <w:iCs/>
+          <w:sz w:val="20"/>
+          <w:szCs w:val="20"/>
+        </w:rPr>
+        <w:t xml:space="preserve"> </w:t>
+      </w:r>
+      <w:r>
+        <w:rPr>
+          <w:rFonts w:ascii="Georgia" w:hAnsi="Georgia"/>
+          <w:i/>
+          <w:iCs/>
+          <w:sz w:val="20"/>
+          <w:szCs w:val="20"/>
+        </w:rPr>
+        <w:t>string</w:t>
+      </w:r>
+      <w:r>
+        <w:rPr>
+          <w:rFonts w:ascii="Georgia" w:hAnsi="Georgia"/>
+          <w:b w:val="false"/>
+          <w:i w:val="false"/>
+          <w:iCs w:val="false"/>
+          <w:sz w:val="20"/>
+          <w:szCs w:val="20"/>
+        </w:rPr>
+        <w:t xml:space="preserve">    </w:t>
+      </w:r>
+    </w:p>
+    <w:p>
+      <w:pPr>
+        <w:pStyle w:val="Normal"/>
+        <w:rPr>
+          <w:sz w:val="20"/>
+          <w:szCs w:val="20"/>
+        </w:rPr>
+      </w:pPr>
+      <w:r>
+        <w:rPr>
+          <w:rFonts w:ascii="Georgia" w:hAnsi="Georgia"/>
+          <w:b w:val="false"/>
+          <w:i w:val="false"/>
+          <w:iCs w:val="false"/>
+          <w:sz w:val="20"/>
+          <w:szCs w:val="20"/>
+        </w:rPr>
+        <w:t xml:space="preserve">                              </w:t>
+      </w:r>
+      <w:r>
+        <w:rPr>
+          <w:rFonts w:ascii="Georgia" w:hAnsi="Georgia"/>
           <w:i w:val="false"/>
           <w:iCs w:val="false"/>
           <w:sz w:val="20"/>
@@ -13228,18 +13324,16 @@
         <w:rPr>
           <w:rFonts w:ascii="Georgia" w:hAnsi="Georgia"/>
           <w:b w:val="false"/>
-          <w:bCs w:val="false"/>
-          <w:i w:val="false"/>
-          <w:iCs w:val="false"/>
-          <w:szCs w:val="20"/>
-        </w:rPr>
-        <w:t xml:space="preserve"> </w:t>
-      </w:r>
-      <w:r>
-        <w:rPr>
-          <w:rFonts w:ascii="Georgia" w:hAnsi="Georgia"/>
-          <w:b w:val="false"/>
-          <w:bCs w:val="false"/>
+          <w:i w:val="false"/>
+          <w:iCs w:val="false"/>
+          <w:sz w:val="20"/>
+          <w:szCs w:val="20"/>
+        </w:rPr>
+        <w:t xml:space="preserve"> </w:t>
+      </w:r>
+      <w:r>
+        <w:rPr>
+          <w:rFonts w:ascii="Georgia" w:hAnsi="Georgia"/>
           <w:i/>
           <w:iCs/>
           <w:sz w:val="20"/>
@@ -13251,18 +13345,16 @@
         <w:rPr>
           <w:rFonts w:ascii="Georgia" w:hAnsi="Georgia"/>
           <w:b w:val="false"/>
-          <w:bCs w:val="false"/>
-          <w:i w:val="false"/>
-          <w:iCs/>
-          <w:szCs w:val="20"/>
-        </w:rPr>
-        <w:t xml:space="preserve"> </w:t>
-      </w:r>
-      <w:r>
-        <w:rPr>
-          <w:rFonts w:ascii="Georgia" w:hAnsi="Georgia"/>
-          <w:b w:val="false"/>
-          <w:bCs w:val="false"/>
+          <w:i w:val="false"/>
+          <w:iCs/>
+          <w:sz w:val="20"/>
+          <w:szCs w:val="20"/>
+        </w:rPr>
+        <w:t xml:space="preserve"> </w:t>
+      </w:r>
+      <w:r>
+        <w:rPr>
+          <w:rFonts w:ascii="Georgia" w:hAnsi="Georgia"/>
           <w:i w:val="false"/>
           <w:iCs w:val="false"/>
           <w:sz w:val="20"/>
@@ -13274,20 +13366,141 @@
         <w:rPr>
           <w:rFonts w:ascii="Georgia" w:hAnsi="Georgia"/>
           <w:b w:val="false"/>
-          <w:bCs w:val="false"/>
-          <w:i w:val="false"/>
-          <w:iCs w:val="false"/>
-          <w:szCs w:val="20"/>
-        </w:rPr>
-        <w:t xml:space="preserve"> </w:t>
-      </w:r>
-      <w:r>
-        <w:rPr>
-          <w:rFonts w:ascii="Georgia" w:hAnsi="Georgia"/>
-          <w:b w:val="false"/>
-          <w:bCs w:val="false"/>
-          <w:i w:val="false"/>
-          <w:iCs w:val="false"/>
+          <w:i w:val="false"/>
+          <w:iCs w:val="false"/>
+          <w:sz w:val="20"/>
+          <w:szCs w:val="20"/>
+        </w:rPr>
+        <w:t xml:space="preserve"> </w:t>
+      </w:r>
+      <w:r>
+        <w:rPr>
+          <w:rFonts w:ascii="Georgia" w:hAnsi="Georgia"/>
+          <w:i/>
+          <w:iCs/>
+          <w:sz w:val="20"/>
+          <w:szCs w:val="20"/>
+        </w:rPr>
+        <w:t>symbol</w:t>
+      </w:r>
+    </w:p>
+    <w:p>
+      <w:pPr>
+        <w:pStyle w:val="Normal"/>
+        <w:rPr>
+          <w:sz w:val="20"/>
+          <w:szCs w:val="20"/>
+        </w:rPr>
+      </w:pPr>
+      <w:r>
+        <w:rPr>
+          <w:rFonts w:ascii="Georgia" w:hAnsi="Georgia"/>
+          <w:b/>
+          <w:bCs/>
+          <w:sz w:val="20"/>
+          <w:szCs w:val="20"/>
+        </w:rPr>
+        <w:t>make-ns</w:t>
+      </w:r>
+      <w:r>
+        <w:rPr>
+          <w:rFonts w:ascii="Georgia" w:hAnsi="Georgia"/>
+          <w:b w:val="false"/>
+          <w:i w:val="false"/>
+          <w:sz w:val="20"/>
+          <w:szCs w:val="20"/>
+        </w:rPr>
+        <w:t xml:space="preserve"> </w:t>
+      </w:r>
+      <w:r>
+        <w:rPr>
+          <w:rFonts w:ascii="Georgia" w:hAnsi="Georgia"/>
+          <w:i/>
+          <w:iCs/>
+          <w:sz w:val="20"/>
+          <w:szCs w:val="20"/>
+        </w:rPr>
+        <w:t>string</w:t>
+      </w:r>
+      <w:r>
+        <w:rPr>
+          <w:rFonts w:ascii="Georgia" w:hAnsi="Georgia"/>
+          <w:b w:val="false"/>
+          <w:i w:val="false"/>
+          <w:iCs w:val="false"/>
+          <w:sz w:val="20"/>
+          <w:szCs w:val="20"/>
+        </w:rPr>
+        <w:t xml:space="preserve"> </w:t>
+      </w:r>
+      <w:r>
+        <w:rPr>
+          <w:rFonts w:ascii="Georgia" w:hAnsi="Georgia"/>
+          <w:b w:val="false"/>
+          <w:i/>
+          <w:iCs/>
+          <w:sz w:val="20"/>
+          <w:szCs w:val="20"/>
+        </w:rPr>
+        <w:t>ns</w:t>
+      </w:r>
+      <w:r>
+        <w:rPr>
+          <w:rFonts w:ascii="Georgia" w:hAnsi="Georgia"/>
+          <w:b w:val="false"/>
+          <w:i w:val="false"/>
+          <w:iCs w:val="false"/>
+          <w:sz w:val="20"/>
+          <w:szCs w:val="20"/>
+        </w:rPr>
+        <w:t xml:space="preserve">            </w:t>
+      </w:r>
+    </w:p>
+    <w:p>
+      <w:pPr>
+        <w:pStyle w:val="Normal"/>
+        <w:rPr>
+          <w:sz w:val="20"/>
+          <w:szCs w:val="20"/>
+        </w:rPr>
+      </w:pPr>
+      <w:r>
+        <w:rPr>
+          <w:rFonts w:ascii="Georgia" w:hAnsi="Georgia"/>
+          <w:b w:val="false"/>
+          <w:i w:val="false"/>
+          <w:iCs w:val="false"/>
+          <w:sz w:val="20"/>
+          <w:szCs w:val="20"/>
+        </w:rPr>
+        <w:t xml:space="preserve">                              </w:t>
+      </w:r>
+      <w:r>
+        <w:rPr>
+          <w:rFonts w:ascii="Georgia" w:hAnsi="Georgia"/>
+          <w:i w:val="false"/>
+          <w:iCs w:val="false"/>
+          <w:sz w:val="20"/>
+          <w:szCs w:val="20"/>
+        </w:rPr>
+        <w:t>make</w:t>
+      </w:r>
+      <w:r>
+        <w:rPr>
+          <w:rFonts w:ascii="Georgia" w:hAnsi="Georgia"/>
+          <w:b w:val="false"/>
+          <w:i w:val="false"/>
+          <w:iCs w:val="false"/>
+          <w:sz w:val="20"/>
+          <w:szCs w:val="20"/>
+        </w:rPr>
+        <w:t xml:space="preserve"> </w:t>
+      </w:r>
+      <w:r>
+        <w:rPr>
+          <w:rFonts w:ascii="Georgia" w:hAnsi="Georgia"/>
+          <w:i/>
+          <w:iCs/>
           <w:sz w:val="20"/>
           <w:szCs w:val="20"/>
         </w:rPr>
@@ -13298,37 +13511,37 @@
       <w:pPr>
         <w:pStyle w:val="Normal"/>
         <w:rPr>
-          <w:rFonts w:ascii="Georgia" w:hAnsi="Georgia"/>
-          <w:sz w:val="20"/>
-          <w:szCs w:val="20"/>
-        </w:rPr>
-      </w:pPr>
-      <w:r>
-        <w:rPr>
-          <w:rFonts w:ascii="Georgia" w:hAnsi="Georgia"/>
-          <w:b/>
-          <w:bCs/>
-          <w:i w:val="false"/>
-          <w:iCs w:val="false"/>
-          <w:sz w:val="20"/>
-          <w:szCs w:val="20"/>
-        </w:rPr>
-        <w:t>ns-map</w:t>
-      </w:r>
-      <w:r>
-        <w:rPr>
-          <w:rFonts w:ascii="Georgia" w:hAnsi="Georgia"/>
-          <w:b w:val="false"/>
-          <w:i w:val="false"/>
-          <w:iCs/>
-          <w:sz w:val="16"/>
-          <w:szCs w:val="20"/>
-        </w:rPr>
-        <w:t xml:space="preserve"> </w:t>
-      </w:r>
-      <w:r>
-        <w:rPr>
-          <w:rFonts w:ascii="Georgia" w:hAnsi="Georgia"/>
+          <w:sz w:val="20"/>
+          <w:szCs w:val="20"/>
+        </w:rPr>
+      </w:pPr>
+      <w:r>
+        <w:rPr>
+          <w:rFonts w:ascii="Georgia" w:hAnsi="Georgia"/>
+          <w:b/>
+          <w:bCs/>
+          <w:i w:val="false"/>
+          <w:iCs w:val="false"/>
+          <w:sz w:val="20"/>
+          <w:szCs w:val="20"/>
+        </w:rPr>
+        <w:t>ns-imp</w:t>
+      </w:r>
+      <w:r>
+        <w:rPr>
+          <w:rFonts w:ascii="Georgia" w:hAnsi="Georgia"/>
+          <w:b w:val="false"/>
+          <w:i w:val="false"/>
+          <w:iCs w:val="false"/>
+          <w:sz w:val="20"/>
+          <w:szCs w:val="20"/>
+        </w:rPr>
+        <w:t xml:space="preserve"> </w:t>
+      </w:r>
+      <w:r>
+        <w:rPr>
+          <w:rFonts w:ascii="Georgia" w:hAnsi="Georgia"/>
+          <w:b w:val="false"/>
           <w:i/>
           <w:iCs/>
           <w:sz w:val="20"/>
@@ -13341,182 +13554,64 @@
           <w:rFonts w:ascii="Georgia" w:hAnsi="Georgia"/>
           <w:b w:val="false"/>
           <w:i w:val="false"/>
-          <w:iCs/>
-          <w:sz w:val="16"/>
-          <w:szCs w:val="20"/>
-        </w:rPr>
-        <w:t xml:space="preserve"> </w:t>
-      </w:r>
-      <w:r>
-        <w:rPr>
-          <w:rFonts w:ascii="Georgia" w:hAnsi="Georgia"/>
-          <w:i/>
-          <w:iCs/>
-          <w:sz w:val="20"/>
-          <w:szCs w:val="20"/>
-        </w:rPr>
-        <w:t>string</w:t>
-      </w:r>
-      <w:r>
-        <w:rPr>
-          <w:rFonts w:ascii="Georgia" w:hAnsi="Georgia"/>
-          <w:b w:val="false"/>
-          <w:i w:val="false"/>
-          <w:iCs w:val="false"/>
-          <w:sz w:val="16"/>
-          <w:szCs w:val="20"/>
-        </w:rPr>
-        <w:t xml:space="preserve">    </w:t>
-      </w:r>
-    </w:p>
-    <w:p>
-      <w:pPr>
-        <w:pStyle w:val="Normal"/>
-        <w:rPr>
-          <w:rFonts w:ascii="Georgia" w:hAnsi="Georgia"/>
-          <w:sz w:val="20"/>
-          <w:szCs w:val="20"/>
-        </w:rPr>
-      </w:pPr>
-      <w:r>
-        <w:rPr>
-          <w:rFonts w:ascii="Georgia" w:hAnsi="Georgia"/>
-          <w:b w:val="false"/>
-          <w:i w:val="false"/>
-          <w:iCs w:val="false"/>
-          <w:sz w:val="16"/>
-          <w:szCs w:val="20"/>
-        </w:rPr>
-        <w:t xml:space="preserve">                                        </w:t>
-      </w:r>
-      <w:r>
-        <w:rPr>
-          <w:rFonts w:ascii="Georgia" w:hAnsi="Georgia"/>
-          <w:i w:val="false"/>
-          <w:iCs w:val="false"/>
-          <w:sz w:val="20"/>
-          <w:szCs w:val="20"/>
-        </w:rPr>
-        <w:t>map</w:t>
-      </w:r>
-      <w:r>
-        <w:rPr>
-          <w:rFonts w:ascii="Georgia" w:hAnsi="Georgia"/>
-          <w:b w:val="false"/>
-          <w:i w:val="false"/>
-          <w:iCs w:val="false"/>
-          <w:sz w:val="16"/>
-          <w:szCs w:val="20"/>
-        </w:rPr>
-        <w:t xml:space="preserve"> </w:t>
-      </w:r>
-      <w:r>
-        <w:rPr>
-          <w:rFonts w:ascii="Georgia" w:hAnsi="Georgia"/>
-          <w:i/>
-          <w:iCs/>
-          <w:sz w:val="20"/>
-          <w:szCs w:val="20"/>
-        </w:rPr>
-        <w:t>string</w:t>
-      </w:r>
-      <w:r>
-        <w:rPr>
-          <w:rFonts w:ascii="Georgia" w:hAnsi="Georgia"/>
-          <w:b w:val="false"/>
-          <w:i w:val="false"/>
-          <w:iCs/>
-          <w:sz w:val="16"/>
-          <w:szCs w:val="20"/>
-        </w:rPr>
-        <w:t xml:space="preserve"> </w:t>
-      </w:r>
-      <w:r>
-        <w:rPr>
-          <w:rFonts w:ascii="Georgia" w:hAnsi="Georgia"/>
-          <w:i w:val="false"/>
-          <w:iCs w:val="false"/>
-          <w:sz w:val="20"/>
-          <w:szCs w:val="20"/>
-        </w:rPr>
-        <w:t>to</w:t>
-      </w:r>
-      <w:r>
-        <w:rPr>
-          <w:rFonts w:ascii="Georgia" w:hAnsi="Georgia"/>
-          <w:b w:val="false"/>
-          <w:i w:val="false"/>
-          <w:iCs w:val="false"/>
-          <w:sz w:val="16"/>
-          <w:szCs w:val="20"/>
-        </w:rPr>
-        <w:t xml:space="preserve"> </w:t>
-      </w:r>
-      <w:r>
-        <w:rPr>
-          <w:rFonts w:ascii="Georgia" w:hAnsi="Georgia"/>
-          <w:i/>
-          <w:iCs/>
-          <w:sz w:val="20"/>
-          <w:szCs w:val="20"/>
-        </w:rPr>
-        <w:t>symbol</w:t>
-      </w:r>
-    </w:p>
-    <w:p>
-      <w:pPr>
-        <w:pStyle w:val="Normal"/>
-        <w:rPr>
-          <w:rFonts w:ascii="Georgia" w:hAnsi="Georgia"/>
-          <w:sz w:val="20"/>
-          <w:szCs w:val="20"/>
-        </w:rPr>
-      </w:pPr>
-      <w:r>
-        <w:rPr>
-          <w:rFonts w:ascii="Georgia" w:hAnsi="Georgia"/>
-          <w:b/>
-          <w:bCs/>
-          <w:sz w:val="20"/>
-          <w:szCs w:val="20"/>
-        </w:rPr>
-        <w:t>make-ns</w:t>
-      </w:r>
-      <w:r>
-        <w:rPr>
-          <w:rFonts w:ascii="Georgia" w:hAnsi="Georgia"/>
-          <w:b w:val="false"/>
-          <w:i w:val="false"/>
-          <w:sz w:val="16"/>
-          <w:szCs w:val="20"/>
-        </w:rPr>
-        <w:t xml:space="preserve"> </w:t>
-      </w:r>
-      <w:r>
-        <w:rPr>
-          <w:rFonts w:ascii="Georgia" w:hAnsi="Georgia"/>
-          <w:i/>
-          <w:iCs/>
-          <w:sz w:val="20"/>
-          <w:szCs w:val="20"/>
-        </w:rPr>
-        <w:t>string</w:t>
-      </w:r>
-      <w:r>
-        <w:rPr>
-          <w:rFonts w:ascii="Georgia" w:hAnsi="Georgia"/>
-          <w:b w:val="false"/>
-          <w:i w:val="false"/>
-          <w:iCs w:val="false"/>
-          <w:sz w:val="16"/>
-          <w:szCs w:val="20"/>
-        </w:rPr>
-        <w:t xml:space="preserve"> </w:t>
-      </w:r>
-      <w:r>
-        <w:rPr>
-          <w:rFonts w:ascii="Georgia" w:hAnsi="Georgia"/>
-          <w:b w:val="false"/>
+          <w:iCs w:val="false"/>
+          <w:sz w:val="20"/>
+          <w:szCs w:val="20"/>
+        </w:rPr>
+        <w:t xml:space="preserve">          </w:t>
+      </w:r>
+      <w:r>
+        <w:rPr>
+          <w:rFonts w:ascii="Georgia" w:hAnsi="Georgia"/>
+          <w:i/>
+          <w:iCs/>
+          <w:sz w:val="20"/>
+          <w:szCs w:val="20"/>
+        </w:rPr>
+        <w:t xml:space="preserve">namespace’s </w:t>
+      </w:r>
+      <w:r>
+        <w:rPr>
+          <w:rFonts w:ascii="Georgia" w:hAnsi="Georgia"/>
+          <w:i w:val="false"/>
+          <w:iCs w:val="false"/>
+          <w:sz w:val="20"/>
+          <w:szCs w:val="20"/>
+        </w:rPr>
+        <w:t>import</w:t>
+      </w:r>
+    </w:p>
+    <w:p>
+      <w:pPr>
+        <w:pStyle w:val="Normal"/>
+        <w:rPr>
+          <w:sz w:val="20"/>
+          <w:szCs w:val="20"/>
+        </w:rPr>
+      </w:pPr>
+      <w:r>
+        <w:rPr>
+          <w:rFonts w:ascii="Georgia" w:hAnsi="Georgia"/>
+          <w:b/>
+          <w:bCs/>
+          <w:sz w:val="20"/>
+          <w:szCs w:val="20"/>
+        </w:rPr>
+        <w:t>ns-name</w:t>
+      </w:r>
+      <w:r>
+        <w:rPr>
+          <w:rFonts w:ascii="Georgia" w:hAnsi="Georgia"/>
+          <w:b w:val="false"/>
+          <w:i w:val="false"/>
+          <w:sz w:val="20"/>
+          <w:szCs w:val="20"/>
+        </w:rPr>
+        <w:t xml:space="preserve"> </w:t>
+      </w:r>
+      <w:r>
+        <w:rPr>
+          <w:rFonts w:ascii="Georgia" w:hAnsi="Georgia"/>
           <w:i/>
           <w:iCs/>
           <w:sz w:val="20"/>
@@ -13529,101 +13624,90 @@
           <w:rFonts w:ascii="Georgia" w:hAnsi="Georgia"/>
           <w:b w:val="false"/>
           <w:i w:val="false"/>
-          <w:iCs w:val="false"/>
-          <w:sz w:val="16"/>
-          <w:szCs w:val="20"/>
-        </w:rPr>
-        <w:t xml:space="preserve">            </w:t>
-      </w:r>
-    </w:p>
-    <w:p>
-      <w:pPr>
-        <w:pStyle w:val="Normal"/>
-        <w:rPr>
-          <w:rFonts w:ascii="Georgia" w:hAnsi="Georgia"/>
-          <w:sz w:val="20"/>
-          <w:szCs w:val="20"/>
-        </w:rPr>
-      </w:pPr>
-      <w:r>
-        <w:rPr>
-          <w:rFonts w:ascii="Georgia" w:hAnsi="Georgia"/>
-          <w:b w:val="false"/>
-          <w:i w:val="false"/>
-          <w:iCs w:val="false"/>
-          <w:sz w:val="16"/>
-          <w:szCs w:val="20"/>
-        </w:rPr>
-        <w:t xml:space="preserve">                                        </w:t>
-      </w:r>
-      <w:r>
-        <w:rPr>
-          <w:rFonts w:ascii="Georgia" w:hAnsi="Georgia"/>
-          <w:i w:val="false"/>
-          <w:iCs w:val="false"/>
-          <w:sz w:val="20"/>
-          <w:szCs w:val="20"/>
-        </w:rPr>
-        <w:t>make</w:t>
-      </w:r>
-      <w:r>
-        <w:rPr>
-          <w:rFonts w:ascii="Georgia" w:hAnsi="Georgia"/>
-          <w:b w:val="false"/>
-          <w:i w:val="false"/>
-          <w:iCs w:val="false"/>
-          <w:sz w:val="16"/>
-          <w:szCs w:val="20"/>
-        </w:rPr>
-        <w:t xml:space="preserve"> </w:t>
-      </w:r>
-      <w:r>
-        <w:rPr>
-          <w:rFonts w:ascii="Georgia" w:hAnsi="Georgia"/>
-          <w:i/>
-          <w:iCs/>
-          <w:sz w:val="20"/>
-          <w:szCs w:val="20"/>
-        </w:rPr>
-        <w:t>namespace</w:t>
-      </w:r>
-    </w:p>
-    <w:p>
-      <w:pPr>
-        <w:pStyle w:val="Normal"/>
-        <w:rPr>
-          <w:rFonts w:ascii="Georgia" w:hAnsi="Georgia"/>
-          <w:sz w:val="20"/>
-          <w:szCs w:val="20"/>
-        </w:rPr>
-      </w:pPr>
-      <w:r>
-        <w:rPr>
-          <w:rFonts w:ascii="Georgia" w:hAnsi="Georgia"/>
-          <w:b/>
-          <w:bCs/>
-          <w:i w:val="false"/>
-          <w:iCs w:val="false"/>
-          <w:sz w:val="20"/>
-          <w:szCs w:val="20"/>
-        </w:rPr>
-        <w:t>ns-imp</w:t>
-      </w:r>
-      <w:r>
-        <w:rPr>
-          <w:rFonts w:ascii="Georgia" w:hAnsi="Georgia"/>
-          <w:b w:val="false"/>
-          <w:i w:val="false"/>
-          <w:iCs w:val="false"/>
-          <w:sz w:val="16"/>
-          <w:szCs w:val="20"/>
-        </w:rPr>
-        <w:t xml:space="preserve"> </w:t>
-      </w:r>
-      <w:r>
-        <w:rPr>
-          <w:rFonts w:ascii="Georgia" w:hAnsi="Georgia"/>
-          <w:b w:val="false"/>
+          <w:iCs/>
+          <w:sz w:val="20"/>
+          <w:szCs w:val="20"/>
+        </w:rPr>
+        <w:t xml:space="preserve">       </w:t>
+      </w:r>
+      <w:r>
+        <w:rPr>
+          <w:rFonts w:ascii="Georgia" w:hAnsi="Georgia"/>
+          <w:i/>
+          <w:iCs/>
+          <w:sz w:val="20"/>
+          <w:szCs w:val="20"/>
+        </w:rPr>
+        <w:t>namespace’s</w:t>
+      </w:r>
+      <w:r>
+        <w:rPr>
+          <w:rFonts w:ascii="Georgia" w:hAnsi="Georgia"/>
+          <w:b w:val="false"/>
+          <w:i w:val="false"/>
+          <w:iCs/>
+          <w:sz w:val="20"/>
+          <w:szCs w:val="20"/>
+        </w:rPr>
+        <w:t xml:space="preserve"> </w:t>
+      </w:r>
+      <w:r>
+        <w:rPr>
+          <w:rFonts w:ascii="Georgia" w:hAnsi="Georgia"/>
+          <w:i w:val="false"/>
+          <w:iCs w:val="false"/>
+          <w:sz w:val="20"/>
+          <w:szCs w:val="20"/>
+        </w:rPr>
+        <w:t>name</w:t>
+      </w:r>
+    </w:p>
+    <w:p>
+      <w:pPr>
+        <w:pStyle w:val="Normal"/>
+        <w:rPr>
+          <w:sz w:val="20"/>
+          <w:szCs w:val="20"/>
+        </w:rPr>
+      </w:pPr>
+      <w:r>
+        <w:rPr>
+          <w:rFonts w:ascii="Georgia" w:hAnsi="Georgia"/>
+          <w:b/>
+          <w:bCs/>
+          <w:i w:val="false"/>
+          <w:iCs w:val="false"/>
+          <w:sz w:val="20"/>
+          <w:szCs w:val="20"/>
+        </w:rPr>
+        <w:t>ns-</w:t>
+      </w:r>
+      <w:r>
+        <w:rPr>
+          <w:rFonts w:ascii="Georgia" w:hAnsi="Georgia"/>
+          <w:b/>
+          <w:bCs/>
+          <w:i w:val="false"/>
+          <w:iCs w:val="false"/>
+          <w:sz w:val="20"/>
+          <w:szCs w:val="20"/>
+        </w:rPr>
+        <w:t>int</w:t>
+      </w:r>
+      <w:r>
+        <w:rPr>
+          <w:rFonts w:ascii="Georgia" w:hAnsi="Georgia"/>
+          <w:b w:val="false"/>
+          <w:i w:val="false"/>
+          <w:iCs w:val="false"/>
+          <w:sz w:val="20"/>
+          <w:szCs w:val="20"/>
+        </w:rPr>
+        <w:t xml:space="preserve"> </w:t>
+      </w:r>
+      <w:r>
+        <w:rPr>
+          <w:rFonts w:ascii="Georgia" w:hAnsi="Georgia"/>
           <w:i/>
           <w:iCs/>
           <w:sz w:val="20"/>
@@ -13636,69 +13720,84 @@
           <w:rFonts w:ascii="Georgia" w:hAnsi="Georgia"/>
           <w:b w:val="false"/>
           <w:i w:val="false"/>
-          <w:iCs w:val="false"/>
-          <w:sz w:val="16"/>
-          <w:szCs w:val="20"/>
-        </w:rPr>
-        <w:t xml:space="preserve">            </w:t>
-      </w:r>
-      <w:r>
-        <w:rPr>
-          <w:rFonts w:ascii="Georgia" w:hAnsi="Georgia"/>
-          <w:b w:val="false"/>
-          <w:i w:val="false"/>
-          <w:iCs w:val="false"/>
-          <w:sz w:val="20"/>
-          <w:szCs w:val="20"/>
-        </w:rPr>
-        <w:t xml:space="preserve">  </w:t>
-      </w:r>
-      <w:r>
-        <w:rPr>
-          <w:rFonts w:ascii="Georgia" w:hAnsi="Georgia"/>
-          <w:i/>
-          <w:iCs/>
-          <w:sz w:val="20"/>
-          <w:szCs w:val="20"/>
-        </w:rPr>
-        <w:t xml:space="preserve">namespace’s </w:t>
-      </w:r>
-      <w:r>
-        <w:rPr>
-          <w:rFonts w:ascii="Georgia" w:hAnsi="Georgia"/>
-          <w:i w:val="false"/>
-          <w:iCs w:val="false"/>
-          <w:sz w:val="20"/>
-          <w:szCs w:val="20"/>
-        </w:rPr>
-        <w:t>import</w:t>
-      </w:r>
-    </w:p>
-    <w:p>
-      <w:pPr>
-        <w:pStyle w:val="Normal"/>
-        <w:rPr>
-          <w:rFonts w:ascii="Georgia" w:hAnsi="Georgia"/>
-          <w:sz w:val="20"/>
-          <w:szCs w:val="20"/>
-        </w:rPr>
-      </w:pPr>
-      <w:r>
-        <w:rPr>
-          <w:rFonts w:ascii="Georgia" w:hAnsi="Georgia"/>
-          <w:b/>
-          <w:bCs/>
-          <w:sz w:val="20"/>
-          <w:szCs w:val="20"/>
-        </w:rPr>
-        <w:t>ns-name</w:t>
-      </w:r>
-      <w:r>
-        <w:rPr>
-          <w:rFonts w:ascii="Georgia" w:hAnsi="Georgia"/>
-          <w:b w:val="false"/>
-          <w:i w:val="false"/>
-          <w:sz w:val="16"/>
+          <w:iCs/>
+          <w:sz w:val="20"/>
+          <w:szCs w:val="20"/>
+        </w:rPr>
+        <w:t xml:space="preserve">             </w:t>
+      </w:r>
+      <w:r>
+        <w:rPr>
+          <w:rFonts w:ascii="Georgia" w:hAnsi="Georgia"/>
+          <w:i/>
+          <w:iCs/>
+          <w:sz w:val="20"/>
+          <w:szCs w:val="20"/>
+        </w:rPr>
+        <w:t>namespace’s</w:t>
+      </w:r>
+      <w:r>
+        <w:rPr>
+          <w:rFonts w:ascii="Georgia" w:hAnsi="Georgia"/>
+          <w:b w:val="false"/>
+          <w:i w:val="false"/>
+          <w:iCs/>
+          <w:sz w:val="20"/>
+          <w:szCs w:val="20"/>
+        </w:rPr>
+        <w:t xml:space="preserve"> </w:t>
+      </w:r>
+      <w:r>
+        <w:rPr>
+          <w:rFonts w:ascii="Georgia" w:hAnsi="Georgia"/>
+          <w:b w:val="false"/>
+          <w:i w:val="false"/>
+          <w:iCs w:val="false"/>
+          <w:sz w:val="20"/>
+          <w:szCs w:val="20"/>
+        </w:rPr>
+        <w:t>interns</w:t>
+      </w:r>
+    </w:p>
+    <w:p>
+      <w:pPr>
+        <w:pStyle w:val="Normal"/>
+        <w:rPr>
+          <w:sz w:val="20"/>
+          <w:szCs w:val="20"/>
+        </w:rPr>
+      </w:pPr>
+      <w:r>
+        <w:rPr>
+          <w:rFonts w:ascii="Georgia" w:hAnsi="Georgia"/>
+          <w:b/>
+          <w:bCs/>
+          <w:i w:val="false"/>
+          <w:iCs w:val="false"/>
+          <w:sz w:val="20"/>
+          <w:szCs w:val="20"/>
+        </w:rPr>
+        <w:t>ns-</w:t>
+      </w:r>
+      <w:r>
+        <w:rPr>
+          <w:rFonts w:ascii="Georgia" w:hAnsi="Georgia"/>
+          <w:b/>
+          <w:bCs/>
+          <w:i w:val="false"/>
+          <w:iCs w:val="false"/>
+          <w:sz w:val="20"/>
+          <w:szCs w:val="20"/>
+        </w:rPr>
+        <w:t>ext</w:t>
+      </w:r>
+      <w:r>
+        <w:rPr>
+          <w:rFonts w:ascii="Georgia" w:hAnsi="Georgia"/>
+          <w:b w:val="false"/>
+          <w:i w:val="false"/>
+          <w:iCs w:val="false"/>
+          <w:sz w:val="20"/>
           <w:szCs w:val="20"/>
         </w:rPr>
         <w:t xml:space="preserve"> </w:t>
@@ -13719,10 +13818,10 @@
           <w:b w:val="false"/>
           <w:i w:val="false"/>
           <w:iCs/>
-          <w:sz w:val="16"/>
-          <w:szCs w:val="20"/>
-        </w:rPr>
-        <w:t xml:space="preserve">          </w:t>
+          <w:sz w:val="20"/>
+          <w:szCs w:val="20"/>
+        </w:rPr>
+        <w:t xml:space="preserve">             </w:t>
       </w:r>
       <w:r>
         <w:rPr>
@@ -13740,20 +13839,21 @@
           <w:b w:val="false"/>
           <w:i w:val="false"/>
           <w:iCs/>
-          <w:sz w:val="16"/>
-          <w:szCs w:val="20"/>
-        </w:rPr>
-        <w:t xml:space="preserve"> </w:t>
-      </w:r>
-      <w:r>
-        <w:rPr>
-          <w:rFonts w:ascii="Georgia" w:hAnsi="Georgia"/>
-          <w:i w:val="false"/>
-          <w:iCs w:val="false"/>
-          <w:sz w:val="20"/>
-          <w:szCs w:val="20"/>
-        </w:rPr>
-        <w:t>name</w:t>
+          <w:sz w:val="20"/>
+          <w:szCs w:val="20"/>
+        </w:rPr>
+        <w:t xml:space="preserve"> </w:t>
+      </w:r>
+      <w:r>
+        <w:rPr>
+          <w:rFonts w:ascii="Georgia" w:hAnsi="Georgia"/>
+          <w:b w:val="false"/>
+          <w:i w:val="false"/>
+          <w:iCs w:val="false"/>
+          <w:sz w:val="20"/>
+          <w:szCs w:val="20"/>
+        </w:rPr>
+        <w:t>externs</w:t>
       </w:r>
     </w:p>
     <w:p>
@@ -13992,23 +14092,6 @@
         <w:t>:range</w:t>
         <w:tab/>
         <w:t>:stream</w:t>
-      </w:r>
-    </w:p>
-    <w:p>
-      <w:pPr>
-        <w:pStyle w:val="Normal"/>
-        <w:rPr>
-          <w:rFonts w:ascii="Georgia" w:hAnsi="Georgia"/>
-          <w:sz w:val="16"/>
-          <w:szCs w:val="16"/>
-        </w:rPr>
-      </w:pPr>
-      <w:r>
-        <w:rPr>
-          <w:rFonts w:ascii="Georgia" w:hAnsi="Georgia"/>
-          <w:sz w:val="16"/>
-          <w:szCs w:val="16"/>
-        </w:rPr>
       </w:r>
     </w:p>
     <w:p>

</xml_diff>

<commit_message>
#28 - mu: funcall is really apply
</commit_message>
<xml_diff>
--- a/doc/refcards/mu-ref.docx
+++ b/doc/refcards/mu-ref.docx
@@ -242,7 +242,7 @@
           <w:sz w:val="20"/>
           <w:szCs w:val="20"/>
         </w:rPr>
-        <w:t xml:space="preserve">    </w:t>
+        <w:t xml:space="preserve">   </w:t>
       </w:r>
       <w:r>
         <w:rPr>
@@ -314,7 +314,19 @@
           <w:sz w:val="20"/>
           <w:szCs w:val="20"/>
         </w:rPr>
-        <w:t>0.0.5</w:t>
+        <w:t>0.0.</w:t>
+      </w:r>
+      <w:r>
+        <w:rPr>
+          <w:rFonts w:ascii="Georgia" w:hAnsi="Georgia"/>
+          <w:b w:val="false"/>
+          <w:bCs w:val="false"/>
+          <w:i/>
+          <w:iCs/>
+          <w:sz w:val="20"/>
+          <w:szCs w:val="20"/>
+        </w:rPr>
+        <w:t>6</w:t>
       </w:r>
     </w:p>
     <w:p>
@@ -1724,23 +1736,7 @@
           <w:u w:val="none"/>
           <w:lang w:val="en-US" w:eastAsia="zh-CN" w:bidi="hi-IN"/>
         </w:rPr>
-        <w:t xml:space="preserve">type occupancy: </w:t>
-      </w:r>
-      <w:r>
-        <w:rPr>
-          <w:rFonts w:eastAsia="Songti SC" w:cs="Arial Unicode MS" w:ascii="Georgia" w:hAnsi="Georgia"/>
-          <w:b w:val="false"/>
-          <w:bCs w:val="false"/>
-          <w:i/>
-          <w:iCs/>
-          <w:color w:val="auto"/>
-          <w:kern w:val="2"/>
-          <w:sz w:val="20"/>
-          <w:szCs w:val="20"/>
-          <w:u w:val="none"/>
-          <w:lang w:val="en-US" w:eastAsia="zh-CN" w:bidi="hi-IN"/>
-        </w:rPr>
-        <w:t>fixnum</w:t>
+        <w:t>type occupancy:</w:t>
       </w:r>
     </w:p>
     <w:p>
@@ -2453,7 +2449,11 @@
         </w:rPr>
       </w:pPr>
       <w:r>
-        <w:rPr/>
+        <w:rPr>
+          <w:rFonts w:ascii="Georgia" w:hAnsi="Georgia"/>
+          <w:sz w:val="20"/>
+          <w:szCs w:val="20"/>
+        </w:rPr>
       </w:r>
     </w:p>
     <w:p>
@@ -3169,243 +3169,6 @@
     <w:p>
       <w:pPr>
         <w:pStyle w:val="Normal"/>
-        <w:rPr>
-          <w:rFonts w:ascii="Georgia" w:hAnsi="Georgia"/>
-          <w:sz w:val="20"/>
-          <w:szCs w:val="20"/>
-        </w:rPr>
-      </w:pPr>
-      <w:r>
-        <w:rPr>
-          <w:rFonts w:ascii="Georgia" w:hAnsi="Georgia"/>
-          <w:b/>
-          <w:bCs/>
-          <w:sz w:val="20"/>
-          <w:szCs w:val="20"/>
-          <w:u w:val="none"/>
-        </w:rPr>
-        <w:t>sy-name</w:t>
-      </w:r>
-      <w:r>
-        <w:rPr>
-          <w:rFonts w:ascii="Georgia" w:hAnsi="Georgia"/>
-          <w:b w:val="false"/>
-          <w:bCs/>
-          <w:i w:val="false"/>
-          <w:sz w:val="16"/>
-          <w:szCs w:val="20"/>
-          <w:u w:val="none"/>
-        </w:rPr>
-        <w:t xml:space="preserve"> </w:t>
-      </w:r>
-      <w:r>
-        <w:rPr>
-          <w:rFonts w:ascii="Georgia" w:hAnsi="Georgia"/>
-          <w:b w:val="false"/>
-          <w:bCs w:val="false"/>
-          <w:i/>
-          <w:iCs/>
-          <w:sz w:val="20"/>
-          <w:szCs w:val="20"/>
-          <w:u w:val="none"/>
-        </w:rPr>
-        <w:t>symbol</w:t>
-      </w:r>
-      <w:r>
-        <w:rPr>
-          <w:rFonts w:ascii="Georgia" w:hAnsi="Georgia"/>
-          <w:b w:val="false"/>
-          <w:bCs w:val="false"/>
-          <w:i/>
-          <w:iCs/>
-          <w:sz w:val="16"/>
-          <w:szCs w:val="16"/>
-          <w:u w:val="none"/>
-        </w:rPr>
-        <w:t xml:space="preserve">       </w:t>
-      </w:r>
-      <w:r>
-        <w:rPr>
-          <w:rFonts w:ascii="Georgia" w:hAnsi="Georgia"/>
-          <w:b w:val="false"/>
-          <w:bCs w:val="false"/>
-          <w:i/>
-          <w:iCs/>
-          <w:sz w:val="20"/>
-          <w:szCs w:val="20"/>
-          <w:u w:val="none"/>
-        </w:rPr>
-        <w:t>symbol</w:t>
-      </w:r>
-      <w:r>
-        <w:rPr>
-          <w:rFonts w:ascii="Georgia" w:hAnsi="Georgia"/>
-          <w:b w:val="false"/>
-          <w:bCs w:val="false"/>
-          <w:i w:val="false"/>
-          <w:iCs w:val="false"/>
-          <w:sz w:val="16"/>
-          <w:szCs w:val="20"/>
-          <w:u w:val="none"/>
-        </w:rPr>
-        <w:t xml:space="preserve"> </w:t>
-      </w:r>
-      <w:r>
-        <w:rPr>
-          <w:rFonts w:ascii="Georgia" w:hAnsi="Georgia"/>
-          <w:b w:val="false"/>
-          <w:bCs w:val="false"/>
-          <w:i w:val="false"/>
-          <w:iCs w:val="false"/>
-          <w:sz w:val="20"/>
-          <w:szCs w:val="20"/>
-          <w:u w:val="none"/>
-        </w:rPr>
-        <w:t>name</w:t>
-      </w:r>
-      <w:r>
-        <w:rPr>
-          <w:rFonts w:ascii="Georgia" w:hAnsi="Georgia"/>
-          <w:b w:val="false"/>
-          <w:bCs w:val="false"/>
-          <w:i w:val="false"/>
-          <w:iCs w:val="false"/>
-          <w:sz w:val="16"/>
-          <w:szCs w:val="20"/>
-          <w:u w:val="none"/>
-        </w:rPr>
-        <w:t xml:space="preserve"> </w:t>
-      </w:r>
-      <w:r>
-        <w:rPr>
-          <w:rFonts w:ascii="Georgia" w:hAnsi="Georgia"/>
-          <w:b w:val="false"/>
-          <w:bCs w:val="false"/>
-          <w:i w:val="false"/>
-          <w:iCs w:val="false"/>
-          <w:sz w:val="20"/>
-          <w:szCs w:val="20"/>
-          <w:u w:val="none"/>
-        </w:rPr>
-        <w:t>binding</w:t>
-      </w:r>
-    </w:p>
-    <w:p>
-      <w:pPr>
-        <w:pStyle w:val="Normal"/>
-        <w:rPr>
-          <w:rFonts w:ascii="Georgia" w:hAnsi="Georgia"/>
-          <w:sz w:val="20"/>
-          <w:szCs w:val="20"/>
-        </w:rPr>
-      </w:pPr>
-      <w:r>
-        <w:rPr>
-          <w:rFonts w:ascii="Georgia" w:hAnsi="Georgia"/>
-          <w:b/>
-          <w:bCs/>
-          <w:sz w:val="20"/>
-          <w:szCs w:val="20"/>
-          <w:u w:val="none"/>
-        </w:rPr>
-        <w:t xml:space="preserve">sy-val  </w:t>
-      </w:r>
-      <w:r>
-        <w:rPr>
-          <w:rFonts w:ascii="Georgia" w:hAnsi="Georgia"/>
-          <w:b w:val="false"/>
-          <w:bCs w:val="false"/>
-          <w:i/>
-          <w:iCs/>
-          <w:sz w:val="20"/>
-          <w:szCs w:val="20"/>
-          <w:u w:val="none"/>
-        </w:rPr>
-        <w:t>symbol</w:t>
-      </w:r>
-      <w:r>
-        <w:rPr>
-          <w:rFonts w:ascii="Georgia" w:hAnsi="Georgia"/>
-          <w:b w:val="false"/>
-          <w:bCs w:val="false"/>
-          <w:i w:val="false"/>
-          <w:iCs/>
-          <w:sz w:val="16"/>
-          <w:szCs w:val="16"/>
-          <w:u w:val="none"/>
-        </w:rPr>
-        <w:tab/>
-        <w:t xml:space="preserve">          </w:t>
-      </w:r>
-      <w:r>
-        <w:rPr>
-          <w:rFonts w:ascii="Georgia" w:hAnsi="Georgia"/>
-          <w:b w:val="false"/>
-          <w:bCs w:val="false"/>
-          <w:i/>
-          <w:iCs/>
-          <w:sz w:val="20"/>
-          <w:szCs w:val="20"/>
-          <w:u w:val="none"/>
-        </w:rPr>
-        <w:t>symbol</w:t>
-      </w:r>
-      <w:r>
-        <w:rPr>
-          <w:rFonts w:ascii="Georgia" w:hAnsi="Georgia"/>
-          <w:b w:val="false"/>
-          <w:bCs w:val="false"/>
-          <w:i w:val="false"/>
-          <w:iCs w:val="false"/>
-          <w:sz w:val="16"/>
-          <w:szCs w:val="20"/>
-          <w:u w:val="none"/>
-        </w:rPr>
-        <w:t xml:space="preserve"> </w:t>
-      </w:r>
-      <w:r>
-        <w:rPr>
-          <w:rFonts w:ascii="Georgia" w:hAnsi="Georgia"/>
-          <w:b w:val="false"/>
-          <w:bCs w:val="false"/>
-          <w:i w:val="false"/>
-          <w:iCs w:val="false"/>
-          <w:sz w:val="20"/>
-          <w:szCs w:val="20"/>
-          <w:u w:val="none"/>
-        </w:rPr>
-        <w:t>value</w:t>
-      </w:r>
-      <w:r>
-        <w:rPr>
-          <w:rFonts w:ascii="Georgia" w:hAnsi="Georgia"/>
-          <w:b w:val="false"/>
-          <w:bCs w:val="false"/>
-          <w:i w:val="false"/>
-          <w:iCs w:val="false"/>
-          <w:sz w:val="16"/>
-          <w:szCs w:val="20"/>
-          <w:u w:val="none"/>
-        </w:rPr>
-        <w:t xml:space="preserve"> </w:t>
-      </w:r>
-      <w:r>
-        <w:rPr>
-          <w:rFonts w:ascii="Georgia" w:hAnsi="Georgia"/>
-          <w:b w:val="false"/>
-          <w:bCs w:val="false"/>
-          <w:i w:val="false"/>
-          <w:iCs w:val="false"/>
-          <w:sz w:val="20"/>
-          <w:szCs w:val="20"/>
-          <w:u w:val="none"/>
-        </w:rPr>
-        <w:t>binding</w:t>
-      </w:r>
-    </w:p>
-    <w:p>
-      <w:pPr>
-        <w:pStyle w:val="Normal"/>
         <w:ind w:left="0" w:right="0" w:hanging="0"/>
         <w:rPr>
           <w:rFonts w:ascii="Georgia" w:hAnsi="Georgia"/>
@@ -3484,28 +3247,25 @@
           <w:smallCaps w:val="false"/>
           <w:color w:val="24292E"/>
           <w:spacing w:val="0"/>
-          <w:sz w:val="16"/>
-          <w:szCs w:val="20"/>
-          <w:u w:val="none"/>
-        </w:rPr>
-        <w:t xml:space="preserve"> </w:t>
-      </w:r>
-      <w:r>
-        <w:rPr>
-          <w:rFonts w:ascii="Georgia" w:hAnsi="Georgia"/>
-          <w:b w:val="false"/>
-          <w:bCs w:val="false"/>
-          <w:i w:val="false"/>
-          <w:iCs/>
-          <w:caps w:val="false"/>
-          <w:smallCaps w:val="false"/>
-          <w:color w:val="24292E"/>
-          <w:spacing w:val="0"/>
-          <w:sz w:val="16"/>
-          <w:szCs w:val="16"/>
-          <w:u w:val="none"/>
-        </w:rPr>
-        <w:t xml:space="preserve">             </w:t>
+          <w:szCs w:val="20"/>
+          <w:u w:val="none"/>
+        </w:rPr>
+        <w:t xml:space="preserve"> </w:t>
+      </w:r>
+      <w:r>
+        <w:rPr>
+          <w:rFonts w:ascii="Georgia" w:hAnsi="Georgia"/>
+          <w:b w:val="false"/>
+          <w:bCs w:val="false"/>
+          <w:i w:val="false"/>
+          <w:iCs/>
+          <w:caps w:val="false"/>
+          <w:smallCaps w:val="false"/>
+          <w:color w:val="24292E"/>
+          <w:spacing w:val="0"/>
+          <w:u w:val="none"/>
+        </w:rPr>
+        <w:t xml:space="preserve">         </w:t>
       </w:r>
       <w:r>
         <w:rPr>
@@ -3535,7 +3295,6 @@
           <w:smallCaps w:val="false"/>
           <w:color w:val="24292E"/>
           <w:spacing w:val="0"/>
-          <w:sz w:val="16"/>
           <w:szCs w:val="20"/>
           <w:u w:val="none"/>
         </w:rPr>
@@ -3569,7 +3328,6 @@
           <w:smallCaps w:val="false"/>
           <w:color w:val="24292E"/>
           <w:spacing w:val="0"/>
-          <w:sz w:val="16"/>
           <w:szCs w:val="20"/>
           <w:u w:val="none"/>
         </w:rPr>
@@ -3596,6 +3354,243 @@
     <w:p>
       <w:pPr>
         <w:pStyle w:val="Normal"/>
+        <w:rPr>
+          <w:rFonts w:ascii="Georgia" w:hAnsi="Georgia"/>
+          <w:sz w:val="20"/>
+          <w:szCs w:val="20"/>
+        </w:rPr>
+      </w:pPr>
+      <w:r>
+        <w:rPr>
+          <w:rFonts w:ascii="Georgia" w:hAnsi="Georgia"/>
+          <w:b/>
+          <w:bCs/>
+          <w:sz w:val="20"/>
+          <w:szCs w:val="20"/>
+          <w:u w:val="none"/>
+        </w:rPr>
+        <w:t>sy-name</w:t>
+      </w:r>
+      <w:r>
+        <w:rPr>
+          <w:rFonts w:ascii="Georgia" w:hAnsi="Georgia"/>
+          <w:b w:val="false"/>
+          <w:bCs/>
+          <w:i w:val="false"/>
+          <w:sz w:val="16"/>
+          <w:szCs w:val="20"/>
+          <w:u w:val="none"/>
+        </w:rPr>
+        <w:t xml:space="preserve"> </w:t>
+      </w:r>
+      <w:r>
+        <w:rPr>
+          <w:rFonts w:ascii="Georgia" w:hAnsi="Georgia"/>
+          <w:b w:val="false"/>
+          <w:bCs w:val="false"/>
+          <w:i/>
+          <w:iCs/>
+          <w:sz w:val="20"/>
+          <w:szCs w:val="20"/>
+          <w:u w:val="none"/>
+        </w:rPr>
+        <w:t>symbol</w:t>
+      </w:r>
+      <w:r>
+        <w:rPr>
+          <w:rFonts w:ascii="Georgia" w:hAnsi="Georgia"/>
+          <w:b w:val="false"/>
+          <w:bCs w:val="false"/>
+          <w:i/>
+          <w:iCs/>
+          <w:sz w:val="16"/>
+          <w:szCs w:val="16"/>
+          <w:u w:val="none"/>
+        </w:rPr>
+        <w:t xml:space="preserve">        </w:t>
+      </w:r>
+      <w:r>
+        <w:rPr>
+          <w:rFonts w:ascii="Georgia" w:hAnsi="Georgia"/>
+          <w:b w:val="false"/>
+          <w:bCs w:val="false"/>
+          <w:i/>
+          <w:iCs/>
+          <w:sz w:val="20"/>
+          <w:szCs w:val="20"/>
+          <w:u w:val="none"/>
+        </w:rPr>
+        <w:t>symbol</w:t>
+      </w:r>
+      <w:r>
+        <w:rPr>
+          <w:rFonts w:ascii="Georgia" w:hAnsi="Georgia"/>
+          <w:b w:val="false"/>
+          <w:bCs w:val="false"/>
+          <w:i w:val="false"/>
+          <w:iCs w:val="false"/>
+          <w:sz w:val="16"/>
+          <w:szCs w:val="20"/>
+          <w:u w:val="none"/>
+        </w:rPr>
+        <w:t xml:space="preserve"> </w:t>
+      </w:r>
+      <w:r>
+        <w:rPr>
+          <w:rFonts w:ascii="Georgia" w:hAnsi="Georgia"/>
+          <w:b w:val="false"/>
+          <w:bCs w:val="false"/>
+          <w:i w:val="false"/>
+          <w:iCs w:val="false"/>
+          <w:sz w:val="20"/>
+          <w:szCs w:val="20"/>
+          <w:u w:val="none"/>
+        </w:rPr>
+        <w:t>name</w:t>
+      </w:r>
+      <w:r>
+        <w:rPr>
+          <w:rFonts w:ascii="Georgia" w:hAnsi="Georgia"/>
+          <w:b w:val="false"/>
+          <w:bCs w:val="false"/>
+          <w:i w:val="false"/>
+          <w:iCs w:val="false"/>
+          <w:sz w:val="16"/>
+          <w:szCs w:val="20"/>
+          <w:u w:val="none"/>
+        </w:rPr>
+        <w:t xml:space="preserve"> </w:t>
+      </w:r>
+      <w:r>
+        <w:rPr>
+          <w:rFonts w:ascii="Georgia" w:hAnsi="Georgia"/>
+          <w:b w:val="false"/>
+          <w:bCs w:val="false"/>
+          <w:i w:val="false"/>
+          <w:iCs w:val="false"/>
+          <w:sz w:val="20"/>
+          <w:szCs w:val="20"/>
+          <w:u w:val="none"/>
+        </w:rPr>
+        <w:t>binding</w:t>
+      </w:r>
+    </w:p>
+    <w:p>
+      <w:pPr>
+        <w:pStyle w:val="Normal"/>
+        <w:rPr>
+          <w:rFonts w:ascii="Georgia" w:hAnsi="Georgia"/>
+          <w:sz w:val="20"/>
+          <w:szCs w:val="20"/>
+        </w:rPr>
+      </w:pPr>
+      <w:r>
+        <w:rPr>
+          <w:rFonts w:ascii="Georgia" w:hAnsi="Georgia"/>
+          <w:b/>
+          <w:bCs/>
+          <w:sz w:val="20"/>
+          <w:szCs w:val="20"/>
+          <w:u w:val="none"/>
+        </w:rPr>
+        <w:t xml:space="preserve">sy-val  </w:t>
+      </w:r>
+      <w:r>
+        <w:rPr>
+          <w:rFonts w:ascii="Georgia" w:hAnsi="Georgia"/>
+          <w:b w:val="false"/>
+          <w:bCs w:val="false"/>
+          <w:i/>
+          <w:iCs/>
+          <w:sz w:val="20"/>
+          <w:szCs w:val="20"/>
+          <w:u w:val="none"/>
+        </w:rPr>
+        <w:t>symbol</w:t>
+      </w:r>
+      <w:r>
+        <w:rPr>
+          <w:rFonts w:ascii="Georgia" w:hAnsi="Georgia"/>
+          <w:b w:val="false"/>
+          <w:bCs w:val="false"/>
+          <w:i w:val="false"/>
+          <w:iCs/>
+          <w:sz w:val="16"/>
+          <w:szCs w:val="16"/>
+          <w:u w:val="none"/>
+        </w:rPr>
+        <w:tab/>
+        <w:t xml:space="preserve">            </w:t>
+      </w:r>
+      <w:r>
+        <w:rPr>
+          <w:rFonts w:ascii="Georgia" w:hAnsi="Georgia"/>
+          <w:b w:val="false"/>
+          <w:bCs w:val="false"/>
+          <w:i/>
+          <w:iCs/>
+          <w:sz w:val="20"/>
+          <w:szCs w:val="20"/>
+          <w:u w:val="none"/>
+        </w:rPr>
+        <w:t>symbol</w:t>
+      </w:r>
+      <w:r>
+        <w:rPr>
+          <w:rFonts w:ascii="Georgia" w:hAnsi="Georgia"/>
+          <w:b w:val="false"/>
+          <w:bCs w:val="false"/>
+          <w:i w:val="false"/>
+          <w:iCs w:val="false"/>
+          <w:sz w:val="16"/>
+          <w:szCs w:val="20"/>
+          <w:u w:val="none"/>
+        </w:rPr>
+        <w:t xml:space="preserve"> </w:t>
+      </w:r>
+      <w:r>
+        <w:rPr>
+          <w:rFonts w:ascii="Georgia" w:hAnsi="Georgia"/>
+          <w:b w:val="false"/>
+          <w:bCs w:val="false"/>
+          <w:i w:val="false"/>
+          <w:iCs w:val="false"/>
+          <w:sz w:val="20"/>
+          <w:szCs w:val="20"/>
+          <w:u w:val="none"/>
+        </w:rPr>
+        <w:t>value</w:t>
+      </w:r>
+      <w:r>
+        <w:rPr>
+          <w:rFonts w:ascii="Georgia" w:hAnsi="Georgia"/>
+          <w:b w:val="false"/>
+          <w:bCs w:val="false"/>
+          <w:i w:val="false"/>
+          <w:iCs w:val="false"/>
+          <w:sz w:val="16"/>
+          <w:szCs w:val="20"/>
+          <w:u w:val="none"/>
+        </w:rPr>
+        <w:t xml:space="preserve"> </w:t>
+      </w:r>
+      <w:r>
+        <w:rPr>
+          <w:rFonts w:ascii="Georgia" w:hAnsi="Georgia"/>
+          <w:b w:val="false"/>
+          <w:bCs w:val="false"/>
+          <w:i w:val="false"/>
+          <w:iCs w:val="false"/>
+          <w:sz w:val="20"/>
+          <w:szCs w:val="20"/>
+          <w:u w:val="none"/>
+        </w:rPr>
+        <w:t>binding</w:t>
+      </w:r>
+    </w:p>
+    <w:p>
+      <w:pPr>
+        <w:pStyle w:val="Normal"/>
         <w:ind w:left="0" w:right="0" w:hanging="0"/>
         <w:rPr>
           <w:rFonts w:ascii="Georgia" w:hAnsi="Georgia"/>
@@ -3608,8 +3603,8 @@
           <w:smallCaps w:val="false"/>
           <w:color w:val="24292E"/>
           <w:spacing w:val="0"/>
-          <w:sz w:val="16"/>
-          <w:szCs w:val="16"/>
+          <w:sz w:val="20"/>
+          <w:szCs w:val="20"/>
         </w:rPr>
       </w:pPr>
       <w:r>
@@ -4309,19 +4304,7 @@
           <w:sz w:val="20"/>
           <w:szCs w:val="20"/>
         </w:rPr>
-        <w:t>T :</w:t>
-      </w:r>
-      <w:r>
-        <w:rPr>
-          <w:rFonts w:ascii="Georgia" w:hAnsi="Georgia"/>
-          <w:b w:val="false"/>
-          <w:bCs/>
-          <w:i/>
-          <w:iCs/>
-          <w:sz w:val="20"/>
-          <w:szCs w:val="20"/>
-        </w:rPr>
-        <w:t xml:space="preserve">type         </w:t>
+        <w:t xml:space="preserve">T :type         </w:t>
       </w:r>
       <w:r>
         <w:rPr>
@@ -4785,7 +4768,7 @@
           <w:sz w:val="20"/>
           <w:szCs w:val="20"/>
         </w:rPr>
-        <w:t>funcall</w:t>
+        <w:t>apply</w:t>
       </w:r>
       <w:r>
         <w:rPr>
@@ -4845,7 +4828,7 @@
           <w:sz w:val="16"/>
           <w:szCs w:val="20"/>
         </w:rPr>
-        <w:t xml:space="preserve">                </w:t>
+        <w:t xml:space="preserve">                    </w:t>
       </w:r>
       <w:r>
         <w:rPr>
@@ -5113,7 +5096,7 @@
           <w:u w:val="none"/>
           <w:lang w:val="en-US" w:eastAsia="zh-CN" w:bidi="hi-IN"/>
         </w:rPr>
-        <w:t>raise</w:t>
+        <w:t>with-ex</w:t>
       </w:r>
       <w:r>
         <w:rPr>
@@ -5145,7 +5128,7 @@
           <w:u w:val="none"/>
           <w:lang w:val="en-US" w:eastAsia="zh-CN" w:bidi="hi-IN"/>
         </w:rPr>
-        <w:t>keyword</w:t>
+        <w:t>fn fn’</w:t>
       </w:r>
       <w:r>
         <w:rPr>
@@ -5153,15 +5136,15 @@
           <w:b w:val="false"/>
           <w:bCs w:val="false"/>
           <w:i w:val="false"/>
-          <w:iCs/>
+          <w:iCs w:val="false"/>
           <w:color w:val="auto"/>
           <w:kern w:val="2"/>
-          <w:sz w:val="16"/>
+          <w:sz w:val="20"/>
           <w:szCs w:val="20"/>
           <w:u w:val="none"/>
           <w:lang w:val="en-US" w:eastAsia="zh-CN" w:bidi="hi-IN"/>
         </w:rPr>
-        <w:t xml:space="preserve"> </w:t>
+        <w:t xml:space="preserve">             catch</w:t>
       </w:r>
       <w:r>
         <w:rPr>
@@ -5177,7 +5160,7 @@
           <w:u w:val="none"/>
           <w:lang w:val="en-US" w:eastAsia="zh-CN" w:bidi="hi-IN"/>
         </w:rPr>
-        <w:t>T</w:t>
+        <w:t xml:space="preserve"> </w:t>
       </w:r>
       <w:r>
         <w:rPr>
@@ -5193,15 +5176,25 @@
           <w:u w:val="none"/>
           <w:lang w:val="en-US" w:eastAsia="zh-CN" w:bidi="hi-IN"/>
         </w:rPr>
-        <w:t xml:space="preserve">        raise </w:t>
-      </w:r>
+        <w:t>exception</w:t>
+      </w:r>
+    </w:p>
+    <w:p>
+      <w:pPr>
+        <w:pStyle w:val="Normal"/>
+        <w:rPr>
+          <w:rFonts w:ascii="Georgia" w:hAnsi="Georgia"/>
+          <w:sz w:val="20"/>
+          <w:szCs w:val="20"/>
+        </w:rPr>
+      </w:pPr>
       <w:r>
         <w:rPr>
           <w:rFonts w:eastAsia="Songti SC" w:cs="Arial Unicode MS" w:ascii="Georgia" w:hAnsi="Georgia"/>
-          <w:b w:val="false"/>
-          <w:bCs w:val="false"/>
-          <w:i/>
-          <w:iCs/>
+          <w:b/>
+          <w:bCs/>
+          <w:i w:val="false"/>
+          <w:iCs w:val="false"/>
           <w:color w:val="auto"/>
           <w:kern w:val="2"/>
           <w:sz w:val="20"/>
@@ -5209,81 +5202,71 @@
           <w:u w:val="none"/>
           <w:lang w:val="en-US" w:eastAsia="zh-CN" w:bidi="hi-IN"/>
         </w:rPr>
-        <w:t>exception</w:t>
-      </w:r>
-    </w:p>
-    <w:p>
-      <w:pPr>
-        <w:pStyle w:val="Normal"/>
-        <w:rPr>
-          <w:rFonts w:ascii="Georgia" w:hAnsi="Georgia"/>
-          <w:sz w:val="20"/>
-          <w:szCs w:val="20"/>
-        </w:rPr>
-      </w:pPr>
+        <w:t>raise</w:t>
+      </w:r>
       <w:r>
         <w:rPr>
           <w:rFonts w:eastAsia="Songti SC" w:cs="Arial Unicode MS" w:ascii="Georgia" w:hAnsi="Georgia"/>
-          <w:b/>
-          <w:bCs/>
-          <w:i w:val="false"/>
-          <w:iCs w:val="false"/>
+          <w:b w:val="false"/>
+          <w:bCs w:val="false"/>
+          <w:i w:val="false"/>
+          <w:iCs/>
           <w:color w:val="auto"/>
           <w:kern w:val="2"/>
-          <w:sz w:val="20"/>
+          <w:sz w:val="16"/>
           <w:szCs w:val="20"/>
           <w:u w:val="none"/>
           <w:lang w:val="en-US" w:eastAsia="zh-CN" w:bidi="hi-IN"/>
         </w:rPr>
-        <w:t>tag-of</w:t>
+        <w:t xml:space="preserve"> </w:t>
       </w:r>
       <w:r>
         <w:rPr>
           <w:rFonts w:eastAsia="Songti SC" w:cs="Arial Unicode MS" w:ascii="Georgia" w:hAnsi="Georgia"/>
           <w:b w:val="false"/>
           <w:bCs w:val="false"/>
-          <w:i w:val="false"/>
+          <w:i/>
           <w:iCs/>
           <w:color w:val="auto"/>
           <w:kern w:val="2"/>
-          <w:sz w:val="16"/>
+          <w:sz w:val="20"/>
           <w:szCs w:val="20"/>
           <w:u w:val="none"/>
           <w:lang w:val="en-US" w:eastAsia="zh-CN" w:bidi="hi-IN"/>
         </w:rPr>
-        <w:t xml:space="preserve"> </w:t>
+        <w:t>keyword</w:t>
       </w:r>
       <w:r>
         <w:rPr>
           <w:rFonts w:eastAsia="Songti SC" w:cs="Arial Unicode MS" w:ascii="Georgia" w:hAnsi="Georgia"/>
           <w:b w:val="false"/>
           <w:bCs w:val="false"/>
-          <w:i/>
+          <w:i w:val="false"/>
           <w:iCs/>
           <w:color w:val="auto"/>
           <w:kern w:val="2"/>
-          <w:sz w:val="20"/>
+          <w:sz w:val="16"/>
           <w:szCs w:val="20"/>
           <w:u w:val="none"/>
           <w:lang w:val="en-US" w:eastAsia="zh-CN" w:bidi="hi-IN"/>
         </w:rPr>
-        <w:t>T</w:t>
+        <w:t xml:space="preserve"> </w:t>
       </w:r>
       <w:r>
         <w:rPr>
           <w:rFonts w:eastAsia="Songti SC" w:cs="Arial Unicode MS" w:ascii="Georgia" w:hAnsi="Georgia"/>
           <w:b w:val="false"/>
           <w:bCs w:val="false"/>
-          <w:i w:val="false"/>
-          <w:iCs w:val="false"/>
+          <w:i/>
+          <w:iCs/>
           <w:color w:val="auto"/>
           <w:kern w:val="2"/>
-          <w:sz w:val="16"/>
+          <w:sz w:val="20"/>
           <w:szCs w:val="20"/>
           <w:u w:val="none"/>
           <w:lang w:val="en-US" w:eastAsia="zh-CN" w:bidi="hi-IN"/>
         </w:rPr>
-        <w:t xml:space="preserve">                             </w:t>
+        <w:t>T</w:t>
       </w:r>
       <w:r>
         <w:rPr>
@@ -5299,15 +5282,25 @@
           <w:u w:val="none"/>
           <w:lang w:val="en-US" w:eastAsia="zh-CN" w:bidi="hi-IN"/>
         </w:rPr>
-        <w:t xml:space="preserve">object tag to </w:t>
-      </w:r>
+        <w:t xml:space="preserve">        raise exception</w:t>
+      </w:r>
+    </w:p>
+    <w:p>
+      <w:pPr>
+        <w:pStyle w:val="Normal"/>
+        <w:rPr>
+          <w:rFonts w:ascii="Georgia" w:hAnsi="Georgia"/>
+          <w:sz w:val="20"/>
+          <w:szCs w:val="20"/>
+        </w:rPr>
+      </w:pPr>
       <w:r>
         <w:rPr>
           <w:rFonts w:eastAsia="Songti SC" w:cs="Arial Unicode MS" w:ascii="Georgia" w:hAnsi="Georgia"/>
-          <w:b w:val="false"/>
-          <w:bCs w:val="false"/>
-          <w:i/>
-          <w:iCs/>
+          <w:b/>
+          <w:bCs/>
+          <w:i w:val="false"/>
+          <w:iCs w:val="false"/>
           <w:color w:val="auto"/>
           <w:kern w:val="2"/>
           <w:sz w:val="20"/>
@@ -5315,64 +5308,39 @@
           <w:u w:val="none"/>
           <w:lang w:val="en-US" w:eastAsia="zh-CN" w:bidi="hi-IN"/>
         </w:rPr>
-        <w:t>fixnum</w:t>
-      </w:r>
-    </w:p>
-    <w:p>
-      <w:pPr>
-        <w:pStyle w:val="Normal"/>
-        <w:rPr>
-          <w:sz w:val="16"/>
-          <w:szCs w:val="16"/>
-        </w:rPr>
-      </w:pPr>
-      <w:r>
-        <w:rPr>
-          <w:sz w:val="16"/>
-          <w:szCs w:val="16"/>
-        </w:rPr>
-      </w:r>
-    </w:p>
-    <w:p>
-      <w:pPr>
-        <w:pStyle w:val="Normal"/>
-        <w:rPr>
-          <w:rFonts w:ascii="Georgia" w:hAnsi="Georgia"/>
-          <w:sz w:val="20"/>
-          <w:szCs w:val="20"/>
-        </w:rPr>
-      </w:pPr>
+        <w:t>tag-of</w:t>
+      </w:r>
       <w:r>
         <w:rPr>
           <w:rFonts w:eastAsia="Songti SC" w:cs="Arial Unicode MS" w:ascii="Georgia" w:hAnsi="Georgia"/>
-          <w:b/>
-          <w:bCs/>
-          <w:i w:val="false"/>
-          <w:iCs w:val="false"/>
+          <w:b w:val="false"/>
+          <w:bCs w:val="false"/>
+          <w:i w:val="false"/>
+          <w:iCs/>
           <w:color w:val="auto"/>
           <w:kern w:val="2"/>
-          <w:sz w:val="20"/>
+          <w:sz w:val="16"/>
           <w:szCs w:val="20"/>
           <w:u w:val="none"/>
           <w:lang w:val="en-US" w:eastAsia="zh-CN" w:bidi="hi-IN"/>
         </w:rPr>
-        <w:t xml:space="preserve">*gc         </w:t>
+        <w:t xml:space="preserve"> </w:t>
       </w:r>
       <w:r>
         <w:rPr>
           <w:rFonts w:eastAsia="Songti SC" w:cs="Arial Unicode MS" w:ascii="Georgia" w:hAnsi="Georgia"/>
           <w:b w:val="false"/>
           <w:bCs w:val="false"/>
-          <w:i w:val="false"/>
-          <w:iCs w:val="false"/>
+          <w:i/>
+          <w:iCs/>
           <w:color w:val="auto"/>
           <w:kern w:val="2"/>
-          <w:sz w:val="16"/>
+          <w:sz w:val="20"/>
           <w:szCs w:val="20"/>
           <w:u w:val="none"/>
           <w:lang w:val="en-US" w:eastAsia="zh-CN" w:bidi="hi-IN"/>
         </w:rPr>
-        <w:t xml:space="preserve">                             </w:t>
+        <w:t>T</w:t>
       </w:r>
       <w:r>
         <w:rPr>
@@ -5383,12 +5351,12 @@
           <w:iCs w:val="false"/>
           <w:color w:val="auto"/>
           <w:kern w:val="2"/>
-          <w:sz w:val="20"/>
+          <w:sz w:val="16"/>
           <w:szCs w:val="20"/>
           <w:u w:val="none"/>
           <w:lang w:val="en-US" w:eastAsia="zh-CN" w:bidi="hi-IN"/>
         </w:rPr>
-        <w:t>garbage</w:t>
+        <w:t xml:space="preserve">                             </w:t>
       </w:r>
       <w:r>
         <w:rPr>
@@ -5399,20 +5367,20 @@
           <w:iCs w:val="false"/>
           <w:color w:val="auto"/>
           <w:kern w:val="2"/>
-          <w:sz w:val="16"/>
+          <w:sz w:val="20"/>
           <w:szCs w:val="20"/>
           <w:u w:val="none"/>
           <w:lang w:val="en-US" w:eastAsia="zh-CN" w:bidi="hi-IN"/>
         </w:rPr>
-        <w:t xml:space="preserve"> </w:t>
+        <w:t xml:space="preserve">object tag to </w:t>
       </w:r>
       <w:r>
         <w:rPr>
           <w:rFonts w:eastAsia="Songti SC" w:cs="Arial Unicode MS" w:ascii="Georgia" w:hAnsi="Georgia"/>
           <w:b w:val="false"/>
           <w:bCs w:val="false"/>
-          <w:i w:val="false"/>
-          <w:iCs w:val="false"/>
+          <w:i/>
+          <w:iCs/>
           <w:color w:val="auto"/>
           <w:kern w:val="2"/>
           <w:sz w:val="20"/>
@@ -5420,149 +5388,22 @@
           <w:u w:val="none"/>
           <w:lang w:val="en-US" w:eastAsia="zh-CN" w:bidi="hi-IN"/>
         </w:rPr>
-        <w:t>collection</w:t>
-      </w:r>
-    </w:p>
-    <w:p>
-      <w:pPr>
-        <w:pStyle w:val="Normal"/>
-        <w:rPr>
-          <w:rFonts w:ascii="Georgia" w:hAnsi="Georgia"/>
-          <w:sz w:val="20"/>
-          <w:szCs w:val="20"/>
-        </w:rPr>
-      </w:pPr>
-      <w:r>
-        <w:rPr>
-          <w:rFonts w:ascii="Georgia" w:hAnsi="Georgia"/>
-          <w:b/>
-          <w:bCs/>
-          <w:i w:val="false"/>
-          <w:iCs w:val="false"/>
-          <w:sz w:val="20"/>
-          <w:szCs w:val="20"/>
-        </w:rPr>
-        <w:t>view</w:t>
-      </w:r>
-      <w:r>
-        <w:rPr>
-          <w:rFonts w:ascii="Georgia" w:hAnsi="Georgia"/>
-          <w:b w:val="false"/>
-          <w:bCs w:val="false"/>
-          <w:i w:val="false"/>
-          <w:iCs/>
-          <w:sz w:val="16"/>
-          <w:szCs w:val="20"/>
-        </w:rPr>
-        <w:t xml:space="preserve"> </w:t>
-      </w:r>
-      <w:r>
-        <w:rPr>
-          <w:rFonts w:ascii="Georgia" w:hAnsi="Georgia"/>
-          <w:b w:val="false"/>
-          <w:bCs w:val="false"/>
-          <w:i/>
-          <w:iCs/>
-          <w:sz w:val="20"/>
-          <w:szCs w:val="20"/>
-        </w:rPr>
-        <w:t>T</w:t>
-      </w:r>
-      <w:r>
-        <w:rPr>
-          <w:rFonts w:ascii="Georgia" w:hAnsi="Georgia"/>
-          <w:b w:val="false"/>
-          <w:bCs w:val="false"/>
-          <w:i w:val="false"/>
-          <w:iCs w:val="false"/>
-          <w:sz w:val="16"/>
-          <w:szCs w:val="20"/>
-        </w:rPr>
-        <w:t xml:space="preserve">                                </w:t>
-      </w:r>
-      <w:r>
-        <w:rPr>
-          <w:rFonts w:ascii="Georgia" w:hAnsi="Georgia"/>
-          <w:b w:val="false"/>
-          <w:bCs w:val="false"/>
-          <w:i w:val="false"/>
-          <w:iCs w:val="false"/>
-          <w:sz w:val="20"/>
-          <w:szCs w:val="20"/>
-        </w:rPr>
-        <w:t>view</w:t>
-      </w:r>
-      <w:r>
-        <w:rPr>
-          <w:rFonts w:ascii="Georgia" w:hAnsi="Georgia"/>
-          <w:b w:val="false"/>
-          <w:bCs w:val="false"/>
-          <w:i w:val="false"/>
-          <w:iCs w:val="false"/>
-          <w:sz w:val="16"/>
-          <w:szCs w:val="20"/>
-        </w:rPr>
-        <w:t xml:space="preserve"> </w:t>
-      </w:r>
-      <w:r>
-        <w:rPr>
-          <w:rFonts w:ascii="Georgia" w:hAnsi="Georgia"/>
-          <w:b w:val="false"/>
-          <w:bCs w:val="false"/>
-          <w:i w:val="false"/>
-          <w:iCs w:val="false"/>
-          <w:sz w:val="20"/>
-          <w:szCs w:val="20"/>
-        </w:rPr>
-        <w:t>vector</w:t>
-      </w:r>
-      <w:r>
-        <w:rPr>
-          <w:rFonts w:ascii="Georgia" w:hAnsi="Georgia"/>
-          <w:b w:val="false"/>
-          <w:bCs w:val="false"/>
-          <w:i w:val="false"/>
-          <w:iCs w:val="false"/>
-          <w:sz w:val="16"/>
-          <w:szCs w:val="20"/>
-        </w:rPr>
-        <w:t xml:space="preserve"> </w:t>
-      </w:r>
-      <w:r>
-        <w:rPr>
-          <w:rFonts w:ascii="Georgia" w:hAnsi="Georgia"/>
-          <w:b w:val="false"/>
-          <w:bCs w:val="false"/>
-          <w:i w:val="false"/>
-          <w:iCs w:val="false"/>
-          <w:sz w:val="20"/>
-          <w:szCs w:val="20"/>
-        </w:rPr>
-        <w:t>of</w:t>
-      </w:r>
-      <w:r>
-        <w:rPr>
-          <w:rFonts w:ascii="Georgia" w:hAnsi="Georgia"/>
-          <w:b w:val="false"/>
-          <w:bCs w:val="false"/>
-          <w:i w:val="false"/>
-          <w:iCs w:val="false"/>
-          <w:sz w:val="16"/>
-          <w:szCs w:val="20"/>
-        </w:rPr>
-        <w:t xml:space="preserve"> </w:t>
-      </w:r>
-      <w:r>
-        <w:rPr>
-          <w:rFonts w:ascii="Georgia" w:hAnsi="Georgia"/>
-          <w:b w:val="false"/>
-          <w:bCs w:val="false"/>
-          <w:i w:val="false"/>
-          <w:iCs w:val="false"/>
-          <w:sz w:val="20"/>
-          <w:szCs w:val="20"/>
-        </w:rPr>
-        <w:t>object</w:t>
+        <w:t>fixnum</w:t>
+      </w:r>
+    </w:p>
+    <w:p>
+      <w:pPr>
+        <w:pStyle w:val="Normal"/>
+        <w:rPr>
+          <w:sz w:val="16"/>
+          <w:szCs w:val="16"/>
+        </w:rPr>
+      </w:pPr>
+      <w:r>
+        <w:rPr>
+          <w:sz w:val="16"/>
+          <w:szCs w:val="16"/>
+        </w:rPr>
       </w:r>
     </w:p>
     <w:p>
@@ -5588,23 +5429,23 @@
           <w:u w:val="none"/>
           <w:lang w:val="en-US" w:eastAsia="zh-CN" w:bidi="hi-IN"/>
         </w:rPr>
-        <w:t>fix</w:t>
+        <w:t xml:space="preserve">*gc         </w:t>
       </w:r>
       <w:r>
         <w:rPr>
           <w:rFonts w:eastAsia="Songti SC" w:cs="Arial Unicode MS" w:ascii="Georgia" w:hAnsi="Georgia"/>
           <w:b w:val="false"/>
           <w:bCs w:val="false"/>
-          <w:i/>
-          <w:iCs/>
+          <w:i w:val="false"/>
+          <w:iCs w:val="false"/>
           <w:color w:val="auto"/>
           <w:kern w:val="2"/>
-          <w:sz w:val="20"/>
+          <w:sz w:val="16"/>
           <w:szCs w:val="20"/>
           <w:u w:val="none"/>
           <w:lang w:val="en-US" w:eastAsia="zh-CN" w:bidi="hi-IN"/>
         </w:rPr>
-        <w:t xml:space="preserve"> fn T</w:t>
+        <w:t xml:space="preserve">                             </w:t>
       </w:r>
       <w:r>
         <w:rPr>
@@ -5615,11 +5456,12 @@
           <w:iCs w:val="false"/>
           <w:color w:val="auto"/>
           <w:kern w:val="2"/>
+          <w:sz w:val="20"/>
           <w:szCs w:val="20"/>
           <w:u w:val="none"/>
           <w:lang w:val="en-US" w:eastAsia="zh-CN" w:bidi="hi-IN"/>
         </w:rPr>
-        <w:t xml:space="preserve">                     </w:t>
+        <w:t>garbage</w:t>
       </w:r>
       <w:r>
         <w:rPr>
@@ -5630,20 +5472,20 @@
           <w:iCs w:val="false"/>
           <w:color w:val="auto"/>
           <w:kern w:val="2"/>
-          <w:sz w:val="20"/>
+          <w:sz w:val="16"/>
           <w:szCs w:val="20"/>
           <w:u w:val="none"/>
           <w:lang w:val="en-US" w:eastAsia="zh-CN" w:bidi="hi-IN"/>
         </w:rPr>
-        <w:t xml:space="preserve">fixpoint </w:t>
+        <w:t xml:space="preserve"> </w:t>
       </w:r>
       <w:r>
         <w:rPr>
           <w:rFonts w:eastAsia="Songti SC" w:cs="Arial Unicode MS" w:ascii="Georgia" w:hAnsi="Georgia"/>
           <w:b w:val="false"/>
           <w:bCs w:val="false"/>
-          <w:i/>
-          <w:iCs/>
+          <w:i w:val="false"/>
+          <w:iCs w:val="false"/>
           <w:color w:val="auto"/>
           <w:kern w:val="2"/>
           <w:sz w:val="20"/>
@@ -5651,7 +5493,149 @@
           <w:u w:val="none"/>
           <w:lang w:val="en-US" w:eastAsia="zh-CN" w:bidi="hi-IN"/>
         </w:rPr>
-        <w:t>function</w:t>
+        <w:t>collection</w:t>
+      </w:r>
+    </w:p>
+    <w:p>
+      <w:pPr>
+        <w:pStyle w:val="Normal"/>
+        <w:rPr>
+          <w:rFonts w:ascii="Georgia" w:hAnsi="Georgia"/>
+          <w:sz w:val="20"/>
+          <w:szCs w:val="20"/>
+        </w:rPr>
+      </w:pPr>
+      <w:r>
+        <w:rPr>
+          <w:rFonts w:ascii="Georgia" w:hAnsi="Georgia"/>
+          <w:b/>
+          <w:bCs/>
+          <w:i w:val="false"/>
+          <w:iCs w:val="false"/>
+          <w:sz w:val="20"/>
+          <w:szCs w:val="20"/>
+        </w:rPr>
+        <w:t>view</w:t>
+      </w:r>
+      <w:r>
+        <w:rPr>
+          <w:rFonts w:ascii="Georgia" w:hAnsi="Georgia"/>
+          <w:b w:val="false"/>
+          <w:bCs w:val="false"/>
+          <w:i w:val="false"/>
+          <w:iCs/>
+          <w:sz w:val="16"/>
+          <w:szCs w:val="20"/>
+        </w:rPr>
+        <w:t xml:space="preserve"> </w:t>
+      </w:r>
+      <w:r>
+        <w:rPr>
+          <w:rFonts w:ascii="Georgia" w:hAnsi="Georgia"/>
+          <w:b w:val="false"/>
+          <w:bCs w:val="false"/>
+          <w:i/>
+          <w:iCs/>
+          <w:sz w:val="20"/>
+          <w:szCs w:val="20"/>
+        </w:rPr>
+        <w:t>T</w:t>
+      </w:r>
+      <w:r>
+        <w:rPr>
+          <w:rFonts w:ascii="Georgia" w:hAnsi="Georgia"/>
+          <w:b w:val="false"/>
+          <w:bCs w:val="false"/>
+          <w:i w:val="false"/>
+          <w:iCs w:val="false"/>
+          <w:sz w:val="16"/>
+          <w:szCs w:val="20"/>
+        </w:rPr>
+        <w:t xml:space="preserve">                                </w:t>
+      </w:r>
+      <w:r>
+        <w:rPr>
+          <w:rFonts w:ascii="Georgia" w:hAnsi="Georgia"/>
+          <w:b w:val="false"/>
+          <w:bCs w:val="false"/>
+          <w:i w:val="false"/>
+          <w:iCs w:val="false"/>
+          <w:sz w:val="20"/>
+          <w:szCs w:val="20"/>
+        </w:rPr>
+        <w:t>view</w:t>
+      </w:r>
+      <w:r>
+        <w:rPr>
+          <w:rFonts w:ascii="Georgia" w:hAnsi="Georgia"/>
+          <w:b w:val="false"/>
+          <w:bCs w:val="false"/>
+          <w:i w:val="false"/>
+          <w:iCs w:val="false"/>
+          <w:sz w:val="16"/>
+          <w:szCs w:val="20"/>
+        </w:rPr>
+        <w:t xml:space="preserve"> </w:t>
+      </w:r>
+      <w:r>
+        <w:rPr>
+          <w:rFonts w:ascii="Georgia" w:hAnsi="Georgia"/>
+          <w:b w:val="false"/>
+          <w:bCs w:val="false"/>
+          <w:i w:val="false"/>
+          <w:iCs w:val="false"/>
+          <w:sz w:val="20"/>
+          <w:szCs w:val="20"/>
+        </w:rPr>
+        <w:t>vector</w:t>
+      </w:r>
+      <w:r>
+        <w:rPr>
+          <w:rFonts w:ascii="Georgia" w:hAnsi="Georgia"/>
+          <w:b w:val="false"/>
+          <w:bCs w:val="false"/>
+          <w:i w:val="false"/>
+          <w:iCs w:val="false"/>
+          <w:sz w:val="16"/>
+          <w:szCs w:val="20"/>
+        </w:rPr>
+        <w:t xml:space="preserve"> </w:t>
+      </w:r>
+      <w:r>
+        <w:rPr>
+          <w:rFonts w:ascii="Georgia" w:hAnsi="Georgia"/>
+          <w:b w:val="false"/>
+          <w:bCs w:val="false"/>
+          <w:i w:val="false"/>
+          <w:iCs w:val="false"/>
+          <w:sz w:val="20"/>
+          <w:szCs w:val="20"/>
+        </w:rPr>
+        <w:t>of</w:t>
+      </w:r>
+      <w:r>
+        <w:rPr>
+          <w:rFonts w:ascii="Georgia" w:hAnsi="Georgia"/>
+          <w:b w:val="false"/>
+          <w:bCs w:val="false"/>
+          <w:i w:val="false"/>
+          <w:iCs w:val="false"/>
+          <w:sz w:val="16"/>
+          <w:szCs w:val="20"/>
+        </w:rPr>
+        <w:t xml:space="preserve"> </w:t>
+      </w:r>
+      <w:r>
+        <w:rPr>
+          <w:rFonts w:ascii="Georgia" w:hAnsi="Georgia"/>
+          <w:b w:val="false"/>
+          <w:bCs w:val="false"/>
+          <w:i w:val="false"/>
+          <w:iCs w:val="false"/>
+          <w:sz w:val="20"/>
+          <w:szCs w:val="20"/>
+        </w:rPr>
+        <w:t>object</w:t>
       </w:r>
     </w:p>
     <w:p>
@@ -5677,7 +5661,7 @@
           <w:u w:val="none"/>
           <w:lang w:val="en-US" w:eastAsia="zh-CN" w:bidi="hi-IN"/>
         </w:rPr>
-        <w:t>*fix*</w:t>
+        <w:t>fix</w:t>
       </w:r>
       <w:r>
         <w:rPr>
@@ -5693,7 +5677,7 @@
           <w:u w:val="none"/>
           <w:lang w:val="en-US" w:eastAsia="zh-CN" w:bidi="hi-IN"/>
         </w:rPr>
-        <w:t xml:space="preserve"> fn list</w:t>
+        <w:t xml:space="preserve"> fn T</w:t>
       </w:r>
       <w:r>
         <w:rPr>
@@ -5704,20 +5688,19 @@
           <w:iCs w:val="false"/>
           <w:color w:val="auto"/>
           <w:kern w:val="2"/>
-          <w:sz w:val="20"/>
           <w:szCs w:val="20"/>
           <w:u w:val="none"/>
           <w:lang w:val="en-US" w:eastAsia="zh-CN" w:bidi="hi-IN"/>
         </w:rPr>
-        <w:t xml:space="preserve">                  fixpoint </w:t>
+        <w:t xml:space="preserve">                     </w:t>
       </w:r>
       <w:r>
         <w:rPr>
           <w:rFonts w:eastAsia="Songti SC" w:cs="Arial Unicode MS" w:ascii="Georgia" w:hAnsi="Georgia"/>
           <w:b w:val="false"/>
           <w:bCs w:val="false"/>
-          <w:i/>
-          <w:iCs/>
+          <w:i w:val="false"/>
+          <w:iCs w:val="false"/>
           <w:color w:val="auto"/>
           <w:kern w:val="2"/>
           <w:sz w:val="20"/>
@@ -5725,42 +5708,15 @@
           <w:u w:val="none"/>
           <w:lang w:val="en-US" w:eastAsia="zh-CN" w:bidi="hi-IN"/>
         </w:rPr>
-        <w:t>function</w:t>
-      </w:r>
-    </w:p>
-    <w:p>
-      <w:pPr>
-        <w:pStyle w:val="Normal"/>
-        <w:rPr>
-          <w:rFonts w:ascii="Georgia" w:hAnsi="Georgia"/>
-          <w:sz w:val="20"/>
-          <w:szCs w:val="20"/>
-        </w:rPr>
-      </w:pPr>
-      <w:r>
-        <w:rPr>
-          <w:rFonts w:ascii="Georgia" w:hAnsi="Georgia"/>
-          <w:sz w:val="20"/>
-          <w:szCs w:val="20"/>
-        </w:rPr>
-      </w:r>
-    </w:p>
-    <w:p>
-      <w:pPr>
-        <w:pStyle w:val="Normal"/>
-        <w:rPr>
-          <w:rFonts w:ascii="Georgia" w:hAnsi="Georgia"/>
-          <w:sz w:val="20"/>
-          <w:szCs w:val="20"/>
-        </w:rPr>
-      </w:pPr>
+        <w:t xml:space="preserve">fixpoint </w:t>
+      </w:r>
       <w:r>
         <w:rPr>
           <w:rFonts w:eastAsia="Songti SC" w:cs="Arial Unicode MS" w:ascii="Georgia" w:hAnsi="Georgia"/>
-          <w:b/>
-          <w:bCs/>
-          <w:i w:val="false"/>
-          <w:iCs w:val="false"/>
+          <w:b w:val="false"/>
+          <w:bCs w:val="false"/>
+          <w:i/>
+          <w:iCs/>
           <w:color w:val="auto"/>
           <w:kern w:val="2"/>
           <w:sz w:val="20"/>
@@ -5768,23 +5724,33 @@
           <w:u w:val="none"/>
           <w:lang w:val="en-US" w:eastAsia="zh-CN" w:bidi="hi-IN"/>
         </w:rPr>
-        <w:t>:if</w:t>
-      </w:r>
+        <w:t>function</w:t>
+      </w:r>
+    </w:p>
+    <w:p>
+      <w:pPr>
+        <w:pStyle w:val="Normal"/>
+        <w:rPr>
+          <w:rFonts w:ascii="Georgia" w:hAnsi="Georgia"/>
+          <w:sz w:val="20"/>
+          <w:szCs w:val="20"/>
+        </w:rPr>
+      </w:pPr>
       <w:r>
         <w:rPr>
           <w:rFonts w:eastAsia="Songti SC" w:cs="Arial Unicode MS" w:ascii="Georgia" w:hAnsi="Georgia"/>
-          <w:b w:val="false"/>
-          <w:bCs w:val="false"/>
-          <w:i w:val="false"/>
-          <w:iCs/>
+          <w:b/>
+          <w:bCs/>
+          <w:i w:val="false"/>
+          <w:iCs w:val="false"/>
           <w:color w:val="auto"/>
           <w:kern w:val="2"/>
-          <w:sz w:val="16"/>
+          <w:sz w:val="20"/>
           <w:szCs w:val="20"/>
           <w:u w:val="none"/>
           <w:lang w:val="en-US" w:eastAsia="zh-CN" w:bidi="hi-IN"/>
         </w:rPr>
-        <w:t xml:space="preserve"> </w:t>
+        <w:t>*fix*</w:t>
       </w:r>
       <w:r>
         <w:rPr>
@@ -5800,7 +5766,7 @@
           <w:u w:val="none"/>
           <w:lang w:val="en-US" w:eastAsia="zh-CN" w:bidi="hi-IN"/>
         </w:rPr>
-        <w:t>T fn fn’</w:t>
+        <w:t xml:space="preserve"> fn list</w:t>
       </w:r>
       <w:r>
         <w:rPr>
@@ -5811,6 +5777,113 @@
           <w:iCs w:val="false"/>
           <w:color w:val="auto"/>
           <w:kern w:val="2"/>
+          <w:sz w:val="20"/>
+          <w:szCs w:val="20"/>
+          <w:u w:val="none"/>
+          <w:lang w:val="en-US" w:eastAsia="zh-CN" w:bidi="hi-IN"/>
+        </w:rPr>
+        <w:t xml:space="preserve">                  fixpoint </w:t>
+      </w:r>
+      <w:r>
+        <w:rPr>
+          <w:rFonts w:eastAsia="Songti SC" w:cs="Arial Unicode MS" w:ascii="Georgia" w:hAnsi="Georgia"/>
+          <w:b w:val="false"/>
+          <w:bCs w:val="false"/>
+          <w:i/>
+          <w:iCs/>
+          <w:color w:val="auto"/>
+          <w:kern w:val="2"/>
+          <w:sz w:val="20"/>
+          <w:szCs w:val="20"/>
+          <w:u w:val="none"/>
+          <w:lang w:val="en-US" w:eastAsia="zh-CN" w:bidi="hi-IN"/>
+        </w:rPr>
+        <w:t>function</w:t>
+      </w:r>
+    </w:p>
+    <w:p>
+      <w:pPr>
+        <w:pStyle w:val="Normal"/>
+        <w:rPr>
+          <w:rFonts w:ascii="Georgia" w:hAnsi="Georgia"/>
+          <w:sz w:val="20"/>
+          <w:szCs w:val="20"/>
+        </w:rPr>
+      </w:pPr>
+      <w:r>
+        <w:rPr>
+          <w:rFonts w:ascii="Georgia" w:hAnsi="Georgia"/>
+          <w:sz w:val="20"/>
+          <w:szCs w:val="20"/>
+        </w:rPr>
+      </w:r>
+    </w:p>
+    <w:p>
+      <w:pPr>
+        <w:pStyle w:val="Normal"/>
+        <w:rPr>
+          <w:rFonts w:ascii="Georgia" w:hAnsi="Georgia"/>
+          <w:sz w:val="20"/>
+          <w:szCs w:val="20"/>
+        </w:rPr>
+      </w:pPr>
+      <w:r>
+        <w:rPr>
+          <w:rFonts w:eastAsia="Songti SC" w:cs="Arial Unicode MS" w:ascii="Georgia" w:hAnsi="Georgia"/>
+          <w:b/>
+          <w:bCs/>
+          <w:i w:val="false"/>
+          <w:iCs w:val="false"/>
+          <w:color w:val="auto"/>
+          <w:kern w:val="2"/>
+          <w:sz w:val="20"/>
+          <w:szCs w:val="20"/>
+          <w:u w:val="none"/>
+          <w:lang w:val="en-US" w:eastAsia="zh-CN" w:bidi="hi-IN"/>
+        </w:rPr>
+        <w:t>:if</w:t>
+      </w:r>
+      <w:r>
+        <w:rPr>
+          <w:rFonts w:eastAsia="Songti SC" w:cs="Arial Unicode MS" w:ascii="Georgia" w:hAnsi="Georgia"/>
+          <w:b w:val="false"/>
+          <w:bCs w:val="false"/>
+          <w:i w:val="false"/>
+          <w:iCs/>
+          <w:color w:val="auto"/>
+          <w:kern w:val="2"/>
+          <w:sz w:val="16"/>
+          <w:szCs w:val="20"/>
+          <w:u w:val="none"/>
+          <w:lang w:val="en-US" w:eastAsia="zh-CN" w:bidi="hi-IN"/>
+        </w:rPr>
+        <w:t xml:space="preserve"> </w:t>
+      </w:r>
+      <w:r>
+        <w:rPr>
+          <w:rFonts w:eastAsia="Songti SC" w:cs="Arial Unicode MS" w:ascii="Georgia" w:hAnsi="Georgia"/>
+          <w:b w:val="false"/>
+          <w:bCs w:val="false"/>
+          <w:i/>
+          <w:iCs/>
+          <w:color w:val="auto"/>
+          <w:kern w:val="2"/>
+          <w:sz w:val="20"/>
+          <w:szCs w:val="20"/>
+          <w:u w:val="none"/>
+          <w:lang w:val="en-US" w:eastAsia="zh-CN" w:bidi="hi-IN"/>
+        </w:rPr>
+        <w:t>T fn fn’</w:t>
+      </w:r>
+      <w:r>
+        <w:rPr>
+          <w:rFonts w:eastAsia="Songti SC" w:cs="Arial Unicode MS" w:ascii="Georgia" w:hAnsi="Georgia"/>
+          <w:b w:val="false"/>
+          <w:bCs w:val="false"/>
+          <w:i w:val="false"/>
+          <w:iCs w:val="false"/>
+          <w:color w:val="auto"/>
+          <w:kern w:val="2"/>
           <w:sz w:val="16"/>
           <w:szCs w:val="20"/>
           <w:u w:val="none"/>
@@ -6308,21 +6381,6 @@
       <w:pPr>
         <w:pStyle w:val="Normal"/>
         <w:rPr>
-          <w:sz w:val="16"/>
-          <w:szCs w:val="16"/>
-        </w:rPr>
-      </w:pPr>
-      <w:r>
-        <w:rPr>
-          <w:sz w:val="16"/>
-          <w:szCs w:val="16"/>
-        </w:rPr>
-      </w:r>
-    </w:p>
-    <w:p>
-      <w:pPr>
-        <w:pStyle w:val="Normal"/>
-        <w:rPr>
           <w:rFonts w:ascii="Georgia" w:hAnsi="Georgia"/>
           <w:sz w:val="20"/>
           <w:szCs w:val="20"/>
@@ -7259,6 +7317,22 @@
           <w:szCs w:val="20"/>
         </w:rPr>
         <w:t>fix’</w:t>
+      </w:r>
+    </w:p>
+    <w:p>
+      <w:pPr>
+        <w:pStyle w:val="Normal"/>
+        <w:rPr>
+          <w:rFonts w:ascii="Georgia" w:hAnsi="Georgia"/>
+          <w:i/>
+          <w:i/>
+          <w:iCs/>
+          <w:sz w:val="20"/>
+          <w:szCs w:val="20"/>
+        </w:rPr>
+      </w:pPr>
+      <w:r>
+        <w:rPr/>
       </w:r>
     </w:p>
     <w:p>
@@ -10494,6 +10568,8 @@
           <w:rFonts w:ascii="Courier New" w:hAnsi="Courier New"/>
           <w:b/>
           <w:bCs/>
+          <w:sz w:val="20"/>
+          <w:szCs w:val="20"/>
         </w:rPr>
         <w:t>:range</w:t>
         <w:tab/>
@@ -10512,23 +10588,6 @@
       <w:r>
         <w:rPr>
           <w:rFonts w:ascii="Georgia" w:hAnsi="Georgia"/>
-          <w:sz w:val="20"/>
-          <w:szCs w:val="20"/>
-        </w:rPr>
-      </w:r>
-    </w:p>
-    <w:p>
-      <w:pPr>
-        <w:pStyle w:val="Normal"/>
-        <w:rPr>
-          <w:rFonts w:ascii="Georgia" w:hAnsi="Georgia"/>
-          <w:sz w:val="20"/>
-          <w:szCs w:val="20"/>
-        </w:rPr>
-      </w:pPr>
-      <w:r>
-        <w:rPr>
-          <w:rFonts w:ascii="Georgia" w:hAnsi="Georgia"/>
           <w:b w:val="false"/>
           <w:bCs/>
           <w:i w:val="false"/>
@@ -11054,6 +11113,538 @@
       <w:pPr>
         <w:pStyle w:val="Normal"/>
         <w:rPr>
+          <w:sz w:val="16"/>
+          <w:szCs w:val="16"/>
+        </w:rPr>
+      </w:pPr>
+      <w:r>
+        <w:rPr>
+          <w:sz w:val="16"/>
+          <w:szCs w:val="16"/>
+        </w:rPr>
+      </w:r>
+    </w:p>
+    <w:p>
+      <w:pPr>
+        <w:pStyle w:val="Normal"/>
+        <w:rPr>
+          <w:rFonts w:ascii="Georgia" w:hAnsi="Georgia"/>
+          <w:sz w:val="20"/>
+          <w:szCs w:val="20"/>
+        </w:rPr>
+      </w:pPr>
+      <w:r>
+        <w:rPr>
+          <w:rFonts w:ascii="Georgia" w:hAnsi="Georgia"/>
+          <w:b/>
+          <w:bCs/>
+          <w:i w:val="false"/>
+          <w:iCs w:val="false"/>
+          <w:sz w:val="20"/>
+          <w:szCs w:val="20"/>
+        </w:rPr>
+        <w:t>open</w:t>
+      </w:r>
+      <w:r>
+        <w:rPr>
+          <w:rFonts w:ascii="Georgia" w:hAnsi="Georgia"/>
+          <w:b w:val="false"/>
+          <w:bCs/>
+          <w:i w:val="false"/>
+          <w:iCs w:val="false"/>
+          <w:sz w:val="16"/>
+          <w:szCs w:val="20"/>
+        </w:rPr>
+        <w:t xml:space="preserve"> </w:t>
+      </w:r>
+      <w:r>
+        <w:rPr>
+          <w:rFonts w:ascii="Georgia" w:hAnsi="Georgia"/>
+          <w:b w:val="false"/>
+          <w:bCs w:val="false"/>
+          <w:i w:val="false"/>
+          <w:iCs w:val="false"/>
+          <w:sz w:val="20"/>
+          <w:szCs w:val="20"/>
+        </w:rPr>
+        <w:t xml:space="preserve"> </w:t>
+      </w:r>
+      <w:r>
+        <w:rPr>
+          <w:rFonts w:ascii="Courier New" w:hAnsi="Courier New"/>
+          <w:b w:val="false"/>
+          <w:bCs w:val="false"/>
+          <w:i/>
+          <w:iCs/>
+          <w:sz w:val="20"/>
+          <w:szCs w:val="20"/>
+        </w:rPr>
+        <w:t>type</w:t>
+      </w:r>
+      <w:r>
+        <w:rPr>
+          <w:rFonts w:ascii="Georgia" w:hAnsi="Georgia"/>
+          <w:b w:val="false"/>
+          <w:bCs w:val="false"/>
+          <w:i w:val="false"/>
+          <w:iCs w:val="false"/>
+          <w:sz w:val="16"/>
+          <w:szCs w:val="20"/>
+        </w:rPr>
+        <w:t xml:space="preserve"> </w:t>
+      </w:r>
+      <w:r>
+        <w:rPr>
+          <w:rFonts w:ascii="Courier New" w:hAnsi="Courier New"/>
+          <w:b w:val="false"/>
+          <w:bCs w:val="false"/>
+          <w:i/>
+          <w:iCs/>
+          <w:sz w:val="20"/>
+          <w:szCs w:val="20"/>
+        </w:rPr>
+        <w:t>dir</w:t>
+      </w:r>
+      <w:r>
+        <w:rPr>
+          <w:rFonts w:ascii="Georgia" w:hAnsi="Georgia"/>
+          <w:b w:val="false"/>
+          <w:bCs w:val="false"/>
+          <w:i w:val="false"/>
+          <w:iCs w:val="false"/>
+          <w:sz w:val="16"/>
+          <w:szCs w:val="20"/>
+        </w:rPr>
+        <w:t xml:space="preserve"> </w:t>
+      </w:r>
+      <w:r>
+        <w:rPr>
+          <w:rFonts w:ascii="Georgia" w:hAnsi="Georgia"/>
+          <w:b w:val="false"/>
+          <w:bCs w:val="false"/>
+          <w:i/>
+          <w:iCs/>
+          <w:sz w:val="20"/>
+          <w:szCs w:val="20"/>
+        </w:rPr>
+        <w:t xml:space="preserve">string </w:t>
+      </w:r>
+    </w:p>
+    <w:p>
+      <w:pPr>
+        <w:pStyle w:val="Normal"/>
+        <w:rPr>
+          <w:rFonts w:ascii="Georgia" w:hAnsi="Georgia"/>
+          <w:sz w:val="20"/>
+          <w:szCs w:val="20"/>
+        </w:rPr>
+      </w:pPr>
+      <w:r>
+        <w:rPr>
+          <w:rFonts w:ascii="Georgia" w:hAnsi="Georgia"/>
+          <w:b w:val="false"/>
+          <w:bCs w:val="false"/>
+          <w:i/>
+          <w:iCs/>
+          <w:sz w:val="20"/>
+          <w:szCs w:val="20"/>
+        </w:rPr>
+        <w:t xml:space="preserve">                              </w:t>
+      </w:r>
+      <w:r>
+        <w:rPr>
+          <w:rFonts w:ascii="Georgia" w:hAnsi="Georgia"/>
+          <w:b w:val="false"/>
+          <w:bCs w:val="false"/>
+          <w:i w:val="false"/>
+          <w:iCs w:val="false"/>
+          <w:sz w:val="20"/>
+          <w:szCs w:val="20"/>
+        </w:rPr>
+        <w:t>open</w:t>
+      </w:r>
+      <w:r>
+        <w:rPr>
+          <w:rFonts w:ascii="Georgia" w:hAnsi="Georgia"/>
+          <w:b w:val="false"/>
+          <w:bCs w:val="false"/>
+          <w:i w:val="false"/>
+          <w:iCs w:val="false"/>
+          <w:sz w:val="16"/>
+          <w:szCs w:val="20"/>
+        </w:rPr>
+        <w:t xml:space="preserve"> </w:t>
+      </w:r>
+      <w:r>
+        <w:rPr>
+          <w:rFonts w:ascii="Georgia" w:hAnsi="Georgia"/>
+          <w:b w:val="false"/>
+          <w:bCs w:val="false"/>
+          <w:i/>
+          <w:iCs/>
+          <w:sz w:val="20"/>
+          <w:szCs w:val="20"/>
+        </w:rPr>
+        <w:t>stream</w:t>
+      </w:r>
+      <w:r>
+        <w:rPr>
+          <w:rFonts w:ascii="Georgia" w:hAnsi="Georgia"/>
+          <w:b w:val="false"/>
+          <w:bCs w:val="false"/>
+          <w:i w:val="false"/>
+          <w:iCs/>
+          <w:sz w:val="16"/>
+          <w:szCs w:val="20"/>
+        </w:rPr>
+        <w:t xml:space="preserve"> </w:t>
+      </w:r>
+      <w:r>
+        <w:rPr>
+          <w:rFonts w:ascii="Georgia" w:hAnsi="Georgia"/>
+          <w:b w:val="false"/>
+          <w:bCs w:val="false"/>
+          <w:i w:val="false"/>
+          <w:iCs w:val="false"/>
+          <w:sz w:val="20"/>
+          <w:szCs w:val="20"/>
+        </w:rPr>
+        <w:t>from</w:t>
+      </w:r>
+    </w:p>
+    <w:p>
+      <w:pPr>
+        <w:pStyle w:val="Normal"/>
+        <w:ind w:left="0" w:right="0" w:hanging="0"/>
+        <w:rPr>
+          <w:rFonts w:ascii="Georgia" w:hAnsi="Georgia"/>
+          <w:sz w:val="20"/>
+          <w:szCs w:val="20"/>
+        </w:rPr>
+      </w:pPr>
+      <w:r>
+        <w:rPr>
+          <w:rFonts w:ascii="Georgia" w:hAnsi="Georgia"/>
+          <w:b w:val="false"/>
+          <w:i w:val="false"/>
+          <w:iCs w:val="false"/>
+          <w:sz w:val="16"/>
+          <w:szCs w:val="20"/>
+        </w:rPr>
+        <w:t xml:space="preserve">                                     </w:t>
+      </w:r>
+      <w:r>
+        <w:rPr>
+          <w:rFonts w:ascii="Courier New" w:hAnsi="Courier New"/>
+          <w:i/>
+          <w:iCs/>
+          <w:sz w:val="20"/>
+          <w:szCs w:val="20"/>
+        </w:rPr>
+        <w:t>type</w:t>
+      </w:r>
+      <w:r>
+        <w:rPr>
+          <w:rFonts w:ascii="Georgia" w:hAnsi="Georgia"/>
+          <w:b w:val="false"/>
+          <w:i w:val="false"/>
+          <w:iCs w:val="false"/>
+          <w:sz w:val="16"/>
+          <w:szCs w:val="20"/>
+        </w:rPr>
+        <w:t xml:space="preserve">   </w:t>
+      </w:r>
+      <w:r>
+        <w:rPr>
+          <w:rFonts w:ascii="Courier New" w:hAnsi="Courier New"/>
+          <w:b/>
+          <w:bCs/>
+          <w:i w:val="false"/>
+          <w:iCs w:val="false"/>
+          <w:sz w:val="20"/>
+          <w:szCs w:val="20"/>
+        </w:rPr>
+        <w:t>:file</w:t>
+      </w:r>
+      <w:r>
+        <w:rPr>
+          <w:rFonts w:ascii="Georgia" w:hAnsi="Georgia"/>
+          <w:b w:val="false"/>
+          <w:bCs w:val="false"/>
+          <w:i w:val="false"/>
+          <w:iCs w:val="false"/>
+          <w:sz w:val="16"/>
+          <w:szCs w:val="20"/>
+        </w:rPr>
+        <w:t xml:space="preserve">    </w:t>
+      </w:r>
+      <w:r>
+        <w:rPr>
+          <w:rFonts w:ascii="Georgia" w:hAnsi="Georgia"/>
+          <w:b w:val="false"/>
+          <w:bCs w:val="false"/>
+          <w:i w:val="false"/>
+          <w:iCs w:val="false"/>
+          <w:sz w:val="20"/>
+          <w:szCs w:val="20"/>
+        </w:rPr>
+        <w:t>|</w:t>
+      </w:r>
+      <w:r>
+        <w:rPr>
+          <w:rFonts w:ascii="Georgia" w:hAnsi="Georgia"/>
+          <w:b w:val="false"/>
+          <w:bCs w:val="false"/>
+          <w:i w:val="false"/>
+          <w:iCs w:val="false"/>
+          <w:sz w:val="16"/>
+          <w:szCs w:val="20"/>
+        </w:rPr>
+        <w:t xml:space="preserve"> </w:t>
+      </w:r>
+      <w:r>
+        <w:rPr>
+          <w:rFonts w:ascii="Courier New" w:hAnsi="Courier New"/>
+          <w:b/>
+          <w:bCs/>
+          <w:i w:val="false"/>
+          <w:iCs w:val="false"/>
+          <w:sz w:val="20"/>
+          <w:szCs w:val="20"/>
+        </w:rPr>
+        <w:t>:string</w:t>
+      </w:r>
+    </w:p>
+    <w:p>
+      <w:pPr>
+        <w:pStyle w:val="Normal"/>
+        <w:ind w:left="0" w:right="0" w:hanging="0"/>
+        <w:rPr>
+          <w:rFonts w:ascii="Georgia" w:hAnsi="Georgia"/>
+          <w:sz w:val="20"/>
+          <w:szCs w:val="20"/>
+        </w:rPr>
+      </w:pPr>
+      <w:r>
+        <w:rPr>
+          <w:rFonts w:ascii="Georgia" w:hAnsi="Georgia"/>
+          <w:b w:val="false"/>
+          <w:bCs w:val="false"/>
+          <w:i w:val="false"/>
+          <w:iCs w:val="false"/>
+          <w:sz w:val="16"/>
+          <w:szCs w:val="20"/>
+        </w:rPr>
+        <w:t xml:space="preserve">                                      </w:t>
+      </w:r>
+      <w:r>
+        <w:rPr>
+          <w:rFonts w:ascii="Courier New" w:hAnsi="Courier New"/>
+          <w:b w:val="false"/>
+          <w:bCs w:val="false"/>
+          <w:i/>
+          <w:iCs/>
+          <w:sz w:val="20"/>
+          <w:szCs w:val="20"/>
+        </w:rPr>
+        <w:t>dir</w:t>
+      </w:r>
+      <w:r>
+        <w:rPr>
+          <w:rFonts w:ascii="Georgia" w:hAnsi="Georgia"/>
+          <w:b w:val="false"/>
+          <w:bCs w:val="false"/>
+          <w:i w:val="false"/>
+          <w:iCs w:val="false"/>
+          <w:sz w:val="20"/>
+          <w:szCs w:val="20"/>
+        </w:rPr>
+        <w:t xml:space="preserve">    </w:t>
+      </w:r>
+      <w:r>
+        <w:rPr>
+          <w:rFonts w:ascii="Courier New" w:hAnsi="Courier New"/>
+          <w:b/>
+          <w:bCs/>
+          <w:i w:val="false"/>
+          <w:iCs w:val="false"/>
+          <w:sz w:val="20"/>
+          <w:szCs w:val="20"/>
+        </w:rPr>
+        <w:t>:input</w:t>
+      </w:r>
+      <w:r>
+        <w:rPr>
+          <w:rFonts w:ascii="Georgia" w:hAnsi="Georgia"/>
+          <w:b w:val="false"/>
+          <w:bCs w:val="false"/>
+          <w:i w:val="false"/>
+          <w:iCs w:val="false"/>
+          <w:sz w:val="16"/>
+          <w:szCs w:val="20"/>
+        </w:rPr>
+        <w:t xml:space="preserve"> </w:t>
+      </w:r>
+      <w:r>
+        <w:rPr>
+          <w:rFonts w:ascii="Georgia" w:hAnsi="Georgia"/>
+          <w:b w:val="false"/>
+          <w:bCs w:val="false"/>
+          <w:i w:val="false"/>
+          <w:iCs w:val="false"/>
+          <w:sz w:val="20"/>
+          <w:szCs w:val="20"/>
+        </w:rPr>
+        <w:t>|</w:t>
+      </w:r>
+      <w:r>
+        <w:rPr>
+          <w:rFonts w:ascii="Georgia" w:hAnsi="Georgia"/>
+          <w:b w:val="false"/>
+          <w:bCs w:val="false"/>
+          <w:i w:val="false"/>
+          <w:iCs w:val="false"/>
+          <w:sz w:val="16"/>
+          <w:szCs w:val="20"/>
+        </w:rPr>
+        <w:t xml:space="preserve"> </w:t>
+      </w:r>
+      <w:r>
+        <w:rPr>
+          <w:rFonts w:ascii="Courier New" w:hAnsi="Courier New"/>
+          <w:b/>
+          <w:bCs/>
+          <w:i w:val="false"/>
+          <w:iCs w:val="false"/>
+          <w:sz w:val="20"/>
+          <w:szCs w:val="20"/>
+        </w:rPr>
+        <w:t>:output</w:t>
+      </w:r>
+    </w:p>
+    <w:p>
+      <w:pPr>
+        <w:pStyle w:val="Normal"/>
+        <w:ind w:left="0" w:right="0" w:hanging="0"/>
+        <w:rPr>
+          <w:sz w:val="16"/>
+          <w:szCs w:val="16"/>
+        </w:rPr>
+      </w:pPr>
+      <w:r>
+        <w:rPr>
+          <w:sz w:val="16"/>
+          <w:szCs w:val="16"/>
+        </w:rPr>
+      </w:r>
+    </w:p>
+    <w:p>
+      <w:pPr>
+        <w:pStyle w:val="Normal"/>
+        <w:rPr>
+          <w:rFonts w:ascii="Georgia" w:hAnsi="Georgia"/>
+          <w:sz w:val="20"/>
+          <w:szCs w:val="20"/>
+        </w:rPr>
+      </w:pPr>
+      <w:r>
+        <w:rPr>
+          <w:rFonts w:ascii="Georgia" w:hAnsi="Georgia"/>
+          <w:b/>
+          <w:bCs/>
+          <w:sz w:val="20"/>
+          <w:szCs w:val="20"/>
+        </w:rPr>
+        <w:t>close</w:t>
+      </w:r>
+      <w:r>
+        <w:rPr>
+          <w:rFonts w:ascii="Georgia" w:hAnsi="Georgia"/>
+          <w:b w:val="false"/>
+          <w:bCs/>
+          <w:i w:val="false"/>
+          <w:szCs w:val="20"/>
+        </w:rPr>
+        <w:t xml:space="preserve"> </w:t>
+      </w:r>
+      <w:r>
+        <w:rPr>
+          <w:rFonts w:ascii="Georgia" w:hAnsi="Georgia"/>
+          <w:b w:val="false"/>
+          <w:bCs w:val="false"/>
+          <w:i/>
+          <w:iCs/>
+          <w:sz w:val="20"/>
+          <w:szCs w:val="20"/>
+        </w:rPr>
+        <w:t>stream</w:t>
+      </w:r>
+      <w:r>
+        <w:rPr>
+          <w:rFonts w:ascii="Georgia" w:hAnsi="Georgia"/>
+          <w:b w:val="false"/>
+          <w:bCs w:val="false"/>
+          <w:i w:val="false"/>
+          <w:iCs/>
+          <w:szCs w:val="20"/>
+        </w:rPr>
+        <w:t xml:space="preserve">     </w:t>
+      </w:r>
+      <w:r>
+        <w:rPr>
+          <w:rFonts w:ascii="Georgia" w:hAnsi="Georgia"/>
+          <w:b w:val="false"/>
+          <w:bCs w:val="false"/>
+          <w:i w:val="false"/>
+          <w:iCs w:val="false"/>
+          <w:sz w:val="20"/>
+          <w:szCs w:val="20"/>
+        </w:rPr>
+        <w:t>close</w:t>
+      </w:r>
+      <w:r>
+        <w:rPr>
+          <w:rFonts w:ascii="Georgia" w:hAnsi="Georgia"/>
+          <w:b w:val="false"/>
+          <w:bCs w:val="false"/>
+          <w:i w:val="false"/>
+          <w:iCs w:val="false"/>
+          <w:szCs w:val="20"/>
+        </w:rPr>
+        <w:t xml:space="preserve"> </w:t>
+      </w:r>
+      <w:r>
+        <w:rPr>
+          <w:rFonts w:ascii="Georgia" w:hAnsi="Georgia"/>
+          <w:b w:val="false"/>
+          <w:bCs w:val="false"/>
+          <w:i/>
+          <w:iCs/>
+          <w:sz w:val="20"/>
+          <w:szCs w:val="20"/>
+        </w:rPr>
+        <w:t>stream</w:t>
+      </w:r>
+    </w:p>
+    <w:p>
+      <w:pPr>
+        <w:pStyle w:val="Normal"/>
+        <w:rPr>
+          <w:sz w:val="16"/>
+          <w:szCs w:val="16"/>
+        </w:rPr>
+      </w:pPr>
+      <w:r>
+        <w:rPr>
+          <w:sz w:val="16"/>
+          <w:szCs w:val="16"/>
+        </w:rPr>
+      </w:r>
+    </w:p>
+    <w:p>
+      <w:pPr>
+        <w:pStyle w:val="Normal"/>
+        <w:rPr>
           <w:rFonts w:ascii="Georgia" w:hAnsi="Georgia"/>
         </w:rPr>
       </w:pPr>
@@ -11166,14 +11757,72 @@
           <w:sz w:val="20"/>
           <w:szCs w:val="20"/>
         </w:rPr>
-        <w:t>close</w:t>
-      </w:r>
-      <w:r>
-        <w:rPr>
-          <w:rFonts w:ascii="Georgia" w:hAnsi="Georgia"/>
-          <w:b w:val="false"/>
-          <w:bCs/>
-          <w:i w:val="false"/>
+        <w:t>eof</w:t>
+      </w:r>
+      <w:r>
+        <w:rPr>
+          <w:rFonts w:ascii="Georgia" w:hAnsi="Georgia"/>
+          <w:b w:val="false"/>
+          <w:bCs/>
+          <w:i w:val="false"/>
+          <w:sz w:val="16"/>
+          <w:szCs w:val="20"/>
+        </w:rPr>
+        <w:t xml:space="preserve"> </w:t>
+      </w:r>
+      <w:r>
+        <w:rPr>
+          <w:rFonts w:ascii="Georgia" w:hAnsi="Georgia"/>
+          <w:b w:val="false"/>
+          <w:bCs w:val="false"/>
+          <w:sz w:val="20"/>
+          <w:szCs w:val="20"/>
+        </w:rPr>
+        <w:t>s</w:t>
+      </w:r>
+      <w:r>
+        <w:rPr>
+          <w:rFonts w:ascii="Georgia" w:hAnsi="Georgia"/>
+          <w:b w:val="false"/>
+          <w:bCs w:val="false"/>
+          <w:i/>
+          <w:iCs/>
+          <w:sz w:val="20"/>
+          <w:szCs w:val="20"/>
+        </w:rPr>
+        <w:t>tream</w:t>
+      </w:r>
+      <w:r>
+        <w:rPr>
+          <w:rFonts w:ascii="Georgia" w:hAnsi="Georgia"/>
+          <w:b w:val="false"/>
+          <w:bCs w:val="false"/>
+          <w:i w:val="false"/>
+          <w:iCs/>
+          <w:sz w:val="16"/>
+          <w:szCs w:val="20"/>
+        </w:rPr>
+        <w:t xml:space="preserve">           </w:t>
+      </w:r>
+      <w:r>
+        <w:rPr>
+          <w:rFonts w:ascii="Georgia" w:hAnsi="Georgia"/>
+          <w:b w:val="false"/>
+          <w:bCs w:val="false"/>
+          <w:i w:val="false"/>
+          <w:iCs w:val="false"/>
+          <w:sz w:val="20"/>
+          <w:szCs w:val="20"/>
+        </w:rPr>
+        <w:t>is</w:t>
+      </w:r>
+      <w:r>
+        <w:rPr>
+          <w:rFonts w:ascii="Georgia" w:hAnsi="Georgia"/>
+          <w:b w:val="false"/>
+          <w:bCs w:val="false"/>
+          <w:i w:val="false"/>
+          <w:iCs w:val="false"/>
           <w:sz w:val="16"/>
           <w:szCs w:val="20"/>
         </w:rPr>
@@ -11197,155 +11846,6 @@
           <w:b w:val="false"/>
           <w:bCs w:val="false"/>
           <w:i w:val="false"/>
-          <w:iCs/>
-          <w:sz w:val="16"/>
-          <w:szCs w:val="20"/>
-        </w:rPr>
-        <w:t xml:space="preserve">      </w:t>
-      </w:r>
-      <w:r>
-        <w:rPr>
-          <w:rFonts w:ascii="Georgia" w:hAnsi="Georgia"/>
-          <w:b w:val="false"/>
-          <w:bCs w:val="false"/>
-          <w:i w:val="false"/>
-          <w:iCs w:val="false"/>
-          <w:sz w:val="20"/>
-          <w:szCs w:val="20"/>
-        </w:rPr>
-        <w:t>close</w:t>
-      </w:r>
-      <w:r>
-        <w:rPr>
-          <w:rFonts w:ascii="Georgia" w:hAnsi="Georgia"/>
-          <w:b w:val="false"/>
-          <w:bCs w:val="false"/>
-          <w:i w:val="false"/>
-          <w:iCs w:val="false"/>
-          <w:sz w:val="16"/>
-          <w:szCs w:val="20"/>
-        </w:rPr>
-        <w:t xml:space="preserve"> </w:t>
-      </w:r>
-      <w:r>
-        <w:rPr>
-          <w:rFonts w:ascii="Georgia" w:hAnsi="Georgia"/>
-          <w:b w:val="false"/>
-          <w:bCs w:val="false"/>
-          <w:i/>
-          <w:iCs/>
-          <w:sz w:val="20"/>
-          <w:szCs w:val="20"/>
-        </w:rPr>
-        <w:t>stream</w:t>
-      </w:r>
-    </w:p>
-    <w:p>
-      <w:pPr>
-        <w:pStyle w:val="Normal"/>
-        <w:rPr>
-          <w:rFonts w:ascii="Georgia" w:hAnsi="Georgia"/>
-          <w:sz w:val="20"/>
-          <w:szCs w:val="20"/>
-        </w:rPr>
-      </w:pPr>
-      <w:r>
-        <w:rPr>
-          <w:rFonts w:ascii="Georgia" w:hAnsi="Georgia"/>
-          <w:b/>
-          <w:bCs/>
-          <w:sz w:val="20"/>
-          <w:szCs w:val="20"/>
-        </w:rPr>
-        <w:t>eof</w:t>
-      </w:r>
-      <w:r>
-        <w:rPr>
-          <w:rFonts w:ascii="Georgia" w:hAnsi="Georgia"/>
-          <w:b w:val="false"/>
-          <w:bCs/>
-          <w:i w:val="false"/>
-          <w:sz w:val="16"/>
-          <w:szCs w:val="20"/>
-        </w:rPr>
-        <w:t xml:space="preserve"> </w:t>
-      </w:r>
-      <w:r>
-        <w:rPr>
-          <w:rFonts w:ascii="Georgia" w:hAnsi="Georgia"/>
-          <w:b w:val="false"/>
-          <w:bCs w:val="false"/>
-          <w:sz w:val="20"/>
-          <w:szCs w:val="20"/>
-        </w:rPr>
-        <w:t>s</w:t>
-      </w:r>
-      <w:r>
-        <w:rPr>
-          <w:rFonts w:ascii="Georgia" w:hAnsi="Georgia"/>
-          <w:b w:val="false"/>
-          <w:bCs w:val="false"/>
-          <w:i/>
-          <w:iCs/>
-          <w:sz w:val="20"/>
-          <w:szCs w:val="20"/>
-        </w:rPr>
-        <w:t>tream</w:t>
-      </w:r>
-      <w:r>
-        <w:rPr>
-          <w:rFonts w:ascii="Georgia" w:hAnsi="Georgia"/>
-          <w:b w:val="false"/>
-          <w:bCs w:val="false"/>
-          <w:i w:val="false"/>
-          <w:iCs/>
-          <w:sz w:val="16"/>
-          <w:szCs w:val="20"/>
-        </w:rPr>
-        <w:t xml:space="preserve">           </w:t>
-      </w:r>
-      <w:r>
-        <w:rPr>
-          <w:rFonts w:ascii="Georgia" w:hAnsi="Georgia"/>
-          <w:b w:val="false"/>
-          <w:bCs w:val="false"/>
-          <w:i w:val="false"/>
-          <w:iCs w:val="false"/>
-          <w:sz w:val="20"/>
-          <w:szCs w:val="20"/>
-        </w:rPr>
-        <w:t>is</w:t>
-      </w:r>
-      <w:r>
-        <w:rPr>
-          <w:rFonts w:ascii="Georgia" w:hAnsi="Georgia"/>
-          <w:b w:val="false"/>
-          <w:bCs w:val="false"/>
-          <w:i w:val="false"/>
-          <w:iCs w:val="false"/>
-          <w:sz w:val="16"/>
-          <w:szCs w:val="20"/>
-        </w:rPr>
-        <w:t xml:space="preserve"> </w:t>
-      </w:r>
-      <w:r>
-        <w:rPr>
-          <w:rFonts w:ascii="Georgia" w:hAnsi="Georgia"/>
-          <w:b w:val="false"/>
-          <w:bCs w:val="false"/>
-          <w:i/>
-          <w:iCs/>
-          <w:sz w:val="20"/>
-          <w:szCs w:val="20"/>
-        </w:rPr>
-        <w:t>stream</w:t>
-      </w:r>
-      <w:r>
-        <w:rPr>
-          <w:rFonts w:ascii="Georgia" w:hAnsi="Georgia"/>
-          <w:b w:val="false"/>
-          <w:bCs w:val="false"/>
-          <w:i w:val="false"/>
           <w:iCs w:val="false"/>
           <w:sz w:val="16"/>
           <w:szCs w:val="20"/>
@@ -11441,376 +11941,15 @@
       <w:pPr>
         <w:pStyle w:val="Normal"/>
         <w:rPr>
-          <w:rFonts w:ascii="Georgia" w:hAnsi="Georgia"/>
-          <w:sz w:val="20"/>
-          <w:szCs w:val="20"/>
-        </w:rPr>
-      </w:pPr>
-      <w:r>
-        <w:rPr>
-          <w:rFonts w:ascii="Georgia" w:hAnsi="Georgia"/>
-          <w:b/>
-          <w:bCs/>
-          <w:i w:val="false"/>
-          <w:iCs w:val="false"/>
-          <w:sz w:val="20"/>
-          <w:szCs w:val="20"/>
-        </w:rPr>
-        <w:t>open</w:t>
-      </w:r>
-      <w:r>
-        <w:rPr>
-          <w:rFonts w:ascii="Georgia" w:hAnsi="Georgia"/>
-          <w:b w:val="false"/>
-          <w:bCs/>
-          <w:i w:val="false"/>
-          <w:iCs w:val="false"/>
-          <w:sz w:val="16"/>
-          <w:szCs w:val="20"/>
-        </w:rPr>
-        <w:t xml:space="preserve"> </w:t>
-      </w:r>
-      <w:r>
-        <w:rPr>
-          <w:rFonts w:ascii="Georgia" w:hAnsi="Georgia"/>
-          <w:b w:val="false"/>
-          <w:bCs w:val="false"/>
-          <w:i w:val="false"/>
-          <w:iCs w:val="false"/>
-          <w:sz w:val="20"/>
-          <w:szCs w:val="20"/>
-        </w:rPr>
-        <w:t xml:space="preserve"> </w:t>
-      </w:r>
-      <w:r>
-        <w:rPr>
-          <w:rFonts w:ascii="Courier New" w:hAnsi="Courier New"/>
-          <w:b w:val="false"/>
-          <w:bCs w:val="false"/>
-          <w:i/>
-          <w:iCs/>
-          <w:sz w:val="20"/>
-          <w:szCs w:val="20"/>
-        </w:rPr>
-        <w:t>type</w:t>
-      </w:r>
-      <w:r>
-        <w:rPr>
-          <w:rFonts w:ascii="Georgia" w:hAnsi="Georgia"/>
-          <w:b w:val="false"/>
-          <w:bCs w:val="false"/>
-          <w:i w:val="false"/>
-          <w:iCs w:val="false"/>
-          <w:sz w:val="16"/>
-          <w:szCs w:val="20"/>
-        </w:rPr>
-        <w:t xml:space="preserve"> </w:t>
-      </w:r>
-      <w:r>
-        <w:rPr>
-          <w:rFonts w:ascii="Courier New" w:hAnsi="Courier New"/>
-          <w:b w:val="false"/>
-          <w:bCs w:val="false"/>
-          <w:i/>
-          <w:iCs/>
-          <w:sz w:val="20"/>
-          <w:szCs w:val="20"/>
-        </w:rPr>
-        <w:t>dir</w:t>
-      </w:r>
-      <w:r>
-        <w:rPr>
-          <w:rFonts w:ascii="Georgia" w:hAnsi="Georgia"/>
-          <w:b w:val="false"/>
-          <w:bCs w:val="false"/>
-          <w:i w:val="false"/>
-          <w:iCs w:val="false"/>
-          <w:sz w:val="16"/>
-          <w:szCs w:val="20"/>
-        </w:rPr>
-        <w:t xml:space="preserve"> </w:t>
-      </w:r>
-      <w:r>
-        <w:rPr>
-          <w:rFonts w:ascii="Georgia" w:hAnsi="Georgia"/>
-          <w:b w:val="false"/>
-          <w:bCs w:val="false"/>
-          <w:i/>
-          <w:iCs/>
-          <w:sz w:val="20"/>
-          <w:szCs w:val="20"/>
-        </w:rPr>
-        <w:t xml:space="preserve">string </w:t>
-      </w:r>
-      <w:r>
-        <w:rPr>
-          <w:rFonts w:ascii="Georgia" w:hAnsi="Georgia"/>
-          <w:b w:val="false"/>
-          <w:bCs w:val="false"/>
-          <w:i w:val="false"/>
-          <w:iCs w:val="false"/>
-          <w:sz w:val="20"/>
-          <w:szCs w:val="20"/>
-        </w:rPr>
-        <w:t>open</w:t>
-      </w:r>
-      <w:r>
-        <w:rPr>
-          <w:rFonts w:ascii="Georgia" w:hAnsi="Georgia"/>
-          <w:b w:val="false"/>
-          <w:bCs w:val="false"/>
-          <w:i w:val="false"/>
-          <w:iCs w:val="false"/>
-          <w:sz w:val="16"/>
-          <w:szCs w:val="20"/>
-        </w:rPr>
-        <w:t xml:space="preserve"> </w:t>
-      </w:r>
-      <w:r>
-        <w:rPr>
-          <w:rFonts w:ascii="Georgia" w:hAnsi="Georgia"/>
-          <w:b w:val="false"/>
-          <w:bCs w:val="false"/>
-          <w:i/>
-          <w:iCs/>
-          <w:sz w:val="20"/>
-          <w:szCs w:val="20"/>
-        </w:rPr>
-        <w:t>stream</w:t>
-      </w:r>
-      <w:r>
-        <w:rPr>
-          <w:rFonts w:ascii="Georgia" w:hAnsi="Georgia"/>
-          <w:b w:val="false"/>
-          <w:bCs w:val="false"/>
-          <w:i w:val="false"/>
-          <w:iCs/>
-          <w:sz w:val="16"/>
-          <w:szCs w:val="20"/>
-        </w:rPr>
-        <w:t xml:space="preserve"> </w:t>
-      </w:r>
-      <w:r>
-        <w:rPr>
-          <w:rFonts w:ascii="Georgia" w:hAnsi="Georgia"/>
-          <w:b w:val="false"/>
-          <w:bCs w:val="false"/>
-          <w:i w:val="false"/>
-          <w:iCs w:val="false"/>
-          <w:sz w:val="20"/>
-          <w:szCs w:val="20"/>
-        </w:rPr>
-        <w:t>from</w:t>
-      </w:r>
-    </w:p>
-    <w:p>
-      <w:pPr>
-        <w:pStyle w:val="Normal"/>
-        <w:ind w:left="0" w:right="0" w:hanging="0"/>
-        <w:rPr>
-          <w:rFonts w:ascii="Georgia" w:hAnsi="Georgia"/>
-          <w:sz w:val="20"/>
-          <w:szCs w:val="20"/>
-        </w:rPr>
-      </w:pPr>
-      <w:r>
-        <w:rPr>
-          <w:rFonts w:ascii="Georgia" w:hAnsi="Georgia"/>
-          <w:b w:val="false"/>
-          <w:i w:val="false"/>
-          <w:iCs w:val="false"/>
-          <w:sz w:val="16"/>
-          <w:szCs w:val="20"/>
-        </w:rPr>
-        <w:t xml:space="preserve">                                     </w:t>
-      </w:r>
-      <w:r>
-        <w:rPr>
-          <w:rFonts w:ascii="Courier New" w:hAnsi="Courier New"/>
-          <w:i/>
-          <w:iCs/>
-          <w:sz w:val="20"/>
-          <w:szCs w:val="20"/>
-        </w:rPr>
-        <w:t>type</w:t>
-      </w:r>
-      <w:r>
-        <w:rPr>
-          <w:rFonts w:ascii="Georgia" w:hAnsi="Georgia"/>
-          <w:b w:val="false"/>
-          <w:i w:val="false"/>
-          <w:iCs w:val="false"/>
-          <w:sz w:val="16"/>
-          <w:szCs w:val="20"/>
-        </w:rPr>
-        <w:t xml:space="preserve">   </w:t>
-      </w:r>
-      <w:r>
-        <w:rPr>
-          <w:rFonts w:ascii="Courier New" w:hAnsi="Courier New"/>
-          <w:b/>
-          <w:bCs/>
-          <w:i w:val="false"/>
-          <w:iCs w:val="false"/>
-          <w:sz w:val="20"/>
-          <w:szCs w:val="20"/>
-        </w:rPr>
-        <w:t>:file</w:t>
-      </w:r>
-      <w:r>
-        <w:rPr>
-          <w:rFonts w:ascii="Georgia" w:hAnsi="Georgia"/>
-          <w:b w:val="false"/>
-          <w:bCs w:val="false"/>
-          <w:i w:val="false"/>
-          <w:iCs w:val="false"/>
-          <w:sz w:val="16"/>
-          <w:szCs w:val="20"/>
-        </w:rPr>
-        <w:t xml:space="preserve">    </w:t>
-      </w:r>
-      <w:r>
-        <w:rPr>
-          <w:rFonts w:ascii="Georgia" w:hAnsi="Georgia"/>
-          <w:b w:val="false"/>
-          <w:bCs w:val="false"/>
-          <w:i w:val="false"/>
-          <w:iCs w:val="false"/>
-          <w:sz w:val="20"/>
-          <w:szCs w:val="20"/>
-        </w:rPr>
-        <w:t>|</w:t>
-      </w:r>
-      <w:r>
-        <w:rPr>
-          <w:rFonts w:ascii="Georgia" w:hAnsi="Georgia"/>
-          <w:b w:val="false"/>
-          <w:bCs w:val="false"/>
-          <w:i w:val="false"/>
-          <w:iCs w:val="false"/>
-          <w:sz w:val="16"/>
-          <w:szCs w:val="20"/>
-        </w:rPr>
-        <w:t xml:space="preserve"> </w:t>
-      </w:r>
-      <w:r>
-        <w:rPr>
-          <w:rFonts w:ascii="Courier New" w:hAnsi="Courier New"/>
-          <w:b/>
-          <w:bCs/>
-          <w:i w:val="false"/>
-          <w:iCs w:val="false"/>
-          <w:sz w:val="20"/>
-          <w:szCs w:val="20"/>
-        </w:rPr>
-        <w:t>:string</w:t>
-      </w:r>
-    </w:p>
-    <w:p>
-      <w:pPr>
-        <w:pStyle w:val="Normal"/>
-        <w:ind w:left="0" w:right="0" w:hanging="0"/>
-        <w:rPr>
-          <w:rFonts w:ascii="Georgia" w:hAnsi="Georgia"/>
-          <w:sz w:val="20"/>
-          <w:szCs w:val="20"/>
-        </w:rPr>
-      </w:pPr>
-      <w:r>
-        <w:rPr>
-          <w:rFonts w:ascii="Georgia" w:hAnsi="Georgia"/>
-          <w:b w:val="false"/>
-          <w:bCs w:val="false"/>
-          <w:i w:val="false"/>
-          <w:iCs w:val="false"/>
-          <w:sz w:val="16"/>
-          <w:szCs w:val="20"/>
-        </w:rPr>
-        <w:t xml:space="preserve">                                      </w:t>
-      </w:r>
-      <w:r>
-        <w:rPr>
-          <w:rFonts w:ascii="Courier New" w:hAnsi="Courier New"/>
-          <w:b w:val="false"/>
-          <w:bCs w:val="false"/>
-          <w:i/>
-          <w:iCs/>
-          <w:sz w:val="20"/>
-          <w:szCs w:val="20"/>
-        </w:rPr>
-        <w:t>dir</w:t>
-      </w:r>
-      <w:r>
-        <w:rPr>
-          <w:rFonts w:ascii="Georgia" w:hAnsi="Georgia"/>
-          <w:b w:val="false"/>
-          <w:bCs w:val="false"/>
-          <w:i w:val="false"/>
-          <w:iCs w:val="false"/>
-          <w:sz w:val="20"/>
-          <w:szCs w:val="20"/>
-        </w:rPr>
-        <w:t xml:space="preserve">    </w:t>
-      </w:r>
-      <w:r>
-        <w:rPr>
-          <w:rFonts w:ascii="Courier New" w:hAnsi="Courier New"/>
-          <w:b/>
-          <w:bCs/>
-          <w:i w:val="false"/>
-          <w:iCs w:val="false"/>
-          <w:sz w:val="20"/>
-          <w:szCs w:val="20"/>
-        </w:rPr>
-        <w:t>:input</w:t>
-      </w:r>
-      <w:r>
-        <w:rPr>
-          <w:rFonts w:ascii="Georgia" w:hAnsi="Georgia"/>
-          <w:b w:val="false"/>
-          <w:bCs w:val="false"/>
-          <w:i w:val="false"/>
-          <w:iCs w:val="false"/>
-          <w:sz w:val="16"/>
-          <w:szCs w:val="20"/>
-        </w:rPr>
-        <w:t xml:space="preserve"> </w:t>
-      </w:r>
-      <w:r>
-        <w:rPr>
-          <w:rFonts w:ascii="Georgia" w:hAnsi="Georgia"/>
-          <w:b w:val="false"/>
-          <w:bCs w:val="false"/>
-          <w:i w:val="false"/>
-          <w:iCs w:val="false"/>
-          <w:sz w:val="20"/>
-          <w:szCs w:val="20"/>
-        </w:rPr>
-        <w:t>|</w:t>
-      </w:r>
-      <w:r>
-        <w:rPr>
-          <w:rFonts w:ascii="Georgia" w:hAnsi="Georgia"/>
-          <w:b w:val="false"/>
-          <w:bCs w:val="false"/>
-          <w:i w:val="false"/>
-          <w:iCs w:val="false"/>
-          <w:sz w:val="16"/>
-          <w:szCs w:val="20"/>
-        </w:rPr>
-        <w:t xml:space="preserve"> </w:t>
-      </w:r>
-      <w:r>
-        <w:rPr>
-          <w:rFonts w:ascii="Courier New" w:hAnsi="Courier New"/>
-          <w:b/>
-          <w:bCs/>
-          <w:i w:val="false"/>
-          <w:iCs w:val="false"/>
-          <w:sz w:val="20"/>
-          <w:szCs w:val="20"/>
-        </w:rPr>
-        <w:t>:output</w:t>
+          <w:sz w:val="16"/>
+          <w:szCs w:val="16"/>
+        </w:rPr>
+      </w:pPr>
+      <w:r>
+        <w:rPr>
+          <w:sz w:val="16"/>
+          <w:szCs w:val="16"/>
+        </w:rPr>
       </w:r>
     </w:p>
     <w:p>
@@ -12445,6 +12584,31 @@
           <w:szCs w:val="20"/>
         </w:rPr>
         <w:t>strea</w:t>
+      </w:r>
+      <w:r>
+        <w:rPr>
+          <w:rFonts w:ascii="Georgia" w:hAnsi="Georgia"/>
+          <w:b w:val="false"/>
+          <w:bCs w:val="false"/>
+          <w:i/>
+          <w:iCs/>
+          <w:sz w:val="20"/>
+          <w:szCs w:val="20"/>
+        </w:rPr>
+        <w:t>m</w:t>
+      </w:r>
+    </w:p>
+    <w:p>
+      <w:pPr>
+        <w:pStyle w:val="Normal"/>
+        <w:rPr>
+          <w:rFonts w:ascii="Georgia" w:hAnsi="Georgia"/>
+          <w:sz w:val="20"/>
+          <w:szCs w:val="20"/>
+        </w:rPr>
+      </w:pPr>
+      <w:r>
+        <w:rPr/>
       </w:r>
     </w:p>
     <w:p>
@@ -13049,9 +13213,131 @@
     <w:p>
       <w:pPr>
         <w:pStyle w:val="Normal"/>
+        <w:rPr>
+          <w:sz w:val="20"/>
+          <w:szCs w:val="20"/>
+        </w:rPr>
+      </w:pPr>
+      <w:r>
+        <w:rPr>
+          <w:rFonts w:ascii="Georgia" w:hAnsi="Georgia"/>
+          <w:b/>
+          <w:bCs/>
+          <w:sz w:val="20"/>
+          <w:szCs w:val="20"/>
+        </w:rPr>
+        <w:t>make-ns</w:t>
+      </w:r>
+      <w:r>
+        <w:rPr>
+          <w:rFonts w:ascii="Georgia" w:hAnsi="Georgia"/>
+          <w:b w:val="false"/>
+          <w:i w:val="false"/>
+          <w:sz w:val="20"/>
+          <w:szCs w:val="20"/>
+        </w:rPr>
+        <w:t xml:space="preserve"> </w:t>
+      </w:r>
+      <w:r>
+        <w:rPr>
+          <w:rFonts w:ascii="Georgia" w:hAnsi="Georgia"/>
+          <w:i/>
+          <w:iCs/>
+          <w:sz w:val="20"/>
+          <w:szCs w:val="20"/>
+        </w:rPr>
+        <w:t>string</w:t>
+      </w:r>
+      <w:r>
+        <w:rPr>
+          <w:rFonts w:ascii="Georgia" w:hAnsi="Georgia"/>
+          <w:b w:val="false"/>
+          <w:i w:val="false"/>
+          <w:iCs w:val="false"/>
+          <w:sz w:val="20"/>
+          <w:szCs w:val="20"/>
+        </w:rPr>
+        <w:t xml:space="preserve"> </w:t>
+      </w:r>
+      <w:r>
+        <w:rPr>
+          <w:rFonts w:ascii="Georgia" w:hAnsi="Georgia"/>
+          <w:b w:val="false"/>
+          <w:i/>
+          <w:iCs/>
+          <w:sz w:val="20"/>
+          <w:szCs w:val="20"/>
+        </w:rPr>
+        <w:t>ns</w:t>
+      </w:r>
+      <w:r>
+        <w:rPr>
+          <w:rFonts w:ascii="Georgia" w:hAnsi="Georgia"/>
+          <w:b w:val="false"/>
+          <w:i w:val="false"/>
+          <w:iCs w:val="false"/>
+          <w:sz w:val="20"/>
+          <w:szCs w:val="20"/>
+        </w:rPr>
+        <w:t xml:space="preserve">            </w:t>
+      </w:r>
+    </w:p>
+    <w:p>
+      <w:pPr>
+        <w:pStyle w:val="Normal"/>
+        <w:rPr>
+          <w:sz w:val="20"/>
+          <w:szCs w:val="20"/>
+        </w:rPr>
+      </w:pPr>
+      <w:r>
+        <w:rPr>
+          <w:rFonts w:ascii="Georgia" w:hAnsi="Georgia"/>
+          <w:b w:val="false"/>
+          <w:i w:val="false"/>
+          <w:iCs w:val="false"/>
+          <w:sz w:val="20"/>
+          <w:szCs w:val="20"/>
+        </w:rPr>
+        <w:t xml:space="preserve">                              </w:t>
+      </w:r>
+      <w:r>
+        <w:rPr>
+          <w:rFonts w:ascii="Georgia" w:hAnsi="Georgia"/>
+          <w:i w:val="false"/>
+          <w:iCs w:val="false"/>
+          <w:sz w:val="20"/>
+          <w:szCs w:val="20"/>
+        </w:rPr>
+        <w:t>make</w:t>
+      </w:r>
+      <w:r>
+        <w:rPr>
+          <w:rFonts w:ascii="Georgia" w:hAnsi="Georgia"/>
+          <w:b w:val="false"/>
+          <w:i w:val="false"/>
+          <w:iCs w:val="false"/>
+          <w:sz w:val="20"/>
+          <w:szCs w:val="20"/>
+        </w:rPr>
+        <w:t xml:space="preserve"> </w:t>
+      </w:r>
+      <w:r>
+        <w:rPr>
+          <w:rFonts w:ascii="Georgia" w:hAnsi="Georgia"/>
+          <w:i/>
+          <w:iCs/>
+          <w:sz w:val="20"/>
+          <w:szCs w:val="20"/>
+        </w:rPr>
+        <w:t>namespace</w:t>
+      </w:r>
+    </w:p>
+    <w:p>
+      <w:pPr>
+        <w:pStyle w:val="Normal"/>
         <w:ind w:left="0" w:right="0" w:hanging="0"/>
         <w:rPr>
-          <w:rFonts w:ascii="Georgia" w:hAnsi="Georgia"/>
           <w:sz w:val="20"/>
           <w:szCs w:val="20"/>
         </w:rPr>
@@ -13070,15 +13356,15 @@
           <w:u w:val="none"/>
           <w:lang w:val="en-US" w:eastAsia="zh-CN" w:bidi="hi-IN"/>
         </w:rPr>
-        <w:t xml:space="preserve">intern </w:t>
+        <w:t>map-ns</w:t>
       </w:r>
       <w:r>
         <w:rPr>
           <w:rFonts w:eastAsia="Songti SC" w:cs="Arial Unicode MS" w:ascii="Georgia" w:hAnsi="Georgia"/>
           <w:b w:val="false"/>
           <w:bCs w:val="false"/>
-          <w:i/>
-          <w:iCs/>
+          <w:i w:val="false"/>
+          <w:iCs w:val="false"/>
           <w:color w:val="auto"/>
           <w:kern w:val="2"/>
           <w:sz w:val="20"/>
@@ -13086,15 +13372,15 @@
           <w:u w:val="none"/>
           <w:lang w:val="en-US" w:eastAsia="zh-CN" w:bidi="hi-IN"/>
         </w:rPr>
-        <w:t xml:space="preserve">ns </w:t>
-      </w:r>
-      <w:r>
-        <w:rPr>
-          <w:rFonts w:eastAsia="Songti SC" w:cs="Arial Unicode MS" w:ascii="Courier New" w:hAnsi="Courier New"/>
-          <w:b w:val="false"/>
-          <w:bCs w:val="false"/>
-          <w:i w:val="false"/>
-          <w:iCs w:val="false"/>
+        <w:t xml:space="preserve"> </w:t>
+      </w:r>
+      <w:r>
+        <w:rPr>
+          <w:rFonts w:eastAsia="Songti SC" w:cs="Arial Unicode MS" w:ascii="Georgia" w:hAnsi="Georgia"/>
+          <w:b w:val="false"/>
+          <w:bCs w:val="false"/>
+          <w:i/>
+          <w:iCs/>
           <w:color w:val="auto"/>
           <w:kern w:val="2"/>
           <w:sz w:val="20"/>
@@ -13102,15 +13388,15 @@
           <w:u w:val="none"/>
           <w:lang w:val="en-US" w:eastAsia="zh-CN" w:bidi="hi-IN"/>
         </w:rPr>
-        <w:t>scope</w:t>
+        <w:t xml:space="preserve">string  </w:t>
       </w:r>
       <w:r>
         <w:rPr>
           <w:rFonts w:eastAsia="Songti SC" w:cs="Arial Unicode MS" w:ascii="Georgia" w:hAnsi="Georgia"/>
           <w:b w:val="false"/>
           <w:bCs w:val="false"/>
-          <w:i/>
-          <w:iCs/>
+          <w:i w:val="false"/>
+          <w:iCs w:val="false"/>
           <w:color w:val="auto"/>
           <w:kern w:val="2"/>
           <w:sz w:val="20"/>
@@ -13118,19 +13404,8 @@
           <w:u w:val="none"/>
           <w:lang w:val="en-US" w:eastAsia="zh-CN" w:bidi="hi-IN"/>
         </w:rPr>
-        <w:t xml:space="preserve"> string value</w:t>
-      </w:r>
-    </w:p>
-    <w:p>
-      <w:pPr>
-        <w:pStyle w:val="Normal"/>
-        <w:ind w:left="0" w:right="0" w:hanging="0"/>
-        <w:rPr>
-          <w:rFonts w:ascii="Georgia" w:hAnsi="Georgia"/>
-          <w:sz w:val="20"/>
-          <w:szCs w:val="20"/>
-        </w:rPr>
-      </w:pPr>
+        <w:t xml:space="preserve">map </w:t>
+      </w:r>
       <w:r>
         <w:rPr>
           <w:rFonts w:eastAsia="Songti SC" w:cs="Arial Unicode MS" w:ascii="Georgia" w:hAnsi="Georgia"/>
@@ -13145,7 +13420,7 @@
           <w:u w:val="none"/>
           <w:lang w:val="en-US" w:eastAsia="zh-CN" w:bidi="hi-IN"/>
         </w:rPr>
-        <w:t xml:space="preserve">          </w:t>
+        <w:t>string</w:t>
       </w:r>
       <w:r>
         <w:rPr>
@@ -13153,7 +13428,7 @@
           <w:b w:val="false"/>
           <w:bCs w:val="false"/>
           <w:i w:val="false"/>
-          <w:iCs w:val="false"/>
+          <w:iCs/>
           <w:color w:val="auto"/>
           <w:kern w:val="2"/>
           <w:sz w:val="20"/>
@@ -13161,7 +13436,7 @@
           <w:u w:val="none"/>
           <w:lang w:val="en-US" w:eastAsia="zh-CN" w:bidi="hi-IN"/>
         </w:rPr>
-        <w:t xml:space="preserve">                     </w:t>
+        <w:t xml:space="preserve"> </w:t>
       </w:r>
       <w:r>
         <w:rPr>
@@ -13177,7 +13452,7 @@
           <w:u w:val="none"/>
           <w:lang w:val="en-US" w:eastAsia="zh-CN" w:bidi="hi-IN"/>
         </w:rPr>
-        <w:t>intern bound symbol</w:t>
+        <w:t>to namespace</w:t>
       </w:r>
     </w:p>
     <w:p>
@@ -13185,6 +13460,19 @@
         <w:pStyle w:val="Normal"/>
         <w:ind w:left="0" w:right="0" w:hanging="0"/>
         <w:rPr>
+          <w:sz w:val="20"/>
+          <w:szCs w:val="20"/>
+        </w:rPr>
+      </w:pPr>
+      <w:r>
+        <w:rPr/>
+      </w:r>
+    </w:p>
+    <w:p>
+      <w:pPr>
+        <w:pStyle w:val="Normal"/>
+        <w:ind w:left="0" w:right="0" w:hanging="0"/>
+        <w:rPr>
           <w:rFonts w:ascii="Georgia" w:hAnsi="Georgia"/>
           <w:sz w:val="20"/>
           <w:szCs w:val="20"/>
@@ -13193,8 +13481,8 @@
       <w:r>
         <w:rPr>
           <w:rFonts w:eastAsia="Songti SC" w:cs="Arial Unicode MS" w:ascii="Georgia" w:hAnsi="Georgia"/>
-          <w:b w:val="false"/>
-          <w:bCs w:val="false"/>
+          <w:b/>
+          <w:bCs/>
           <w:i w:val="false"/>
           <w:iCs w:val="false"/>
           <w:color w:val="auto"/>
@@ -13204,6 +13492,140 @@
           <w:u w:val="none"/>
           <w:lang w:val="en-US" w:eastAsia="zh-CN" w:bidi="hi-IN"/>
         </w:rPr>
+        <w:t xml:space="preserve">intern </w:t>
+      </w:r>
+      <w:r>
+        <w:rPr>
+          <w:rFonts w:eastAsia="Songti SC" w:cs="Arial Unicode MS" w:ascii="Georgia" w:hAnsi="Georgia"/>
+          <w:b w:val="false"/>
+          <w:bCs w:val="false"/>
+          <w:i/>
+          <w:iCs/>
+          <w:color w:val="auto"/>
+          <w:kern w:val="2"/>
+          <w:sz w:val="20"/>
+          <w:szCs w:val="20"/>
+          <w:u w:val="none"/>
+          <w:lang w:val="en-US" w:eastAsia="zh-CN" w:bidi="hi-IN"/>
+        </w:rPr>
+        <w:t xml:space="preserve">ns </w:t>
+      </w:r>
+      <w:r>
+        <w:rPr>
+          <w:rFonts w:eastAsia="Songti SC" w:cs="Arial Unicode MS" w:ascii="Courier New" w:hAnsi="Courier New"/>
+          <w:b w:val="false"/>
+          <w:bCs w:val="false"/>
+          <w:i w:val="false"/>
+          <w:iCs w:val="false"/>
+          <w:color w:val="auto"/>
+          <w:kern w:val="2"/>
+          <w:sz w:val="20"/>
+          <w:szCs w:val="20"/>
+          <w:u w:val="none"/>
+          <w:lang w:val="en-US" w:eastAsia="zh-CN" w:bidi="hi-IN"/>
+        </w:rPr>
+        <w:t>scope</w:t>
+      </w:r>
+      <w:r>
+        <w:rPr>
+          <w:rFonts w:eastAsia="Songti SC" w:cs="Arial Unicode MS" w:ascii="Georgia" w:hAnsi="Georgia"/>
+          <w:b w:val="false"/>
+          <w:bCs w:val="false"/>
+          <w:i/>
+          <w:iCs/>
+          <w:color w:val="auto"/>
+          <w:kern w:val="2"/>
+          <w:sz w:val="20"/>
+          <w:szCs w:val="20"/>
+          <w:u w:val="none"/>
+          <w:lang w:val="en-US" w:eastAsia="zh-CN" w:bidi="hi-IN"/>
+        </w:rPr>
+        <w:t xml:space="preserve"> string value</w:t>
+      </w:r>
+    </w:p>
+    <w:p>
+      <w:pPr>
+        <w:pStyle w:val="Normal"/>
+        <w:ind w:left="0" w:right="0" w:hanging="0"/>
+        <w:rPr>
+          <w:rFonts w:ascii="Georgia" w:hAnsi="Georgia"/>
+          <w:sz w:val="20"/>
+          <w:szCs w:val="20"/>
+        </w:rPr>
+      </w:pPr>
+      <w:r>
+        <w:rPr>
+          <w:rFonts w:eastAsia="Songti SC" w:cs="Arial Unicode MS" w:ascii="Georgia" w:hAnsi="Georgia"/>
+          <w:b w:val="false"/>
+          <w:bCs w:val="false"/>
+          <w:i/>
+          <w:iCs/>
+          <w:color w:val="auto"/>
+          <w:kern w:val="2"/>
+          <w:sz w:val="20"/>
+          <w:szCs w:val="20"/>
+          <w:u w:val="none"/>
+          <w:lang w:val="en-US" w:eastAsia="zh-CN" w:bidi="hi-IN"/>
+        </w:rPr>
+        <w:t xml:space="preserve">          </w:t>
+      </w:r>
+      <w:r>
+        <w:rPr>
+          <w:rFonts w:eastAsia="Songti SC" w:cs="Arial Unicode MS" w:ascii="Georgia" w:hAnsi="Georgia"/>
+          <w:b w:val="false"/>
+          <w:bCs w:val="false"/>
+          <w:i w:val="false"/>
+          <w:iCs w:val="false"/>
+          <w:color w:val="auto"/>
+          <w:kern w:val="2"/>
+          <w:sz w:val="20"/>
+          <w:szCs w:val="20"/>
+          <w:u w:val="none"/>
+          <w:lang w:val="en-US" w:eastAsia="zh-CN" w:bidi="hi-IN"/>
+        </w:rPr>
+        <w:t xml:space="preserve">                     </w:t>
+      </w:r>
+      <w:r>
+        <w:rPr>
+          <w:rFonts w:eastAsia="Songti SC" w:cs="Arial Unicode MS" w:ascii="Georgia" w:hAnsi="Georgia"/>
+          <w:b w:val="false"/>
+          <w:bCs w:val="false"/>
+          <w:i w:val="false"/>
+          <w:iCs w:val="false"/>
+          <w:color w:val="auto"/>
+          <w:kern w:val="2"/>
+          <w:sz w:val="20"/>
+          <w:szCs w:val="20"/>
+          <w:u w:val="none"/>
+          <w:lang w:val="en-US" w:eastAsia="zh-CN" w:bidi="hi-IN"/>
+        </w:rPr>
+        <w:t>intern bound symbol</w:t>
+      </w:r>
+    </w:p>
+    <w:p>
+      <w:pPr>
+        <w:pStyle w:val="Normal"/>
+        <w:ind w:left="0" w:right="0" w:hanging="0"/>
+        <w:rPr>
+          <w:rFonts w:ascii="Georgia" w:hAnsi="Georgia"/>
+          <w:sz w:val="20"/>
+          <w:szCs w:val="20"/>
+        </w:rPr>
+      </w:pPr>
+      <w:r>
+        <w:rPr>
+          <w:rFonts w:eastAsia="Songti SC" w:cs="Arial Unicode MS" w:ascii="Georgia" w:hAnsi="Georgia"/>
+          <w:b w:val="false"/>
+          <w:bCs w:val="false"/>
+          <w:i w:val="false"/>
+          <w:iCs w:val="false"/>
+          <w:color w:val="auto"/>
+          <w:kern w:val="2"/>
+          <w:sz w:val="20"/>
+          <w:szCs w:val="20"/>
+          <w:u w:val="none"/>
+          <w:lang w:val="en-US" w:eastAsia="zh-CN" w:bidi="hi-IN"/>
+        </w:rPr>
         <w:tab/>
         <w:tab/>
         <w:t xml:space="preserve"> </w:t>
@@ -13262,63 +13684,72 @@
         <w:pStyle w:val="Normal"/>
         <w:ind w:left="0" w:right="0" w:hanging="0"/>
         <w:rPr>
-          <w:sz w:val="20"/>
-          <w:szCs w:val="20"/>
-        </w:rPr>
-      </w:pPr>
-      <w:r>
-        <w:rPr>
-          <w:rFonts w:ascii="Georgia" w:hAnsi="Georgia"/>
-          <w:b/>
-          <w:bCs/>
-          <w:i w:val="false"/>
-          <w:iCs w:val="false"/>
-          <w:sz w:val="20"/>
-          <w:szCs w:val="20"/>
-        </w:rPr>
-        <w:t>map-ns</w:t>
-      </w:r>
-      <w:r>
-        <w:rPr>
-          <w:rFonts w:ascii="Georgia" w:hAnsi="Georgia"/>
-          <w:b w:val="false"/>
-          <w:bCs w:val="false"/>
-          <w:i w:val="false"/>
-          <w:iCs w:val="false"/>
-          <w:sz w:val="20"/>
-          <w:szCs w:val="20"/>
-        </w:rPr>
-        <w:t xml:space="preserve"> </w:t>
-      </w:r>
-      <w:r>
-        <w:rPr>
-          <w:rFonts w:ascii="Georgia" w:hAnsi="Georgia"/>
-          <w:b w:val="false"/>
-          <w:bCs w:val="false"/>
-          <w:i/>
-          <w:iCs/>
-          <w:sz w:val="20"/>
-          <w:szCs w:val="20"/>
-        </w:rPr>
-        <w:t xml:space="preserve">string  </w:t>
-      </w:r>
-      <w:r>
-        <w:rPr>
-          <w:rFonts w:ascii="Georgia" w:hAnsi="Georgia"/>
-          <w:b w:val="false"/>
-          <w:bCs w:val="false"/>
-          <w:i w:val="false"/>
-          <w:iCs w:val="false"/>
-          <w:sz w:val="20"/>
-          <w:szCs w:val="20"/>
-        </w:rPr>
-        <w:t xml:space="preserve">map </w:t>
-      </w:r>
-      <w:r>
-        <w:rPr>
-          <w:rFonts w:ascii="Georgia" w:hAnsi="Georgia"/>
-          <w:b w:val="false"/>
-          <w:bCs w:val="false"/>
+          <w:sz w:val="16"/>
+          <w:szCs w:val="16"/>
+        </w:rPr>
+      </w:pPr>
+      <w:r>
+        <w:rPr>
+          <w:sz w:val="16"/>
+          <w:szCs w:val="16"/>
+        </w:rPr>
+      </w:r>
+    </w:p>
+    <w:p>
+      <w:pPr>
+        <w:pStyle w:val="Normal"/>
+        <w:rPr>
+          <w:sz w:val="20"/>
+          <w:szCs w:val="20"/>
+        </w:rPr>
+      </w:pPr>
+      <w:r>
+        <w:rPr>
+          <w:rFonts w:ascii="Georgia" w:hAnsi="Georgia"/>
+          <w:b/>
+          <w:bCs/>
+          <w:i w:val="false"/>
+          <w:iCs w:val="false"/>
+          <w:sz w:val="20"/>
+          <w:szCs w:val="20"/>
+        </w:rPr>
+        <w:t>ns-map</w:t>
+      </w:r>
+      <w:r>
+        <w:rPr>
+          <w:rFonts w:ascii="Georgia" w:hAnsi="Georgia"/>
+          <w:b w:val="false"/>
+          <w:i w:val="false"/>
+          <w:iCs/>
+          <w:sz w:val="20"/>
+          <w:szCs w:val="20"/>
+        </w:rPr>
+        <w:t xml:space="preserve"> </w:t>
+      </w:r>
+      <w:r>
+        <w:rPr>
+          <w:rFonts w:ascii="Georgia" w:hAnsi="Georgia"/>
+          <w:i/>
+          <w:iCs/>
+          <w:sz w:val="20"/>
+          <w:szCs w:val="20"/>
+        </w:rPr>
+        <w:t>ns</w:t>
+      </w:r>
+      <w:r>
+        <w:rPr>
+          <w:rFonts w:ascii="Georgia" w:hAnsi="Georgia"/>
+          <w:b w:val="false"/>
+          <w:i w:val="false"/>
+          <w:iCs/>
+          <w:sz w:val="20"/>
+          <w:szCs w:val="20"/>
+        </w:rPr>
+        <w:t xml:space="preserve"> </w:t>
+      </w:r>
+      <w:r>
+        <w:rPr>
+          <w:rFonts w:ascii="Georgia" w:hAnsi="Georgia"/>
           <w:i/>
           <w:iCs/>
           <w:sz w:val="20"/>
@@ -13330,61 +13761,154 @@
         <w:rPr>
           <w:rFonts w:ascii="Georgia" w:hAnsi="Georgia"/>
           <w:b w:val="false"/>
-          <w:bCs w:val="false"/>
-          <w:i w:val="false"/>
-          <w:iCs/>
-          <w:sz w:val="20"/>
-          <w:szCs w:val="20"/>
-        </w:rPr>
-        <w:t xml:space="preserve"> </w:t>
-      </w:r>
-      <w:r>
-        <w:rPr>
-          <w:rFonts w:ascii="Georgia" w:hAnsi="Georgia"/>
-          <w:b w:val="false"/>
-          <w:bCs w:val="false"/>
-          <w:i w:val="false"/>
-          <w:iCs w:val="false"/>
-          <w:sz w:val="20"/>
-          <w:szCs w:val="20"/>
-        </w:rPr>
-        <w:t>to namespace</w:t>
-      </w:r>
-    </w:p>
-    <w:p>
-      <w:pPr>
-        <w:pStyle w:val="Normal"/>
-        <w:rPr>
-          <w:sz w:val="20"/>
-          <w:szCs w:val="20"/>
-        </w:rPr>
-      </w:pPr>
-      <w:r>
-        <w:rPr>
-          <w:rFonts w:ascii="Georgia" w:hAnsi="Georgia"/>
-          <w:b/>
-          <w:bCs/>
-          <w:i w:val="false"/>
-          <w:iCs w:val="false"/>
-          <w:sz w:val="20"/>
-          <w:szCs w:val="20"/>
-        </w:rPr>
-        <w:t>ns-map</w:t>
-      </w:r>
-      <w:r>
-        <w:rPr>
-          <w:rFonts w:ascii="Georgia" w:hAnsi="Georgia"/>
-          <w:b w:val="false"/>
-          <w:i w:val="false"/>
-          <w:iCs/>
-          <w:sz w:val="20"/>
-          <w:szCs w:val="20"/>
-        </w:rPr>
-        <w:t xml:space="preserve"> </w:t>
-      </w:r>
-      <w:r>
-        <w:rPr>
-          <w:rFonts w:ascii="Georgia" w:hAnsi="Georgia"/>
+          <w:i w:val="false"/>
+          <w:iCs w:val="false"/>
+          <w:sz w:val="20"/>
+          <w:szCs w:val="20"/>
+        </w:rPr>
+        <w:t xml:space="preserve">    </w:t>
+      </w:r>
+    </w:p>
+    <w:p>
+      <w:pPr>
+        <w:pStyle w:val="Normal"/>
+        <w:rPr>
+          <w:sz w:val="20"/>
+          <w:szCs w:val="20"/>
+        </w:rPr>
+      </w:pPr>
+      <w:r>
+        <w:rPr>
+          <w:rFonts w:ascii="Georgia" w:hAnsi="Georgia"/>
+          <w:b w:val="false"/>
+          <w:i w:val="false"/>
+          <w:iCs w:val="false"/>
+          <w:sz w:val="20"/>
+          <w:szCs w:val="20"/>
+        </w:rPr>
+        <w:t xml:space="preserve">                              </w:t>
+      </w:r>
+      <w:r>
+        <w:rPr>
+          <w:rFonts w:ascii="Georgia" w:hAnsi="Georgia"/>
+          <w:i w:val="false"/>
+          <w:iCs w:val="false"/>
+          <w:sz w:val="20"/>
+          <w:szCs w:val="20"/>
+        </w:rPr>
+        <w:t>map</w:t>
+      </w:r>
+      <w:r>
+        <w:rPr>
+          <w:rFonts w:ascii="Georgia" w:hAnsi="Georgia"/>
+          <w:b w:val="false"/>
+          <w:i w:val="false"/>
+          <w:iCs w:val="false"/>
+          <w:sz w:val="20"/>
+          <w:szCs w:val="20"/>
+        </w:rPr>
+        <w:t xml:space="preserve"> </w:t>
+      </w:r>
+      <w:r>
+        <w:rPr>
+          <w:rFonts w:ascii="Georgia" w:hAnsi="Georgia"/>
+          <w:i/>
+          <w:iCs/>
+          <w:sz w:val="20"/>
+          <w:szCs w:val="20"/>
+        </w:rPr>
+        <w:t>string</w:t>
+      </w:r>
+      <w:r>
+        <w:rPr>
+          <w:rFonts w:ascii="Georgia" w:hAnsi="Georgia"/>
+          <w:b w:val="false"/>
+          <w:i w:val="false"/>
+          <w:iCs/>
+          <w:sz w:val="20"/>
+          <w:szCs w:val="20"/>
+        </w:rPr>
+        <w:t xml:space="preserve"> </w:t>
+      </w:r>
+      <w:r>
+        <w:rPr>
+          <w:rFonts w:ascii="Georgia" w:hAnsi="Georgia"/>
+          <w:i w:val="false"/>
+          <w:iCs w:val="false"/>
+          <w:sz w:val="20"/>
+          <w:szCs w:val="20"/>
+        </w:rPr>
+        <w:t>to</w:t>
+      </w:r>
+      <w:r>
+        <w:rPr>
+          <w:rFonts w:ascii="Georgia" w:hAnsi="Georgia"/>
+          <w:b w:val="false"/>
+          <w:i w:val="false"/>
+          <w:iCs w:val="false"/>
+          <w:sz w:val="20"/>
+          <w:szCs w:val="20"/>
+        </w:rPr>
+        <w:t xml:space="preserve"> </w:t>
+      </w:r>
+      <w:r>
+        <w:rPr>
+          <w:rFonts w:ascii="Georgia" w:hAnsi="Georgia"/>
+          <w:i/>
+          <w:iCs/>
+          <w:sz w:val="20"/>
+          <w:szCs w:val="20"/>
+        </w:rPr>
+        <w:t>symbol</w:t>
+      </w:r>
+    </w:p>
+    <w:p>
+      <w:pPr>
+        <w:pStyle w:val="Normal"/>
+        <w:rPr>
+          <w:sz w:val="20"/>
+          <w:szCs w:val="20"/>
+        </w:rPr>
+      </w:pPr>
+      <w:r>
+        <w:rPr/>
+      </w:r>
+    </w:p>
+    <w:p>
+      <w:pPr>
+        <w:pStyle w:val="Normal"/>
+        <w:rPr>
+          <w:sz w:val="20"/>
+          <w:szCs w:val="20"/>
+        </w:rPr>
+      </w:pPr>
+      <w:r>
+        <w:rPr>
+          <w:rFonts w:ascii="Georgia" w:hAnsi="Georgia"/>
+          <w:b/>
+          <w:bCs/>
+          <w:i w:val="false"/>
+          <w:iCs w:val="false"/>
+          <w:sz w:val="20"/>
+          <w:szCs w:val="20"/>
+        </w:rPr>
+        <w:t>ns-imp</w:t>
+      </w:r>
+      <w:r>
+        <w:rPr>
+          <w:rFonts w:ascii="Georgia" w:hAnsi="Georgia"/>
+          <w:b w:val="false"/>
+          <w:i w:val="false"/>
+          <w:iCs w:val="false"/>
+          <w:sz w:val="20"/>
+          <w:szCs w:val="20"/>
+        </w:rPr>
+        <w:t xml:space="preserve"> </w:t>
+      </w:r>
+      <w:r>
+        <w:rPr>
+          <w:rFonts w:ascii="Georgia" w:hAnsi="Georgia"/>
+          <w:b w:val="false"/>
           <w:i/>
           <w:iCs/>
           <w:sz w:val="20"/>
@@ -13397,180 +13921,64 @@
           <w:rFonts w:ascii="Georgia" w:hAnsi="Georgia"/>
           <w:b w:val="false"/>
           <w:i w:val="false"/>
-          <w:iCs/>
-          <w:sz w:val="20"/>
-          <w:szCs w:val="20"/>
-        </w:rPr>
-        <w:t xml:space="preserve"> </w:t>
-      </w:r>
-      <w:r>
-        <w:rPr>
-          <w:rFonts w:ascii="Georgia" w:hAnsi="Georgia"/>
-          <w:i/>
-          <w:iCs/>
-          <w:sz w:val="20"/>
-          <w:szCs w:val="20"/>
-        </w:rPr>
-        <w:t>string</w:t>
-      </w:r>
-      <w:r>
-        <w:rPr>
-          <w:rFonts w:ascii="Georgia" w:hAnsi="Georgia"/>
-          <w:b w:val="false"/>
-          <w:i w:val="false"/>
-          <w:iCs w:val="false"/>
-          <w:sz w:val="20"/>
-          <w:szCs w:val="20"/>
-        </w:rPr>
-        <w:t xml:space="preserve">    </w:t>
-      </w:r>
-    </w:p>
-    <w:p>
-      <w:pPr>
-        <w:pStyle w:val="Normal"/>
-        <w:rPr>
-          <w:sz w:val="20"/>
-          <w:szCs w:val="20"/>
-        </w:rPr>
-      </w:pPr>
-      <w:r>
-        <w:rPr>
-          <w:rFonts w:ascii="Georgia" w:hAnsi="Georgia"/>
-          <w:b w:val="false"/>
-          <w:i w:val="false"/>
-          <w:iCs w:val="false"/>
-          <w:sz w:val="20"/>
-          <w:szCs w:val="20"/>
-        </w:rPr>
-        <w:t xml:space="preserve">                              </w:t>
-      </w:r>
-      <w:r>
-        <w:rPr>
-          <w:rFonts w:ascii="Georgia" w:hAnsi="Georgia"/>
-          <w:i w:val="false"/>
-          <w:iCs w:val="false"/>
-          <w:sz w:val="20"/>
-          <w:szCs w:val="20"/>
-        </w:rPr>
-        <w:t>map</w:t>
-      </w:r>
-      <w:r>
-        <w:rPr>
-          <w:rFonts w:ascii="Georgia" w:hAnsi="Georgia"/>
-          <w:b w:val="false"/>
-          <w:i w:val="false"/>
-          <w:iCs w:val="false"/>
-          <w:sz w:val="20"/>
-          <w:szCs w:val="20"/>
-        </w:rPr>
-        <w:t xml:space="preserve"> </w:t>
-      </w:r>
-      <w:r>
-        <w:rPr>
-          <w:rFonts w:ascii="Georgia" w:hAnsi="Georgia"/>
-          <w:i/>
-          <w:iCs/>
-          <w:sz w:val="20"/>
-          <w:szCs w:val="20"/>
-        </w:rPr>
-        <w:t>string</w:t>
-      </w:r>
-      <w:r>
-        <w:rPr>
-          <w:rFonts w:ascii="Georgia" w:hAnsi="Georgia"/>
-          <w:b w:val="false"/>
-          <w:i w:val="false"/>
-          <w:iCs/>
-          <w:sz w:val="20"/>
-          <w:szCs w:val="20"/>
-        </w:rPr>
-        <w:t xml:space="preserve"> </w:t>
-      </w:r>
-      <w:r>
-        <w:rPr>
-          <w:rFonts w:ascii="Georgia" w:hAnsi="Georgia"/>
-          <w:i w:val="false"/>
-          <w:iCs w:val="false"/>
-          <w:sz w:val="20"/>
-          <w:szCs w:val="20"/>
-        </w:rPr>
-        <w:t>to</w:t>
-      </w:r>
-      <w:r>
-        <w:rPr>
-          <w:rFonts w:ascii="Georgia" w:hAnsi="Georgia"/>
-          <w:b w:val="false"/>
-          <w:i w:val="false"/>
-          <w:iCs w:val="false"/>
-          <w:sz w:val="20"/>
-          <w:szCs w:val="20"/>
-        </w:rPr>
-        <w:t xml:space="preserve"> </w:t>
-      </w:r>
-      <w:r>
-        <w:rPr>
-          <w:rFonts w:ascii="Georgia" w:hAnsi="Georgia"/>
-          <w:i/>
-          <w:iCs/>
-          <w:sz w:val="20"/>
-          <w:szCs w:val="20"/>
-        </w:rPr>
-        <w:t>symbol</w:t>
-      </w:r>
-    </w:p>
-    <w:p>
-      <w:pPr>
-        <w:pStyle w:val="Normal"/>
-        <w:rPr>
-          <w:sz w:val="20"/>
-          <w:szCs w:val="20"/>
-        </w:rPr>
-      </w:pPr>
-      <w:r>
-        <w:rPr>
-          <w:rFonts w:ascii="Georgia" w:hAnsi="Georgia"/>
-          <w:b/>
-          <w:bCs/>
-          <w:sz w:val="20"/>
-          <w:szCs w:val="20"/>
-        </w:rPr>
-        <w:t>make-ns</w:t>
-      </w:r>
-      <w:r>
-        <w:rPr>
-          <w:rFonts w:ascii="Georgia" w:hAnsi="Georgia"/>
-          <w:b w:val="false"/>
-          <w:i w:val="false"/>
-          <w:sz w:val="20"/>
-          <w:szCs w:val="20"/>
-        </w:rPr>
-        <w:t xml:space="preserve"> </w:t>
-      </w:r>
-      <w:r>
-        <w:rPr>
-          <w:rFonts w:ascii="Georgia" w:hAnsi="Georgia"/>
-          <w:i/>
-          <w:iCs/>
-          <w:sz w:val="20"/>
-          <w:szCs w:val="20"/>
-        </w:rPr>
-        <w:t>string</w:t>
-      </w:r>
-      <w:r>
-        <w:rPr>
-          <w:rFonts w:ascii="Georgia" w:hAnsi="Georgia"/>
-          <w:b w:val="false"/>
-          <w:i w:val="false"/>
-          <w:iCs w:val="false"/>
-          <w:sz w:val="20"/>
-          <w:szCs w:val="20"/>
-        </w:rPr>
-        <w:t xml:space="preserve"> </w:t>
-      </w:r>
-      <w:r>
-        <w:rPr>
-          <w:rFonts w:ascii="Georgia" w:hAnsi="Georgia"/>
-          <w:b w:val="false"/>
+          <w:iCs w:val="false"/>
+          <w:sz w:val="20"/>
+          <w:szCs w:val="20"/>
+        </w:rPr>
+        <w:t xml:space="preserve">          </w:t>
+      </w:r>
+      <w:r>
+        <w:rPr>
+          <w:rFonts w:ascii="Georgia" w:hAnsi="Georgia"/>
+          <w:i/>
+          <w:iCs/>
+          <w:sz w:val="20"/>
+          <w:szCs w:val="20"/>
+        </w:rPr>
+        <w:t xml:space="preserve">namespace’s </w:t>
+      </w:r>
+      <w:r>
+        <w:rPr>
+          <w:rFonts w:ascii="Georgia" w:hAnsi="Georgia"/>
+          <w:i w:val="false"/>
+          <w:iCs w:val="false"/>
+          <w:sz w:val="20"/>
+          <w:szCs w:val="20"/>
+        </w:rPr>
+        <w:t>import</w:t>
+      </w:r>
+    </w:p>
+    <w:p>
+      <w:pPr>
+        <w:pStyle w:val="Normal"/>
+        <w:rPr>
+          <w:sz w:val="20"/>
+          <w:szCs w:val="20"/>
+        </w:rPr>
+      </w:pPr>
+      <w:r>
+        <w:rPr>
+          <w:rFonts w:ascii="Georgia" w:hAnsi="Georgia"/>
+          <w:b/>
+          <w:bCs/>
+          <w:sz w:val="20"/>
+          <w:szCs w:val="20"/>
+        </w:rPr>
+        <w:t>ns-name</w:t>
+      </w:r>
+      <w:r>
+        <w:rPr>
+          <w:rFonts w:ascii="Georgia" w:hAnsi="Georgia"/>
+          <w:b w:val="false"/>
+          <w:i w:val="false"/>
+          <w:sz w:val="20"/>
+          <w:szCs w:val="20"/>
+        </w:rPr>
+        <w:t xml:space="preserve"> </w:t>
+      </w:r>
+      <w:r>
+        <w:rPr>
+          <w:rFonts w:ascii="Georgia" w:hAnsi="Georgia"/>
           <w:i/>
           <w:iCs/>
           <w:sz w:val="20"/>
@@ -13583,99 +13991,78 @@
           <w:rFonts w:ascii="Georgia" w:hAnsi="Georgia"/>
           <w:b w:val="false"/>
           <w:i w:val="false"/>
-          <w:iCs w:val="false"/>
-          <w:sz w:val="20"/>
-          <w:szCs w:val="20"/>
-        </w:rPr>
-        <w:t xml:space="preserve">            </w:t>
-      </w:r>
-    </w:p>
-    <w:p>
-      <w:pPr>
-        <w:pStyle w:val="Normal"/>
-        <w:rPr>
-          <w:sz w:val="20"/>
-          <w:szCs w:val="20"/>
-        </w:rPr>
-      </w:pPr>
-      <w:r>
-        <w:rPr>
-          <w:rFonts w:ascii="Georgia" w:hAnsi="Georgia"/>
-          <w:b w:val="false"/>
-          <w:i w:val="false"/>
-          <w:iCs w:val="false"/>
-          <w:sz w:val="20"/>
-          <w:szCs w:val="20"/>
-        </w:rPr>
-        <w:t xml:space="preserve">                              </w:t>
-      </w:r>
-      <w:r>
-        <w:rPr>
-          <w:rFonts w:ascii="Georgia" w:hAnsi="Georgia"/>
-          <w:i w:val="false"/>
-          <w:iCs w:val="false"/>
-          <w:sz w:val="20"/>
-          <w:szCs w:val="20"/>
-        </w:rPr>
-        <w:t>make</w:t>
-      </w:r>
-      <w:r>
-        <w:rPr>
-          <w:rFonts w:ascii="Georgia" w:hAnsi="Georgia"/>
-          <w:b w:val="false"/>
-          <w:i w:val="false"/>
-          <w:iCs w:val="false"/>
-          <w:sz w:val="20"/>
-          <w:szCs w:val="20"/>
-        </w:rPr>
-        <w:t xml:space="preserve"> </w:t>
-      </w:r>
-      <w:r>
-        <w:rPr>
-          <w:rFonts w:ascii="Georgia" w:hAnsi="Georgia"/>
-          <w:i/>
-          <w:iCs/>
-          <w:sz w:val="20"/>
-          <w:szCs w:val="20"/>
-        </w:rPr>
-        <w:t>namespace</w:t>
-      </w:r>
-    </w:p>
-    <w:p>
-      <w:pPr>
-        <w:pStyle w:val="Normal"/>
-        <w:rPr>
-          <w:sz w:val="20"/>
-          <w:szCs w:val="20"/>
-        </w:rPr>
-      </w:pPr>
-      <w:r>
-        <w:rPr>
-          <w:rFonts w:ascii="Georgia" w:hAnsi="Georgia"/>
-          <w:b/>
-          <w:bCs/>
-          <w:i w:val="false"/>
-          <w:iCs w:val="false"/>
-          <w:sz w:val="20"/>
-          <w:szCs w:val="20"/>
-        </w:rPr>
-        <w:t>ns-imp</w:t>
-      </w:r>
-      <w:r>
-        <w:rPr>
-          <w:rFonts w:ascii="Georgia" w:hAnsi="Georgia"/>
-          <w:b w:val="false"/>
-          <w:i w:val="false"/>
-          <w:iCs w:val="false"/>
-          <w:sz w:val="20"/>
-          <w:szCs w:val="20"/>
-        </w:rPr>
-        <w:t xml:space="preserve"> </w:t>
-      </w:r>
-      <w:r>
-        <w:rPr>
-          <w:rFonts w:ascii="Georgia" w:hAnsi="Georgia"/>
-          <w:b w:val="false"/>
+          <w:iCs/>
+          <w:sz w:val="20"/>
+          <w:szCs w:val="20"/>
+        </w:rPr>
+        <w:t xml:space="preserve">       </w:t>
+      </w:r>
+      <w:r>
+        <w:rPr>
+          <w:rFonts w:ascii="Georgia" w:hAnsi="Georgia"/>
+          <w:i/>
+          <w:iCs/>
+          <w:sz w:val="20"/>
+          <w:szCs w:val="20"/>
+        </w:rPr>
+        <w:t>namespace’s</w:t>
+      </w:r>
+      <w:r>
+        <w:rPr>
+          <w:rFonts w:ascii="Georgia" w:hAnsi="Georgia"/>
+          <w:b w:val="false"/>
+          <w:i w:val="false"/>
+          <w:iCs/>
+          <w:sz w:val="20"/>
+          <w:szCs w:val="20"/>
+        </w:rPr>
+        <w:t xml:space="preserve"> </w:t>
+      </w:r>
+      <w:r>
+        <w:rPr>
+          <w:rFonts w:ascii="Georgia" w:hAnsi="Georgia"/>
+          <w:i w:val="false"/>
+          <w:iCs w:val="false"/>
+          <w:sz w:val="20"/>
+          <w:szCs w:val="20"/>
+        </w:rPr>
+        <w:t>name</w:t>
+      </w:r>
+    </w:p>
+    <w:p>
+      <w:pPr>
+        <w:pStyle w:val="Normal"/>
+        <w:rPr>
+          <w:sz w:val="20"/>
+          <w:szCs w:val="20"/>
+        </w:rPr>
+      </w:pPr>
+      <w:r>
+        <w:rPr>
+          <w:rFonts w:ascii="Georgia" w:hAnsi="Georgia"/>
+          <w:b/>
+          <w:bCs/>
+          <w:i w:val="false"/>
+          <w:iCs w:val="false"/>
+          <w:sz w:val="20"/>
+          <w:szCs w:val="20"/>
+        </w:rPr>
+        <w:t>ns-int</w:t>
+      </w:r>
+      <w:r>
+        <w:rPr>
+          <w:rFonts w:ascii="Georgia" w:hAnsi="Georgia"/>
+          <w:b w:val="false"/>
+          <w:i w:val="false"/>
+          <w:iCs w:val="false"/>
+          <w:sz w:val="20"/>
+          <w:szCs w:val="20"/>
+        </w:rPr>
+        <w:t xml:space="preserve"> </w:t>
+      </w:r>
+      <w:r>
+        <w:rPr>
+          <w:rFonts w:ascii="Georgia" w:hAnsi="Georgia"/>
           <w:i/>
           <w:iCs/>
           <w:sz w:val="20"/>
@@ -13688,56 +14075,71 @@
           <w:rFonts w:ascii="Georgia" w:hAnsi="Georgia"/>
           <w:b w:val="false"/>
           <w:i w:val="false"/>
-          <w:iCs w:val="false"/>
-          <w:sz w:val="20"/>
-          <w:szCs w:val="20"/>
-        </w:rPr>
-        <w:t xml:space="preserve">          </w:t>
-      </w:r>
-      <w:r>
-        <w:rPr>
-          <w:rFonts w:ascii="Georgia" w:hAnsi="Georgia"/>
-          <w:i/>
-          <w:iCs/>
-          <w:sz w:val="20"/>
-          <w:szCs w:val="20"/>
-        </w:rPr>
-        <w:t xml:space="preserve">namespace’s </w:t>
-      </w:r>
-      <w:r>
-        <w:rPr>
-          <w:rFonts w:ascii="Georgia" w:hAnsi="Georgia"/>
-          <w:i w:val="false"/>
-          <w:iCs w:val="false"/>
-          <w:sz w:val="20"/>
-          <w:szCs w:val="20"/>
-        </w:rPr>
-        <w:t>import</w:t>
-      </w:r>
-    </w:p>
-    <w:p>
-      <w:pPr>
-        <w:pStyle w:val="Normal"/>
-        <w:rPr>
-          <w:sz w:val="20"/>
-          <w:szCs w:val="20"/>
-        </w:rPr>
-      </w:pPr>
-      <w:r>
-        <w:rPr>
-          <w:rFonts w:ascii="Georgia" w:hAnsi="Georgia"/>
-          <w:b/>
-          <w:bCs/>
-          <w:sz w:val="20"/>
-          <w:szCs w:val="20"/>
-        </w:rPr>
-        <w:t>ns-name</w:t>
-      </w:r>
-      <w:r>
-        <w:rPr>
-          <w:rFonts w:ascii="Georgia" w:hAnsi="Georgia"/>
-          <w:b w:val="false"/>
-          <w:i w:val="false"/>
+          <w:iCs/>
+          <w:sz w:val="20"/>
+          <w:szCs w:val="20"/>
+        </w:rPr>
+        <w:t xml:space="preserve">             </w:t>
+      </w:r>
+      <w:r>
+        <w:rPr>
+          <w:rFonts w:ascii="Georgia" w:hAnsi="Georgia"/>
+          <w:i/>
+          <w:iCs/>
+          <w:sz w:val="20"/>
+          <w:szCs w:val="20"/>
+        </w:rPr>
+        <w:t>namespace’s</w:t>
+      </w:r>
+      <w:r>
+        <w:rPr>
+          <w:rFonts w:ascii="Georgia" w:hAnsi="Georgia"/>
+          <w:b w:val="false"/>
+          <w:i w:val="false"/>
+          <w:iCs/>
+          <w:sz w:val="20"/>
+          <w:szCs w:val="20"/>
+        </w:rPr>
+        <w:t xml:space="preserve"> </w:t>
+      </w:r>
+      <w:r>
+        <w:rPr>
+          <w:rFonts w:ascii="Georgia" w:hAnsi="Georgia"/>
+          <w:b w:val="false"/>
+          <w:i w:val="false"/>
+          <w:iCs w:val="false"/>
+          <w:sz w:val="20"/>
+          <w:szCs w:val="20"/>
+        </w:rPr>
+        <w:t>interns</w:t>
+      </w:r>
+    </w:p>
+    <w:p>
+      <w:pPr>
+        <w:pStyle w:val="Normal"/>
+        <w:rPr>
+          <w:sz w:val="20"/>
+          <w:szCs w:val="20"/>
+        </w:rPr>
+      </w:pPr>
+      <w:r>
+        <w:rPr>
+          <w:rFonts w:ascii="Georgia" w:hAnsi="Georgia"/>
+          <w:b/>
+          <w:bCs/>
+          <w:i w:val="false"/>
+          <w:iCs w:val="false"/>
+          <w:sz w:val="20"/>
+          <w:szCs w:val="20"/>
+        </w:rPr>
+        <w:t>ns-ext</w:t>
+      </w:r>
+      <w:r>
+        <w:rPr>
+          <w:rFonts w:ascii="Georgia" w:hAnsi="Georgia"/>
+          <w:b w:val="false"/>
+          <w:i w:val="false"/>
+          <w:iCs w:val="false"/>
           <w:sz w:val="20"/>
           <w:szCs w:val="20"/>
         </w:rPr>
@@ -13762,7 +14164,7 @@
           <w:sz w:val="20"/>
           <w:szCs w:val="20"/>
         </w:rPr>
-        <w:t xml:space="preserve">       </w:t>
+        <w:t xml:space="preserve">             </w:t>
       </w:r>
       <w:r>
         <w:rPr>
@@ -13788,175 +14190,6 @@
       <w:r>
         <w:rPr>
           <w:rFonts w:ascii="Georgia" w:hAnsi="Georgia"/>
-          <w:i w:val="false"/>
-          <w:iCs w:val="false"/>
-          <w:sz w:val="20"/>
-          <w:szCs w:val="20"/>
-        </w:rPr>
-        <w:t>name</w:t>
-      </w:r>
-    </w:p>
-    <w:p>
-      <w:pPr>
-        <w:pStyle w:val="Normal"/>
-        <w:rPr>
-          <w:sz w:val="20"/>
-          <w:szCs w:val="20"/>
-        </w:rPr>
-      </w:pPr>
-      <w:r>
-        <w:rPr>
-          <w:rFonts w:ascii="Georgia" w:hAnsi="Georgia"/>
-          <w:b/>
-          <w:bCs/>
-          <w:i w:val="false"/>
-          <w:iCs w:val="false"/>
-          <w:sz w:val="20"/>
-          <w:szCs w:val="20"/>
-        </w:rPr>
-        <w:t>ns-int</w:t>
-      </w:r>
-      <w:r>
-        <w:rPr>
-          <w:rFonts w:ascii="Georgia" w:hAnsi="Georgia"/>
-          <w:b w:val="false"/>
-          <w:i w:val="false"/>
-          <w:iCs w:val="false"/>
-          <w:sz w:val="20"/>
-          <w:szCs w:val="20"/>
-        </w:rPr>
-        <w:t xml:space="preserve"> </w:t>
-      </w:r>
-      <w:r>
-        <w:rPr>
-          <w:rFonts w:ascii="Georgia" w:hAnsi="Georgia"/>
-          <w:i/>
-          <w:iCs/>
-          <w:sz w:val="20"/>
-          <w:szCs w:val="20"/>
-        </w:rPr>
-        <w:t>ns</w:t>
-      </w:r>
-      <w:r>
-        <w:rPr>
-          <w:rFonts w:ascii="Georgia" w:hAnsi="Georgia"/>
-          <w:b w:val="false"/>
-          <w:i w:val="false"/>
-          <w:iCs/>
-          <w:sz w:val="20"/>
-          <w:szCs w:val="20"/>
-        </w:rPr>
-        <w:t xml:space="preserve">             </w:t>
-      </w:r>
-      <w:r>
-        <w:rPr>
-          <w:rFonts w:ascii="Georgia" w:hAnsi="Georgia"/>
-          <w:i/>
-          <w:iCs/>
-          <w:sz w:val="20"/>
-          <w:szCs w:val="20"/>
-        </w:rPr>
-        <w:t>namespace’s</w:t>
-      </w:r>
-      <w:r>
-        <w:rPr>
-          <w:rFonts w:ascii="Georgia" w:hAnsi="Georgia"/>
-          <w:b w:val="false"/>
-          <w:i w:val="false"/>
-          <w:iCs/>
-          <w:sz w:val="20"/>
-          <w:szCs w:val="20"/>
-        </w:rPr>
-        <w:t xml:space="preserve"> </w:t>
-      </w:r>
-      <w:r>
-        <w:rPr>
-          <w:rFonts w:ascii="Georgia" w:hAnsi="Georgia"/>
-          <w:b w:val="false"/>
-          <w:i w:val="false"/>
-          <w:iCs w:val="false"/>
-          <w:sz w:val="20"/>
-          <w:szCs w:val="20"/>
-        </w:rPr>
-        <w:t>interns</w:t>
-      </w:r>
-    </w:p>
-    <w:p>
-      <w:pPr>
-        <w:pStyle w:val="Normal"/>
-        <w:rPr>
-          <w:sz w:val="20"/>
-          <w:szCs w:val="20"/>
-        </w:rPr>
-      </w:pPr>
-      <w:r>
-        <w:rPr>
-          <w:rFonts w:ascii="Georgia" w:hAnsi="Georgia"/>
-          <w:b/>
-          <w:bCs/>
-          <w:i w:val="false"/>
-          <w:iCs w:val="false"/>
-          <w:sz w:val="20"/>
-          <w:szCs w:val="20"/>
-        </w:rPr>
-        <w:t>ns-ext</w:t>
-      </w:r>
-      <w:r>
-        <w:rPr>
-          <w:rFonts w:ascii="Georgia" w:hAnsi="Georgia"/>
-          <w:b w:val="false"/>
-          <w:i w:val="false"/>
-          <w:iCs w:val="false"/>
-          <w:sz w:val="20"/>
-          <w:szCs w:val="20"/>
-        </w:rPr>
-        <w:t xml:space="preserve"> </w:t>
-      </w:r>
-      <w:r>
-        <w:rPr>
-          <w:rFonts w:ascii="Georgia" w:hAnsi="Georgia"/>
-          <w:i/>
-          <w:iCs/>
-          <w:sz w:val="20"/>
-          <w:szCs w:val="20"/>
-        </w:rPr>
-        <w:t>ns</w:t>
-      </w:r>
-      <w:r>
-        <w:rPr>
-          <w:rFonts w:ascii="Georgia" w:hAnsi="Georgia"/>
-          <w:b w:val="false"/>
-          <w:i w:val="false"/>
-          <w:iCs/>
-          <w:sz w:val="20"/>
-          <w:szCs w:val="20"/>
-        </w:rPr>
-        <w:t xml:space="preserve">             </w:t>
-      </w:r>
-      <w:r>
-        <w:rPr>
-          <w:rFonts w:ascii="Georgia" w:hAnsi="Georgia"/>
-          <w:i/>
-          <w:iCs/>
-          <w:sz w:val="20"/>
-          <w:szCs w:val="20"/>
-        </w:rPr>
-        <w:t>namespace’s</w:t>
-      </w:r>
-      <w:r>
-        <w:rPr>
-          <w:rFonts w:ascii="Georgia" w:hAnsi="Georgia"/>
-          <w:b w:val="false"/>
-          <w:i w:val="false"/>
-          <w:iCs/>
-          <w:sz w:val="20"/>
-          <w:szCs w:val="20"/>
-        </w:rPr>
-        <w:t xml:space="preserve"> </w:t>
-      </w:r>
-      <w:r>
-        <w:rPr>
-          <w:rFonts w:ascii="Georgia" w:hAnsi="Georgia"/>
           <w:b w:val="false"/>
           <w:i w:val="false"/>
           <w:iCs w:val="false"/>
@@ -13964,124 +14197,6 @@
           <w:szCs w:val="20"/>
         </w:rPr>
         <w:t>externs</w:t>
-      </w:r>
-    </w:p>
-    <w:p>
-      <w:pPr>
-        <w:pStyle w:val="Normal"/>
-        <w:rPr>
-          <w:rFonts w:ascii="Georgia" w:hAnsi="Georgia"/>
-          <w:sz w:val="16"/>
-          <w:szCs w:val="16"/>
-        </w:rPr>
-      </w:pPr>
-      <w:r>
-        <w:rPr>
-          <w:rFonts w:ascii="Georgia" w:hAnsi="Georgia"/>
-          <w:sz w:val="16"/>
-          <w:szCs w:val="16"/>
-        </w:rPr>
-      </w:r>
-    </w:p>
-    <w:p>
-      <w:pPr>
-        <w:pStyle w:val="Normal"/>
-        <w:rPr>
-          <w:rFonts w:ascii="Georgia" w:hAnsi="Georgia"/>
-          <w:sz w:val="20"/>
-          <w:szCs w:val="20"/>
-        </w:rPr>
-      </w:pPr>
-      <w:r>
-        <w:rPr>
-          <w:rFonts w:ascii="Georgia" w:hAnsi="Georgia"/>
-          <w:b w:val="false"/>
-          <w:bCs/>
-          <w:i w:val="false"/>
-          <w:iCs/>
-          <w:sz w:val="21"/>
-          <w:szCs w:val="21"/>
-          <w:shd w:fill="333333" w:val="clear"/>
-        </w:rPr>
-        <w:t xml:space="preserve"> </w:t>
-      </w:r>
-    </w:p>
-    <w:p>
-      <w:pPr>
-        <w:pStyle w:val="Normal"/>
-        <w:rPr>
-          <w:rFonts w:ascii="Georgia" w:hAnsi="Georgia"/>
-          <w:sz w:val="20"/>
-          <w:szCs w:val="20"/>
-        </w:rPr>
-      </w:pPr>
-      <w:r>
-        <w:rPr/>
-      </w:r>
-    </w:p>
-    <w:p>
-      <w:pPr>
-        <w:pStyle w:val="Normal"/>
-        <w:rPr>
-          <w:rFonts w:ascii="Georgia" w:hAnsi="Georgia"/>
-          <w:sz w:val="20"/>
-          <w:szCs w:val="20"/>
-        </w:rPr>
-      </w:pPr>
-      <w:r>
-        <w:rPr/>
-      </w:r>
-    </w:p>
-    <w:p>
-      <w:pPr>
-        <w:pStyle w:val="Normal"/>
-        <w:rPr>
-          <w:rFonts w:ascii="Georgia" w:hAnsi="Georgia"/>
-          <w:sz w:val="20"/>
-          <w:szCs w:val="20"/>
-        </w:rPr>
-      </w:pPr>
-      <w:r>
-        <w:rPr/>
-      </w:r>
-    </w:p>
-    <w:p>
-      <w:pPr>
-        <w:pStyle w:val="Normal"/>
-        <w:rPr>
-          <w:rFonts w:ascii="Georgia" w:hAnsi="Georgia"/>
-          <w:sz w:val="20"/>
-          <w:szCs w:val="20"/>
-        </w:rPr>
-      </w:pPr>
-      <w:r>
-        <w:rPr/>
-      </w:r>
-    </w:p>
-    <w:p>
-      <w:pPr>
-        <w:pStyle w:val="Normal"/>
-        <w:rPr>
-          <w:rFonts w:ascii="Georgia" w:hAnsi="Georgia"/>
-          <w:sz w:val="20"/>
-          <w:szCs w:val="20"/>
-        </w:rPr>
-      </w:pPr>
-      <w:r>
-        <w:rPr/>
-      </w:r>
-    </w:p>
-    <w:p>
-      <w:pPr>
-        <w:pStyle w:val="Normal"/>
-        <w:rPr>
-          <w:rFonts w:ascii="Georgia" w:hAnsi="Georgia"/>
-          <w:sz w:val="20"/>
-          <w:szCs w:val="20"/>
-        </w:rPr>
-      </w:pPr>
-      <w:r>
-        <w:rPr/>
       </w:r>
     </w:p>
     <w:p>
@@ -15019,7 +15134,80 @@
           <w:sz w:val="16"/>
           <w:szCs w:val="16"/>
         </w:rPr>
-        <w:t xml:space="preserve">fn funcall(&amp;self, func: Tag, args) -&gt;       </w:t>
+        <w:t xml:space="preserve">fn </w:t>
+      </w:r>
+      <w:r>
+        <w:rPr>
+          <w:rFonts w:ascii="Courier New" w:hAnsi="Courier New"/>
+          <w:b/>
+          <w:bCs/>
+          <w:i w:val="false"/>
+          <w:iCs w:val="false"/>
+          <w:caps w:val="false"/>
+          <w:smallCaps w:val="false"/>
+          <w:color w:val="24292E"/>
+          <w:spacing w:val="0"/>
+          <w:sz w:val="16"/>
+          <w:szCs w:val="16"/>
+        </w:rPr>
+        <w:t>apply</w:t>
+      </w:r>
+      <w:r>
+        <w:rPr>
+          <w:rFonts w:ascii="Courier New" w:hAnsi="Courier New"/>
+          <w:b/>
+          <w:bCs/>
+          <w:i w:val="false"/>
+          <w:iCs w:val="false"/>
+          <w:caps w:val="false"/>
+          <w:smallCaps w:val="false"/>
+          <w:color w:val="24292E"/>
+          <w:spacing w:val="0"/>
+          <w:sz w:val="16"/>
+          <w:szCs w:val="16"/>
+        </w:rPr>
+        <w:t>(&amp;self, func: Tag, args) →</w:t>
+      </w:r>
+    </w:p>
+    <w:p>
+      <w:pPr>
+        <w:pStyle w:val="Normal"/>
+        <w:rPr>
+          <w:b/>
+          <w:b/>
+          <w:bCs/>
+        </w:rPr>
+      </w:pPr>
+      <w:r>
+        <w:rPr>
+          <w:rFonts w:ascii="Courier New" w:hAnsi="Courier New"/>
+          <w:b/>
+          <w:bCs/>
+          <w:i w:val="false"/>
+          <w:iCs w:val="false"/>
+          <w:caps w:val="false"/>
+          <w:smallCaps w:val="false"/>
+          <w:color w:val="24292E"/>
+          <w:spacing w:val="0"/>
+          <w:sz w:val="16"/>
+          <w:szCs w:val="16"/>
+        </w:rPr>
+        <w:t xml:space="preserve">       </w:t>
+      </w:r>
+      <w:r>
+        <w:rPr>
+          <w:rFonts w:ascii="Courier New" w:hAnsi="Courier New"/>
+          <w:b/>
+          <w:bCs/>
+          <w:i w:val="false"/>
+          <w:iCs w:val="false"/>
+          <w:caps w:val="false"/>
+          <w:smallCaps w:val="false"/>
+          <w:color w:val="24292E"/>
+          <w:spacing w:val="0"/>
+          <w:sz w:val="16"/>
+          <w:szCs w:val="16"/>
+        </w:rPr>
         <w:tab/>
         <w:t xml:space="preserve">      Exception::Result&lt;Tag&gt;</w:t>
       </w:r>
@@ -18960,7 +19148,39 @@
           <w:u w:val="none"/>
           <w:lang w:val="en-US" w:eastAsia="zh-CN" w:bidi="hi-IN"/>
         </w:rPr>
-        <w:t>mu-runtime: 0.0.4: [-h?psvcelq] [file...]</w:t>
+        <w:t>mu-runtime: 0.0.</w:t>
+      </w:r>
+      <w:r>
+        <w:rPr>
+          <w:rFonts w:eastAsia="Songti SC" w:cs="Arial Unicode MS" w:ascii="Courier New" w:hAnsi="Courier New"/>
+          <w:b/>
+          <w:bCs/>
+          <w:i w:val="false"/>
+          <w:iCs w:val="false"/>
+          <w:color w:val="auto"/>
+          <w:kern w:val="2"/>
+          <w:sz w:val="16"/>
+          <w:szCs w:val="16"/>
+          <w:u w:val="none"/>
+          <w:lang w:val="en-US" w:eastAsia="zh-CN" w:bidi="hi-IN"/>
+        </w:rPr>
+        <w:t>6</w:t>
+      </w:r>
+      <w:r>
+        <w:rPr>
+          <w:rFonts w:eastAsia="Songti SC" w:cs="Arial Unicode MS" w:ascii="Courier New" w:hAnsi="Courier New"/>
+          <w:b/>
+          <w:bCs/>
+          <w:i w:val="false"/>
+          <w:iCs w:val="false"/>
+          <w:color w:val="auto"/>
+          <w:kern w:val="2"/>
+          <w:sz w:val="16"/>
+          <w:szCs w:val="16"/>
+          <w:u w:val="none"/>
+          <w:lang w:val="en-US" w:eastAsia="zh-CN" w:bidi="hi-IN"/>
+        </w:rPr>
+        <w:t>: [-h?psvcelq] [file...]</w:t>
       </w:r>
     </w:p>
     <w:p>

</xml_diff>

<commit_message>
#31 - mu: control character literals
</commit_message>
<xml_diff>
--- a/doc/refcards/mu-ref.docx
+++ b/doc/refcards/mu-ref.docx
@@ -314,19 +314,7 @@
           <w:sz w:val="20"/>
           <w:szCs w:val="20"/>
         </w:rPr>
-        <w:t>0.0.</w:t>
-      </w:r>
-      <w:r>
-        <w:rPr>
-          <w:rFonts w:ascii="Georgia" w:hAnsi="Georgia"/>
-          <w:b w:val="false"/>
-          <w:bCs w:val="false"/>
-          <w:i/>
-          <w:iCs/>
-          <w:sz w:val="20"/>
-          <w:szCs w:val="20"/>
-        </w:rPr>
-        <w:t>6</w:t>
+        <w:t>0.0.6</w:t>
       </w:r>
     </w:p>
     <w:p>
@@ -3617,8 +3605,8 @@
           <w:smallCaps w:val="false"/>
           <w:color w:val="24292E"/>
           <w:spacing w:val="0"/>
-          <w:sz w:val="16"/>
-          <w:szCs w:val="16"/>
+          <w:sz w:val="20"/>
+          <w:szCs w:val="20"/>
         </w:rPr>
       </w:r>
     </w:p>
@@ -7332,7 +7320,13 @@
         </w:rPr>
       </w:pPr>
       <w:r>
-        <w:rPr/>
+        <w:rPr>
+          <w:rFonts w:ascii="Georgia" w:hAnsi="Georgia"/>
+          <w:i/>
+          <w:iCs/>
+          <w:sz w:val="20"/>
+          <w:szCs w:val="20"/>
+        </w:rPr>
       </w:r>
     </w:p>
     <w:p>
@@ -11113,12 +11107,14 @@
       <w:pPr>
         <w:pStyle w:val="Normal"/>
         <w:rPr>
-          <w:sz w:val="16"/>
-          <w:szCs w:val="16"/>
-        </w:rPr>
-      </w:pPr>
-      <w:r>
-        <w:rPr>
+          <w:rFonts w:ascii="Georgia" w:hAnsi="Georgia"/>
+          <w:sz w:val="16"/>
+          <w:szCs w:val="16"/>
+        </w:rPr>
+      </w:pPr>
+      <w:r>
+        <w:rPr>
+          <w:rFonts w:ascii="Georgia" w:hAnsi="Georgia"/>
           <w:sz w:val="16"/>
           <w:szCs w:val="16"/>
         </w:rPr>
@@ -11525,22 +11521,6 @@
     <w:p>
       <w:pPr>
         <w:pStyle w:val="Normal"/>
-        <w:ind w:left="0" w:right="0" w:hanging="0"/>
-        <w:rPr>
-          <w:sz w:val="16"/>
-          <w:szCs w:val="16"/>
-        </w:rPr>
-      </w:pPr>
-      <w:r>
-        <w:rPr>
-          <w:sz w:val="16"/>
-          <w:szCs w:val="16"/>
-        </w:rPr>
-      </w:r>
-    </w:p>
-    <w:p>
-      <w:pPr>
-        <w:pStyle w:val="Normal"/>
         <w:rPr>
           <w:rFonts w:ascii="Georgia" w:hAnsi="Georgia"/>
           <w:sz w:val="20"/>
@@ -11630,12 +11610,14 @@
       <w:pPr>
         <w:pStyle w:val="Normal"/>
         <w:rPr>
-          <w:sz w:val="16"/>
-          <w:szCs w:val="16"/>
-        </w:rPr>
-      </w:pPr>
-      <w:r>
-        <w:rPr>
+          <w:rFonts w:ascii="Georgia" w:hAnsi="Georgia"/>
+          <w:sz w:val="16"/>
+          <w:szCs w:val="16"/>
+        </w:rPr>
+      </w:pPr>
+      <w:r>
+        <w:rPr>
+          <w:rFonts w:ascii="Georgia" w:hAnsi="Georgia"/>
           <w:sz w:val="16"/>
           <w:szCs w:val="16"/>
         </w:rPr>
@@ -11941,12 +11923,14 @@
       <w:pPr>
         <w:pStyle w:val="Normal"/>
         <w:rPr>
-          <w:sz w:val="16"/>
-          <w:szCs w:val="16"/>
-        </w:rPr>
-      </w:pPr>
-      <w:r>
-        <w:rPr>
+          <w:rFonts w:ascii="Georgia" w:hAnsi="Georgia"/>
+          <w:sz w:val="16"/>
+          <w:szCs w:val="16"/>
+        </w:rPr>
+      </w:pPr>
+      <w:r>
+        <w:rPr>
+          <w:rFonts w:ascii="Georgia" w:hAnsi="Georgia"/>
           <w:sz w:val="16"/>
           <w:szCs w:val="16"/>
         </w:rPr>
@@ -12108,12 +12092,14 @@
       <w:pPr>
         <w:pStyle w:val="Normal"/>
         <w:rPr>
-          <w:sz w:val="16"/>
-          <w:szCs w:val="16"/>
-        </w:rPr>
-      </w:pPr>
-      <w:r>
-        <w:rPr>
+          <w:rFonts w:ascii="Georgia" w:hAnsi="Georgia"/>
+          <w:sz w:val="16"/>
+          <w:szCs w:val="16"/>
+        </w:rPr>
+      </w:pPr>
+      <w:r>
+        <w:rPr>
+          <w:rFonts w:ascii="Georgia" w:hAnsi="Georgia"/>
           <w:sz w:val="16"/>
           <w:szCs w:val="16"/>
         </w:rPr>
@@ -12162,39 +12148,165 @@
           <w:sz w:val="20"/>
           <w:szCs w:val="20"/>
         </w:rPr>
+        <w:t xml:space="preserve">stream </w:t>
+      </w:r>
+      <w:r>
+        <w:rPr>
+          <w:rFonts w:ascii="Georgia" w:hAnsi="Georgia"/>
+          <w:b w:val="false"/>
+          <w:bCs w:val="false"/>
+          <w:i/>
+          <w:iCs/>
+          <w:sz w:val="20"/>
+          <w:szCs w:val="20"/>
+        </w:rPr>
+        <w:t>bool T</w:t>
+      </w:r>
+      <w:r>
+        <w:rPr>
+          <w:rFonts w:ascii="Georgia" w:hAnsi="Georgia"/>
+          <w:b w:val="false"/>
+          <w:bCs/>
+          <w:i w:val="false"/>
+          <w:iCs w:val="false"/>
+          <w:sz w:val="16"/>
+          <w:szCs w:val="20"/>
+        </w:rPr>
+        <w:t xml:space="preserve">           </w:t>
+      </w:r>
+    </w:p>
+    <w:p>
+      <w:pPr>
+        <w:pStyle w:val="Normal"/>
+        <w:rPr>
+          <w:rFonts w:ascii="Georgia" w:hAnsi="Georgia"/>
+          <w:sz w:val="20"/>
+          <w:szCs w:val="20"/>
+        </w:rPr>
+      </w:pPr>
+      <w:r>
+        <w:rPr>
+          <w:rFonts w:ascii="Georgia" w:hAnsi="Georgia"/>
+          <w:b w:val="false"/>
+          <w:bCs/>
+          <w:i w:val="false"/>
+          <w:iCs w:val="false"/>
+          <w:sz w:val="16"/>
+          <w:szCs w:val="20"/>
+        </w:rPr>
+        <w:tab/>
+        <w:tab/>
+      </w:r>
+      <w:r>
+        <w:rPr>
+          <w:rFonts w:ascii="Georgia" w:hAnsi="Georgia"/>
+          <w:b w:val="false"/>
+          <w:bCs w:val="false"/>
+          <w:i w:val="false"/>
+          <w:iCs w:val="false"/>
+          <w:sz w:val="20"/>
+          <w:szCs w:val="20"/>
+        </w:rPr>
+        <w:t>read</w:t>
+      </w:r>
+      <w:r>
+        <w:rPr>
+          <w:rFonts w:ascii="Georgia" w:hAnsi="Georgia"/>
+          <w:b w:val="false"/>
+          <w:bCs w:val="false"/>
+          <w:i w:val="false"/>
+          <w:iCs w:val="false"/>
+          <w:sz w:val="16"/>
+          <w:szCs w:val="20"/>
+        </w:rPr>
+        <w:t xml:space="preserve"> </w:t>
+      </w:r>
+      <w:r>
+        <w:rPr>
+          <w:rFonts w:ascii="Georgia" w:hAnsi="Georgia"/>
+          <w:b w:val="false"/>
+          <w:bCs w:val="false"/>
+          <w:i/>
+          <w:iCs/>
+          <w:sz w:val="20"/>
+          <w:szCs w:val="20"/>
+        </w:rPr>
+        <w:t>byte</w:t>
+      </w:r>
+      <w:r>
+        <w:rPr>
+          <w:rFonts w:ascii="Georgia" w:hAnsi="Georgia"/>
+          <w:b w:val="false"/>
+          <w:bCs w:val="false"/>
+          <w:i w:val="false"/>
+          <w:iCs w:val="false"/>
+          <w:sz w:val="16"/>
+          <w:szCs w:val="20"/>
+        </w:rPr>
+        <w:t xml:space="preserve"> </w:t>
+      </w:r>
+      <w:r>
+        <w:rPr>
+          <w:rFonts w:ascii="Georgia" w:hAnsi="Georgia"/>
+          <w:b w:val="false"/>
+          <w:bCs w:val="false"/>
+          <w:i w:val="false"/>
+          <w:iCs w:val="false"/>
+          <w:sz w:val="20"/>
+          <w:szCs w:val="20"/>
+        </w:rPr>
+        <w:t>from</w:t>
+      </w:r>
+      <w:r>
+        <w:rPr>
+          <w:rFonts w:ascii="Georgia" w:hAnsi="Georgia"/>
+          <w:b w:val="false"/>
+          <w:bCs w:val="false"/>
+          <w:i w:val="false"/>
+          <w:iCs w:val="false"/>
+          <w:sz w:val="16"/>
+          <w:szCs w:val="20"/>
+        </w:rPr>
+        <w:t xml:space="preserve"> </w:t>
+      </w:r>
+      <w:r>
+        <w:rPr>
+          <w:rFonts w:ascii="Georgia" w:hAnsi="Georgia"/>
+          <w:b w:val="false"/>
+          <w:bCs w:val="false"/>
+          <w:i/>
+          <w:iCs/>
+          <w:sz w:val="20"/>
+          <w:szCs w:val="20"/>
+        </w:rPr>
         <w:t>stream</w:t>
       </w:r>
-      <w:r>
-        <w:rPr>
-          <w:rFonts w:ascii="Georgia" w:hAnsi="Georgia"/>
-          <w:b w:val="false"/>
-          <w:bCs/>
-          <w:i w:val="false"/>
-          <w:iCs w:val="false"/>
-          <w:sz w:val="16"/>
-          <w:szCs w:val="20"/>
-        </w:rPr>
-        <w:t xml:space="preserve">             </w:t>
-      </w:r>
-      <w:r>
-        <w:rPr>
-          <w:rFonts w:ascii="Georgia" w:hAnsi="Georgia"/>
-          <w:b w:val="false"/>
-          <w:bCs w:val="false"/>
-          <w:i w:val="false"/>
-          <w:iCs w:val="false"/>
-          <w:sz w:val="20"/>
-          <w:szCs w:val="20"/>
-        </w:rPr>
-        <w:t>read</w:t>
-      </w:r>
-      <w:r>
-        <w:rPr>
-          <w:rFonts w:ascii="Georgia" w:hAnsi="Georgia"/>
-          <w:b w:val="false"/>
-          <w:bCs w:val="false"/>
-          <w:i w:val="false"/>
-          <w:iCs w:val="false"/>
+    </w:p>
+    <w:p>
+      <w:pPr>
+        <w:pStyle w:val="Normal"/>
+        <w:rPr>
+          <w:rFonts w:ascii="Georgia" w:hAnsi="Georgia"/>
+          <w:sz w:val="20"/>
+          <w:szCs w:val="20"/>
+        </w:rPr>
+      </w:pPr>
+      <w:r>
+        <w:rPr>
+          <w:rFonts w:ascii="Georgia" w:hAnsi="Georgia"/>
+          <w:b/>
+          <w:bCs/>
+          <w:sz w:val="20"/>
+          <w:szCs w:val="20"/>
+        </w:rPr>
+        <w:t>un-byte</w:t>
+      </w:r>
+      <w:r>
+        <w:rPr>
+          <w:rFonts w:ascii="Georgia" w:hAnsi="Georgia"/>
+          <w:b w:val="false"/>
+          <w:bCs/>
+          <w:i w:val="false"/>
           <w:sz w:val="16"/>
           <w:szCs w:val="20"/>
         </w:rPr>
@@ -12216,33 +12328,8 @@
         <w:rPr>
           <w:rFonts w:ascii="Georgia" w:hAnsi="Georgia"/>
           <w:b w:val="false"/>
-          <w:bCs w:val="false"/>
-          <w:i w:val="false"/>
-          <w:iCs w:val="false"/>
-          <w:sz w:val="16"/>
-          <w:szCs w:val="20"/>
-        </w:rPr>
-        <w:t xml:space="preserve"> </w:t>
-      </w:r>
-      <w:r>
-        <w:rPr>
-          <w:rFonts w:ascii="Georgia" w:hAnsi="Georgia"/>
-          <w:b w:val="false"/>
-          <w:bCs w:val="false"/>
-          <w:i w:val="false"/>
-          <w:iCs w:val="false"/>
-          <w:sz w:val="20"/>
-          <w:szCs w:val="20"/>
-        </w:rPr>
-        <w:t>from</w:t>
-      </w:r>
-      <w:r>
-        <w:rPr>
-          <w:rFonts w:ascii="Georgia" w:hAnsi="Georgia"/>
-          <w:b w:val="false"/>
-          <w:bCs w:val="false"/>
-          <w:i w:val="false"/>
-          <w:iCs w:val="false"/>
+          <w:bCs/>
+          <w:i w:val="false"/>
           <w:sz w:val="16"/>
           <w:szCs w:val="20"/>
         </w:rPr>
@@ -12260,32 +12347,37 @@
         </w:rPr>
         <w:t>stream</w:t>
       </w:r>
-    </w:p>
-    <w:p>
-      <w:pPr>
-        <w:pStyle w:val="Normal"/>
-        <w:rPr>
-          <w:rFonts w:ascii="Georgia" w:hAnsi="Georgia"/>
-          <w:sz w:val="20"/>
-          <w:szCs w:val="20"/>
-        </w:rPr>
-      </w:pPr>
-      <w:r>
-        <w:rPr>
-          <w:rFonts w:ascii="Georgia" w:hAnsi="Georgia"/>
-          <w:b/>
-          <w:bCs/>
-          <w:sz w:val="20"/>
-          <w:szCs w:val="20"/>
-        </w:rPr>
-        <w:t>un-byte</w:t>
-      </w:r>
-      <w:r>
-        <w:rPr>
-          <w:rFonts w:ascii="Georgia" w:hAnsi="Georgia"/>
-          <w:b w:val="false"/>
-          <w:bCs/>
-          <w:i w:val="false"/>
+      <w:r>
+        <w:rPr>
+          <w:rFonts w:ascii="Georgia" w:hAnsi="Georgia"/>
+          <w:b w:val="false"/>
+          <w:bCs w:val="false"/>
+          <w:i w:val="false"/>
+          <w:iCs/>
+          <w:sz w:val="16"/>
+          <w:szCs w:val="20"/>
+        </w:rPr>
+        <w:t xml:space="preserve"> </w:t>
+      </w:r>
+      <w:r>
+        <w:rPr>
+          <w:rFonts w:ascii="Georgia" w:hAnsi="Georgia"/>
+          <w:b w:val="false"/>
+          <w:bCs w:val="false"/>
+          <w:i w:val="false"/>
+          <w:iCs w:val="false"/>
+          <w:sz w:val="20"/>
+          <w:szCs w:val="20"/>
+        </w:rPr>
+        <w:t>push</w:t>
+      </w:r>
+      <w:r>
+        <w:rPr>
+          <w:rFonts w:ascii="Georgia" w:hAnsi="Georgia"/>
+          <w:b w:val="false"/>
+          <w:bCs w:val="false"/>
+          <w:i w:val="false"/>
+          <w:iCs w:val="false"/>
           <w:sz w:val="16"/>
           <w:szCs w:val="20"/>
         </w:rPr>
@@ -12307,8 +12399,33 @@
         <w:rPr>
           <w:rFonts w:ascii="Georgia" w:hAnsi="Georgia"/>
           <w:b w:val="false"/>
-          <w:bCs/>
-          <w:i w:val="false"/>
+          <w:bCs w:val="false"/>
+          <w:i w:val="false"/>
+          <w:iCs/>
+          <w:sz w:val="16"/>
+          <w:szCs w:val="20"/>
+        </w:rPr>
+        <w:t xml:space="preserve"> </w:t>
+      </w:r>
+      <w:r>
+        <w:rPr>
+          <w:rFonts w:ascii="Georgia" w:hAnsi="Georgia"/>
+          <w:b w:val="false"/>
+          <w:bCs w:val="false"/>
+          <w:i w:val="false"/>
+          <w:iCs w:val="false"/>
+          <w:sz w:val="20"/>
+          <w:szCs w:val="20"/>
+        </w:rPr>
+        <w:t>onto</w:t>
+      </w:r>
+      <w:r>
+        <w:rPr>
+          <w:rFonts w:ascii="Georgia" w:hAnsi="Georgia"/>
+          <w:b w:val="false"/>
+          <w:bCs w:val="false"/>
+          <w:i w:val="false"/>
+          <w:iCs/>
           <w:sz w:val="16"/>
           <w:szCs w:val="20"/>
         </w:rPr>
@@ -12326,37 +12443,32 @@
         </w:rPr>
         <w:t>stream</w:t>
       </w:r>
-      <w:r>
-        <w:rPr>
-          <w:rFonts w:ascii="Georgia" w:hAnsi="Georgia"/>
-          <w:b w:val="false"/>
-          <w:bCs w:val="false"/>
-          <w:i w:val="false"/>
-          <w:iCs/>
-          <w:sz w:val="16"/>
-          <w:szCs w:val="20"/>
-        </w:rPr>
-        <w:t xml:space="preserve"> </w:t>
-      </w:r>
-      <w:r>
-        <w:rPr>
-          <w:rFonts w:ascii="Georgia" w:hAnsi="Georgia"/>
-          <w:b w:val="false"/>
-          <w:bCs w:val="false"/>
-          <w:i w:val="false"/>
-          <w:iCs w:val="false"/>
-          <w:sz w:val="20"/>
-          <w:szCs w:val="20"/>
-        </w:rPr>
-        <w:t>push</w:t>
-      </w:r>
-      <w:r>
-        <w:rPr>
-          <w:rFonts w:ascii="Georgia" w:hAnsi="Georgia"/>
-          <w:b w:val="false"/>
-          <w:bCs w:val="false"/>
-          <w:i w:val="false"/>
-          <w:iCs w:val="false"/>
+    </w:p>
+    <w:p>
+      <w:pPr>
+        <w:pStyle w:val="Normal"/>
+        <w:rPr>
+          <w:rFonts w:ascii="Georgia" w:hAnsi="Georgia"/>
+          <w:sz w:val="20"/>
+          <w:szCs w:val="20"/>
+        </w:rPr>
+      </w:pPr>
+      <w:r>
+        <w:rPr>
+          <w:rFonts w:ascii="Georgia" w:hAnsi="Georgia"/>
+          <w:b/>
+          <w:bCs/>
+          <w:sz w:val="20"/>
+          <w:szCs w:val="20"/>
+        </w:rPr>
+        <w:t>wr-byte</w:t>
+      </w:r>
+      <w:r>
+        <w:rPr>
+          <w:rFonts w:ascii="Georgia" w:hAnsi="Georgia"/>
+          <w:b w:val="false"/>
+          <w:bCs/>
+          <w:i w:val="false"/>
           <w:sz w:val="16"/>
           <w:szCs w:val="20"/>
         </w:rPr>
@@ -12391,30 +12503,6 @@
           <w:rFonts w:ascii="Georgia" w:hAnsi="Georgia"/>
           <w:b w:val="false"/>
           <w:bCs w:val="false"/>
-          <w:i w:val="false"/>
-          <w:iCs w:val="false"/>
-          <w:sz w:val="20"/>
-          <w:szCs w:val="20"/>
-        </w:rPr>
-        <w:t>onto</w:t>
-      </w:r>
-      <w:r>
-        <w:rPr>
-          <w:rFonts w:ascii="Georgia" w:hAnsi="Georgia"/>
-          <w:b w:val="false"/>
-          <w:bCs w:val="false"/>
-          <w:i w:val="false"/>
-          <w:iCs/>
-          <w:sz w:val="16"/>
-          <w:szCs w:val="20"/>
-        </w:rPr>
-        <w:t xml:space="preserve"> </w:t>
-      </w:r>
-      <w:r>
-        <w:rPr>
-          <w:rFonts w:ascii="Georgia" w:hAnsi="Georgia"/>
-          <w:b w:val="false"/>
-          <w:bCs w:val="false"/>
           <w:i/>
           <w:iCs/>
           <w:sz w:val="20"/>
@@ -12422,32 +12510,37 @@
         </w:rPr>
         <w:t>stream</w:t>
       </w:r>
-    </w:p>
-    <w:p>
-      <w:pPr>
-        <w:pStyle w:val="Normal"/>
-        <w:rPr>
-          <w:rFonts w:ascii="Georgia" w:hAnsi="Georgia"/>
-          <w:sz w:val="20"/>
-          <w:szCs w:val="20"/>
-        </w:rPr>
-      </w:pPr>
-      <w:r>
-        <w:rPr>
-          <w:rFonts w:ascii="Georgia" w:hAnsi="Georgia"/>
-          <w:b/>
-          <w:bCs/>
-          <w:sz w:val="20"/>
-          <w:szCs w:val="20"/>
-        </w:rPr>
-        <w:t>wr-byte</w:t>
-      </w:r>
-      <w:r>
-        <w:rPr>
-          <w:rFonts w:ascii="Georgia" w:hAnsi="Georgia"/>
-          <w:b w:val="false"/>
-          <w:bCs/>
-          <w:i w:val="false"/>
+      <w:r>
+        <w:rPr>
+          <w:rFonts w:ascii="Georgia" w:hAnsi="Georgia"/>
+          <w:b w:val="false"/>
+          <w:bCs w:val="false"/>
+          <w:i w:val="false"/>
+          <w:iCs/>
+          <w:sz w:val="16"/>
+          <w:szCs w:val="20"/>
+        </w:rPr>
+        <w:t xml:space="preserve"> </w:t>
+      </w:r>
+      <w:r>
+        <w:rPr>
+          <w:rFonts w:ascii="Georgia" w:hAnsi="Georgia"/>
+          <w:b w:val="false"/>
+          <w:bCs w:val="false"/>
+          <w:i w:val="false"/>
+          <w:iCs w:val="false"/>
+          <w:sz w:val="20"/>
+          <w:szCs w:val="20"/>
+        </w:rPr>
+        <w:t>write</w:t>
+      </w:r>
+      <w:r>
+        <w:rPr>
+          <w:rFonts w:ascii="Georgia" w:hAnsi="Georgia"/>
+          <w:b w:val="false"/>
+          <w:bCs w:val="false"/>
+          <w:i w:val="false"/>
+          <w:iCs/>
           <w:sz w:val="16"/>
           <w:szCs w:val="20"/>
         </w:rPr>
@@ -12471,6 +12564,30 @@
           <w:b w:val="false"/>
           <w:bCs w:val="false"/>
           <w:i w:val="false"/>
+          <w:iCs w:val="false"/>
+          <w:sz w:val="16"/>
+          <w:szCs w:val="20"/>
+        </w:rPr>
+        <w:t xml:space="preserve"> </w:t>
+      </w:r>
+      <w:r>
+        <w:rPr>
+          <w:rFonts w:ascii="Georgia" w:hAnsi="Georgia"/>
+          <w:b w:val="false"/>
+          <w:bCs w:val="false"/>
+          <w:i w:val="false"/>
+          <w:iCs w:val="false"/>
+          <w:sz w:val="20"/>
+          <w:szCs w:val="20"/>
+        </w:rPr>
+        <w:t>to</w:t>
+      </w:r>
+      <w:r>
+        <w:rPr>
+          <w:rFonts w:ascii="Georgia" w:hAnsi="Georgia"/>
+          <w:b w:val="false"/>
+          <w:bCs w:val="false"/>
+          <w:i w:val="false"/>
           <w:iCs/>
           <w:sz w:val="16"/>
           <w:szCs w:val="20"/>
@@ -12489,126 +12606,22 @@
         </w:rPr>
         <w:t>stream</w:t>
       </w:r>
-      <w:r>
-        <w:rPr>
-          <w:rFonts w:ascii="Georgia" w:hAnsi="Georgia"/>
-          <w:b w:val="false"/>
-          <w:bCs w:val="false"/>
-          <w:i w:val="false"/>
-          <w:iCs/>
-          <w:sz w:val="16"/>
-          <w:szCs w:val="20"/>
-        </w:rPr>
-        <w:t xml:space="preserve"> </w:t>
-      </w:r>
-      <w:r>
-        <w:rPr>
-          <w:rFonts w:ascii="Georgia" w:hAnsi="Georgia"/>
-          <w:b w:val="false"/>
-          <w:bCs w:val="false"/>
-          <w:i w:val="false"/>
-          <w:iCs w:val="false"/>
-          <w:sz w:val="20"/>
-          <w:szCs w:val="20"/>
-        </w:rPr>
-        <w:t>write</w:t>
-      </w:r>
-      <w:r>
-        <w:rPr>
-          <w:rFonts w:ascii="Georgia" w:hAnsi="Georgia"/>
-          <w:b w:val="false"/>
-          <w:bCs w:val="false"/>
-          <w:i w:val="false"/>
-          <w:iCs/>
-          <w:sz w:val="16"/>
-          <w:szCs w:val="20"/>
-        </w:rPr>
-        <w:t xml:space="preserve"> </w:t>
-      </w:r>
-      <w:r>
-        <w:rPr>
-          <w:rFonts w:ascii="Georgia" w:hAnsi="Georgia"/>
-          <w:b w:val="false"/>
-          <w:bCs w:val="false"/>
-          <w:i/>
-          <w:iCs/>
-          <w:sz w:val="20"/>
-          <w:szCs w:val="20"/>
-        </w:rPr>
-        <w:t>byte</w:t>
-      </w:r>
-      <w:r>
-        <w:rPr>
-          <w:rFonts w:ascii="Georgia" w:hAnsi="Georgia"/>
-          <w:b w:val="false"/>
-          <w:bCs w:val="false"/>
-          <w:i w:val="false"/>
-          <w:iCs w:val="false"/>
-          <w:sz w:val="16"/>
-          <w:szCs w:val="20"/>
-        </w:rPr>
-        <w:t xml:space="preserve"> </w:t>
-      </w:r>
-      <w:r>
-        <w:rPr>
-          <w:rFonts w:ascii="Georgia" w:hAnsi="Georgia"/>
-          <w:b w:val="false"/>
-          <w:bCs w:val="false"/>
-          <w:i w:val="false"/>
-          <w:iCs w:val="false"/>
-          <w:sz w:val="20"/>
-          <w:szCs w:val="20"/>
-        </w:rPr>
-        <w:t>to</w:t>
-      </w:r>
-      <w:r>
-        <w:rPr>
-          <w:rFonts w:ascii="Georgia" w:hAnsi="Georgia"/>
-          <w:b w:val="false"/>
-          <w:bCs w:val="false"/>
-          <w:i w:val="false"/>
-          <w:iCs/>
-          <w:sz w:val="16"/>
-          <w:szCs w:val="20"/>
-        </w:rPr>
-        <w:t xml:space="preserve"> </w:t>
-      </w:r>
-      <w:r>
-        <w:rPr>
-          <w:rFonts w:ascii="Georgia" w:hAnsi="Georgia"/>
-          <w:b w:val="false"/>
-          <w:bCs w:val="false"/>
-          <w:i/>
-          <w:iCs/>
-          <w:sz w:val="20"/>
-          <w:szCs w:val="20"/>
-        </w:rPr>
-        <w:t>strea</w:t>
-      </w:r>
-      <w:r>
-        <w:rPr>
-          <w:rFonts w:ascii="Georgia" w:hAnsi="Georgia"/>
-          <w:b w:val="false"/>
-          <w:bCs w:val="false"/>
-          <w:i/>
-          <w:iCs/>
-          <w:sz w:val="20"/>
-          <w:szCs w:val="20"/>
-        </w:rPr>
-        <w:t>m</w:t>
-      </w:r>
-    </w:p>
-    <w:p>
-      <w:pPr>
-        <w:pStyle w:val="Normal"/>
-        <w:rPr>
-          <w:rFonts w:ascii="Georgia" w:hAnsi="Georgia"/>
-          <w:sz w:val="20"/>
-          <w:szCs w:val="20"/>
-        </w:rPr>
-      </w:pPr>
-      <w:r>
-        <w:rPr/>
+    </w:p>
+    <w:p>
+      <w:pPr>
+        <w:pStyle w:val="Normal"/>
+        <w:rPr>
+          <w:rFonts w:ascii="Georgia" w:hAnsi="Georgia"/>
+          <w:sz w:val="16"/>
+          <w:szCs w:val="16"/>
+        </w:rPr>
+      </w:pPr>
+      <w:r>
+        <w:rPr>
+          <w:rFonts w:ascii="Georgia" w:hAnsi="Georgia"/>
+          <w:sz w:val="16"/>
+          <w:szCs w:val="16"/>
+        </w:rPr>
       </w:r>
     </w:p>
     <w:p>
@@ -12654,19 +12667,55 @@
           <w:sz w:val="20"/>
           <w:szCs w:val="20"/>
         </w:rPr>
-        <w:t>stream</w:t>
-      </w:r>
-      <w:r>
-        <w:rPr>
-          <w:rFonts w:ascii="Georgia" w:hAnsi="Georgia"/>
-          <w:b w:val="false"/>
-          <w:bCs/>
-          <w:i w:val="false"/>
-          <w:iCs w:val="false"/>
-          <w:sz w:val="16"/>
-          <w:szCs w:val="20"/>
-        </w:rPr>
-        <w:t xml:space="preserve">             </w:t>
+        <w:t xml:space="preserve">stream </w:t>
+      </w:r>
+      <w:r>
+        <w:rPr>
+          <w:rFonts w:ascii="Georgia" w:hAnsi="Georgia"/>
+          <w:b w:val="false"/>
+          <w:bCs w:val="false"/>
+          <w:i/>
+          <w:iCs/>
+          <w:sz w:val="20"/>
+          <w:szCs w:val="20"/>
+        </w:rPr>
+        <w:t>bool T</w:t>
+      </w:r>
+      <w:r>
+        <w:rPr>
+          <w:rFonts w:ascii="Georgia" w:hAnsi="Georgia"/>
+          <w:b w:val="false"/>
+          <w:bCs/>
+          <w:i w:val="false"/>
+          <w:iCs w:val="false"/>
+          <w:sz w:val="16"/>
+          <w:szCs w:val="20"/>
+        </w:rPr>
+        <w:t xml:space="preserve">           </w:t>
+      </w:r>
+    </w:p>
+    <w:p>
+      <w:pPr>
+        <w:pStyle w:val="Normal"/>
+        <w:rPr>
+          <w:rFonts w:ascii="Georgia" w:hAnsi="Georgia"/>
+          <w:sz w:val="20"/>
+          <w:szCs w:val="20"/>
+        </w:rPr>
+      </w:pPr>
+      <w:r>
+        <w:rPr>
+          <w:rFonts w:ascii="Georgia" w:hAnsi="Georgia"/>
+          <w:b w:val="false"/>
+          <w:bCs/>
+          <w:i w:val="false"/>
+          <w:iCs w:val="false"/>
+          <w:sz w:val="16"/>
+          <w:szCs w:val="20"/>
+        </w:rPr>
+        <w:tab/>
+        <w:tab/>
+        <w:t xml:space="preserve"> </w:t>
       </w:r>
       <w:r>
         <w:rPr>
@@ -13460,12 +13509,17 @@
         <w:pStyle w:val="Normal"/>
         <w:ind w:left="0" w:right="0" w:hanging="0"/>
         <w:rPr>
-          <w:sz w:val="20"/>
-          <w:szCs w:val="20"/>
-        </w:rPr>
-      </w:pPr>
-      <w:r>
-        <w:rPr/>
+          <w:rFonts w:ascii="Georgia" w:hAnsi="Georgia"/>
+          <w:sz w:val="16"/>
+          <w:szCs w:val="16"/>
+        </w:rPr>
+      </w:pPr>
+      <w:r>
+        <w:rPr>
+          <w:rFonts w:ascii="Georgia" w:hAnsi="Georgia"/>
+          <w:sz w:val="16"/>
+          <w:szCs w:val="16"/>
+        </w:rPr>
       </w:r>
     </w:p>
     <w:p>
@@ -13866,12 +13920,15 @@
       <w:pPr>
         <w:pStyle w:val="Normal"/>
         <w:rPr>
-          <w:sz w:val="20"/>
-          <w:szCs w:val="20"/>
-        </w:rPr>
-      </w:pPr>
-      <w:r>
-        <w:rPr/>
+          <w:sz w:val="16"/>
+          <w:szCs w:val="16"/>
+        </w:rPr>
+      </w:pPr>
+      <w:r>
+        <w:rPr>
+          <w:sz w:val="16"/>
+          <w:szCs w:val="16"/>
+        </w:rPr>
       </w:r>
     </w:p>
     <w:p>
@@ -14551,7 +14608,7 @@
           <w:ilvl w:val="0"/>
           <w:numId w:val="0"/>
         </w:numPr>
-        <w:overflowPunct w:val="true"/>
+        <w:overflowPunct w:val="false"/>
         <w:bidi w:val="0"/>
         <w:spacing w:before="0" w:after="0"/>
         <w:ind w:left="0" w:right="0" w:hanging="0"/>
@@ -14634,7 +14691,7 @@
           <w:ilvl w:val="0"/>
           <w:numId w:val="0"/>
         </w:numPr>
-        <w:overflowPunct w:val="true"/>
+        <w:overflowPunct w:val="false"/>
         <w:bidi w:val="0"/>
         <w:spacing w:before="0" w:after="0"/>
         <w:ind w:left="0" w:right="0" w:hanging="0"/>
@@ -14734,7 +14791,7 @@
           <w:ilvl w:val="0"/>
           <w:numId w:val="0"/>
         </w:numPr>
-        <w:overflowPunct w:val="true"/>
+        <w:overflowPunct w:val="false"/>
         <w:bidi w:val="0"/>
         <w:spacing w:before="0" w:after="0"/>
         <w:ind w:left="0" w:right="0" w:hanging="0"/>
@@ -14766,7 +14823,7 @@
           <w:ilvl w:val="0"/>
           <w:numId w:val="0"/>
         </w:numPr>
-        <w:overflowPunct w:val="true"/>
+        <w:overflowPunct w:val="false"/>
         <w:bidi w:val="0"/>
         <w:spacing w:before="0" w:after="0"/>
         <w:ind w:left="0" w:right="0" w:hanging="0"/>
@@ -14833,7 +14890,7 @@
           <w:ilvl w:val="0"/>
           <w:numId w:val="0"/>
         </w:numPr>
-        <w:overflowPunct w:val="true"/>
+        <w:overflowPunct w:val="false"/>
         <w:bidi w:val="0"/>
         <w:spacing w:before="0" w:after="0"/>
         <w:ind w:left="0" w:right="0" w:hanging="0"/>
@@ -14900,7 +14957,7 @@
           <w:ilvl w:val="0"/>
           <w:numId w:val="0"/>
         </w:numPr>
-        <w:overflowPunct w:val="true"/>
+        <w:overflowPunct w:val="false"/>
         <w:bidi w:val="0"/>
         <w:spacing w:before="0" w:after="0"/>
         <w:ind w:left="0" w:right="0" w:hanging="0"/>
@@ -15134,39 +15191,7 @@
           <w:sz w:val="16"/>
           <w:szCs w:val="16"/>
         </w:rPr>
-        <w:t xml:space="preserve">fn </w:t>
-      </w:r>
-      <w:r>
-        <w:rPr>
-          <w:rFonts w:ascii="Courier New" w:hAnsi="Courier New"/>
-          <w:b/>
-          <w:bCs/>
-          <w:i w:val="false"/>
-          <w:iCs w:val="false"/>
-          <w:caps w:val="false"/>
-          <w:smallCaps w:val="false"/>
-          <w:color w:val="24292E"/>
-          <w:spacing w:val="0"/>
-          <w:sz w:val="16"/>
-          <w:szCs w:val="16"/>
-        </w:rPr>
-        <w:t>apply</w:t>
-      </w:r>
-      <w:r>
-        <w:rPr>
-          <w:rFonts w:ascii="Courier New" w:hAnsi="Courier New"/>
-          <w:b/>
-          <w:bCs/>
-          <w:i w:val="false"/>
-          <w:iCs w:val="false"/>
-          <w:caps w:val="false"/>
-          <w:smallCaps w:val="false"/>
-          <w:color w:val="24292E"/>
-          <w:spacing w:val="0"/>
-          <w:sz w:val="16"/>
-          <w:szCs w:val="16"/>
-        </w:rPr>
-        <w:t>(&amp;self, func: Tag, args) →</w:t>
+        <w:t>fn apply(&amp;self, func: Tag, args) →</w:t>
       </w:r>
     </w:p>
     <w:p>
@@ -16238,7 +16263,7 @@
           <w:ilvl w:val="0"/>
           <w:numId w:val="0"/>
         </w:numPr>
-        <w:overflowPunct w:val="true"/>
+        <w:overflowPunct w:val="false"/>
         <w:bidi w:val="0"/>
         <w:spacing w:before="0" w:after="0"/>
         <w:ind w:left="0" w:right="0" w:hanging="0"/>
@@ -19148,39 +19173,7 @@
           <w:u w:val="none"/>
           <w:lang w:val="en-US" w:eastAsia="zh-CN" w:bidi="hi-IN"/>
         </w:rPr>
-        <w:t>mu-runtime: 0.0.</w:t>
-      </w:r>
-      <w:r>
-        <w:rPr>
-          <w:rFonts w:eastAsia="Songti SC" w:cs="Arial Unicode MS" w:ascii="Courier New" w:hAnsi="Courier New"/>
-          <w:b/>
-          <w:bCs/>
-          <w:i w:val="false"/>
-          <w:iCs w:val="false"/>
-          <w:color w:val="auto"/>
-          <w:kern w:val="2"/>
-          <w:sz w:val="16"/>
-          <w:szCs w:val="16"/>
-          <w:u w:val="none"/>
-          <w:lang w:val="en-US" w:eastAsia="zh-CN" w:bidi="hi-IN"/>
-        </w:rPr>
-        <w:t>6</w:t>
-      </w:r>
-      <w:r>
-        <w:rPr>
-          <w:rFonts w:eastAsia="Songti SC" w:cs="Arial Unicode MS" w:ascii="Courier New" w:hAnsi="Courier New"/>
-          <w:b/>
-          <w:bCs/>
-          <w:i w:val="false"/>
-          <w:iCs w:val="false"/>
-          <w:color w:val="auto"/>
-          <w:kern w:val="2"/>
-          <w:sz w:val="16"/>
-          <w:szCs w:val="16"/>
-          <w:u w:val="none"/>
-          <w:lang w:val="en-US" w:eastAsia="zh-CN" w:bidi="hi-IN"/>
-        </w:rPr>
-        <w:t>: [-h?psvcelq] [file...]</w:t>
+        <w:t>mu-runtime: 0.0.6: [-h?psvcelq] [file...]</w:t>
       </w:r>
     </w:p>
     <w:p>
@@ -19908,7 +19901,7 @@
     <w:pPr>
       <w:widowControl/>
       <w:suppressAutoHyphens w:val="true"/>
-      <w:overflowPunct w:val="true"/>
+      <w:overflowPunct w:val="false"/>
       <w:bidi w:val="0"/>
       <w:spacing w:before="0" w:after="0"/>
       <w:jc w:val="left"/>

</xml_diff>

<commit_message>
#36 - mu: frame context operations
</commit_message>
<xml_diff>
--- a/doc/refcards/mu-ref.docx
+++ b/doc/refcards/mu-ref.docx
@@ -314,7 +314,7 @@
           <w:sz w:val="20"/>
           <w:szCs w:val="20"/>
         </w:rPr>
-        <w:t>0.0.6</w:t>
+        <w:t>0.0.7</w:t>
       </w:r>
     </w:p>
     <w:p>
@@ -1640,8 +1640,8 @@
           <w:rFonts w:eastAsia="Songti SC" w:cs="Arial Unicode MS" w:ascii="Courier New" w:hAnsi="Courier New"/>
           <w:b w:val="false"/>
           <w:bCs w:val="false"/>
-          <w:i/>
-          <w:iCs/>
+          <w:i w:val="false"/>
+          <w:iCs w:val="false"/>
           <w:color w:val="auto"/>
           <w:kern w:val="2"/>
           <w:sz w:val="20"/>
@@ -1656,8 +1656,8 @@
           <w:rFonts w:eastAsia="Songti SC" w:cs="Arial Unicode MS" w:ascii="Georgia" w:hAnsi="Georgia"/>
           <w:b w:val="false"/>
           <w:bCs w:val="false"/>
-          <w:i/>
-          <w:iCs/>
+          <w:i w:val="false"/>
+          <w:iCs w:val="false"/>
           <w:color w:val="auto"/>
           <w:kern w:val="2"/>
           <w:sz w:val="20"/>
@@ -1672,8 +1672,8 @@
           <w:rFonts w:eastAsia="Songti SC" w:cs="Arial Unicode MS" w:ascii="Courier New" w:hAnsi="Courier New"/>
           <w:b w:val="false"/>
           <w:bCs w:val="false"/>
-          <w:i/>
-          <w:iCs/>
+          <w:i w:val="false"/>
+          <w:iCs w:val="false"/>
           <w:color w:val="auto"/>
           <w:kern w:val="2"/>
           <w:sz w:val="20"/>
@@ -1758,8 +1758,8 @@
           <w:rFonts w:eastAsia="Songti SC" w:cs="Arial Unicode MS" w:ascii="Courier New" w:hAnsi="Courier New"/>
           <w:b w:val="false"/>
           <w:bCs w:val="false"/>
-          <w:i/>
-          <w:iCs/>
+          <w:i w:val="false"/>
+          <w:iCs w:val="false"/>
           <w:color w:val="auto"/>
           <w:kern w:val="2"/>
           <w:sz w:val="20"/>
@@ -1812,39 +1812,7 @@
         <w:tab/>
         <w:t xml:space="preserve"> </w:t>
         <w:tab/>
-        <w:t xml:space="preserve">  of</w:t>
-      </w:r>
-      <w:r>
-        <w:rPr>
-          <w:rFonts w:eastAsia="Songti SC" w:cs="Arial Unicode MS" w:ascii="Courier New" w:hAnsi="Courier New"/>
-          <w:b w:val="false"/>
-          <w:bCs w:val="false"/>
-          <w:i/>
-          <w:iCs/>
-          <w:color w:val="auto"/>
-          <w:kern w:val="2"/>
-          <w:sz w:val="20"/>
-          <w:szCs w:val="20"/>
-          <w:u w:val="none"/>
-          <w:lang w:val="en-US" w:eastAsia="zh-CN" w:bidi="hi-IN"/>
-        </w:rPr>
-        <w:t>:</w:t>
-      </w:r>
-      <w:r>
-        <w:rPr>
-          <w:rFonts w:eastAsia="Songti SC" w:cs="Arial Unicode MS" w:ascii="Courier New" w:hAnsi="Courier New"/>
-          <w:b w:val="false"/>
-          <w:bCs w:val="false"/>
-          <w:i w:val="false"/>
-          <w:iCs w:val="false"/>
-          <w:color w:val="auto"/>
-          <w:kern w:val="2"/>
-          <w:sz w:val="20"/>
-          <w:szCs w:val="20"/>
-          <w:u w:val="none"/>
-          <w:lang w:val="en-US" w:eastAsia="zh-CN" w:bidi="hi-IN"/>
-        </w:rPr>
-        <w:t xml:space="preserve"> </w:t>
+        <w:t xml:space="preserve">  of: </w:t>
       </w:r>
       <w:r>
         <w:rPr>
@@ -2119,328 +2087,49 @@
           <w:shd w:fill="333333" w:val="clear"/>
           <w:lang w:val="en-US" w:eastAsia="zh-CN" w:bidi="hi-IN"/>
         </w:rPr>
-        <w:t>    </w:t>
-      </w:r>
-    </w:p>
-    <w:p>
-      <w:pPr>
-        <w:pStyle w:val="Normal"/>
-        <w:rPr>
-          <w:sz w:val="16"/>
-          <w:szCs w:val="16"/>
-        </w:rPr>
-      </w:pPr>
-      <w:r>
-        <w:rPr>
-          <w:sz w:val="16"/>
-          <w:szCs w:val="16"/>
-        </w:rPr>
-      </w:r>
-    </w:p>
-    <w:p>
-      <w:pPr>
-        <w:pStyle w:val="Normal"/>
-        <w:rPr>
-          <w:rFonts w:ascii="Georgia" w:hAnsi="Georgia"/>
-          <w:sz w:val="20"/>
-          <w:szCs w:val="20"/>
-        </w:rPr>
-      </w:pPr>
-      <w:r>
-        <w:rPr>
-          <w:rFonts w:ascii="Georgia" w:hAnsi="Georgia"/>
-          <w:b/>
-          <w:bCs/>
-          <w:i w:val="false"/>
-          <w:iCs/>
-          <w:sz w:val="20"/>
-          <w:szCs w:val="20"/>
-        </w:rPr>
-        <w:t>*fr-get</w:t>
-      </w:r>
-      <w:r>
-        <w:rPr>
-          <w:rFonts w:ascii="Georgia" w:hAnsi="Georgia"/>
-          <w:b w:val="false"/>
-          <w:bCs/>
-          <w:i w:val="false"/>
-          <w:iCs/>
-          <w:szCs w:val="20"/>
-        </w:rPr>
-        <w:t xml:space="preserve"> </w:t>
-      </w:r>
-      <w:r>
-        <w:rPr>
-          <w:rFonts w:ascii="Georgia" w:hAnsi="Georgia"/>
-          <w:b w:val="false"/>
-          <w:bCs w:val="false"/>
-          <w:i/>
-          <w:iCs/>
-          <w:sz w:val="20"/>
-          <w:szCs w:val="20"/>
-        </w:rPr>
-        <w:t>func</w:t>
-      </w:r>
-      <w:r>
-        <w:rPr>
-          <w:rFonts w:ascii="Georgia" w:hAnsi="Georgia"/>
-          <w:b w:val="false"/>
-          <w:bCs w:val="false"/>
-          <w:i w:val="false"/>
-          <w:iCs/>
-          <w:szCs w:val="20"/>
-        </w:rPr>
-        <w:t xml:space="preserve">        </w:t>
-      </w:r>
-      <w:r>
-        <w:rPr>
-          <w:rFonts w:ascii="Georgia" w:hAnsi="Georgia"/>
-          <w:b w:val="false"/>
-          <w:bCs w:val="false"/>
-          <w:i w:val="false"/>
-          <w:iCs/>
-          <w:sz w:val="20"/>
-          <w:szCs w:val="20"/>
-        </w:rPr>
-        <w:t>get frame binding</w:t>
-      </w:r>
-    </w:p>
-    <w:p>
-      <w:pPr>
-        <w:pStyle w:val="Normal"/>
-        <w:rPr>
-          <w:rFonts w:ascii="Georgia" w:hAnsi="Georgia"/>
-          <w:sz w:val="20"/>
-          <w:szCs w:val="20"/>
-        </w:rPr>
-      </w:pPr>
-      <w:r>
-        <w:rPr>
-          <w:rFonts w:ascii="Georgia" w:hAnsi="Georgia"/>
-          <w:b/>
-          <w:bCs/>
-          <w:i w:val="false"/>
-          <w:iCs/>
-          <w:sz w:val="20"/>
-          <w:szCs w:val="20"/>
-        </w:rPr>
-        <w:t>*fr-setv</w:t>
-      </w:r>
-      <w:r>
-        <w:rPr>
-          <w:rFonts w:ascii="Georgia" w:hAnsi="Georgia"/>
-          <w:b w:val="false"/>
-          <w:bCs/>
-          <w:i w:val="false"/>
-          <w:iCs/>
-          <w:sz w:val="16"/>
-          <w:szCs w:val="20"/>
-        </w:rPr>
-        <w:t xml:space="preserve"> </w:t>
-      </w:r>
-      <w:r>
-        <w:rPr>
-          <w:rFonts w:ascii="Georgia" w:hAnsi="Georgia"/>
-          <w:b w:val="false"/>
-          <w:bCs w:val="false"/>
-          <w:i/>
-          <w:iCs/>
-          <w:sz w:val="20"/>
-          <w:szCs w:val="20"/>
-        </w:rPr>
-        <w:t>func fix’ fix’’</w:t>
-      </w:r>
-    </w:p>
-    <w:p>
-      <w:pPr>
-        <w:pStyle w:val="Normal"/>
-        <w:rPr>
-          <w:rFonts w:ascii="Georgia" w:hAnsi="Georgia"/>
-          <w:sz w:val="20"/>
-          <w:szCs w:val="20"/>
-        </w:rPr>
-      </w:pPr>
-      <w:r>
-        <w:rPr>
-          <w:rFonts w:ascii="Georgia" w:hAnsi="Georgia"/>
-          <w:b w:val="false"/>
-          <w:bCs w:val="false"/>
-          <w:i w:val="false"/>
-          <w:iCs/>
-          <w:sz w:val="16"/>
-          <w:szCs w:val="20"/>
-        </w:rPr>
-        <w:tab/>
-        <w:tab/>
-        <w:t xml:space="preserve">    </w:t>
-      </w:r>
-      <w:r>
-        <w:rPr>
-          <w:rFonts w:ascii="Georgia" w:hAnsi="Georgia"/>
-          <w:b w:val="false"/>
-          <w:bCs w:val="false"/>
-          <w:i w:val="false"/>
-          <w:iCs/>
-          <w:sz w:val="20"/>
-          <w:szCs w:val="20"/>
-        </w:rPr>
-        <w:t>set nth frame binding</w:t>
-      </w:r>
-    </w:p>
-    <w:p>
-      <w:pPr>
-        <w:pStyle w:val="Normal"/>
-        <w:rPr>
-          <w:rFonts w:ascii="Georgia" w:hAnsi="Georgia"/>
-          <w:sz w:val="20"/>
-          <w:szCs w:val="20"/>
-        </w:rPr>
-      </w:pPr>
-      <w:r>
-        <w:rPr>
-          <w:rFonts w:ascii="Georgia" w:hAnsi="Georgia"/>
-          <w:b/>
-          <w:bCs/>
-          <w:i w:val="false"/>
-          <w:iCs/>
-          <w:sz w:val="20"/>
-          <w:szCs w:val="20"/>
-        </w:rPr>
-        <w:t>*fr-pop</w:t>
-      </w:r>
-      <w:r>
-        <w:rPr>
-          <w:rFonts w:ascii="Georgia" w:hAnsi="Georgia"/>
-          <w:b w:val="false"/>
-          <w:bCs/>
-          <w:i w:val="false"/>
-          <w:iCs/>
-          <w:sz w:val="16"/>
-          <w:szCs w:val="20"/>
-        </w:rPr>
-        <w:t xml:space="preserve"> </w:t>
-      </w:r>
-      <w:r>
-        <w:rPr>
-          <w:rFonts w:ascii="Georgia" w:hAnsi="Georgia"/>
-          <w:b w:val="false"/>
-          <w:bCs w:val="false"/>
-          <w:i/>
-          <w:iCs/>
-          <w:sz w:val="20"/>
-          <w:szCs w:val="20"/>
-        </w:rPr>
-        <w:t>func</w:t>
-      </w:r>
-      <w:r>
-        <w:rPr>
-          <w:rFonts w:ascii="Georgia" w:hAnsi="Georgia"/>
-          <w:b w:val="false"/>
-          <w:bCs w:val="false"/>
-          <w:i w:val="false"/>
-          <w:iCs/>
-          <w:sz w:val="16"/>
-          <w:szCs w:val="20"/>
-        </w:rPr>
-        <w:t xml:space="preserve">          </w:t>
-      </w:r>
-      <w:r>
-        <w:rPr>
-          <w:rFonts w:ascii="Georgia" w:hAnsi="Georgia"/>
-          <w:b w:val="false"/>
-          <w:bCs w:val="false"/>
-          <w:i w:val="false"/>
-          <w:iCs/>
-          <w:sz w:val="20"/>
-          <w:szCs w:val="20"/>
-        </w:rPr>
-        <w:t>pop frame binding</w:t>
-      </w:r>
-    </w:p>
-    <w:p>
-      <w:pPr>
-        <w:pStyle w:val="Normal"/>
-        <w:rPr>
-          <w:rFonts w:ascii="Georgia" w:hAnsi="Georgia"/>
-          <w:sz w:val="20"/>
-          <w:szCs w:val="20"/>
-        </w:rPr>
-      </w:pPr>
-      <w:r>
-        <w:rPr>
-          <w:rFonts w:ascii="Georgia" w:hAnsi="Georgia"/>
-          <w:b/>
-          <w:bCs/>
-          <w:i w:val="false"/>
-          <w:iCs/>
-          <w:sz w:val="20"/>
-          <w:szCs w:val="20"/>
-        </w:rPr>
-        <w:t>*fr-push</w:t>
-      </w:r>
-      <w:r>
-        <w:rPr>
-          <w:rFonts w:ascii="Georgia" w:hAnsi="Georgia"/>
-          <w:b w:val="false"/>
-          <w:bCs/>
-          <w:i w:val="false"/>
-          <w:iCs/>
-          <w:sz w:val="16"/>
-          <w:szCs w:val="20"/>
-        </w:rPr>
-        <w:t xml:space="preserve"> </w:t>
-      </w:r>
-      <w:r>
-        <w:rPr>
-          <w:rFonts w:ascii="Georgia" w:hAnsi="Georgia"/>
-          <w:b w:val="false"/>
-          <w:bCs w:val="false"/>
-          <w:i/>
-          <w:iCs/>
-          <w:sz w:val="20"/>
-          <w:szCs w:val="20"/>
-        </w:rPr>
-        <w:t>list</w:t>
-      </w:r>
-      <w:r>
-        <w:rPr>
-          <w:rFonts w:ascii="Georgia" w:hAnsi="Georgia"/>
-          <w:b w:val="false"/>
-          <w:bCs w:val="false"/>
-          <w:i w:val="false"/>
-          <w:iCs/>
-          <w:sz w:val="16"/>
-          <w:szCs w:val="20"/>
-        </w:rPr>
-        <w:t xml:space="preserve">          </w:t>
-      </w:r>
-      <w:r>
-        <w:rPr>
-          <w:rFonts w:ascii="Georgia" w:hAnsi="Georgia"/>
-          <w:b w:val="false"/>
-          <w:bCs w:val="false"/>
-          <w:i w:val="false"/>
-          <w:iCs/>
-          <w:sz w:val="20"/>
-          <w:szCs w:val="20"/>
-        </w:rPr>
-        <w:t>push frame binding</w:t>
-      </w:r>
-    </w:p>
-    <w:p>
-      <w:pPr>
-        <w:pStyle w:val="Normal"/>
-        <w:rPr>
-          <w:rFonts w:ascii="Georgia" w:hAnsi="Georgia"/>
-          <w:sz w:val="20"/>
-          <w:szCs w:val="20"/>
-        </w:rPr>
-      </w:pPr>
-      <w:r>
-        <w:rPr>
-          <w:rFonts w:ascii="Georgia" w:hAnsi="Georgia"/>
-          <w:sz w:val="20"/>
-          <w:szCs w:val="20"/>
+        <w:t>   </w:t>
+      </w:r>
+    </w:p>
+    <w:p>
+      <w:pPr>
+        <w:pStyle w:val="Normal"/>
+        <w:rPr>
+          <w:sz w:val="16"/>
+          <w:szCs w:val="16"/>
+        </w:rPr>
+      </w:pPr>
+      <w:r>
+        <w:rPr>
+          <w:sz w:val="16"/>
+          <w:szCs w:val="16"/>
+        </w:rPr>
+      </w:r>
+    </w:p>
+    <w:p>
+      <w:pPr>
+        <w:pStyle w:val="Normal"/>
+        <w:rPr>
+          <w:rFonts w:ascii="Georgia" w:hAnsi="Georgia"/>
+          <w:sz w:val="20"/>
+          <w:szCs w:val="20"/>
+        </w:rPr>
+      </w:pPr>
+      <w:r>
+        <w:rPr/>
+      </w:r>
+    </w:p>
+    <w:p>
+      <w:pPr>
+        <w:pStyle w:val="Normal"/>
+        <w:rPr>
+          <w:sz w:val="16"/>
+          <w:szCs w:val="16"/>
+        </w:rPr>
+      </w:pPr>
+      <w:r>
+        <w:rPr>
+          <w:sz w:val="16"/>
+          <w:szCs w:val="16"/>
         </w:rPr>
       </w:r>
     </w:p>
@@ -2512,7 +2201,6 @@
           <w:smallCaps w:val="false"/>
           <w:color w:val="24292E"/>
           <w:spacing w:val="0"/>
-          <w:sz w:val="16"/>
           <w:szCs w:val="20"/>
         </w:rPr>
         <w:t xml:space="preserve"> </w:t>
@@ -2544,10 +2232,9 @@
           <w:smallCaps w:val="false"/>
           <w:color w:val="24292E"/>
           <w:spacing w:val="0"/>
-          <w:sz w:val="16"/>
-          <w:szCs w:val="20"/>
-        </w:rPr>
-        <w:t xml:space="preserve">        </w:t>
+          <w:szCs w:val="20"/>
+        </w:rPr>
+        <w:t xml:space="preserve">    </w:t>
       </w:r>
       <w:r>
         <w:rPr>
@@ -2576,7 +2263,6 @@
           <w:smallCaps w:val="false"/>
           <w:color w:val="24292E"/>
           <w:spacing w:val="0"/>
-          <w:sz w:val="16"/>
           <w:szCs w:val="20"/>
         </w:rPr>
         <w:t xml:space="preserve"> </w:t>
@@ -2602,16 +2288,188 @@
       <w:pPr>
         <w:pStyle w:val="Normal"/>
         <w:rPr>
-          <w:rFonts w:ascii="Georgia" w:hAnsi="Georgia"/>
-          <w:sz w:val="16"/>
-          <w:szCs w:val="16"/>
-        </w:rPr>
-      </w:pPr>
-      <w:r>
-        <w:rPr>
-          <w:rFonts w:ascii="Georgia" w:hAnsi="Georgia"/>
-          <w:sz w:val="16"/>
-          <w:szCs w:val="16"/>
+          <w:sz w:val="16"/>
+          <w:szCs w:val="16"/>
+        </w:rPr>
+      </w:pPr>
+      <w:r>
+        <w:rPr>
+          <w:sz w:val="16"/>
+          <w:szCs w:val="16"/>
+        </w:rPr>
+      </w:r>
+    </w:p>
+    <w:p>
+      <w:pPr>
+        <w:pStyle w:val="Normal"/>
+        <w:rPr>
+          <w:rFonts w:ascii="Georgia" w:hAnsi="Georgia"/>
+          <w:sz w:val="20"/>
+          <w:szCs w:val="20"/>
+        </w:rPr>
+      </w:pPr>
+      <w:r>
+        <w:rPr>
+          <w:rFonts w:ascii="Georgia" w:hAnsi="Georgia"/>
+          <w:b/>
+          <w:bCs/>
+          <w:i w:val="false"/>
+          <w:iCs/>
+          <w:sz w:val="20"/>
+          <w:szCs w:val="20"/>
+        </w:rPr>
+        <w:t>*fr-pop</w:t>
+      </w:r>
+      <w:r>
+        <w:rPr>
+          <w:rFonts w:ascii="Georgia" w:hAnsi="Georgia"/>
+          <w:b w:val="false"/>
+          <w:bCs/>
+          <w:i w:val="false"/>
+          <w:iCs/>
+          <w:sz w:val="16"/>
+          <w:szCs w:val="20"/>
+        </w:rPr>
+        <w:t xml:space="preserve"> </w:t>
+      </w:r>
+      <w:r>
+        <w:rPr>
+          <w:rFonts w:ascii="Georgia" w:hAnsi="Georgia"/>
+          <w:b w:val="false"/>
+          <w:bCs w:val="false"/>
+          <w:i/>
+          <w:iCs/>
+          <w:sz w:val="20"/>
+          <w:szCs w:val="20"/>
+        </w:rPr>
+        <w:t>func</w:t>
+      </w:r>
+      <w:r>
+        <w:rPr>
+          <w:rFonts w:ascii="Georgia" w:hAnsi="Georgia"/>
+          <w:b w:val="false"/>
+          <w:bCs w:val="false"/>
+          <w:i w:val="false"/>
+          <w:iCs/>
+          <w:sz w:val="16"/>
+          <w:szCs w:val="20"/>
+        </w:rPr>
+        <w:t xml:space="preserve">          </w:t>
+      </w:r>
+      <w:r>
+        <w:rPr>
+          <w:rFonts w:ascii="Georgia" w:hAnsi="Georgia"/>
+          <w:b w:val="false"/>
+          <w:bCs w:val="false"/>
+          <w:i w:val="false"/>
+          <w:iCs/>
+          <w:sz w:val="20"/>
+          <w:szCs w:val="20"/>
+        </w:rPr>
+        <w:t>pop frame binding</w:t>
+      </w:r>
+    </w:p>
+    <w:p>
+      <w:pPr>
+        <w:pStyle w:val="Normal"/>
+        <w:rPr>
+          <w:rFonts w:ascii="Georgia" w:hAnsi="Georgia"/>
+          <w:sz w:val="20"/>
+          <w:szCs w:val="20"/>
+        </w:rPr>
+      </w:pPr>
+      <w:r>
+        <w:rPr>
+          <w:rFonts w:ascii="Georgia" w:hAnsi="Georgia"/>
+          <w:b/>
+          <w:bCs/>
+          <w:i w:val="false"/>
+          <w:iCs/>
+          <w:sz w:val="20"/>
+          <w:szCs w:val="20"/>
+        </w:rPr>
+        <w:t>*fr-push</w:t>
+      </w:r>
+      <w:r>
+        <w:rPr>
+          <w:rFonts w:ascii="Georgia" w:hAnsi="Georgia"/>
+          <w:b w:val="false"/>
+          <w:bCs/>
+          <w:i w:val="false"/>
+          <w:iCs/>
+          <w:sz w:val="16"/>
+          <w:szCs w:val="20"/>
+        </w:rPr>
+        <w:t xml:space="preserve"> </w:t>
+      </w:r>
+      <w:r>
+        <w:rPr>
+          <w:rFonts w:ascii="Georgia" w:hAnsi="Georgia"/>
+          <w:b w:val="false"/>
+          <w:bCs w:val="false"/>
+          <w:i/>
+          <w:iCs/>
+          <w:sz w:val="20"/>
+          <w:szCs w:val="20"/>
+        </w:rPr>
+        <w:t>list</w:t>
+      </w:r>
+      <w:r>
+        <w:rPr>
+          <w:rFonts w:ascii="Georgia" w:hAnsi="Georgia"/>
+          <w:b w:val="false"/>
+          <w:bCs w:val="false"/>
+          <w:i w:val="false"/>
+          <w:iCs/>
+          <w:sz w:val="16"/>
+          <w:szCs w:val="20"/>
+        </w:rPr>
+        <w:t xml:space="preserve">          </w:t>
+      </w:r>
+      <w:r>
+        <w:rPr>
+          <w:rFonts w:ascii="Georgia" w:hAnsi="Georgia"/>
+          <w:b w:val="false"/>
+          <w:bCs w:val="false"/>
+          <w:i w:val="false"/>
+          <w:iCs/>
+          <w:sz w:val="20"/>
+          <w:szCs w:val="20"/>
+        </w:rPr>
+        <w:t>push frame binding</w:t>
+      </w:r>
+    </w:p>
+    <w:p>
+      <w:pPr>
+        <w:pStyle w:val="Normal"/>
+        <w:rPr>
+          <w:rFonts w:ascii="Georgia" w:hAnsi="Georgia"/>
+          <w:sz w:val="20"/>
+          <w:szCs w:val="20"/>
+        </w:rPr>
+      </w:pPr>
+      <w:r>
+        <w:rPr>
+          <w:rFonts w:ascii="Georgia" w:hAnsi="Georgia"/>
+          <w:sz w:val="20"/>
+          <w:szCs w:val="20"/>
+        </w:rPr>
+      </w:r>
+    </w:p>
+    <w:p>
+      <w:pPr>
+        <w:pStyle w:val="Normal"/>
+        <w:rPr>
+          <w:rFonts w:ascii="Georgia" w:hAnsi="Georgia"/>
+          <w:sz w:val="20"/>
+          <w:szCs w:val="20"/>
+        </w:rPr>
+      </w:pPr>
+      <w:r>
+        <w:rPr>
+          <w:rFonts w:ascii="Georgia" w:hAnsi="Georgia"/>
+          <w:sz w:val="20"/>
+          <w:szCs w:val="20"/>
         </w:rPr>
       </w:r>
     </w:p>
@@ -5077,6 +4935,111 @@
           <w:bCs/>
           <w:i w:val="false"/>
           <w:iCs w:val="false"/>
+          <w:caps w:val="false"/>
+          <w:smallCaps w:val="false"/>
+          <w:color w:val="24292E"/>
+          <w:spacing w:val="0"/>
+          <w:kern w:val="2"/>
+          <w:sz w:val="20"/>
+          <w:szCs w:val="20"/>
+          <w:u w:val="none"/>
+          <w:lang w:val="en-US" w:eastAsia="zh-CN" w:bidi="hi-IN"/>
+        </w:rPr>
+        <w:t>*</w:t>
+      </w:r>
+      <w:r>
+        <w:rPr>
+          <w:rFonts w:eastAsia="Songti SC" w:cs="Arial Unicode MS" w:ascii="Georgia" w:hAnsi="Georgia"/>
+          <w:b/>
+          <w:bCs/>
+          <w:i w:val="false"/>
+          <w:iCs w:val="false"/>
+          <w:caps w:val="false"/>
+          <w:smallCaps w:val="false"/>
+          <w:color w:val="24292E"/>
+          <w:spacing w:val="0"/>
+          <w:kern w:val="2"/>
+          <w:sz w:val="20"/>
+          <w:szCs w:val="20"/>
+          <w:u w:val="none"/>
+          <w:lang w:val="en-US" w:eastAsia="zh-CN" w:bidi="hi-IN"/>
+        </w:rPr>
+        <w:t>:context</w:t>
+      </w:r>
+      <w:r>
+        <w:rPr>
+          <w:rFonts w:eastAsia="Songti SC" w:cs="Arial Unicode MS" w:ascii="Georgia" w:hAnsi="Georgia"/>
+          <w:b w:val="false"/>
+          <w:bCs/>
+          <w:i w:val="false"/>
+          <w:iCs/>
+          <w:caps w:val="false"/>
+          <w:smallCaps w:val="false"/>
+          <w:color w:val="24292E"/>
+          <w:spacing w:val="0"/>
+          <w:kern w:val="2"/>
+          <w:sz w:val="22"/>
+          <w:szCs w:val="22"/>
+          <w:u w:val="none"/>
+          <w:lang w:val="en-US" w:eastAsia="zh-CN" w:bidi="hi-IN"/>
+        </w:rPr>
+        <w:t xml:space="preserve"> </w:t>
+      </w:r>
+      <w:r>
+        <w:rPr>
+          <w:rFonts w:eastAsia="Songti SC" w:cs="Arial Unicode MS" w:ascii="Georgia" w:hAnsi="Georgia"/>
+          <w:b w:val="false"/>
+          <w:bCs w:val="false"/>
+          <w:i/>
+          <w:iCs/>
+          <w:caps w:val="false"/>
+          <w:smallCaps w:val="false"/>
+          <w:color w:val="24292E"/>
+          <w:spacing w:val="0"/>
+          <w:kern w:val="2"/>
+          <w:sz w:val="20"/>
+          <w:szCs w:val="20"/>
+          <w:u w:val="none"/>
+          <w:lang w:val="en-US" w:eastAsia="zh-CN" w:bidi="hi-IN"/>
+        </w:rPr>
+        <w:t xml:space="preserve">                   </w:t>
+      </w:r>
+      <w:r>
+        <w:rPr>
+          <w:rFonts w:eastAsia="Songti SC" w:cs="Arial Unicode MS" w:ascii="Georgia" w:hAnsi="Georgia"/>
+          <w:b w:val="false"/>
+          <w:bCs w:val="false"/>
+          <w:i w:val="false"/>
+          <w:iCs w:val="false"/>
+          <w:caps w:val="false"/>
+          <w:smallCaps w:val="false"/>
+          <w:color w:val="24292E"/>
+          <w:spacing w:val="0"/>
+          <w:kern w:val="2"/>
+          <w:sz w:val="20"/>
+          <w:szCs w:val="20"/>
+          <w:u w:val="none"/>
+          <w:lang w:val="en-US" w:eastAsia="zh-CN" w:bidi="hi-IN"/>
+        </w:rPr>
+        <w:t>active frame list</w:t>
+      </w:r>
+    </w:p>
+    <w:p>
+      <w:pPr>
+        <w:pStyle w:val="Normal"/>
+        <w:rPr>
+          <w:rFonts w:ascii="Georgia" w:hAnsi="Georgia"/>
+          <w:sz w:val="20"/>
+          <w:szCs w:val="20"/>
+        </w:rPr>
+      </w:pPr>
+      <w:r>
+        <w:rPr>
+          <w:rFonts w:eastAsia="Songti SC" w:cs="Arial Unicode MS" w:ascii="Georgia" w:hAnsi="Georgia"/>
+          <w:b/>
+          <w:bCs/>
+          <w:i w:val="false"/>
+          <w:iCs w:val="false"/>
           <w:color w:val="auto"/>
           <w:kern w:val="2"/>
           <w:sz w:val="20"/>
@@ -5697,80 +5660,6 @@
           <w:lang w:val="en-US" w:eastAsia="zh-CN" w:bidi="hi-IN"/>
         </w:rPr>
         <w:t xml:space="preserve">fixpoint </w:t>
-      </w:r>
-      <w:r>
-        <w:rPr>
-          <w:rFonts w:eastAsia="Songti SC" w:cs="Arial Unicode MS" w:ascii="Georgia" w:hAnsi="Georgia"/>
-          <w:b w:val="false"/>
-          <w:bCs w:val="false"/>
-          <w:i/>
-          <w:iCs/>
-          <w:color w:val="auto"/>
-          <w:kern w:val="2"/>
-          <w:sz w:val="20"/>
-          <w:szCs w:val="20"/>
-          <w:u w:val="none"/>
-          <w:lang w:val="en-US" w:eastAsia="zh-CN" w:bidi="hi-IN"/>
-        </w:rPr>
-        <w:t>function</w:t>
-      </w:r>
-    </w:p>
-    <w:p>
-      <w:pPr>
-        <w:pStyle w:val="Normal"/>
-        <w:rPr>
-          <w:rFonts w:ascii="Georgia" w:hAnsi="Georgia"/>
-          <w:sz w:val="20"/>
-          <w:szCs w:val="20"/>
-        </w:rPr>
-      </w:pPr>
-      <w:r>
-        <w:rPr>
-          <w:rFonts w:eastAsia="Songti SC" w:cs="Arial Unicode MS" w:ascii="Georgia" w:hAnsi="Georgia"/>
-          <w:b/>
-          <w:bCs/>
-          <w:i w:val="false"/>
-          <w:iCs w:val="false"/>
-          <w:color w:val="auto"/>
-          <w:kern w:val="2"/>
-          <w:sz w:val="20"/>
-          <w:szCs w:val="20"/>
-          <w:u w:val="none"/>
-          <w:lang w:val="en-US" w:eastAsia="zh-CN" w:bidi="hi-IN"/>
-        </w:rPr>
-        <w:t>*fix*</w:t>
-      </w:r>
-      <w:r>
-        <w:rPr>
-          <w:rFonts w:eastAsia="Songti SC" w:cs="Arial Unicode MS" w:ascii="Georgia" w:hAnsi="Georgia"/>
-          <w:b w:val="false"/>
-          <w:bCs w:val="false"/>
-          <w:i/>
-          <w:iCs/>
-          <w:color w:val="auto"/>
-          <w:kern w:val="2"/>
-          <w:sz w:val="20"/>
-          <w:szCs w:val="20"/>
-          <w:u w:val="none"/>
-          <w:lang w:val="en-US" w:eastAsia="zh-CN" w:bidi="hi-IN"/>
-        </w:rPr>
-        <w:t xml:space="preserve"> fn list</w:t>
-      </w:r>
-      <w:r>
-        <w:rPr>
-          <w:rFonts w:eastAsia="Songti SC" w:cs="Arial Unicode MS" w:ascii="Georgia" w:hAnsi="Georgia"/>
-          <w:b w:val="false"/>
-          <w:bCs w:val="false"/>
-          <w:i w:val="false"/>
-          <w:iCs w:val="false"/>
-          <w:color w:val="auto"/>
-          <w:kern w:val="2"/>
-          <w:sz w:val="20"/>
-          <w:szCs w:val="20"/>
-          <w:u w:val="none"/>
-          <w:lang w:val="en-US" w:eastAsia="zh-CN" w:bidi="hi-IN"/>
-        </w:rPr>
-        <w:t xml:space="preserve">                  fixpoint </w:t>
       </w:r>
       <w:r>
         <w:rPr>
@@ -11431,7 +11320,7 @@
           <w:sz w:val="16"/>
           <w:szCs w:val="20"/>
         </w:rPr>
-        <w:t xml:space="preserve">                                      </w:t>
+        <w:t xml:space="preserve">                                     </w:t>
       </w:r>
       <w:r>
         <w:rPr>

</xml_diff>

<commit_message>
#46 - dyad: rename runtime
</commit_message>
<xml_diff>
--- a/doc/refcards/mu-ref.docx
+++ b/doc/refcards/mu-ref.docx
@@ -2115,7 +2115,11 @@
         </w:rPr>
       </w:pPr>
       <w:r>
-        <w:rPr/>
+        <w:rPr>
+          <w:rFonts w:ascii="Georgia" w:hAnsi="Georgia"/>
+          <w:sz w:val="20"/>
+          <w:szCs w:val="20"/>
+        </w:rPr>
       </w:r>
     </w:p>
     <w:p>
@@ -4945,26 +4949,7 @@
           <w:u w:val="none"/>
           <w:lang w:val="en-US" w:eastAsia="zh-CN" w:bidi="hi-IN"/>
         </w:rPr>
-        <w:t>*</w:t>
-      </w:r>
-      <w:r>
-        <w:rPr>
-          <w:rFonts w:eastAsia="Songti SC" w:cs="Arial Unicode MS" w:ascii="Georgia" w:hAnsi="Georgia"/>
-          <w:b/>
-          <w:bCs/>
-          <w:i w:val="false"/>
-          <w:iCs w:val="false"/>
-          <w:caps w:val="false"/>
-          <w:smallCaps w:val="false"/>
-          <w:color w:val="24292E"/>
-          <w:spacing w:val="0"/>
-          <w:kern w:val="2"/>
-          <w:sz w:val="20"/>
-          <w:szCs w:val="20"/>
-          <w:u w:val="none"/>
-          <w:lang w:val="en-US" w:eastAsia="zh-CN" w:bidi="hi-IN"/>
-        </w:rPr>
-        <w:t>:context</w:t>
+        <w:t>*:context</w:t>
       </w:r>
       <w:r>
         <w:rPr>
@@ -14473,7 +14458,7 @@
           <w:ilvl w:val="0"/>
           <w:numId w:val="0"/>
         </w:numPr>
-        <w:overflowPunct w:val="true"/>
+        <w:overflowPunct w:val="false"/>
         <w:bidi w:val="0"/>
         <w:spacing w:before="0" w:after="0"/>
         <w:ind w:left="0" w:right="0" w:hanging="0"/>
@@ -14556,7 +14541,7 @@
           <w:ilvl w:val="0"/>
           <w:numId w:val="0"/>
         </w:numPr>
-        <w:overflowPunct w:val="true"/>
+        <w:overflowPunct w:val="false"/>
         <w:bidi w:val="0"/>
         <w:spacing w:before="0" w:after="0"/>
         <w:ind w:left="0" w:right="0" w:hanging="0"/>
@@ -14656,7 +14641,7 @@
           <w:ilvl w:val="0"/>
           <w:numId w:val="0"/>
         </w:numPr>
-        <w:overflowPunct w:val="true"/>
+        <w:overflowPunct w:val="false"/>
         <w:bidi w:val="0"/>
         <w:spacing w:before="0" w:after="0"/>
         <w:ind w:left="0" w:right="0" w:hanging="0"/>
@@ -14688,7 +14673,7 @@
           <w:ilvl w:val="0"/>
           <w:numId w:val="0"/>
         </w:numPr>
-        <w:overflowPunct w:val="true"/>
+        <w:overflowPunct w:val="false"/>
         <w:bidi w:val="0"/>
         <w:spacing w:before="0" w:after="0"/>
         <w:ind w:left="0" w:right="0" w:hanging="0"/>
@@ -14755,7 +14740,7 @@
           <w:ilvl w:val="0"/>
           <w:numId w:val="0"/>
         </w:numPr>
-        <w:overflowPunct w:val="true"/>
+        <w:overflowPunct w:val="false"/>
         <w:bidi w:val="0"/>
         <w:spacing w:before="0" w:after="0"/>
         <w:ind w:left="0" w:right="0" w:hanging="0"/>
@@ -14822,7 +14807,7 @@
           <w:ilvl w:val="0"/>
           <w:numId w:val="0"/>
         </w:numPr>
-        <w:overflowPunct w:val="true"/>
+        <w:overflowPunct w:val="false"/>
         <w:bidi w:val="0"/>
         <w:spacing w:before="0" w:after="0"/>
         <w:ind w:left="0" w:right="0" w:hanging="0"/>
@@ -16128,7 +16113,7 @@
           <w:ilvl w:val="0"/>
           <w:numId w:val="0"/>
         </w:numPr>
-        <w:overflowPunct w:val="true"/>
+        <w:overflowPunct w:val="false"/>
         <w:bidi w:val="0"/>
         <w:spacing w:before="0" w:after="0"/>
         <w:ind w:left="0" w:right="0" w:hanging="0"/>
@@ -18850,15 +18835,15 @@
         <w:pStyle w:val="Normal"/>
         <w:rPr>
           <w:rFonts w:ascii="Georgia" w:hAnsi="Georgia"/>
-          <w:sz w:val="20"/>
-          <w:szCs w:val="20"/>
-        </w:rPr>
-      </w:pPr>
-      <w:r>
-        <w:rPr>
-          <w:rFonts w:ascii="Georgia" w:hAnsi="Georgia"/>
-          <w:sz w:val="20"/>
-          <w:szCs w:val="20"/>
+          <w:sz w:val="16"/>
+          <w:szCs w:val="16"/>
+        </w:rPr>
+      </w:pPr>
+      <w:r>
+        <w:rPr>
+          <w:rFonts w:ascii="Georgia" w:hAnsi="Georgia"/>
+          <w:sz w:val="16"/>
+          <w:szCs w:val="16"/>
         </w:rPr>
       </w:r>
     </w:p>
@@ -18895,59 +18880,46 @@
           <w:szCs w:val="21"/>
           <w:shd w:fill="333333" w:val="clear"/>
         </w:rPr>
-        <w:t xml:space="preserve"> </w:t>
-      </w:r>
-      <w:r>
-        <w:rPr>
-          <w:rFonts w:ascii="Georgia" w:hAnsi="Georgia"/>
-          <w:b w:val="false"/>
-          <w:bCs/>
-          <w:i/>
+        <w:t>runtime</w:t>
+      </w:r>
+      <w:r>
+        <w:rPr>
+          <w:rFonts w:ascii="Georgia" w:hAnsi="Georgia"/>
+          <w:b w:val="false"/>
+          <w:bCs/>
+          <w:i w:val="false"/>
           <w:iCs/>
           <w:sz w:val="21"/>
           <w:szCs w:val="21"/>
           <w:shd w:fill="333333" w:val="clear"/>
         </w:rPr>
-        <w:t>mu-runtime</w:t>
-      </w:r>
-      <w:r>
-        <w:rPr>
-          <w:rFonts w:ascii="Georgia" w:hAnsi="Georgia"/>
-          <w:b w:val="false"/>
-          <w:bCs/>
-          <w:i w:val="false"/>
+        <w:t xml:space="preserve">            </w:t>
+      </w:r>
+      <w:r>
+        <w:rPr>
+          <w:rFonts w:ascii="Georgia" w:hAnsi="Georgia"/>
+          <w:b/>
+          <w:bCs/>
+          <w:i/>
           <w:iCs/>
           <w:sz w:val="21"/>
           <w:szCs w:val="21"/>
           <w:shd w:fill="333333" w:val="clear"/>
         </w:rPr>
-        <w:t xml:space="preserve">   </w:t>
-      </w:r>
-      <w:r>
-        <w:rPr>
-          <w:rFonts w:ascii="Georgia" w:hAnsi="Georgia"/>
-          <w:b/>
-          <w:bCs/>
-          <w:i/>
+        <w:t>                             </w:t>
+      </w:r>
+      <w:r>
+        <w:rPr>
+          <w:rFonts w:ascii="Georgia" w:hAnsi="Georgia"/>
+          <w:b w:val="false"/>
+          <w:bCs/>
+          <w:i w:val="false"/>
           <w:iCs/>
           <w:sz w:val="21"/>
           <w:szCs w:val="21"/>
           <w:shd w:fill="333333" w:val="clear"/>
         </w:rPr>
-        <w:t>                             </w:t>
-      </w:r>
-      <w:r>
-        <w:rPr>
-          <w:rFonts w:ascii="Georgia" w:hAnsi="Georgia"/>
-          <w:b w:val="false"/>
-          <w:bCs/>
-          <w:i w:val="false"/>
-          <w:iCs/>
-          <w:sz w:val="21"/>
-          <w:szCs w:val="21"/>
-          <w:shd w:fill="333333" w:val="clear"/>
-        </w:rPr>
-        <w:t xml:space="preserve">                  </w:t>
+        <w:t xml:space="preserve">                 </w:t>
       </w:r>
       <w:r>
         <w:rPr>
@@ -19038,7 +19010,7 @@
           <w:u w:val="none"/>
           <w:lang w:val="en-US" w:eastAsia="zh-CN" w:bidi="hi-IN"/>
         </w:rPr>
-        <w:t>mu-runtime: 0.0.6: [-h?psvcelq] [file...]</w:t>
+        <w:t>runtime: 0.0.6: [-h?psvcelq] [file...]</w:t>
       </w:r>
     </w:p>
     <w:p>
@@ -19766,7 +19738,7 @@
     <w:pPr>
       <w:widowControl/>
       <w:suppressAutoHyphens w:val="true"/>
-      <w:overflowPunct w:val="true"/>
+      <w:overflowPunct w:val="false"/>
       <w:bidi w:val="0"/>
       <w:spacing w:before="0" w:after="0"/>
       <w:jc w:val="left"/>

</xml_diff>

<commit_message>
#52 - core: runtime transition
</commit_message>
<xml_diff>
--- a/doc/refcards/mu-ref.docx
+++ b/doc/refcards/mu-ref.docx
@@ -38,7 +38,6 @@
         <w:rPr>
           <w:rFonts w:ascii="Georgia" w:hAnsi="Georgia"/>
           <w:b w:val="false"/>
-          <w:b w:val="false"/>
           <w:bCs w:val="false"/>
           <w:i w:val="false"/>
           <w:i w:val="false"/>
@@ -314,7 +313,19 @@
           <w:sz w:val="20"/>
           <w:szCs w:val="20"/>
         </w:rPr>
-        <w:t>0.0.7</w:t>
+        <w:t>0.0.</w:t>
+      </w:r>
+      <w:r>
+        <w:rPr>
+          <w:rFonts w:ascii="Georgia" w:hAnsi="Georgia"/>
+          <w:b w:val="false"/>
+          <w:bCs w:val="false"/>
+          <w:i/>
+          <w:iCs/>
+          <w:sz w:val="20"/>
+          <w:szCs w:val="20"/>
+        </w:rPr>
+        <w:t>8</w:t>
       </w:r>
     </w:p>
     <w:p>
@@ -1378,7 +1389,6 @@
         <w:rPr>
           <w:rFonts w:ascii="Georgia" w:hAnsi="Georgia"/>
           <w:b w:val="false"/>
-          <w:b w:val="false"/>
           <w:i w:val="false"/>
           <w:i w:val="false"/>
           <w:iCs w:val="false"/>
@@ -1498,7 +1508,6 @@
         <w:pStyle w:val="Normal"/>
         <w:rPr>
           <w:rFonts w:ascii="Georgia" w:hAnsi="Georgia" w:eastAsia="Songti SC" w:cs="Arial Unicode MS"/>
-          <w:b w:val="false"/>
           <w:b w:val="false"/>
           <w:bCs w:val="false"/>
           <w:i w:val="false"/>
@@ -1640,8 +1649,8 @@
           <w:rFonts w:eastAsia="Songti SC" w:cs="Arial Unicode MS" w:ascii="Courier New" w:hAnsi="Courier New"/>
           <w:b w:val="false"/>
           <w:bCs w:val="false"/>
-          <w:i w:val="false"/>
-          <w:iCs w:val="false"/>
+          <w:i/>
+          <w:iCs/>
           <w:color w:val="auto"/>
           <w:kern w:val="2"/>
           <w:sz w:val="20"/>
@@ -1656,8 +1665,8 @@
           <w:rFonts w:eastAsia="Songti SC" w:cs="Arial Unicode MS" w:ascii="Georgia" w:hAnsi="Georgia"/>
           <w:b w:val="false"/>
           <w:bCs w:val="false"/>
-          <w:i w:val="false"/>
-          <w:iCs w:val="false"/>
+          <w:i/>
+          <w:iCs/>
           <w:color w:val="auto"/>
           <w:kern w:val="2"/>
           <w:sz w:val="20"/>
@@ -1672,8 +1681,8 @@
           <w:rFonts w:eastAsia="Songti SC" w:cs="Arial Unicode MS" w:ascii="Courier New" w:hAnsi="Courier New"/>
           <w:b w:val="false"/>
           <w:bCs w:val="false"/>
-          <w:i w:val="false"/>
-          <w:iCs w:val="false"/>
+          <w:i/>
+          <w:iCs/>
           <w:color w:val="auto"/>
           <w:kern w:val="2"/>
           <w:sz w:val="20"/>
@@ -1758,8 +1767,8 @@
           <w:rFonts w:eastAsia="Songti SC" w:cs="Arial Unicode MS" w:ascii="Courier New" w:hAnsi="Courier New"/>
           <w:b w:val="false"/>
           <w:bCs w:val="false"/>
-          <w:i w:val="false"/>
-          <w:iCs w:val="false"/>
+          <w:i/>
+          <w:iCs/>
           <w:color w:val="auto"/>
           <w:kern w:val="2"/>
           <w:sz w:val="20"/>
@@ -1767,11 +1776,11 @@
           <w:u w:val="none"/>
           <w:lang w:val="en-US" w:eastAsia="zh-CN" w:bidi="hi-IN"/>
         </w:rPr>
-        <w:t>type:</w:t>
-      </w:r>
-      <w:r>
-        <w:rPr>
-          <w:rFonts w:eastAsia="Songti SC" w:cs="Arial Unicode MS" w:ascii="Georgia" w:hAnsi="Georgia"/>
+        <w:t>type</w:t>
+      </w:r>
+      <w:r>
+        <w:rPr>
+          <w:rFonts w:eastAsia="Songti SC" w:cs="Arial Unicode MS" w:ascii="Courier New" w:hAnsi="Courier New"/>
           <w:b w:val="false"/>
           <w:bCs w:val="false"/>
           <w:i w:val="false"/>
@@ -1783,21 +1792,11 @@
           <w:u w:val="none"/>
           <w:lang w:val="en-US" w:eastAsia="zh-CN" w:bidi="hi-IN"/>
         </w:rPr>
-        <w:t xml:space="preserve">   type keyword</w:t>
-      </w:r>
-    </w:p>
-    <w:p>
-      <w:pPr>
-        <w:pStyle w:val="Normal"/>
-        <w:rPr>
-          <w:rFonts w:ascii="Georgia" w:hAnsi="Georgia"/>
-          <w:sz w:val="20"/>
-          <w:szCs w:val="20"/>
-        </w:rPr>
-      </w:pPr>
-      <w:r>
-        <w:rPr>
-          <w:rFonts w:eastAsia="Songti SC" w:cs="Arial Unicode MS" w:ascii="Courier New" w:hAnsi="Courier New"/>
+        <w:t>:</w:t>
+      </w:r>
+      <w:r>
+        <w:rPr>
+          <w:rFonts w:eastAsia="Songti SC" w:cs="Arial Unicode MS" w:ascii="Georgia" w:hAnsi="Georgia"/>
           <w:b w:val="false"/>
           <w:bCs w:val="false"/>
           <w:i w:val="false"/>
@@ -1809,10 +1808,68 @@
           <w:u w:val="none"/>
           <w:lang w:val="en-US" w:eastAsia="zh-CN" w:bidi="hi-IN"/>
         </w:rPr>
+        <w:t xml:space="preserve">   type keyword</w:t>
+      </w:r>
+    </w:p>
+    <w:p>
+      <w:pPr>
+        <w:pStyle w:val="Normal"/>
+        <w:rPr>
+          <w:rFonts w:ascii="Georgia" w:hAnsi="Georgia"/>
+          <w:sz w:val="20"/>
+          <w:szCs w:val="20"/>
+        </w:rPr>
+      </w:pPr>
+      <w:r>
+        <w:rPr>
+          <w:rFonts w:eastAsia="Songti SC" w:cs="Arial Unicode MS" w:ascii="Courier New" w:hAnsi="Courier New"/>
+          <w:b w:val="false"/>
+          <w:bCs w:val="false"/>
+          <w:i w:val="false"/>
+          <w:iCs w:val="false"/>
+          <w:color w:val="auto"/>
+          <w:kern w:val="2"/>
+          <w:sz w:val="20"/>
+          <w:szCs w:val="20"/>
+          <w:u w:val="none"/>
+          <w:lang w:val="en-US" w:eastAsia="zh-CN" w:bidi="hi-IN"/>
+        </w:rPr>
         <w:tab/>
         <w:t xml:space="preserve"> </w:t>
         <w:tab/>
-        <w:t xml:space="preserve">  of: </w:t>
+        <w:t xml:space="preserve">  </w:t>
+      </w:r>
+      <w:r>
+        <w:rPr>
+          <w:rFonts w:eastAsia="Songti SC" w:cs="Arial Unicode MS" w:ascii="Courier New" w:hAnsi="Courier New"/>
+          <w:b w:val="false"/>
+          <w:bCs w:val="false"/>
+          <w:i/>
+          <w:iCs/>
+          <w:color w:val="auto"/>
+          <w:kern w:val="2"/>
+          <w:sz w:val="20"/>
+          <w:szCs w:val="20"/>
+          <w:u w:val="none"/>
+          <w:lang w:val="en-US" w:eastAsia="zh-CN" w:bidi="hi-IN"/>
+        </w:rPr>
+        <w:t>of</w:t>
+      </w:r>
+      <w:r>
+        <w:rPr>
+          <w:rFonts w:eastAsia="Songti SC" w:cs="Arial Unicode MS" w:ascii="Courier New" w:hAnsi="Courier New"/>
+          <w:b w:val="false"/>
+          <w:bCs w:val="false"/>
+          <w:i w:val="false"/>
+          <w:iCs w:val="false"/>
+          <w:color w:val="auto"/>
+          <w:kern w:val="2"/>
+          <w:sz w:val="20"/>
+          <w:szCs w:val="20"/>
+          <w:u w:val="none"/>
+          <w:lang w:val="en-US" w:eastAsia="zh-CN" w:bidi="hi-IN"/>
+        </w:rPr>
+        <w:t xml:space="preserve">: </w:t>
       </w:r>
       <w:r>
         <w:rPr>
@@ -2117,38 +2174,6 @@
       <w:r>
         <w:rPr>
           <w:rFonts w:ascii="Georgia" w:hAnsi="Georgia"/>
-          <w:sz w:val="20"/>
-          <w:szCs w:val="20"/>
-        </w:rPr>
-      </w:r>
-    </w:p>
-    <w:p>
-      <w:pPr>
-        <w:pStyle w:val="Normal"/>
-        <w:rPr>
-          <w:sz w:val="16"/>
-          <w:szCs w:val="16"/>
-        </w:rPr>
-      </w:pPr>
-      <w:r>
-        <w:rPr>
-          <w:sz w:val="16"/>
-          <w:szCs w:val="16"/>
-        </w:rPr>
-      </w:r>
-    </w:p>
-    <w:p>
-      <w:pPr>
-        <w:pStyle w:val="Normal"/>
-        <w:rPr>
-          <w:rFonts w:ascii="Georgia" w:hAnsi="Georgia"/>
-          <w:sz w:val="20"/>
-          <w:szCs w:val="20"/>
-        </w:rPr>
-      </w:pPr>
-      <w:r>
-        <w:rPr>
-          <w:rFonts w:ascii="Georgia" w:hAnsi="Georgia"/>
           <w:b/>
           <w:bCs/>
           <w:i w:val="false"/>
@@ -2448,589 +2473,150 @@
         <w:pStyle w:val="Normal"/>
         <w:rPr>
           <w:rFonts w:ascii="Georgia" w:hAnsi="Georgia"/>
-          <w:sz w:val="20"/>
-          <w:szCs w:val="20"/>
-        </w:rPr>
-      </w:pPr>
-      <w:r>
-        <w:rPr>
-          <w:rFonts w:ascii="Georgia" w:hAnsi="Georgia"/>
-          <w:sz w:val="20"/>
-          <w:szCs w:val="20"/>
-        </w:rPr>
-      </w:r>
-    </w:p>
-    <w:p>
-      <w:pPr>
-        <w:pStyle w:val="Normal"/>
-        <w:rPr>
-          <w:rFonts w:ascii="Georgia" w:hAnsi="Georgia"/>
-          <w:sz w:val="20"/>
-          <w:szCs w:val="20"/>
-        </w:rPr>
-      </w:pPr>
-      <w:r>
-        <w:rPr>
-          <w:rFonts w:ascii="Georgia" w:hAnsi="Georgia"/>
-          <w:sz w:val="20"/>
-          <w:szCs w:val="20"/>
-        </w:rPr>
-      </w:r>
-    </w:p>
-    <w:p>
-      <w:pPr>
-        <w:pStyle w:val="Normal"/>
-        <w:rPr>
-          <w:rFonts w:ascii="Georgia" w:hAnsi="Georgia"/>
-          <w:sz w:val="16"/>
-          <w:szCs w:val="16"/>
-        </w:rPr>
-      </w:pPr>
-      <w:r>
-        <w:rPr>
-          <w:rFonts w:ascii="Georgia" w:hAnsi="Georgia"/>
-          <w:sz w:val="16"/>
-          <w:szCs w:val="16"/>
-        </w:rPr>
-      </w:r>
-    </w:p>
-    <w:p>
-      <w:pPr>
-        <w:pStyle w:val="Normal"/>
-        <w:rPr>
-          <w:rFonts w:ascii="Georgia" w:hAnsi="Georgia"/>
-          <w:sz w:val="20"/>
-          <w:szCs w:val="20"/>
-        </w:rPr>
-      </w:pPr>
-      <w:r>
-        <w:rPr>
-          <w:rFonts w:ascii="Georgia" w:hAnsi="Georgia"/>
-          <w:b w:val="false"/>
-          <w:bCs/>
-          <w:i w:val="false"/>
-          <w:iCs/>
+          <w:sz w:val="16"/>
+          <w:szCs w:val="16"/>
+        </w:rPr>
+      </w:pPr>
+      <w:r>
+        <w:rPr>
+          <w:rFonts w:ascii="Georgia" w:hAnsi="Georgia"/>
+          <w:sz w:val="16"/>
+          <w:szCs w:val="16"/>
+        </w:rPr>
+      </w:r>
+    </w:p>
+    <w:p>
+      <w:pPr>
+        <w:pStyle w:val="Normal"/>
+        <w:rPr>
+          <w:rFonts w:ascii="Georgia" w:hAnsi="Georgia"/>
+          <w:sz w:val="20"/>
+          <w:szCs w:val="20"/>
+        </w:rPr>
+      </w:pPr>
+      <w:r>
+        <w:rPr>
+          <w:rFonts w:eastAsia="Songti SC" w:cs="Arial Unicode MS" w:ascii="Georgia" w:hAnsi="Georgia"/>
+          <w:b/>
+          <w:bCs/>
+          <w:i/>
+          <w:iCs/>
+          <w:color w:val="FFFFFF"/>
+          <w:kern w:val="2"/>
           <w:sz w:val="20"/>
           <w:szCs w:val="20"/>
           <w:u w:val="none"/>
           <w:shd w:fill="333333" w:val="clear"/>
+          <w:lang w:val="en-US" w:eastAsia="zh-CN" w:bidi="hi-IN"/>
         </w:rPr>
         <w:t xml:space="preserve">  </w:t>
       </w:r>
       <w:r>
         <w:rPr>
-          <w:rFonts w:ascii="Georgia" w:hAnsi="Georgia"/>
-          <w:b/>
-          <w:bCs/>
-          <w:i/>
-          <w:iCs/>
+          <w:rFonts w:eastAsia="Songti SC" w:cs="Arial Unicode MS" w:ascii="Georgia" w:hAnsi="Georgia"/>
+          <w:b/>
+          <w:bCs/>
+          <w:i/>
+          <w:iCs/>
+          <w:color w:val="FFFFFF"/>
+          <w:kern w:val="2"/>
           <w:sz w:val="20"/>
           <w:szCs w:val="20"/>
           <w:u w:val="none"/>
           <w:shd w:fill="333333" w:val="clear"/>
-        </w:rPr>
-        <w:t>Symbols                              </w:t>
-      </w:r>
-      <w:r>
-        <w:rPr>
-          <w:rFonts w:ascii="Georgia" w:hAnsi="Georgia"/>
-          <w:b w:val="false"/>
-          <w:bCs/>
-          <w:i w:val="false"/>
-          <w:iCs/>
+          <w:lang w:val="en-US" w:eastAsia="zh-CN" w:bidi="hi-IN"/>
+        </w:rPr>
+        <w:t>F</w:t>
+      </w:r>
+      <w:r>
+        <w:rPr>
+          <w:rFonts w:eastAsia="Songti SC" w:cs="Arial Unicode MS" w:ascii="Georgia" w:hAnsi="Georgia"/>
+          <w:b/>
+          <w:bCs/>
+          <w:i/>
+          <w:iCs/>
+          <w:color w:val="FFFFFF"/>
+          <w:kern w:val="2"/>
           <w:sz w:val="20"/>
           <w:szCs w:val="20"/>
           <w:u w:val="none"/>
           <w:shd w:fill="333333" w:val="clear"/>
-        </w:rPr>
-        <w:t xml:space="preserve"> </w:t>
-      </w:r>
-      <w:r>
-        <w:rPr>
-          <w:rFonts w:ascii="Georgia" w:hAnsi="Georgia"/>
-          <w:b/>
-          <w:bCs/>
-          <w:i/>
-          <w:iCs/>
+          <w:lang w:val="en-US" w:eastAsia="zh-CN" w:bidi="hi-IN"/>
+        </w:rPr>
+        <w:t>unctions</w:t>
+      </w:r>
+      <w:r>
+        <w:rPr>
+          <w:rFonts w:eastAsia="Songti SC" w:cs="Arial Unicode MS" w:ascii="Georgia" w:hAnsi="Georgia"/>
+          <w:b/>
+          <w:bCs/>
+          <w:i/>
+          <w:iCs/>
+          <w:color w:val="FFFFFF"/>
+          <w:kern w:val="2"/>
           <w:sz w:val="20"/>
           <w:szCs w:val="20"/>
           <w:u w:val="none"/>
           <w:shd w:fill="333333" w:val="clear"/>
-        </w:rPr>
-        <w:t>                          </w:t>
-      </w:r>
-      <w:r>
-        <w:rPr>
-          <w:rFonts w:ascii="Georgia" w:hAnsi="Georgia"/>
-          <w:b w:val="false"/>
-          <w:bCs/>
-          <w:i w:val="false"/>
-          <w:iCs/>
-          <w:sz w:val="16"/>
+          <w:lang w:val="en-US" w:eastAsia="zh-CN" w:bidi="hi-IN"/>
+        </w:rPr>
+        <w:t xml:space="preserve">                                               </w:t>
+      </w:r>
+      <w:r>
+        <w:rPr>
+          <w:rFonts w:eastAsia="Songti SC" w:cs="Arial Unicode MS" w:ascii="Georgia" w:hAnsi="Georgia"/>
+          <w:b w:val="false"/>
+          <w:bCs/>
+          <w:i w:val="false"/>
+          <w:iCs/>
+          <w:color w:val="FFFFFF"/>
+          <w:kern w:val="2"/>
+          <w:sz w:val="20"/>
           <w:szCs w:val="20"/>
           <w:u w:val="none"/>
           <w:shd w:fill="333333" w:val="clear"/>
-        </w:rPr>
-        <w:t xml:space="preserve"> </w:t>
-      </w:r>
-    </w:p>
-    <w:p>
-      <w:pPr>
-        <w:pStyle w:val="Normal"/>
-        <w:rPr>
-          <w:sz w:val="16"/>
-          <w:szCs w:val="16"/>
-        </w:rPr>
-      </w:pPr>
-      <w:r>
-        <w:rPr>
-          <w:sz w:val="16"/>
-          <w:szCs w:val="16"/>
-        </w:rPr>
-      </w:r>
-    </w:p>
-    <w:p>
-      <w:pPr>
-        <w:pStyle w:val="Normal"/>
-        <w:rPr>
-          <w:rFonts w:ascii="Georgia" w:hAnsi="Georgia"/>
-          <w:sz w:val="20"/>
-          <w:szCs w:val="20"/>
-        </w:rPr>
-      </w:pPr>
-      <w:r>
-        <w:rPr>
-          <w:rFonts w:ascii="Georgia" w:hAnsi="Georgia"/>
-          <w:b/>
-          <w:bCs/>
-          <w:i w:val="false"/>
-          <w:iCs w:val="false"/>
-          <w:sz w:val="20"/>
-          <w:szCs w:val="20"/>
-          <w:u w:val="none"/>
-        </w:rPr>
-        <w:t>boundp</w:t>
-      </w:r>
-      <w:r>
-        <w:rPr>
-          <w:rFonts w:ascii="Georgia" w:hAnsi="Georgia"/>
-          <w:b w:val="false"/>
-          <w:i w:val="false"/>
-          <w:sz w:val="16"/>
-          <w:szCs w:val="20"/>
-          <w:u w:val="none"/>
-        </w:rPr>
-        <w:t xml:space="preserve"> </w:t>
-      </w:r>
-      <w:r>
-        <w:rPr>
-          <w:rFonts w:ascii="Georgia" w:hAnsi="Georgia"/>
-          <w:sz w:val="20"/>
-          <w:szCs w:val="20"/>
-          <w:u w:val="none"/>
-        </w:rPr>
-        <w:t>s</w:t>
-      </w:r>
-      <w:r>
-        <w:rPr>
-          <w:rFonts w:ascii="Georgia" w:hAnsi="Georgia"/>
-          <w:i/>
-          <w:iCs/>
-          <w:sz w:val="20"/>
-          <w:szCs w:val="20"/>
-          <w:u w:val="none"/>
-        </w:rPr>
-        <w:t>ymbol</w:t>
-      </w:r>
-      <w:r>
-        <w:rPr>
-          <w:rFonts w:ascii="Georgia" w:hAnsi="Georgia"/>
-          <w:b w:val="false"/>
-          <w:i w:val="false"/>
-          <w:iCs w:val="false"/>
-          <w:sz w:val="16"/>
-          <w:szCs w:val="20"/>
-          <w:u w:val="none"/>
-        </w:rPr>
-        <w:t xml:space="preserve">         </w:t>
-      </w:r>
-      <w:r>
-        <w:rPr>
-          <w:rFonts w:ascii="Georgia" w:hAnsi="Georgia"/>
-          <w:i/>
-          <w:iCs/>
-          <w:sz w:val="20"/>
-          <w:szCs w:val="20"/>
-          <w:u w:val="none"/>
-        </w:rPr>
-        <w:t>symbol</w:t>
-      </w:r>
-      <w:r>
-        <w:rPr>
-          <w:rFonts w:ascii="Georgia" w:hAnsi="Georgia"/>
-          <w:b w:val="false"/>
-          <w:i w:val="false"/>
-          <w:iCs w:val="false"/>
-          <w:sz w:val="16"/>
-          <w:szCs w:val="20"/>
-          <w:u w:val="none"/>
-        </w:rPr>
-        <w:t xml:space="preserve"> </w:t>
-      </w:r>
-      <w:r>
-        <w:rPr>
-          <w:rFonts w:ascii="Georgia" w:hAnsi="Georgia"/>
-          <w:i w:val="false"/>
-          <w:iCs w:val="false"/>
-          <w:sz w:val="20"/>
-          <w:szCs w:val="20"/>
-          <w:u w:val="none"/>
-        </w:rPr>
-        <w:t>bound?</w:t>
-      </w:r>
-    </w:p>
-    <w:p>
-      <w:pPr>
-        <w:pStyle w:val="Normal"/>
-        <w:rPr>
-          <w:rFonts w:ascii="Georgia" w:hAnsi="Georgia"/>
-          <w:sz w:val="20"/>
-          <w:szCs w:val="20"/>
-        </w:rPr>
-      </w:pPr>
-      <w:r>
-        <w:rPr>
-          <w:rFonts w:ascii="Georgia" w:hAnsi="Georgia"/>
-          <w:b/>
-          <w:bCs/>
-          <w:sz w:val="20"/>
-          <w:szCs w:val="20"/>
-          <w:u w:val="none"/>
-        </w:rPr>
-        <w:t>keyp</w:t>
-      </w:r>
-      <w:r>
-        <w:rPr>
-          <w:rFonts w:ascii="Georgia" w:hAnsi="Georgia"/>
-          <w:b w:val="false"/>
-          <w:i w:val="false"/>
-          <w:sz w:val="16"/>
-          <w:szCs w:val="20"/>
-          <w:u w:val="none"/>
-        </w:rPr>
-        <w:t xml:space="preserve"> </w:t>
-      </w:r>
-      <w:r>
-        <w:rPr>
-          <w:rFonts w:ascii="Georgia" w:hAnsi="Georgia"/>
-          <w:sz w:val="20"/>
-          <w:szCs w:val="20"/>
-          <w:u w:val="none"/>
-        </w:rPr>
-        <w:t>s</w:t>
-      </w:r>
-      <w:r>
-        <w:rPr>
-          <w:rFonts w:ascii="Georgia" w:hAnsi="Georgia"/>
-          <w:i/>
-          <w:iCs/>
-          <w:sz w:val="20"/>
-          <w:szCs w:val="20"/>
-          <w:u w:val="none"/>
-        </w:rPr>
-        <w:t>ymbol</w:t>
-      </w:r>
-      <w:r>
-        <w:rPr>
-          <w:rFonts w:ascii="Georgia" w:hAnsi="Georgia"/>
-          <w:b w:val="false"/>
-          <w:i w:val="false"/>
-          <w:iCs/>
-          <w:sz w:val="16"/>
-          <w:szCs w:val="20"/>
-          <w:u w:val="none"/>
-        </w:rPr>
-        <w:t xml:space="preserve">                 </w:t>
-      </w:r>
-      <w:r>
-        <w:rPr>
-          <w:rFonts w:ascii="Georgia" w:hAnsi="Georgia"/>
-          <w:i/>
-          <w:iCs/>
-          <w:sz w:val="20"/>
-          <w:szCs w:val="20"/>
-          <w:u w:val="none"/>
-        </w:rPr>
-        <w:t>keyword</w:t>
-      </w:r>
-      <w:r>
-        <w:rPr>
-          <w:rFonts w:ascii="Georgia" w:hAnsi="Georgia"/>
-          <w:b w:val="false"/>
-          <w:i w:val="false"/>
-          <w:iCs/>
-          <w:sz w:val="16"/>
-          <w:szCs w:val="20"/>
-          <w:u w:val="none"/>
-        </w:rPr>
-        <w:t xml:space="preserve"> </w:t>
-      </w:r>
-      <w:r>
-        <w:rPr>
-          <w:rFonts w:ascii="Georgia" w:hAnsi="Georgia"/>
-          <w:i w:val="false"/>
-          <w:iCs w:val="false"/>
-          <w:sz w:val="20"/>
-          <w:szCs w:val="20"/>
-          <w:u w:val="none"/>
-        </w:rPr>
-        <w:t>predicate</w:t>
-      </w:r>
-    </w:p>
-    <w:p>
-      <w:pPr>
-        <w:pStyle w:val="Normal"/>
-        <w:rPr>
-          <w:rFonts w:ascii="Georgia" w:hAnsi="Georgia"/>
-          <w:sz w:val="20"/>
-          <w:szCs w:val="20"/>
-        </w:rPr>
-      </w:pPr>
-      <w:r>
-        <w:rPr>
-          <w:rFonts w:ascii="Georgia" w:hAnsi="Georgia"/>
-          <w:sz w:val="20"/>
-          <w:szCs w:val="20"/>
-        </w:rPr>
-      </w:r>
-    </w:p>
-    <w:p>
-      <w:pPr>
-        <w:pStyle w:val="Normal"/>
-        <w:rPr>
-          <w:rFonts w:ascii="Georgia" w:hAnsi="Georgia"/>
-          <w:sz w:val="20"/>
-          <w:szCs w:val="20"/>
-        </w:rPr>
-      </w:pPr>
-      <w:r>
-        <w:rPr>
-          <w:rFonts w:ascii="Georgia" w:hAnsi="Georgia"/>
-          <w:b/>
-          <w:bCs/>
-          <w:i w:val="false"/>
-          <w:sz w:val="20"/>
-          <w:szCs w:val="20"/>
-          <w:u w:val="none"/>
-        </w:rPr>
-        <w:t>keyword</w:t>
-      </w:r>
-      <w:r>
-        <w:rPr>
-          <w:rFonts w:ascii="Georgia" w:hAnsi="Georgia"/>
-          <w:b w:val="false"/>
-          <w:i w:val="false"/>
-          <w:sz w:val="16"/>
-          <w:szCs w:val="20"/>
-          <w:u w:val="none"/>
-        </w:rPr>
-        <w:t xml:space="preserve"> </w:t>
-      </w:r>
-      <w:r>
-        <w:rPr>
-          <w:rFonts w:ascii="Georgia" w:hAnsi="Georgia"/>
-          <w:i/>
-          <w:iCs/>
-          <w:sz w:val="20"/>
-          <w:szCs w:val="20"/>
-          <w:u w:val="none"/>
-        </w:rPr>
-        <w:t>string</w:t>
-      </w:r>
-      <w:r>
-        <w:rPr>
-          <w:rFonts w:ascii="Georgia" w:hAnsi="Georgia"/>
-          <w:b w:val="false"/>
-          <w:i w:val="false"/>
-          <w:iCs/>
-          <w:sz w:val="16"/>
-          <w:szCs w:val="20"/>
-          <w:u w:val="none"/>
-        </w:rPr>
-        <w:t xml:space="preserve">          </w:t>
-      </w:r>
-      <w:r>
-        <w:rPr>
-          <w:rFonts w:ascii="Georgia" w:hAnsi="Georgia"/>
-          <w:i/>
-          <w:iCs/>
-          <w:sz w:val="20"/>
-          <w:szCs w:val="20"/>
-          <w:u w:val="none"/>
-        </w:rPr>
-        <w:t>keyword</w:t>
-      </w:r>
-      <w:r>
-        <w:rPr>
-          <w:rFonts w:ascii="Georgia" w:hAnsi="Georgia"/>
-          <w:b w:val="false"/>
-          <w:i w:val="false"/>
-          <w:sz w:val="16"/>
-          <w:szCs w:val="20"/>
-          <w:u w:val="none"/>
-        </w:rPr>
-        <w:t xml:space="preserve"> </w:t>
-      </w:r>
-      <w:r>
-        <w:rPr>
-          <w:rFonts w:ascii="Georgia" w:hAnsi="Georgia"/>
-          <w:b w:val="false"/>
-          <w:i w:val="false"/>
-          <w:sz w:val="20"/>
-          <w:szCs w:val="20"/>
-          <w:u w:val="none"/>
-        </w:rPr>
-        <w:t>from</w:t>
-      </w:r>
-      <w:r>
-        <w:rPr>
-          <w:rFonts w:ascii="Georgia" w:hAnsi="Georgia"/>
-          <w:b w:val="false"/>
-          <w:i w:val="false"/>
-          <w:sz w:val="16"/>
-          <w:szCs w:val="20"/>
-          <w:u w:val="none"/>
-        </w:rPr>
-        <w:t xml:space="preserve"> </w:t>
-      </w:r>
-      <w:r>
-        <w:rPr>
-          <w:rFonts w:ascii="Georgia" w:hAnsi="Georgia"/>
-          <w:i/>
-          <w:iCs/>
-          <w:sz w:val="20"/>
-          <w:szCs w:val="20"/>
-          <w:u w:val="none"/>
-        </w:rPr>
-        <w:t>string</w:t>
-      </w:r>
-    </w:p>
-    <w:p>
-      <w:pPr>
-        <w:pStyle w:val="Normal"/>
-        <w:rPr>
-          <w:rFonts w:ascii="Georgia" w:hAnsi="Georgia"/>
-          <w:sz w:val="20"/>
-          <w:szCs w:val="20"/>
-        </w:rPr>
-      </w:pPr>
-      <w:r>
-        <w:rPr>
-          <w:rFonts w:ascii="Georgia" w:hAnsi="Georgia"/>
-          <w:b/>
-          <w:bCs/>
-          <w:i w:val="false"/>
-          <w:sz w:val="20"/>
-          <w:szCs w:val="20"/>
-          <w:u w:val="none"/>
-        </w:rPr>
-        <w:t>symbol</w:t>
-      </w:r>
-      <w:r>
-        <w:rPr>
-          <w:rFonts w:ascii="Georgia" w:hAnsi="Georgia"/>
-          <w:b w:val="false"/>
-          <w:bCs/>
-          <w:i w:val="false"/>
-          <w:sz w:val="16"/>
-          <w:szCs w:val="20"/>
-          <w:u w:val="none"/>
-        </w:rPr>
-        <w:t xml:space="preserve"> </w:t>
-      </w:r>
-      <w:r>
-        <w:rPr>
-          <w:rFonts w:ascii="Georgia" w:hAnsi="Georgia"/>
-          <w:b w:val="false"/>
-          <w:bCs w:val="false"/>
-          <w:i/>
-          <w:iCs/>
-          <w:sz w:val="20"/>
-          <w:szCs w:val="20"/>
-          <w:u w:val="none"/>
-        </w:rPr>
-        <w:t xml:space="preserve">string           </w:t>
-      </w:r>
-      <w:r>
-        <w:rPr>
-          <w:rFonts w:ascii="Georgia" w:hAnsi="Georgia"/>
-          <w:b w:val="false"/>
-          <w:bCs w:val="false"/>
-          <w:i w:val="false"/>
-          <w:iCs w:val="false"/>
-          <w:sz w:val="20"/>
-          <w:szCs w:val="20"/>
-          <w:u w:val="none"/>
-        </w:rPr>
-        <w:t>uninterned</w:t>
-      </w:r>
-      <w:r>
-        <w:rPr>
-          <w:rFonts w:ascii="Georgia" w:hAnsi="Georgia"/>
-          <w:b w:val="false"/>
-          <w:bCs w:val="false"/>
-          <w:i w:val="false"/>
-          <w:iCs/>
-          <w:sz w:val="16"/>
-          <w:szCs w:val="20"/>
-          <w:u w:val="none"/>
-        </w:rPr>
-        <w:t xml:space="preserve"> </w:t>
-      </w:r>
-      <w:r>
-        <w:rPr>
-          <w:rFonts w:ascii="Georgia" w:hAnsi="Georgia"/>
-          <w:b w:val="false"/>
-          <w:bCs w:val="false"/>
-          <w:i/>
-          <w:iCs/>
-          <w:sz w:val="20"/>
-          <w:szCs w:val="20"/>
-          <w:u w:val="none"/>
-        </w:rPr>
-        <w:t>symbol</w:t>
-      </w:r>
-    </w:p>
-    <w:p>
-      <w:pPr>
-        <w:pStyle w:val="Normal"/>
-        <w:rPr>
-          <w:sz w:val="16"/>
-          <w:szCs w:val="16"/>
-        </w:rPr>
-      </w:pPr>
-      <w:r>
-        <w:rPr>
-          <w:sz w:val="16"/>
-          <w:szCs w:val="16"/>
-        </w:rPr>
-      </w:r>
-    </w:p>
-    <w:p>
-      <w:pPr>
-        <w:pStyle w:val="Normal"/>
-        <w:ind w:left="0" w:right="0" w:hanging="0"/>
-        <w:rPr>
-          <w:rFonts w:ascii="Georgia" w:hAnsi="Georgia"/>
-          <w:b w:val="false"/>
-          <w:b w:val="false"/>
-          <w:i w:val="false"/>
-          <w:i w:val="false"/>
-          <w:iCs w:val="false"/>
-          <w:caps w:val="false"/>
-          <w:smallCaps w:val="false"/>
-          <w:color w:val="24292E"/>
-          <w:spacing w:val="0"/>
+          <w:lang w:val="en-US" w:eastAsia="zh-CN" w:bidi="hi-IN"/>
+        </w:rPr>
+        <w:t xml:space="preserve">    </w:t>
+      </w:r>
+      <w:r>
+        <w:rPr>
+          <w:rFonts w:eastAsia="Songti SC" w:cs="Arial Unicode MS" w:ascii="Georgia" w:hAnsi="Georgia"/>
+          <w:b/>
+          <w:bCs/>
+          <w:i/>
+          <w:iCs/>
+          <w:color w:val="FFFFFF"/>
+          <w:kern w:val="2"/>
+          <w:sz w:val="20"/>
+          <w:szCs w:val="20"/>
+          <w:u w:val="none"/>
+          <w:shd w:fill="333333" w:val="clear"/>
+          <w:lang w:val="en-US" w:eastAsia="zh-CN" w:bidi="hi-IN"/>
+        </w:rPr>
+        <w:t>   </w:t>
+      </w:r>
+    </w:p>
+    <w:p>
+      <w:pPr>
+        <w:pStyle w:val="Normal"/>
+        <w:rPr>
+          <w:sz w:val="16"/>
+          <w:szCs w:val="16"/>
+        </w:rPr>
+      </w:pPr>
+      <w:r>
+        <w:rPr>
+          <w:sz w:val="16"/>
+          <w:szCs w:val="16"/>
+        </w:rPr>
+      </w:r>
+    </w:p>
+    <w:p>
+      <w:pPr>
+        <w:pStyle w:val="Normal"/>
+        <w:rPr>
+          <w:rFonts w:ascii="Georgia" w:hAnsi="Georgia"/>
           <w:sz w:val="20"/>
           <w:szCs w:val="20"/>
         </w:rPr>
@@ -3048,23 +2634,788 @@
           <w:spacing w:val="0"/>
           <w:sz w:val="22"/>
           <w:szCs w:val="22"/>
-          <w:u w:val="none"/>
-        </w:rPr>
-        <w:t>sy-ns</w:t>
-      </w:r>
-      <w:r>
-        <w:rPr>
-          <w:rFonts w:ascii="Georgia" w:hAnsi="Georgia"/>
-          <w:b/>
-          <w:bCs/>
-          <w:i w:val="false"/>
-          <w:iCs/>
+        </w:rPr>
+        <w:t>f</w:t>
+      </w:r>
+      <w:r>
+        <w:rPr>
+          <w:rFonts w:ascii="Georgia" w:hAnsi="Georgia"/>
+          <w:b/>
+          <w:bCs/>
+          <w:i w:val="false"/>
+          <w:iCs w:val="false"/>
           <w:caps w:val="false"/>
           <w:smallCaps w:val="false"/>
           <w:color w:val="24292E"/>
           <w:spacing w:val="0"/>
           <w:sz w:val="22"/>
           <w:szCs w:val="22"/>
+        </w:rPr>
+        <w:t>n</w:t>
+      </w:r>
+      <w:r>
+        <w:rPr>
+          <w:rFonts w:ascii="Georgia" w:hAnsi="Georgia"/>
+          <w:b/>
+          <w:bCs/>
+          <w:i w:val="false"/>
+          <w:iCs w:val="false"/>
+          <w:caps w:val="false"/>
+          <w:smallCaps w:val="false"/>
+          <w:color w:val="24292E"/>
+          <w:spacing w:val="0"/>
+          <w:sz w:val="22"/>
+          <w:szCs w:val="22"/>
+        </w:rPr>
+        <w:t>-</w:t>
+      </w:r>
+      <w:r>
+        <w:rPr>
+          <w:rFonts w:ascii="Georgia" w:hAnsi="Georgia"/>
+          <w:b/>
+          <w:bCs/>
+          <w:i w:val="false"/>
+          <w:iCs w:val="false"/>
+          <w:caps w:val="false"/>
+          <w:smallCaps w:val="false"/>
+          <w:color w:val="24292E"/>
+          <w:spacing w:val="0"/>
+          <w:sz w:val="22"/>
+          <w:szCs w:val="22"/>
+        </w:rPr>
+        <w:t>prop</w:t>
+      </w:r>
+      <w:r>
+        <w:rPr>
+          <w:rFonts w:ascii="Georgia" w:hAnsi="Georgia"/>
+          <w:b w:val="false"/>
+          <w:bCs w:val="false"/>
+          <w:i/>
+          <w:iCs/>
+          <w:caps w:val="false"/>
+          <w:smallCaps w:val="false"/>
+          <w:color w:val="24292E"/>
+          <w:spacing w:val="0"/>
+          <w:sz w:val="20"/>
+          <w:szCs w:val="20"/>
+        </w:rPr>
+        <w:t xml:space="preserve"> </w:t>
+      </w:r>
+      <w:r>
+        <w:rPr>
+          <w:rFonts w:eastAsia="Songti SC" w:cs="Arial Unicode MS" w:ascii="Courier New" w:hAnsi="Courier New"/>
+          <w:b w:val="false"/>
+          <w:bCs w:val="false"/>
+          <w:i/>
+          <w:iCs/>
+          <w:caps w:val="false"/>
+          <w:smallCaps w:val="false"/>
+          <w:color w:val="auto"/>
+          <w:spacing w:val="0"/>
+          <w:kern w:val="2"/>
+          <w:sz w:val="20"/>
+          <w:szCs w:val="20"/>
+          <w:u w:val="none"/>
+          <w:lang w:val="en-US" w:eastAsia="zh-CN" w:bidi="hi-IN"/>
+        </w:rPr>
+        <w:t>prop</w:t>
+      </w:r>
+      <w:r>
+        <w:rPr>
+          <w:rFonts w:ascii="Georgia" w:hAnsi="Georgia"/>
+          <w:b w:val="false"/>
+          <w:bCs w:val="false"/>
+          <w:i w:val="false"/>
+          <w:iCs w:val="false"/>
+          <w:caps w:val="false"/>
+          <w:smallCaps w:val="false"/>
+          <w:color w:val="24292E"/>
+          <w:spacing w:val="0"/>
+          <w:szCs w:val="20"/>
+        </w:rPr>
+        <w:t xml:space="preserve"> </w:t>
+      </w:r>
+      <w:r>
+        <w:rPr>
+          <w:rFonts w:ascii="Georgia" w:hAnsi="Georgia"/>
+          <w:b w:val="false"/>
+          <w:bCs w:val="false"/>
+          <w:i/>
+          <w:iCs/>
+          <w:caps w:val="false"/>
+          <w:smallCaps w:val="false"/>
+          <w:color w:val="24292E"/>
+          <w:spacing w:val="0"/>
+          <w:sz w:val="20"/>
+          <w:szCs w:val="20"/>
+        </w:rPr>
+        <w:t>f</w:t>
+      </w:r>
+      <w:r>
+        <w:rPr>
+          <w:rFonts w:ascii="Georgia" w:hAnsi="Georgia"/>
+          <w:b w:val="false"/>
+          <w:bCs w:val="false"/>
+          <w:i/>
+          <w:iCs/>
+          <w:caps w:val="false"/>
+          <w:smallCaps w:val="false"/>
+          <w:color w:val="24292E"/>
+          <w:spacing w:val="0"/>
+          <w:sz w:val="20"/>
+          <w:szCs w:val="20"/>
+        </w:rPr>
+        <w:t>n</w:t>
+      </w:r>
+      <w:r>
+        <w:rPr>
+          <w:rFonts w:ascii="Georgia" w:hAnsi="Georgia"/>
+          <w:b w:val="false"/>
+          <w:bCs w:val="false"/>
+          <w:i w:val="false"/>
+          <w:iCs w:val="false"/>
+          <w:caps w:val="false"/>
+          <w:smallCaps w:val="false"/>
+          <w:color w:val="24292E"/>
+          <w:spacing w:val="0"/>
+          <w:sz w:val="20"/>
+          <w:szCs w:val="20"/>
+        </w:rPr>
+        <w:t xml:space="preserve">  function property</w:t>
+      </w:r>
+    </w:p>
+    <w:p>
+      <w:pPr>
+        <w:pStyle w:val="Normal"/>
+        <w:rPr>
+          <w:rFonts w:ascii="Georgia" w:hAnsi="Georgia"/>
+          <w:sz w:val="20"/>
+          <w:szCs w:val="20"/>
+        </w:rPr>
+      </w:pPr>
+      <w:r>
+        <w:rPr>
+          <w:rFonts w:eastAsia="Songti SC" w:cs="Arial Unicode MS" w:ascii="Georgia" w:hAnsi="Georgia"/>
+          <w:b w:val="false"/>
+          <w:bCs w:val="false"/>
+          <w:i w:val="false"/>
+          <w:iCs w:val="false"/>
+          <w:caps w:val="false"/>
+          <w:smallCaps w:val="false"/>
+          <w:color w:val="24292E"/>
+          <w:spacing w:val="0"/>
+          <w:kern w:val="2"/>
+          <w:sz w:val="20"/>
+          <w:szCs w:val="20"/>
+          <w:u w:val="none"/>
+          <w:lang w:val="en-US" w:eastAsia="zh-CN" w:bidi="hi-IN"/>
+        </w:rPr>
+        <w:tab/>
+        <w:tab/>
+      </w:r>
+      <w:r>
+        <w:rPr>
+          <w:rFonts w:eastAsia="Songti SC" w:cs="Arial Unicode MS" w:ascii="Courier New" w:hAnsi="Courier New"/>
+          <w:b/>
+          <w:bCs/>
+          <w:i w:val="false"/>
+          <w:iCs w:val="false"/>
+          <w:color w:val="auto"/>
+          <w:kern w:val="2"/>
+          <w:sz w:val="20"/>
+          <w:szCs w:val="20"/>
+          <w:u w:val="none"/>
+          <w:lang w:val="en-US" w:eastAsia="zh-CN" w:bidi="hi-IN"/>
+        </w:rPr>
+        <w:t>:</w:t>
+      </w:r>
+      <w:r>
+        <w:rPr>
+          <w:rFonts w:eastAsia="Songti SC" w:cs="Arial Unicode MS" w:ascii="Courier New" w:hAnsi="Courier New"/>
+          <w:b/>
+          <w:bCs/>
+          <w:i w:val="false"/>
+          <w:iCs w:val="false"/>
+          <w:color w:val="auto"/>
+          <w:kern w:val="2"/>
+          <w:sz w:val="20"/>
+          <w:szCs w:val="20"/>
+          <w:u w:val="none"/>
+          <w:lang w:val="en-US" w:eastAsia="zh-CN" w:bidi="hi-IN"/>
+        </w:rPr>
+        <w:t>lambda :frame :form</w:t>
+      </w:r>
+    </w:p>
+    <w:p>
+      <w:pPr>
+        <w:pStyle w:val="Normal"/>
+        <w:rPr>
+          <w:rFonts w:ascii="Georgia" w:hAnsi="Georgia"/>
+          <w:sz w:val="20"/>
+          <w:szCs w:val="20"/>
+        </w:rPr>
+      </w:pPr>
+      <w:r>
+        <w:rPr>
+          <w:rFonts w:ascii="Georgia" w:hAnsi="Georgia"/>
+          <w:b w:val="false"/>
+          <w:bCs/>
+          <w:i w:val="false"/>
+          <w:iCs/>
+          <w:sz w:val="20"/>
+          <w:szCs w:val="20"/>
+          <w:u w:val="none"/>
+          <w:shd w:fill="333333" w:val="clear"/>
+        </w:rPr>
+        <w:t xml:space="preserve">  </w:t>
+      </w:r>
+      <w:r>
+        <w:rPr>
+          <w:rFonts w:ascii="Georgia" w:hAnsi="Georgia"/>
+          <w:b/>
+          <w:bCs/>
+          <w:i/>
+          <w:iCs/>
+          <w:sz w:val="20"/>
+          <w:szCs w:val="20"/>
+          <w:u w:val="none"/>
+          <w:shd w:fill="333333" w:val="clear"/>
+        </w:rPr>
+        <w:t>Symbols                              </w:t>
+      </w:r>
+      <w:r>
+        <w:rPr>
+          <w:rFonts w:ascii="Georgia" w:hAnsi="Georgia"/>
+          <w:b w:val="false"/>
+          <w:bCs/>
+          <w:i w:val="false"/>
+          <w:iCs/>
+          <w:sz w:val="20"/>
+          <w:szCs w:val="20"/>
+          <w:u w:val="none"/>
+          <w:shd w:fill="333333" w:val="clear"/>
+        </w:rPr>
+        <w:t xml:space="preserve"> </w:t>
+      </w:r>
+      <w:r>
+        <w:rPr>
+          <w:rFonts w:ascii="Georgia" w:hAnsi="Georgia"/>
+          <w:b/>
+          <w:bCs/>
+          <w:i/>
+          <w:iCs/>
+          <w:sz w:val="20"/>
+          <w:szCs w:val="20"/>
+          <w:u w:val="none"/>
+          <w:shd w:fill="333333" w:val="clear"/>
+        </w:rPr>
+        <w:t>                          </w:t>
+      </w:r>
+      <w:r>
+        <w:rPr>
+          <w:rFonts w:ascii="Georgia" w:hAnsi="Georgia"/>
+          <w:b w:val="false"/>
+          <w:bCs/>
+          <w:i w:val="false"/>
+          <w:iCs/>
+          <w:sz w:val="16"/>
+          <w:szCs w:val="20"/>
+          <w:u w:val="none"/>
+          <w:shd w:fill="333333" w:val="clear"/>
+        </w:rPr>
+        <w:t xml:space="preserve"> </w:t>
+      </w:r>
+    </w:p>
+    <w:p>
+      <w:pPr>
+        <w:pStyle w:val="Normal"/>
+        <w:rPr>
+          <w:sz w:val="16"/>
+          <w:szCs w:val="16"/>
+        </w:rPr>
+      </w:pPr>
+      <w:r>
+        <w:rPr>
+          <w:sz w:val="16"/>
+          <w:szCs w:val="16"/>
+        </w:rPr>
+      </w:r>
+    </w:p>
+    <w:p>
+      <w:pPr>
+        <w:pStyle w:val="Normal"/>
+        <w:rPr>
+          <w:rFonts w:ascii="Georgia" w:hAnsi="Georgia"/>
+          <w:sz w:val="20"/>
+          <w:szCs w:val="20"/>
+        </w:rPr>
+      </w:pPr>
+      <w:r>
+        <w:rPr>
+          <w:rFonts w:ascii="Georgia" w:hAnsi="Georgia"/>
+          <w:b/>
+          <w:bCs/>
+          <w:i w:val="false"/>
+          <w:iCs w:val="false"/>
+          <w:sz w:val="20"/>
+          <w:szCs w:val="20"/>
+          <w:u w:val="none"/>
+        </w:rPr>
+        <w:t>boundp</w:t>
+      </w:r>
+      <w:r>
+        <w:rPr>
+          <w:rFonts w:ascii="Georgia" w:hAnsi="Georgia"/>
+          <w:b w:val="false"/>
+          <w:i w:val="false"/>
+          <w:sz w:val="16"/>
+          <w:szCs w:val="20"/>
+          <w:u w:val="none"/>
+        </w:rPr>
+        <w:t xml:space="preserve"> </w:t>
+      </w:r>
+      <w:r>
+        <w:rPr>
+          <w:rFonts w:ascii="Georgia" w:hAnsi="Georgia"/>
+          <w:sz w:val="20"/>
+          <w:szCs w:val="20"/>
+          <w:u w:val="none"/>
+        </w:rPr>
+        <w:t>s</w:t>
+      </w:r>
+      <w:r>
+        <w:rPr>
+          <w:rFonts w:ascii="Georgia" w:hAnsi="Georgia"/>
+          <w:i/>
+          <w:iCs/>
+          <w:sz w:val="20"/>
+          <w:szCs w:val="20"/>
+          <w:u w:val="none"/>
+        </w:rPr>
+        <w:t>ymbol</w:t>
+      </w:r>
+      <w:r>
+        <w:rPr>
+          <w:rFonts w:ascii="Georgia" w:hAnsi="Georgia"/>
+          <w:b w:val="false"/>
+          <w:i w:val="false"/>
+          <w:iCs w:val="false"/>
+          <w:sz w:val="16"/>
+          <w:szCs w:val="20"/>
+          <w:u w:val="none"/>
+        </w:rPr>
+        <w:t xml:space="preserve">         </w:t>
+      </w:r>
+      <w:r>
+        <w:rPr>
+          <w:rFonts w:ascii="Georgia" w:hAnsi="Georgia"/>
+          <w:i/>
+          <w:iCs/>
+          <w:sz w:val="20"/>
+          <w:szCs w:val="20"/>
+          <w:u w:val="none"/>
+        </w:rPr>
+        <w:t>symbol</w:t>
+      </w:r>
+      <w:r>
+        <w:rPr>
+          <w:rFonts w:ascii="Georgia" w:hAnsi="Georgia"/>
+          <w:b w:val="false"/>
+          <w:i w:val="false"/>
+          <w:iCs w:val="false"/>
+          <w:sz w:val="16"/>
+          <w:szCs w:val="20"/>
+          <w:u w:val="none"/>
+        </w:rPr>
+        <w:t xml:space="preserve"> </w:t>
+      </w:r>
+      <w:r>
+        <w:rPr>
+          <w:rFonts w:ascii="Georgia" w:hAnsi="Georgia"/>
+          <w:i w:val="false"/>
+          <w:iCs w:val="false"/>
+          <w:sz w:val="20"/>
+          <w:szCs w:val="20"/>
+          <w:u w:val="none"/>
+        </w:rPr>
+        <w:t>bound?</w:t>
+      </w:r>
+    </w:p>
+    <w:p>
+      <w:pPr>
+        <w:pStyle w:val="Normal"/>
+        <w:rPr>
+          <w:rFonts w:ascii="Georgia" w:hAnsi="Georgia"/>
+          <w:sz w:val="20"/>
+          <w:szCs w:val="20"/>
+        </w:rPr>
+      </w:pPr>
+      <w:r>
+        <w:rPr>
+          <w:rFonts w:ascii="Georgia" w:hAnsi="Georgia"/>
+          <w:b/>
+          <w:bCs/>
+          <w:sz w:val="20"/>
+          <w:szCs w:val="20"/>
+          <w:u w:val="none"/>
+        </w:rPr>
+        <w:t>keyp</w:t>
+      </w:r>
+      <w:r>
+        <w:rPr>
+          <w:rFonts w:ascii="Georgia" w:hAnsi="Georgia"/>
+          <w:b w:val="false"/>
+          <w:i w:val="false"/>
+          <w:sz w:val="16"/>
+          <w:szCs w:val="20"/>
+          <w:u w:val="none"/>
+        </w:rPr>
+        <w:t xml:space="preserve"> </w:t>
+      </w:r>
+      <w:r>
+        <w:rPr>
+          <w:rFonts w:ascii="Georgia" w:hAnsi="Georgia"/>
+          <w:sz w:val="20"/>
+          <w:szCs w:val="20"/>
+          <w:u w:val="none"/>
+        </w:rPr>
+        <w:t>s</w:t>
+      </w:r>
+      <w:r>
+        <w:rPr>
+          <w:rFonts w:ascii="Georgia" w:hAnsi="Georgia"/>
+          <w:i/>
+          <w:iCs/>
+          <w:sz w:val="20"/>
+          <w:szCs w:val="20"/>
+          <w:u w:val="none"/>
+        </w:rPr>
+        <w:t>ymbol</w:t>
+      </w:r>
+      <w:r>
+        <w:rPr>
+          <w:rFonts w:ascii="Georgia" w:hAnsi="Georgia"/>
+          <w:b w:val="false"/>
+          <w:i w:val="false"/>
+          <w:iCs/>
+          <w:sz w:val="16"/>
+          <w:szCs w:val="20"/>
+          <w:u w:val="none"/>
+        </w:rPr>
+        <w:t xml:space="preserve">                 </w:t>
+      </w:r>
+      <w:r>
+        <w:rPr>
+          <w:rFonts w:ascii="Georgia" w:hAnsi="Georgia"/>
+          <w:i/>
+          <w:iCs/>
+          <w:sz w:val="20"/>
+          <w:szCs w:val="20"/>
+          <w:u w:val="none"/>
+        </w:rPr>
+        <w:t>keyword</w:t>
+      </w:r>
+      <w:r>
+        <w:rPr>
+          <w:rFonts w:ascii="Georgia" w:hAnsi="Georgia"/>
+          <w:b w:val="false"/>
+          <w:i w:val="false"/>
+          <w:iCs/>
+          <w:sz w:val="16"/>
+          <w:szCs w:val="20"/>
+          <w:u w:val="none"/>
+        </w:rPr>
+        <w:t xml:space="preserve"> </w:t>
+      </w:r>
+      <w:r>
+        <w:rPr>
+          <w:rFonts w:ascii="Georgia" w:hAnsi="Georgia"/>
+          <w:i w:val="false"/>
+          <w:iCs w:val="false"/>
+          <w:sz w:val="20"/>
+          <w:szCs w:val="20"/>
+          <w:u w:val="none"/>
+        </w:rPr>
+        <w:t>predicate</w:t>
+      </w:r>
+    </w:p>
+    <w:p>
+      <w:pPr>
+        <w:pStyle w:val="Normal"/>
+        <w:rPr>
+          <w:rFonts w:ascii="Georgia" w:hAnsi="Georgia"/>
+          <w:sz w:val="20"/>
+          <w:szCs w:val="20"/>
+        </w:rPr>
+      </w:pPr>
+      <w:r>
+        <w:rPr>
+          <w:rFonts w:ascii="Georgia" w:hAnsi="Georgia"/>
+          <w:sz w:val="20"/>
+          <w:szCs w:val="20"/>
+        </w:rPr>
+      </w:r>
+    </w:p>
+    <w:p>
+      <w:pPr>
+        <w:pStyle w:val="Normal"/>
+        <w:rPr>
+          <w:rFonts w:ascii="Georgia" w:hAnsi="Georgia"/>
+          <w:sz w:val="20"/>
+          <w:szCs w:val="20"/>
+        </w:rPr>
+      </w:pPr>
+      <w:r>
+        <w:rPr>
+          <w:rFonts w:ascii="Georgia" w:hAnsi="Georgia"/>
+          <w:b/>
+          <w:bCs/>
+          <w:i w:val="false"/>
+          <w:sz w:val="20"/>
+          <w:szCs w:val="20"/>
+          <w:u w:val="none"/>
+        </w:rPr>
+        <w:t>keyword</w:t>
+      </w:r>
+      <w:r>
+        <w:rPr>
+          <w:rFonts w:ascii="Georgia" w:hAnsi="Georgia"/>
+          <w:b w:val="false"/>
+          <w:i w:val="false"/>
+          <w:sz w:val="16"/>
+          <w:szCs w:val="20"/>
+          <w:u w:val="none"/>
+        </w:rPr>
+        <w:t xml:space="preserve"> </w:t>
+      </w:r>
+      <w:r>
+        <w:rPr>
+          <w:rFonts w:ascii="Georgia" w:hAnsi="Georgia"/>
+          <w:i/>
+          <w:iCs/>
+          <w:sz w:val="20"/>
+          <w:szCs w:val="20"/>
+          <w:u w:val="none"/>
+        </w:rPr>
+        <w:t>string</w:t>
+      </w:r>
+      <w:r>
+        <w:rPr>
+          <w:rFonts w:ascii="Georgia" w:hAnsi="Georgia"/>
+          <w:b w:val="false"/>
+          <w:i w:val="false"/>
+          <w:iCs/>
+          <w:sz w:val="16"/>
+          <w:szCs w:val="20"/>
+          <w:u w:val="none"/>
+        </w:rPr>
+        <w:t xml:space="preserve">          </w:t>
+      </w:r>
+      <w:r>
+        <w:rPr>
+          <w:rFonts w:ascii="Georgia" w:hAnsi="Georgia"/>
+          <w:i/>
+          <w:iCs/>
+          <w:sz w:val="20"/>
+          <w:szCs w:val="20"/>
+          <w:u w:val="none"/>
+        </w:rPr>
+        <w:t>keyword</w:t>
+      </w:r>
+      <w:r>
+        <w:rPr>
+          <w:rFonts w:ascii="Georgia" w:hAnsi="Georgia"/>
+          <w:b w:val="false"/>
+          <w:i w:val="false"/>
+          <w:sz w:val="16"/>
+          <w:szCs w:val="20"/>
+          <w:u w:val="none"/>
+        </w:rPr>
+        <w:t xml:space="preserve"> </w:t>
+      </w:r>
+      <w:r>
+        <w:rPr>
+          <w:rFonts w:ascii="Georgia" w:hAnsi="Georgia"/>
+          <w:b w:val="false"/>
+          <w:i w:val="false"/>
+          <w:sz w:val="20"/>
+          <w:szCs w:val="20"/>
+          <w:u w:val="none"/>
+        </w:rPr>
+        <w:t>from</w:t>
+      </w:r>
+      <w:r>
+        <w:rPr>
+          <w:rFonts w:ascii="Georgia" w:hAnsi="Georgia"/>
+          <w:b w:val="false"/>
+          <w:i w:val="false"/>
+          <w:sz w:val="16"/>
+          <w:szCs w:val="20"/>
+          <w:u w:val="none"/>
+        </w:rPr>
+        <w:t xml:space="preserve"> </w:t>
+      </w:r>
+      <w:r>
+        <w:rPr>
+          <w:rFonts w:ascii="Georgia" w:hAnsi="Georgia"/>
+          <w:i/>
+          <w:iCs/>
+          <w:sz w:val="20"/>
+          <w:szCs w:val="20"/>
+          <w:u w:val="none"/>
+        </w:rPr>
+        <w:t>string</w:t>
+      </w:r>
+    </w:p>
+    <w:p>
+      <w:pPr>
+        <w:pStyle w:val="Normal"/>
+        <w:rPr>
+          <w:rFonts w:ascii="Georgia" w:hAnsi="Georgia"/>
+          <w:sz w:val="20"/>
+          <w:szCs w:val="20"/>
+        </w:rPr>
+      </w:pPr>
+      <w:r>
+        <w:rPr>
+          <w:rFonts w:ascii="Georgia" w:hAnsi="Georgia"/>
+          <w:b/>
+          <w:bCs/>
+          <w:i w:val="false"/>
+          <w:sz w:val="20"/>
+          <w:szCs w:val="20"/>
+          <w:u w:val="none"/>
+        </w:rPr>
+        <w:t>symbol</w:t>
+      </w:r>
+      <w:r>
+        <w:rPr>
+          <w:rFonts w:ascii="Georgia" w:hAnsi="Georgia"/>
+          <w:b w:val="false"/>
+          <w:bCs/>
+          <w:i w:val="false"/>
+          <w:sz w:val="16"/>
+          <w:szCs w:val="20"/>
+          <w:u w:val="none"/>
+        </w:rPr>
+        <w:t xml:space="preserve"> </w:t>
+      </w:r>
+      <w:r>
+        <w:rPr>
+          <w:rFonts w:ascii="Georgia" w:hAnsi="Georgia"/>
+          <w:b w:val="false"/>
+          <w:bCs w:val="false"/>
+          <w:i/>
+          <w:iCs/>
+          <w:sz w:val="20"/>
+          <w:szCs w:val="20"/>
+          <w:u w:val="none"/>
+        </w:rPr>
+        <w:t xml:space="preserve">string           </w:t>
+      </w:r>
+      <w:r>
+        <w:rPr>
+          <w:rFonts w:ascii="Georgia" w:hAnsi="Georgia"/>
+          <w:b w:val="false"/>
+          <w:bCs w:val="false"/>
+          <w:i w:val="false"/>
+          <w:iCs w:val="false"/>
+          <w:sz w:val="20"/>
+          <w:szCs w:val="20"/>
+          <w:u w:val="none"/>
+        </w:rPr>
+        <w:t>uninterned</w:t>
+      </w:r>
+      <w:r>
+        <w:rPr>
+          <w:rFonts w:ascii="Georgia" w:hAnsi="Georgia"/>
+          <w:b w:val="false"/>
+          <w:bCs w:val="false"/>
+          <w:i w:val="false"/>
+          <w:iCs/>
+          <w:sz w:val="16"/>
+          <w:szCs w:val="20"/>
+          <w:u w:val="none"/>
+        </w:rPr>
+        <w:t xml:space="preserve"> </w:t>
+      </w:r>
+      <w:r>
+        <w:rPr>
+          <w:rFonts w:ascii="Georgia" w:hAnsi="Georgia"/>
+          <w:b w:val="false"/>
+          <w:bCs w:val="false"/>
+          <w:i/>
+          <w:iCs/>
+          <w:sz w:val="20"/>
+          <w:szCs w:val="20"/>
+          <w:u w:val="none"/>
+        </w:rPr>
+        <w:t>symbol</w:t>
+      </w:r>
+    </w:p>
+    <w:p>
+      <w:pPr>
+        <w:pStyle w:val="Normal"/>
+        <w:rPr>
+          <w:sz w:val="16"/>
+          <w:szCs w:val="16"/>
+        </w:rPr>
+      </w:pPr>
+      <w:r>
+        <w:rPr>
+          <w:sz w:val="16"/>
+          <w:szCs w:val="16"/>
+        </w:rPr>
+      </w:r>
+    </w:p>
+    <w:p>
+      <w:pPr>
+        <w:pStyle w:val="Normal"/>
+        <w:ind w:left="0" w:right="0" w:hanging="0"/>
+        <w:rPr>
+          <w:rFonts w:ascii="Georgia" w:hAnsi="Georgia"/>
+          <w:b w:val="false"/>
+          <w:i w:val="false"/>
+          <w:i w:val="false"/>
+          <w:iCs w:val="false"/>
+          <w:caps w:val="false"/>
+          <w:smallCaps w:val="false"/>
+          <w:color w:val="24292E"/>
+          <w:spacing w:val="0"/>
+          <w:sz w:val="20"/>
+          <w:szCs w:val="20"/>
+        </w:rPr>
+      </w:pPr>
+      <w:r>
+        <w:rPr>
+          <w:rFonts w:ascii="Georgia" w:hAnsi="Georgia"/>
+          <w:b/>
+          <w:bCs/>
+          <w:i w:val="false"/>
+          <w:iCs w:val="false"/>
+          <w:caps w:val="false"/>
+          <w:smallCaps w:val="false"/>
+          <w:color w:val="24292E"/>
+          <w:spacing w:val="0"/>
+          <w:sz w:val="22"/>
+          <w:szCs w:val="22"/>
+          <w:u w:val="none"/>
+        </w:rPr>
+        <w:t>sy-ns</w:t>
+      </w:r>
+      <w:r>
+        <w:rPr>
+          <w:rFonts w:ascii="Georgia" w:hAnsi="Georgia"/>
+          <w:b/>
+          <w:bCs/>
+          <w:i w:val="false"/>
+          <w:iCs/>
+          <w:caps w:val="false"/>
+          <w:smallCaps w:val="false"/>
+          <w:color w:val="24292E"/>
+          <w:spacing w:val="0"/>
+          <w:sz w:val="22"/>
+          <w:szCs w:val="22"/>
           <w:u w:val="none"/>
         </w:rPr>
         <w:t xml:space="preserve"> </w:t>
@@ -3445,7 +3796,6 @@
         <w:rPr>
           <w:rFonts w:ascii="Georgia" w:hAnsi="Georgia"/>
           <w:b w:val="false"/>
-          <w:b w:val="false"/>
           <w:i w:val="false"/>
           <w:i w:val="false"/>
           <w:iCs w:val="false"/>
@@ -3791,7 +4141,6 @@
         <w:ind w:left="0" w:right="0" w:hanging="0"/>
         <w:rPr>
           <w:rFonts w:ascii="Georgia" w:hAnsi="Georgia"/>
-          <w:b w:val="false"/>
           <w:b w:val="false"/>
           <w:i w:val="false"/>
           <w:i w:val="false"/>
@@ -5915,7 +6264,6 @@
         <w:rPr>
           <w:rFonts w:ascii="Georgia" w:hAnsi="Georgia"/>
           <w:b/>
-          <w:b/>
           <w:bCs/>
           <w:sz w:val="16"/>
           <w:szCs w:val="16"/>
@@ -6311,7 +6659,6 @@
         <w:rPr>
           <w:rFonts w:ascii="Georgia" w:hAnsi="Georgia"/>
           <w:b/>
-          <w:b/>
           <w:bCs/>
           <w:i/>
           <w:i/>
@@ -7644,7 +7991,6 @@
         <w:pStyle w:val="Normal"/>
         <w:rPr>
           <w:rFonts w:ascii="Georgia" w:hAnsi="Georgia"/>
-          <w:b/>
           <w:b/>
           <w:bCs/>
           <w:sz w:val="16"/>
@@ -10516,7 +10862,6 @@
         <w:rPr>
           <w:rFonts w:ascii="Georgia" w:hAnsi="Georgia"/>
           <w:b/>
-          <w:b/>
           <w:bCs/>
           <w:i w:val="false"/>
           <w:i w:val="false"/>
@@ -11395,6 +11740,22 @@
     <w:p>
       <w:pPr>
         <w:pStyle w:val="Normal"/>
+        <w:ind w:left="0" w:right="0" w:hanging="0"/>
+        <w:rPr>
+          <w:sz w:val="16"/>
+          <w:szCs w:val="16"/>
+        </w:rPr>
+      </w:pPr>
+      <w:r>
+        <w:rPr>
+          <w:sz w:val="16"/>
+          <w:szCs w:val="16"/>
+        </w:rPr>
+      </w:r>
+    </w:p>
+    <w:p>
+      <w:pPr>
+        <w:pStyle w:val="Normal"/>
         <w:rPr>
           <w:rFonts w:ascii="Georgia" w:hAnsi="Georgia"/>
           <w:sz w:val="20"/>
@@ -11478,23 +11839,6 @@
           <w:szCs w:val="20"/>
         </w:rPr>
         <w:t>stream</w:t>
-      </w:r>
-    </w:p>
-    <w:p>
-      <w:pPr>
-        <w:pStyle w:val="Normal"/>
-        <w:rPr>
-          <w:rFonts w:ascii="Georgia" w:hAnsi="Georgia"/>
-          <w:sz w:val="16"/>
-          <w:szCs w:val="16"/>
-        </w:rPr>
-      </w:pPr>
-      <w:r>
-        <w:rPr>
-          <w:rFonts w:ascii="Georgia" w:hAnsi="Georgia"/>
-          <w:sz w:val="16"/>
-          <w:szCs w:val="16"/>
-        </w:rPr>
       </w:r>
     </w:p>
     <w:p>
@@ -12997,7 +13341,6 @@
       <w:pPr>
         <w:pStyle w:val="Normal"/>
         <w:rPr>
-          <w:b w:val="false"/>
           <w:b w:val="false"/>
           <w:bCs w:val="false"/>
           <w:i/>
@@ -13419,8 +13762,8 @@
           <w:rFonts w:eastAsia="Songti SC" w:cs="Arial Unicode MS" w:ascii="Courier New" w:hAnsi="Courier New"/>
           <w:b w:val="false"/>
           <w:bCs w:val="false"/>
-          <w:i w:val="false"/>
-          <w:iCs w:val="false"/>
+          <w:i/>
+          <w:iCs/>
           <w:color w:val="auto"/>
           <w:kern w:val="2"/>
           <w:sz w:val="20"/>
@@ -13539,8 +13882,8 @@
           <w:rFonts w:eastAsia="Songti SC" w:cs="Arial Unicode MS" w:ascii="Courier New" w:hAnsi="Courier New"/>
           <w:b w:val="false"/>
           <w:bCs w:val="false"/>
-          <w:i w:val="false"/>
-          <w:iCs w:val="false"/>
+          <w:i/>
+          <w:iCs/>
           <w:color w:val="auto"/>
           <w:kern w:val="2"/>
           <w:sz w:val="20"/>
@@ -14207,7 +14550,6 @@
         <w:rPr>
           <w:rFonts w:ascii="Courier New" w:hAnsi="Courier New"/>
           <w:b/>
-          <w:b/>
           <w:bCs/>
           <w:sz w:val="16"/>
           <w:szCs w:val="16"/>
@@ -14230,7 +14572,6 @@
         <w:rPr>
           <w:rFonts w:ascii="Courier New" w:hAnsi="Courier New"/>
           <w:b/>
-          <w:b/>
           <w:bCs/>
           <w:sz w:val="16"/>
           <w:szCs w:val="16"/>
@@ -14263,7 +14604,6 @@
         <w:rPr>
           <w:rFonts w:ascii="Courier New" w:hAnsi="Courier New"/>
           <w:b/>
-          <w:b/>
           <w:bCs/>
           <w:sz w:val="16"/>
           <w:szCs w:val="16"/>
@@ -14296,7 +14636,6 @@
         <w:rPr>
           <w:rFonts w:ascii="Courier New" w:hAnsi="Courier New"/>
           <w:b/>
-          <w:b/>
           <w:bCs/>
           <w:sz w:val="16"/>
           <w:szCs w:val="16"/>
@@ -14329,7 +14668,6 @@
         <w:rPr>
           <w:rFonts w:ascii="Courier New" w:hAnsi="Courier New"/>
           <w:b/>
-          <w:b/>
           <w:bCs/>
           <w:sz w:val="16"/>
           <w:szCs w:val="16"/>
@@ -14362,7 +14700,6 @@
         <w:rPr>
           <w:rFonts w:ascii="Courier New" w:hAnsi="Courier New"/>
           <w:b/>
-          <w:b/>
           <w:bCs/>
           <w:sz w:val="16"/>
           <w:szCs w:val="16"/>
@@ -14395,7 +14732,6 @@
         <w:rPr>
           <w:rFonts w:ascii="Courier New" w:hAnsi="Courier New"/>
           <w:b/>
-          <w:b/>
           <w:bCs/>
           <w:sz w:val="16"/>
           <w:szCs w:val="16"/>
@@ -14433,7 +14769,6 @@
         <w:rPr>
           <w:rFonts w:ascii="Courier New" w:hAnsi="Courier New"/>
           <w:b/>
-          <w:b/>
           <w:bCs/>
           <w:sz w:val="16"/>
           <w:szCs w:val="16"/>
@@ -14447,7 +14782,7 @@
           <w:sz w:val="16"/>
           <w:szCs w:val="16"/>
         </w:rPr>
-        <w:t>&lt;Mu as Extern&gt;::new(config, String) -&gt; Mu</w:t>
+        <w:t>&lt;Mu as Extern&gt;::new(config: String) -&gt; Mu</w:t>
       </w:r>
     </w:p>
     <w:p>
@@ -14649,7 +14984,6 @@
         <w:rPr>
           <w:rFonts w:ascii="Courier New" w:hAnsi="Courier New"/>
           <w:b/>
-          <w:b/>
           <w:bCs/>
           <w:sz w:val="16"/>
           <w:szCs w:val="16"/>
@@ -14829,7 +15163,6 @@
         <w:pStyle w:val="Normal"/>
         <w:rPr>
           <w:b/>
-          <w:b/>
           <w:bCs/>
         </w:rPr>
       </w:pPr>
@@ -14871,7 +15204,6 @@
         <w:rPr>
           <w:rFonts w:ascii="Courier New" w:hAnsi="Courier New"/>
           <w:b/>
-          <w:b/>
           <w:bCs/>
           <w:sz w:val="16"/>
           <w:szCs w:val="16"/>
@@ -14893,7 +15225,6 @@
         <w:pStyle w:val="Normal"/>
         <w:rPr>
           <w:b/>
-          <w:b/>
           <w:bCs/>
         </w:rPr>
       </w:pPr>
@@ -14950,7 +15281,6 @@
         <w:pStyle w:val="Normal"/>
         <w:rPr>
           <w:b/>
-          <w:b/>
           <w:bCs/>
         </w:rPr>
       </w:pPr>
@@ -15007,7 +15337,6 @@
         <w:pStyle w:val="Normal"/>
         <w:rPr>
           <w:b/>
-          <w:b/>
           <w:bCs/>
         </w:rPr>
       </w:pPr>
@@ -15048,7 +15377,6 @@
       <w:pPr>
         <w:pStyle w:val="Normal"/>
         <w:rPr>
-          <w:b/>
           <w:b/>
           <w:bCs/>
         </w:rPr>
@@ -15206,7 +15534,6 @@
         <w:rPr>
           <w:rFonts w:ascii="Courier New" w:hAnsi="Courier New"/>
           <w:b/>
-          <w:b/>
           <w:bCs/>
           <w:sz w:val="16"/>
           <w:szCs w:val="16"/>
@@ -15342,7 +15669,6 @@
         <w:rPr>
           <w:rFonts w:ascii="Courier New" w:hAnsi="Courier New"/>
           <w:b/>
-          <w:b/>
           <w:bCs/>
           <w:sz w:val="16"/>
           <w:szCs w:val="16"/>
@@ -15492,7 +15818,6 @@
         <w:pStyle w:val="Normal"/>
         <w:rPr>
           <w:b/>
-          <w:b/>
           <w:bCs/>
         </w:rPr>
       </w:pPr>
@@ -15566,7 +15891,6 @@
         <w:pStyle w:val="Normal"/>
         <w:rPr>
           <w:b/>
-          <w:b/>
           <w:bCs/>
         </w:rPr>
       </w:pPr>
@@ -15649,7 +15973,6 @@
         <w:pStyle w:val="Normal"/>
         <w:rPr>
           <w:b/>
-          <w:b/>
           <w:bCs/>
         </w:rPr>
       </w:pPr>
@@ -15746,7 +16069,6 @@
       <w:pPr>
         <w:pStyle w:val="Normal"/>
         <w:rPr>
-          <w:b/>
           <w:b/>
           <w:bCs/>
         </w:rPr>
@@ -15874,7 +16196,6 @@
       <w:pPr>
         <w:pStyle w:val="Normal"/>
         <w:rPr>
-          <w:b/>
           <w:b/>
           <w:bCs/>
         </w:rPr>
@@ -16657,7 +16978,6 @@
         <w:rPr>
           <w:rFonts w:ascii="Georgia" w:hAnsi="Georgia"/>
           <w:b/>
-          <w:b/>
           <w:bCs/>
           <w:sz w:val="24"/>
           <w:szCs w:val="24"/>
@@ -17466,7 +17786,6 @@
         <w:rPr>
           <w:rFonts w:ascii="Georgia" w:hAnsi="Georgia"/>
           <w:b/>
-          <w:b/>
           <w:bCs/>
           <w:caps w:val="false"/>
           <w:smallCaps w:val="false"/>
@@ -17698,7 +18017,6 @@
         <w:rPr>
           <w:rFonts w:ascii="Georgia" w:hAnsi="Georgia"/>
           <w:b w:val="false"/>
-          <w:b w:val="false"/>
           <w:bCs w:val="false"/>
           <w:i w:val="false"/>
           <w:i w:val="false"/>
@@ -18024,7 +18342,6 @@
         <w:pStyle w:val="Normal"/>
         <w:rPr>
           <w:rFonts w:ascii="Georgia" w:hAnsi="Georgia"/>
-          <w:b w:val="false"/>
           <w:b w:val="false"/>
           <w:bCs w:val="false"/>
           <w:i w:val="false"/>
@@ -18955,7 +19272,6 @@
         <w:rPr>
           <w:rFonts w:eastAsia="Songti SC" w:cs="Arial Unicode MS"/>
           <w:b w:val="false"/>
-          <w:b w:val="false"/>
           <w:bCs w:val="false"/>
           <w:i/>
           <w:i/>
@@ -18987,7 +19303,6 @@
         <w:rPr>
           <w:rFonts w:ascii="Courier New" w:hAnsi="Courier New"/>
           <w:b/>
-          <w:b/>
           <w:bCs/>
           <w:i w:val="false"/>
           <w:i w:val="false"/>
@@ -19010,25 +19325,8 @@
           <w:u w:val="none"/>
           <w:lang w:val="en-US" w:eastAsia="zh-CN" w:bidi="hi-IN"/>
         </w:rPr>
-        <w:t>runtime: 0.0.6: [-h?psvcelq] [file...]</w:t>
-      </w:r>
-    </w:p>
-    <w:p>
-      <w:pPr>
-        <w:pStyle w:val="Normal"/>
-        <w:ind w:left="0" w:right="0" w:hanging="0"/>
-        <w:rPr>
-          <w:rFonts w:ascii="Courier New" w:hAnsi="Courier New"/>
-          <w:b/>
-          <w:b/>
-          <w:bCs/>
-          <w:i w:val="false"/>
-          <w:i w:val="false"/>
-          <w:iCs w:val="false"/>
-          <w:sz w:val="16"/>
-          <w:szCs w:val="16"/>
-        </w:rPr>
-      </w:pPr>
+        <w:t>runtime: 0.0.</w:t>
+      </w:r>
       <w:r>
         <w:rPr>
           <w:rFonts w:eastAsia="Songti SC" w:cs="Arial Unicode MS" w:ascii="Courier New" w:hAnsi="Courier New"/>
@@ -19043,7 +19341,7 @@
           <w:u w:val="none"/>
           <w:lang w:val="en-US" w:eastAsia="zh-CN" w:bidi="hi-IN"/>
         </w:rPr>
-        <w:t xml:space="preserve">  </w:t>
+        <w:t>8</w:t>
       </w:r>
       <w:r>
         <w:rPr>
@@ -19059,7 +19357,7 @@
           <w:u w:val="none"/>
           <w:lang w:val="en-US" w:eastAsia="zh-CN" w:bidi="hi-IN"/>
         </w:rPr>
-        <w:t>?: usage message</w:t>
+        <w:t>: [-h?psvcelq] [file...]</w:t>
       </w:r>
     </w:p>
     <w:p>
@@ -19068,7 +19366,6 @@
         <w:ind w:left="0" w:right="0" w:hanging="0"/>
         <w:rPr>
           <w:rFonts w:ascii="Courier New" w:hAnsi="Courier New"/>
-          <w:b/>
           <w:b/>
           <w:bCs/>
           <w:i w:val="false"/>
@@ -19108,7 +19405,7 @@
           <w:u w:val="none"/>
           <w:lang w:val="en-US" w:eastAsia="zh-CN" w:bidi="hi-IN"/>
         </w:rPr>
-        <w:t>h: usage message</w:t>
+        <w:t>?: usage message</w:t>
       </w:r>
     </w:p>
     <w:p>
@@ -19117,7 +19414,6 @@
         <w:ind w:left="0" w:right="0" w:hanging="0"/>
         <w:rPr>
           <w:rFonts w:ascii="Courier New" w:hAnsi="Courier New"/>
-          <w:b/>
           <w:b/>
           <w:bCs/>
           <w:i w:val="false"/>
@@ -19157,7 +19453,7 @@
           <w:u w:val="none"/>
           <w:lang w:val="en-US" w:eastAsia="zh-CN" w:bidi="hi-IN"/>
         </w:rPr>
-        <w:t>c: [name:value,...]</w:t>
+        <w:t>h: usage message</w:t>
       </w:r>
     </w:p>
     <w:p>
@@ -19166,7 +19462,6 @@
         <w:ind w:left="0" w:right="0" w:hanging="0"/>
         <w:rPr>
           <w:rFonts w:ascii="Courier New" w:hAnsi="Courier New"/>
-          <w:b/>
           <w:b/>
           <w:bCs/>
           <w:i w:val="false"/>
@@ -19206,7 +19501,7 @@
           <w:u w:val="none"/>
           <w:lang w:val="en-US" w:eastAsia="zh-CN" w:bidi="hi-IN"/>
         </w:rPr>
-        <w:t>e: eval [form] and print result</w:t>
+        <w:t>c: [name:value,...]</w:t>
       </w:r>
     </w:p>
     <w:p>
@@ -19215,7 +19510,6 @@
         <w:ind w:left="0" w:right="0" w:hanging="0"/>
         <w:rPr>
           <w:rFonts w:ascii="Courier New" w:hAnsi="Courier New"/>
-          <w:b/>
           <w:b/>
           <w:bCs/>
           <w:i w:val="false"/>
@@ -19255,7 +19549,7 @@
           <w:u w:val="none"/>
           <w:lang w:val="en-US" w:eastAsia="zh-CN" w:bidi="hi-IN"/>
         </w:rPr>
-        <w:t>l: load [path]</w:t>
+        <w:t>e: eval [form] and print result</w:t>
       </w:r>
     </w:p>
     <w:p>
@@ -19264,7 +19558,6 @@
         <w:ind w:left="0" w:right="0" w:hanging="0"/>
         <w:rPr>
           <w:rFonts w:ascii="Courier New" w:hAnsi="Courier New"/>
-          <w:b/>
           <w:b/>
           <w:bCs/>
           <w:i w:val="false"/>
@@ -19304,7 +19597,7 @@
           <w:u w:val="none"/>
           <w:lang w:val="en-US" w:eastAsia="zh-CN" w:bidi="hi-IN"/>
         </w:rPr>
-        <w:t>p: pipe mode</w:t>
+        <w:t>l: load [path]</w:t>
       </w:r>
     </w:p>
     <w:p>
@@ -19313,7 +19606,6 @@
         <w:ind w:left="0" w:right="0" w:hanging="0"/>
         <w:rPr>
           <w:rFonts w:ascii="Courier New" w:hAnsi="Courier New"/>
-          <w:b/>
           <w:b/>
           <w:bCs/>
           <w:i w:val="false"/>
@@ -19353,6 +19645,54 @@
           <w:u w:val="none"/>
           <w:lang w:val="en-US" w:eastAsia="zh-CN" w:bidi="hi-IN"/>
         </w:rPr>
+        <w:t>p: pipe mode</w:t>
+      </w:r>
+    </w:p>
+    <w:p>
+      <w:pPr>
+        <w:pStyle w:val="Normal"/>
+        <w:ind w:left="0" w:right="0" w:hanging="0"/>
+        <w:rPr>
+          <w:rFonts w:ascii="Courier New" w:hAnsi="Courier New"/>
+          <w:b/>
+          <w:bCs/>
+          <w:i w:val="false"/>
+          <w:i w:val="false"/>
+          <w:iCs w:val="false"/>
+          <w:sz w:val="16"/>
+          <w:szCs w:val="16"/>
+        </w:rPr>
+      </w:pPr>
+      <w:r>
+        <w:rPr>
+          <w:rFonts w:eastAsia="Songti SC" w:cs="Arial Unicode MS" w:ascii="Courier New" w:hAnsi="Courier New"/>
+          <w:b/>
+          <w:bCs/>
+          <w:i w:val="false"/>
+          <w:iCs w:val="false"/>
+          <w:color w:val="auto"/>
+          <w:kern w:val="2"/>
+          <w:sz w:val="16"/>
+          <w:szCs w:val="16"/>
+          <w:u w:val="none"/>
+          <w:lang w:val="en-US" w:eastAsia="zh-CN" w:bidi="hi-IN"/>
+        </w:rPr>
+        <w:t xml:space="preserve">  </w:t>
+      </w:r>
+      <w:r>
+        <w:rPr>
+          <w:rFonts w:eastAsia="Songti SC" w:cs="Arial Unicode MS" w:ascii="Courier New" w:hAnsi="Courier New"/>
+          <w:b/>
+          <w:bCs/>
+          <w:i w:val="false"/>
+          <w:iCs w:val="false"/>
+          <w:color w:val="auto"/>
+          <w:kern w:val="2"/>
+          <w:sz w:val="16"/>
+          <w:szCs w:val="16"/>
+          <w:u w:val="none"/>
+          <w:lang w:val="en-US" w:eastAsia="zh-CN" w:bidi="hi-IN"/>
+        </w:rPr>
         <w:t>q: eval [form] quietly</w:t>
       </w:r>
     </w:p>
@@ -19362,7 +19702,6 @@
         <w:ind w:left="0" w:right="0" w:hanging="0"/>
         <w:rPr>
           <w:rFonts w:ascii="Courier New" w:hAnsi="Courier New"/>
-          <w:b/>
           <w:b/>
           <w:bCs/>
           <w:i w:val="false"/>

</xml_diff>

<commit_message>
#53 - mu: enchance function struct
</commit_message>
<xml_diff>
--- a/doc/refcards/mu-ref.docx
+++ b/doc/refcards/mu-ref.docx
@@ -21,21 +21,6 @@
       <w:pPr>
         <w:pStyle w:val="Normal"/>
         <w:rPr>
-          <w:sz w:val="16"/>
-          <w:szCs w:val="16"/>
-        </w:rPr>
-      </w:pPr>
-      <w:r>
-        <w:rPr>
-          <w:sz w:val="16"/>
-          <w:szCs w:val="16"/>
-        </w:rPr>
-      </w:r>
-    </w:p>
-    <w:p>
-      <w:pPr>
-        <w:pStyle w:val="Normal"/>
-        <w:rPr>
           <w:rFonts w:ascii="Georgia" w:hAnsi="Georgia"/>
           <w:b w:val="false"/>
           <w:bCs w:val="false"/>
@@ -313,19 +298,7 @@
           <w:sz w:val="20"/>
           <w:szCs w:val="20"/>
         </w:rPr>
-        <w:t>0.0.</w:t>
-      </w:r>
-      <w:r>
-        <w:rPr>
-          <w:rFonts w:ascii="Georgia" w:hAnsi="Georgia"/>
-          <w:b w:val="false"/>
-          <w:bCs w:val="false"/>
-          <w:i/>
-          <w:iCs/>
-          <w:sz w:val="20"/>
-          <w:szCs w:val="20"/>
-        </w:rPr>
-        <w:t>8</w:t>
+        <w:t>0.0.8</w:t>
       </w:r>
     </w:p>
     <w:p>
@@ -2526,14 +2499,14 @@
           <w:shd w:fill="333333" w:val="clear"/>
           <w:lang w:val="en-US" w:eastAsia="zh-CN" w:bidi="hi-IN"/>
         </w:rPr>
-        <w:t>F</w:t>
+        <w:t>Functions                                               </w:t>
       </w:r>
       <w:r>
         <w:rPr>
           <w:rFonts w:eastAsia="Songti SC" w:cs="Arial Unicode MS" w:ascii="Georgia" w:hAnsi="Georgia"/>
-          <w:b/>
-          <w:bCs/>
-          <w:i/>
+          <w:b w:val="false"/>
+          <w:bCs/>
+          <w:i w:val="false"/>
           <w:iCs/>
           <w:color w:val="FFFFFF"/>
           <w:kern w:val="2"/>
@@ -2543,7 +2516,7 @@
           <w:shd w:fill="333333" w:val="clear"/>
           <w:lang w:val="en-US" w:eastAsia="zh-CN" w:bidi="hi-IN"/>
         </w:rPr>
-        <w:t>unctions</w:t>
+        <w:t xml:space="preserve">    </w:t>
       </w:r>
       <w:r>
         <w:rPr>
@@ -2560,40 +2533,6 @@
           <w:shd w:fill="333333" w:val="clear"/>
           <w:lang w:val="en-US" w:eastAsia="zh-CN" w:bidi="hi-IN"/>
         </w:rPr>
-        <w:t xml:space="preserve">                                               </w:t>
-      </w:r>
-      <w:r>
-        <w:rPr>
-          <w:rFonts w:eastAsia="Songti SC" w:cs="Arial Unicode MS" w:ascii="Georgia" w:hAnsi="Georgia"/>
-          <w:b w:val="false"/>
-          <w:bCs/>
-          <w:i w:val="false"/>
-          <w:iCs/>
-          <w:color w:val="FFFFFF"/>
-          <w:kern w:val="2"/>
-          <w:sz w:val="20"/>
-          <w:szCs w:val="20"/>
-          <w:u w:val="none"/>
-          <w:shd w:fill="333333" w:val="clear"/>
-          <w:lang w:val="en-US" w:eastAsia="zh-CN" w:bidi="hi-IN"/>
-        </w:rPr>
-        <w:t xml:space="preserve">    </w:t>
-      </w:r>
-      <w:r>
-        <w:rPr>
-          <w:rFonts w:eastAsia="Songti SC" w:cs="Arial Unicode MS" w:ascii="Georgia" w:hAnsi="Georgia"/>
-          <w:b/>
-          <w:bCs/>
-          <w:i/>
-          <w:iCs/>
-          <w:color w:val="FFFFFF"/>
-          <w:kern w:val="2"/>
-          <w:sz w:val="20"/>
-          <w:szCs w:val="20"/>
-          <w:u w:val="none"/>
-          <w:shd w:fill="333333" w:val="clear"/>
-          <w:lang w:val="en-US" w:eastAsia="zh-CN" w:bidi="hi-IN"/>
-        </w:rPr>
         <w:t>   </w:t>
       </w:r>
     </w:p>
@@ -2635,53 +2574,40 @@
           <w:sz w:val="22"/>
           <w:szCs w:val="22"/>
         </w:rPr>
-        <w:t>f</w:t>
-      </w:r>
-      <w:r>
-        <w:rPr>
-          <w:rFonts w:ascii="Georgia" w:hAnsi="Georgia"/>
-          <w:b/>
-          <w:bCs/>
-          <w:i w:val="false"/>
-          <w:iCs w:val="false"/>
-          <w:caps w:val="false"/>
-          <w:smallCaps w:val="false"/>
-          <w:color w:val="24292E"/>
-          <w:spacing w:val="0"/>
-          <w:sz w:val="22"/>
-          <w:szCs w:val="22"/>
-        </w:rPr>
-        <w:t>n</w:t>
-      </w:r>
-      <w:r>
-        <w:rPr>
-          <w:rFonts w:ascii="Georgia" w:hAnsi="Georgia"/>
-          <w:b/>
-          <w:bCs/>
-          <w:i w:val="false"/>
-          <w:iCs w:val="false"/>
-          <w:caps w:val="false"/>
-          <w:smallCaps w:val="false"/>
-          <w:color w:val="24292E"/>
-          <w:spacing w:val="0"/>
-          <w:sz w:val="22"/>
-          <w:szCs w:val="22"/>
-        </w:rPr>
-        <w:t>-</w:t>
-      </w:r>
-      <w:r>
-        <w:rPr>
-          <w:rFonts w:ascii="Georgia" w:hAnsi="Georgia"/>
-          <w:b/>
-          <w:bCs/>
-          <w:i w:val="false"/>
-          <w:iCs w:val="false"/>
-          <w:caps w:val="false"/>
-          <w:smallCaps w:val="false"/>
-          <w:color w:val="24292E"/>
-          <w:spacing w:val="0"/>
-          <w:sz w:val="22"/>
-          <w:szCs w:val="22"/>
+        <w:t>fn-prop</w:t>
+      </w:r>
+      <w:r>
+        <w:rPr>
+          <w:rFonts w:ascii="Georgia" w:hAnsi="Georgia"/>
+          <w:b w:val="false"/>
+          <w:bCs w:val="false"/>
+          <w:i/>
+          <w:iCs/>
+          <w:caps w:val="false"/>
+          <w:smallCaps w:val="false"/>
+          <w:color w:val="24292E"/>
+          <w:spacing w:val="0"/>
+          <w:sz w:val="20"/>
+          <w:szCs w:val="20"/>
+        </w:rPr>
+        <w:t xml:space="preserve"> </w:t>
+      </w:r>
+      <w:r>
+        <w:rPr>
+          <w:rFonts w:eastAsia="Songti SC" w:cs="Arial Unicode MS" w:ascii="Courier New" w:hAnsi="Courier New"/>
+          <w:b w:val="false"/>
+          <w:bCs w:val="false"/>
+          <w:i/>
+          <w:iCs/>
+          <w:caps w:val="false"/>
+          <w:smallCaps w:val="false"/>
+          <w:color w:val="auto"/>
+          <w:spacing w:val="0"/>
+          <w:kern w:val="2"/>
+          <w:sz w:val="20"/>
+          <w:szCs w:val="20"/>
+          <w:u w:val="none"/>
+          <w:lang w:val="en-US" w:eastAsia="zh-CN" w:bidi="hi-IN"/>
         </w:rPr>
         <w:t>prop</w:t>
       </w:r>
@@ -2690,82 +2616,31 @@
           <w:rFonts w:ascii="Georgia" w:hAnsi="Georgia"/>
           <w:b w:val="false"/>
           <w:bCs w:val="false"/>
-          <w:i/>
-          <w:iCs/>
-          <w:caps w:val="false"/>
-          <w:smallCaps w:val="false"/>
-          <w:color w:val="24292E"/>
-          <w:spacing w:val="0"/>
-          <w:sz w:val="20"/>
-          <w:szCs w:val="20"/>
-        </w:rPr>
-        <w:t xml:space="preserve"> </w:t>
-      </w:r>
-      <w:r>
-        <w:rPr>
-          <w:rFonts w:eastAsia="Songti SC" w:cs="Arial Unicode MS" w:ascii="Courier New" w:hAnsi="Courier New"/>
-          <w:b w:val="false"/>
-          <w:bCs w:val="false"/>
-          <w:i/>
-          <w:iCs/>
-          <w:caps w:val="false"/>
-          <w:smallCaps w:val="false"/>
-          <w:color w:val="auto"/>
-          <w:spacing w:val="0"/>
-          <w:kern w:val="2"/>
-          <w:sz w:val="20"/>
-          <w:szCs w:val="20"/>
-          <w:u w:val="none"/>
-          <w:lang w:val="en-US" w:eastAsia="zh-CN" w:bidi="hi-IN"/>
-        </w:rPr>
-        <w:t>prop</w:t>
-      </w:r>
-      <w:r>
-        <w:rPr>
-          <w:rFonts w:ascii="Georgia" w:hAnsi="Georgia"/>
-          <w:b w:val="false"/>
-          <w:bCs w:val="false"/>
-          <w:i w:val="false"/>
-          <w:iCs w:val="false"/>
-          <w:caps w:val="false"/>
-          <w:smallCaps w:val="false"/>
-          <w:color w:val="24292E"/>
-          <w:spacing w:val="0"/>
-          <w:szCs w:val="20"/>
-        </w:rPr>
-        <w:t xml:space="preserve"> </w:t>
-      </w:r>
-      <w:r>
-        <w:rPr>
-          <w:rFonts w:ascii="Georgia" w:hAnsi="Georgia"/>
-          <w:b w:val="false"/>
-          <w:bCs w:val="false"/>
-          <w:i/>
-          <w:iCs/>
-          <w:caps w:val="false"/>
-          <w:smallCaps w:val="false"/>
-          <w:color w:val="24292E"/>
-          <w:spacing w:val="0"/>
-          <w:sz w:val="20"/>
-          <w:szCs w:val="20"/>
-        </w:rPr>
-        <w:t>f</w:t>
-      </w:r>
-      <w:r>
-        <w:rPr>
-          <w:rFonts w:ascii="Georgia" w:hAnsi="Georgia"/>
-          <w:b w:val="false"/>
-          <w:bCs w:val="false"/>
-          <w:i/>
-          <w:iCs/>
-          <w:caps w:val="false"/>
-          <w:smallCaps w:val="false"/>
-          <w:color w:val="24292E"/>
-          <w:spacing w:val="0"/>
-          <w:sz w:val="20"/>
-          <w:szCs w:val="20"/>
-        </w:rPr>
-        <w:t>n</w:t>
+          <w:i w:val="false"/>
+          <w:iCs w:val="false"/>
+          <w:caps w:val="false"/>
+          <w:smallCaps w:val="false"/>
+          <w:color w:val="24292E"/>
+          <w:spacing w:val="0"/>
+          <w:szCs w:val="20"/>
+        </w:rPr>
+        <w:t xml:space="preserve"> </w:t>
+      </w:r>
+      <w:r>
+        <w:rPr>
+          <w:rFonts w:ascii="Georgia" w:hAnsi="Georgia"/>
+          <w:b w:val="false"/>
+          <w:bCs w:val="false"/>
+          <w:i/>
+          <w:iCs/>
+          <w:caps w:val="false"/>
+          <w:smallCaps w:val="false"/>
+          <w:color w:val="24292E"/>
+          <w:spacing w:val="0"/>
+          <w:sz w:val="20"/>
+          <w:szCs w:val="20"/>
+        </w:rPr>
+        <w:t>fn</w:t>
       </w:r>
       <w:r>
         <w:rPr>
@@ -2816,6 +2691,82 @@
       <w:r>
         <w:rPr>
           <w:rFonts w:eastAsia="Songti SC" w:cs="Arial Unicode MS" w:ascii="Courier New" w:hAnsi="Courier New"/>
+          <w:b w:val="false"/>
+          <w:bCs w:val="false"/>
+          <w:i/>
+          <w:iCs/>
+          <w:caps w:val="false"/>
+          <w:smallCaps w:val="false"/>
+          <w:color w:val="auto"/>
+          <w:spacing w:val="0"/>
+          <w:kern w:val="2"/>
+          <w:sz w:val="20"/>
+          <w:szCs w:val="20"/>
+          <w:u w:val="none"/>
+          <w:lang w:val="en-US" w:eastAsia="zh-CN" w:bidi="hi-IN"/>
+        </w:rPr>
+        <w:t xml:space="preserve">prop: </w:t>
+      </w:r>
+      <w:r>
+        <w:rPr>
+          <w:rFonts w:eastAsia="Songti SC" w:cs="Arial Unicode MS" w:ascii="Courier New" w:hAnsi="Courier New"/>
+          <w:b/>
+          <w:bCs/>
+          <w:i w:val="false"/>
+          <w:iCs w:val="false"/>
+          <w:caps w:val="false"/>
+          <w:smallCaps w:val="false"/>
+          <w:color w:val="24292E"/>
+          <w:spacing w:val="0"/>
+          <w:kern w:val="2"/>
+          <w:sz w:val="20"/>
+          <w:szCs w:val="20"/>
+          <w:u w:val="none"/>
+          <w:lang w:val="en-US" w:eastAsia="zh-CN" w:bidi="hi-IN"/>
+        </w:rPr>
+        <w:t>:</w:t>
+      </w:r>
+      <w:r>
+        <w:rPr>
+          <w:rFonts w:eastAsia="Songti SC" w:cs="Arial Unicode MS" w:ascii="Courier New" w:hAnsi="Courier New"/>
+          <w:b/>
+          <w:bCs/>
+          <w:i w:val="false"/>
+          <w:iCs w:val="false"/>
+          <w:caps w:val="false"/>
+          <w:smallCaps w:val="false"/>
+          <w:color w:val="24292E"/>
+          <w:spacing w:val="0"/>
+          <w:kern w:val="2"/>
+          <w:sz w:val="20"/>
+          <w:szCs w:val="20"/>
+          <w:u w:val="none"/>
+          <w:lang w:val="en-US" w:eastAsia="zh-CN" w:bidi="hi-IN"/>
+        </w:rPr>
+        <w:t>nreq</w:t>
+      </w:r>
+      <w:r>
+        <w:rPr>
+          <w:rFonts w:eastAsia="Songti SC" w:cs="Arial Unicode MS" w:ascii="Georgia" w:hAnsi="Georgia"/>
+          <w:b w:val="false"/>
+          <w:bCs w:val="false"/>
+          <w:i w:val="false"/>
+          <w:iCs w:val="false"/>
+          <w:caps w:val="false"/>
+          <w:smallCaps w:val="false"/>
+          <w:color w:val="24292E"/>
+          <w:spacing w:val="0"/>
+          <w:kern w:val="2"/>
+          <w:sz w:val="20"/>
+          <w:szCs w:val="20"/>
+          <w:u w:val="none"/>
+          <w:lang w:val="en-US" w:eastAsia="zh-CN" w:bidi="hi-IN"/>
+        </w:rPr>
+        <w:t xml:space="preserve">    </w:t>
+      </w:r>
+      <w:r>
+        <w:rPr>
+          <w:rFonts w:eastAsia="Songti SC" w:cs="Arial Unicode MS" w:ascii="Courier New" w:hAnsi="Courier New"/>
           <w:b/>
           <w:bCs/>
           <w:i w:val="false"/>
@@ -2827,8 +2778,18 @@
           <w:u w:val="none"/>
           <w:lang w:val="en-US" w:eastAsia="zh-CN" w:bidi="hi-IN"/>
         </w:rPr>
-        <w:t>:</w:t>
-      </w:r>
+        <w:t xml:space="preserve">:lambda </w:t>
+      </w:r>
+    </w:p>
+    <w:p>
+      <w:pPr>
+        <w:pStyle w:val="Normal"/>
+        <w:rPr>
+          <w:rFonts w:ascii="Georgia" w:hAnsi="Georgia"/>
+          <w:sz w:val="20"/>
+          <w:szCs w:val="20"/>
+        </w:rPr>
+      </w:pPr>
       <w:r>
         <w:rPr>
           <w:rFonts w:eastAsia="Songti SC" w:cs="Arial Unicode MS" w:ascii="Courier New" w:hAnsi="Courier New"/>
@@ -2843,7 +2804,9 @@
           <w:u w:val="none"/>
           <w:lang w:val="en-US" w:eastAsia="zh-CN" w:bidi="hi-IN"/>
         </w:rPr>
-        <w:t>lambda :frame :form</w:t>
+        <w:tab/>
+        <w:tab/>
+        <w:t xml:space="preserve">      :frame :form</w:t>
       </w:r>
     </w:p>
     <w:p>
@@ -14793,7 +14756,7 @@
           <w:ilvl w:val="0"/>
           <w:numId w:val="0"/>
         </w:numPr>
-        <w:overflowPunct w:val="false"/>
+        <w:overflowPunct w:val="true"/>
         <w:bidi w:val="0"/>
         <w:spacing w:before="0" w:after="0"/>
         <w:ind w:left="0" w:right="0" w:hanging="0"/>
@@ -14876,7 +14839,7 @@
           <w:ilvl w:val="0"/>
           <w:numId w:val="0"/>
         </w:numPr>
-        <w:overflowPunct w:val="false"/>
+        <w:overflowPunct w:val="true"/>
         <w:bidi w:val="0"/>
         <w:spacing w:before="0" w:after="0"/>
         <w:ind w:left="0" w:right="0" w:hanging="0"/>
@@ -14976,7 +14939,7 @@
           <w:ilvl w:val="0"/>
           <w:numId w:val="0"/>
         </w:numPr>
-        <w:overflowPunct w:val="false"/>
+        <w:overflowPunct w:val="true"/>
         <w:bidi w:val="0"/>
         <w:spacing w:before="0" w:after="0"/>
         <w:ind w:left="0" w:right="0" w:hanging="0"/>
@@ -15007,7 +14970,7 @@
           <w:ilvl w:val="0"/>
           <w:numId w:val="0"/>
         </w:numPr>
-        <w:overflowPunct w:val="false"/>
+        <w:overflowPunct w:val="true"/>
         <w:bidi w:val="0"/>
         <w:spacing w:before="0" w:after="0"/>
         <w:ind w:left="0" w:right="0" w:hanging="0"/>
@@ -15074,7 +15037,7 @@
           <w:ilvl w:val="0"/>
           <w:numId w:val="0"/>
         </w:numPr>
-        <w:overflowPunct w:val="false"/>
+        <w:overflowPunct w:val="true"/>
         <w:bidi w:val="0"/>
         <w:spacing w:before="0" w:after="0"/>
         <w:ind w:left="0" w:right="0" w:hanging="0"/>
@@ -15141,7 +15104,7 @@
           <w:ilvl w:val="0"/>
           <w:numId w:val="0"/>
         </w:numPr>
-        <w:overflowPunct w:val="false"/>
+        <w:overflowPunct w:val="true"/>
         <w:bidi w:val="0"/>
         <w:spacing w:before="0" w:after="0"/>
         <w:ind w:left="0" w:right="0" w:hanging="0"/>
@@ -16434,7 +16397,7 @@
           <w:ilvl w:val="0"/>
           <w:numId w:val="0"/>
         </w:numPr>
-        <w:overflowPunct w:val="false"/>
+        <w:overflowPunct w:val="true"/>
         <w:bidi w:val="0"/>
         <w:spacing w:before="0" w:after="0"/>
         <w:ind w:left="0" w:right="0" w:hanging="0"/>
@@ -19325,39 +19288,7 @@
           <w:u w:val="none"/>
           <w:lang w:val="en-US" w:eastAsia="zh-CN" w:bidi="hi-IN"/>
         </w:rPr>
-        <w:t>runtime: 0.0.</w:t>
-      </w:r>
-      <w:r>
-        <w:rPr>
-          <w:rFonts w:eastAsia="Songti SC" w:cs="Arial Unicode MS" w:ascii="Courier New" w:hAnsi="Courier New"/>
-          <w:b/>
-          <w:bCs/>
-          <w:i w:val="false"/>
-          <w:iCs w:val="false"/>
-          <w:color w:val="auto"/>
-          <w:kern w:val="2"/>
-          <w:sz w:val="16"/>
-          <w:szCs w:val="16"/>
-          <w:u w:val="none"/>
-          <w:lang w:val="en-US" w:eastAsia="zh-CN" w:bidi="hi-IN"/>
-        </w:rPr>
-        <w:t>8</w:t>
-      </w:r>
-      <w:r>
-        <w:rPr>
-          <w:rFonts w:eastAsia="Songti SC" w:cs="Arial Unicode MS" w:ascii="Courier New" w:hAnsi="Courier New"/>
-          <w:b/>
-          <w:bCs/>
-          <w:i w:val="false"/>
-          <w:iCs w:val="false"/>
-          <w:color w:val="auto"/>
-          <w:kern w:val="2"/>
-          <w:sz w:val="16"/>
-          <w:szCs w:val="16"/>
-          <w:u w:val="none"/>
-          <w:lang w:val="en-US" w:eastAsia="zh-CN" w:bidi="hi-IN"/>
-        </w:rPr>
-        <w:t>: [-h?psvcelq] [file...]</w:t>
+        <w:t>runtime: 0.0.8: [-h?psvcelq] [file...]</w:t>
       </w:r>
     </w:p>
     <w:p>
@@ -20077,7 +20008,7 @@
     <w:pPr>
       <w:widowControl/>
       <w:suppressAutoHyphens w:val="true"/>
-      <w:overflowPunct w:val="false"/>
+      <w:overflowPunct w:val="true"/>
       <w:bidi w:val="0"/>
       <w:spacing w:before="0" w:after="0"/>
       <w:jc w:val="left"/>

</xml_diff>

<commit_message>
#37 - mu: closure support
</commit_message>
<xml_diff>
--- a/doc/refcards/mu-ref.docx
+++ b/doc/refcards/mu-ref.docx
@@ -813,7 +813,7 @@
           <w:sz w:val="20"/>
           <w:szCs w:val="20"/>
         </w:rPr>
-        <w:t>integer</w:t>
+        <w:t>integer, fix</w:t>
       </w:r>
     </w:p>
     <w:p>
@@ -973,12 +973,22 @@
       <w:r>
         <w:rPr>
           <w:rFonts w:ascii="Georgia" w:hAnsi="Georgia"/>
-          <w:i/>
-          <w:iCs/>
+          <w:i w:val="false"/>
+          <w:iCs w:val="false"/>
           <w:sz w:val="20"/>
           <w:szCs w:val="20"/>
         </w:rPr>
         <w:t>function</w:t>
+      </w:r>
+      <w:r>
+        <w:rPr>
+          <w:rFonts w:ascii="Georgia" w:hAnsi="Georgia"/>
+          <w:i/>
+          <w:iCs/>
+          <w:sz w:val="20"/>
+          <w:szCs w:val="20"/>
+        </w:rPr>
+        <w:t>, fn</w:t>
       </w:r>
     </w:p>
     <w:p>
@@ -1110,28 +1120,7 @@
           <w:sz w:val="20"/>
           <w:szCs w:val="20"/>
         </w:rPr>
-        <w:t>string,</w:t>
-      </w:r>
-      <w:r>
-        <w:rPr>
-          <w:rFonts w:ascii="Georgia" w:hAnsi="Georgia"/>
-          <w:b w:val="false"/>
-          <w:i w:val="false"/>
-          <w:iCs w:val="false"/>
-          <w:sz w:val="16"/>
-          <w:szCs w:val="20"/>
-        </w:rPr>
-        <w:t xml:space="preserve"> </w:t>
-      </w:r>
-      <w:r>
-        <w:rPr>
-          <w:rFonts w:ascii="Georgia" w:hAnsi="Georgia"/>
-          <w:i w:val="false"/>
-          <w:iCs w:val="false"/>
-          <w:sz w:val="20"/>
-          <w:szCs w:val="20"/>
-        </w:rPr>
-        <w:t>socket</w:t>
+        <w:t>string</w:t>
       </w:r>
     </w:p>
     <w:p>
@@ -1197,7 +1186,17 @@
           <w:sz w:val="20"/>
           <w:szCs w:val="20"/>
         </w:rPr>
-        <w:t>binding</w:t>
+        <w:t xml:space="preserve">binding, </w:t>
+      </w:r>
+      <w:r>
+        <w:rPr>
+          <w:rFonts w:ascii="Georgia" w:hAnsi="Georgia"/>
+          <w:i/>
+          <w:iCs/>
+          <w:sz w:val="20"/>
+          <w:szCs w:val="20"/>
+        </w:rPr>
+        <w:t>symbol</w:t>
       </w:r>
     </w:p>
     <w:p>
@@ -1233,6 +1232,28 @@
         </w:rPr>
         <w:t xml:space="preserve"> </w:t>
         <w:tab/>
+      </w:r>
+      <w:r>
+        <w:rPr>
+          <w:rFonts w:ascii="Georgia" w:hAnsi="Georgia"/>
+          <w:b w:val="false"/>
+          <w:i/>
+          <w:iCs/>
+          <w:sz w:val="20"/>
+          <w:szCs w:val="20"/>
+        </w:rPr>
+        <w:t>vector</w:t>
+      </w:r>
+      <w:r>
+        <w:rPr>
+          <w:rFonts w:ascii="Georgia" w:hAnsi="Georgia"/>
+          <w:b w:val="false"/>
+          <w:i w:val="false"/>
+          <w:iCs w:val="false"/>
+          <w:sz w:val="16"/>
+          <w:szCs w:val="20"/>
+        </w:rPr>
+        <w:t xml:space="preserve">, </w:t>
       </w:r>
       <w:r>
         <w:rPr>
@@ -1550,7 +1571,7 @@
           <w:u w:val="none"/>
           <w:lang w:val="en-US" w:eastAsia="zh-CN" w:bidi="hi-IN"/>
         </w:rPr>
-        <w:t xml:space="preserve">heap values </w:t>
+        <w:t>heap values association</w:t>
       </w:r>
       <w:r>
         <w:rPr>
@@ -1566,7 +1587,7 @@
           <w:u w:val="none"/>
           <w:lang w:val="en-US" w:eastAsia="zh-CN" w:bidi="hi-IN"/>
         </w:rPr>
-        <w:t>alist</w:t>
+        <w:t xml:space="preserve"> list</w:t>
       </w:r>
       <w:r>
         <w:rPr>
@@ -2236,23 +2257,23 @@
           <w:spacing w:val="0"/>
           <w:szCs w:val="20"/>
         </w:rPr>
-        <w:t xml:space="preserve">    </w:t>
-      </w:r>
-      <w:r>
-        <w:rPr>
-          <w:rFonts w:ascii="Georgia" w:hAnsi="Georgia"/>
-          <w:b w:val="false"/>
-          <w:bCs w:val="false"/>
-          <w:i w:val="false"/>
-          <w:iCs w:val="false"/>
-          <w:caps w:val="false"/>
-          <w:smallCaps w:val="false"/>
-          <w:color w:val="24292E"/>
-          <w:spacing w:val="0"/>
-          <w:sz w:val="20"/>
-          <w:szCs w:val="20"/>
-        </w:rPr>
-        <w:t>ref frame</w:t>
+        <w:t xml:space="preserve"> </w:t>
+      </w:r>
+      <w:r>
+        <w:rPr>
+          <w:rFonts w:ascii="Georgia" w:hAnsi="Georgia"/>
+          <w:b w:val="false"/>
+          <w:bCs w:val="false"/>
+          <w:i w:val="false"/>
+          <w:iCs w:val="false"/>
+          <w:caps w:val="false"/>
+          <w:smallCaps w:val="false"/>
+          <w:color w:val="24292E"/>
+          <w:spacing w:val="0"/>
+          <w:sz w:val="20"/>
+          <w:szCs w:val="20"/>
+        </w:rPr>
+        <w:t xml:space="preserve">   ref frame</w:t>
       </w:r>
       <w:r>
         <w:rPr>
@@ -2290,155 +2311,197 @@
       <w:pPr>
         <w:pStyle w:val="Normal"/>
         <w:rPr>
-          <w:sz w:val="16"/>
-          <w:szCs w:val="16"/>
-        </w:rPr>
-      </w:pPr>
-      <w:r>
-        <w:rPr>
-          <w:sz w:val="16"/>
-          <w:szCs w:val="16"/>
-        </w:rPr>
-      </w:r>
-    </w:p>
-    <w:p>
-      <w:pPr>
-        <w:pStyle w:val="Normal"/>
-        <w:rPr>
-          <w:rFonts w:ascii="Georgia" w:hAnsi="Georgia"/>
-          <w:sz w:val="20"/>
-          <w:szCs w:val="20"/>
-        </w:rPr>
-      </w:pPr>
-      <w:r>
-        <w:rPr>
-          <w:rFonts w:ascii="Georgia" w:hAnsi="Georgia"/>
-          <w:b/>
-          <w:bCs/>
-          <w:i w:val="false"/>
-          <w:iCs/>
-          <w:sz w:val="20"/>
-          <w:szCs w:val="20"/>
-        </w:rPr>
-        <w:t>*fr-pop</w:t>
-      </w:r>
-      <w:r>
-        <w:rPr>
-          <w:rFonts w:ascii="Georgia" w:hAnsi="Georgia"/>
-          <w:b w:val="false"/>
-          <w:bCs/>
-          <w:i w:val="false"/>
-          <w:iCs/>
-          <w:sz w:val="16"/>
-          <w:szCs w:val="20"/>
-        </w:rPr>
-        <w:t xml:space="preserve"> </w:t>
-      </w:r>
-      <w:r>
-        <w:rPr>
-          <w:rFonts w:ascii="Georgia" w:hAnsi="Georgia"/>
-          <w:b w:val="false"/>
-          <w:bCs w:val="false"/>
-          <w:i/>
-          <w:iCs/>
-          <w:sz w:val="20"/>
-          <w:szCs w:val="20"/>
-        </w:rPr>
-        <w:t>func</w:t>
-      </w:r>
-      <w:r>
-        <w:rPr>
-          <w:rFonts w:ascii="Georgia" w:hAnsi="Georgia"/>
-          <w:b w:val="false"/>
-          <w:bCs w:val="false"/>
-          <w:i w:val="false"/>
-          <w:iCs/>
-          <w:sz w:val="16"/>
-          <w:szCs w:val="20"/>
-        </w:rPr>
-        <w:t xml:space="preserve">          </w:t>
-      </w:r>
-      <w:r>
-        <w:rPr>
-          <w:rFonts w:ascii="Georgia" w:hAnsi="Georgia"/>
-          <w:b w:val="false"/>
-          <w:bCs w:val="false"/>
-          <w:i w:val="false"/>
-          <w:iCs/>
-          <w:sz w:val="20"/>
-          <w:szCs w:val="20"/>
-        </w:rPr>
-        <w:t>pop frame binding</w:t>
-      </w:r>
-    </w:p>
-    <w:p>
-      <w:pPr>
-        <w:pStyle w:val="Normal"/>
-        <w:rPr>
-          <w:rFonts w:ascii="Georgia" w:hAnsi="Georgia"/>
-          <w:sz w:val="20"/>
-          <w:szCs w:val="20"/>
-        </w:rPr>
-      </w:pPr>
-      <w:r>
-        <w:rPr>
-          <w:rFonts w:ascii="Georgia" w:hAnsi="Georgia"/>
-          <w:b/>
-          <w:bCs/>
-          <w:i w:val="false"/>
-          <w:iCs/>
-          <w:sz w:val="20"/>
-          <w:szCs w:val="20"/>
-        </w:rPr>
-        <w:t>*fr-push</w:t>
-      </w:r>
-      <w:r>
-        <w:rPr>
-          <w:rFonts w:ascii="Georgia" w:hAnsi="Georgia"/>
-          <w:b w:val="false"/>
-          <w:bCs/>
-          <w:i w:val="false"/>
-          <w:iCs/>
-          <w:sz w:val="16"/>
-          <w:szCs w:val="20"/>
-        </w:rPr>
-        <w:t xml:space="preserve"> </w:t>
-      </w:r>
-      <w:r>
-        <w:rPr>
-          <w:rFonts w:ascii="Georgia" w:hAnsi="Georgia"/>
-          <w:b w:val="false"/>
-          <w:bCs w:val="false"/>
-          <w:i/>
-          <w:iCs/>
-          <w:sz w:val="20"/>
-          <w:szCs w:val="20"/>
-        </w:rPr>
-        <w:t>list</w:t>
-      </w:r>
-      <w:r>
-        <w:rPr>
-          <w:rFonts w:ascii="Georgia" w:hAnsi="Georgia"/>
-          <w:b w:val="false"/>
-          <w:bCs w:val="false"/>
-          <w:i w:val="false"/>
-          <w:iCs/>
-          <w:sz w:val="16"/>
-          <w:szCs w:val="20"/>
-        </w:rPr>
-        <w:t xml:space="preserve">          </w:t>
-      </w:r>
-      <w:r>
-        <w:rPr>
-          <w:rFonts w:ascii="Georgia" w:hAnsi="Georgia"/>
-          <w:b w:val="false"/>
-          <w:bCs w:val="false"/>
-          <w:i w:val="false"/>
-          <w:iCs/>
-          <w:sz w:val="20"/>
-          <w:szCs w:val="20"/>
-        </w:rPr>
-        <w:t>push frame binding</w:t>
+          <w:rFonts w:ascii="Georgia" w:hAnsi="Georgia"/>
+          <w:sz w:val="20"/>
+          <w:szCs w:val="20"/>
+        </w:rPr>
+      </w:pPr>
+      <w:r>
+        <w:rPr>
+          <w:rFonts w:ascii="Georgia" w:hAnsi="Georgia"/>
+          <w:b/>
+          <w:bCs/>
+          <w:i w:val="false"/>
+          <w:iCs/>
+          <w:sz w:val="20"/>
+          <w:szCs w:val="20"/>
+        </w:rPr>
+        <w:t>fr-lexv</w:t>
+      </w:r>
+      <w:r>
+        <w:rPr>
+          <w:rFonts w:ascii="Georgia" w:hAnsi="Georgia"/>
+          <w:b w:val="false"/>
+          <w:bCs/>
+          <w:i w:val="false"/>
+          <w:iCs/>
+          <w:szCs w:val="20"/>
+        </w:rPr>
+        <w:t xml:space="preserve"> </w:t>
+      </w:r>
+      <w:r>
+        <w:rPr>
+          <w:rFonts w:ascii="Georgia" w:hAnsi="Georgia"/>
+          <w:b w:val="false"/>
+          <w:bCs w:val="false"/>
+          <w:i/>
+          <w:iCs/>
+          <w:sz w:val="20"/>
+          <w:szCs w:val="20"/>
+        </w:rPr>
+        <w:t>fn</w:t>
+      </w:r>
+      <w:r>
+        <w:rPr>
+          <w:rFonts w:ascii="Georgia" w:hAnsi="Georgia"/>
+          <w:b w:val="false"/>
+          <w:bCs w:val="false"/>
+          <w:i w:val="false"/>
+          <w:iCs/>
+          <w:sz w:val="20"/>
+          <w:szCs w:val="20"/>
+        </w:rPr>
+        <w:t xml:space="preserve">            </w:t>
+      </w:r>
+      <w:r>
+        <w:rPr>
+          <w:rFonts w:ascii="Georgia" w:hAnsi="Georgia"/>
+          <w:b w:val="false"/>
+          <w:bCs w:val="false"/>
+          <w:i/>
+          <w:iCs/>
+          <w:sz w:val="20"/>
+          <w:szCs w:val="20"/>
+        </w:rPr>
+        <w:t xml:space="preserve">vector </w:t>
+      </w:r>
+      <w:r>
+        <w:rPr>
+          <w:rFonts w:ascii="Georgia" w:hAnsi="Georgia"/>
+          <w:b w:val="false"/>
+          <w:bCs w:val="false"/>
+          <w:i w:val="false"/>
+          <w:iCs w:val="false"/>
+          <w:sz w:val="20"/>
+          <w:szCs w:val="20"/>
+        </w:rPr>
+        <w:t>from frame</w:t>
+      </w:r>
+    </w:p>
+    <w:p>
+      <w:pPr>
+        <w:pStyle w:val="Normal"/>
+        <w:rPr>
+          <w:rFonts w:ascii="Georgia" w:hAnsi="Georgia"/>
+          <w:sz w:val="20"/>
+          <w:szCs w:val="20"/>
+        </w:rPr>
+      </w:pPr>
+      <w:r>
+        <w:rPr>
+          <w:rFonts w:ascii="Georgia" w:hAnsi="Georgia"/>
+          <w:b/>
+          <w:bCs/>
+          <w:i w:val="false"/>
+          <w:iCs/>
+          <w:sz w:val="20"/>
+          <w:szCs w:val="20"/>
+        </w:rPr>
+        <w:t>fr-pop</w:t>
+      </w:r>
+      <w:r>
+        <w:rPr>
+          <w:rFonts w:ascii="Georgia" w:hAnsi="Georgia"/>
+          <w:b w:val="false"/>
+          <w:bCs/>
+          <w:i w:val="false"/>
+          <w:iCs/>
+          <w:sz w:val="16"/>
+          <w:szCs w:val="20"/>
+        </w:rPr>
+        <w:t xml:space="preserve"> </w:t>
+      </w:r>
+      <w:r>
+        <w:rPr>
+          <w:rFonts w:ascii="Georgia" w:hAnsi="Georgia"/>
+          <w:b w:val="false"/>
+          <w:bCs w:val="false"/>
+          <w:i/>
+          <w:iCs/>
+          <w:sz w:val="20"/>
+          <w:szCs w:val="20"/>
+        </w:rPr>
+        <w:t xml:space="preserve">fn    </w:t>
+      </w:r>
+      <w:r>
+        <w:rPr>
+          <w:rFonts w:ascii="Georgia" w:hAnsi="Georgia"/>
+          <w:b w:val="false"/>
+          <w:bCs w:val="false"/>
+          <w:i w:val="false"/>
+          <w:iCs/>
+          <w:sz w:val="20"/>
+          <w:szCs w:val="20"/>
+        </w:rPr>
+        <w:t xml:space="preserve">         pop frame binding</w:t>
+      </w:r>
+    </w:p>
+    <w:p>
+      <w:pPr>
+        <w:pStyle w:val="Normal"/>
+        <w:rPr>
+          <w:rFonts w:ascii="Georgia" w:hAnsi="Georgia"/>
+          <w:sz w:val="20"/>
+          <w:szCs w:val="20"/>
+        </w:rPr>
+      </w:pPr>
+      <w:r>
+        <w:rPr>
+          <w:rFonts w:ascii="Georgia" w:hAnsi="Georgia"/>
+          <w:b/>
+          <w:bCs/>
+          <w:i w:val="false"/>
+          <w:iCs/>
+          <w:sz w:val="20"/>
+          <w:szCs w:val="20"/>
+        </w:rPr>
+        <w:t>fr-push</w:t>
+      </w:r>
+      <w:r>
+        <w:rPr>
+          <w:rFonts w:ascii="Georgia" w:hAnsi="Georgia"/>
+          <w:b w:val="false"/>
+          <w:bCs/>
+          <w:i w:val="false"/>
+          <w:iCs/>
+          <w:sz w:val="16"/>
+          <w:szCs w:val="20"/>
+        </w:rPr>
+        <w:t xml:space="preserve"> </w:t>
+      </w:r>
+      <w:r>
+        <w:rPr>
+          <w:rFonts w:ascii="Georgia" w:hAnsi="Georgia"/>
+          <w:b w:val="false"/>
+          <w:bCs w:val="false"/>
+          <w:i/>
+          <w:iCs/>
+          <w:sz w:val="20"/>
+          <w:szCs w:val="20"/>
+        </w:rPr>
+        <w:t>vector</w:t>
+      </w:r>
+      <w:r>
+        <w:rPr>
+          <w:rFonts w:ascii="Georgia" w:hAnsi="Georgia"/>
+          <w:b w:val="false"/>
+          <w:bCs w:val="false"/>
+          <w:i w:val="false"/>
+          <w:iCs/>
+          <w:sz w:val="20"/>
+          <w:szCs w:val="20"/>
+        </w:rPr>
+        <w:t xml:space="preserve">   push frame binding</w:t>
       </w:r>
     </w:p>
     <w:p>
@@ -2687,6 +2750,7 @@
         </w:rPr>
         <w:tab/>
         <w:tab/>
+        <w:t xml:space="preserve"> </w:t>
       </w:r>
       <w:r>
         <w:rPr>
@@ -2724,26 +2788,7 @@
           <w:u w:val="none"/>
           <w:lang w:val="en-US" w:eastAsia="zh-CN" w:bidi="hi-IN"/>
         </w:rPr>
-        <w:t>:</w:t>
-      </w:r>
-      <w:r>
-        <w:rPr>
-          <w:rFonts w:eastAsia="Songti SC" w:cs="Arial Unicode MS" w:ascii="Courier New" w:hAnsi="Courier New"/>
-          <w:b/>
-          <w:bCs/>
-          <w:i w:val="false"/>
-          <w:iCs w:val="false"/>
-          <w:caps w:val="false"/>
-          <w:smallCaps w:val="false"/>
-          <w:color w:val="24292E"/>
-          <w:spacing w:val="0"/>
-          <w:kern w:val="2"/>
-          <w:sz w:val="20"/>
-          <w:szCs w:val="20"/>
-          <w:u w:val="none"/>
-          <w:lang w:val="en-US" w:eastAsia="zh-CN" w:bidi="hi-IN"/>
-        </w:rPr>
-        <w:t>nreq</w:t>
+        <w:t>:nreq</w:t>
       </w:r>
       <w:r>
         <w:rPr>
@@ -11853,7 +11898,7 @@
           <w:iCs/>
           <w:szCs w:val="20"/>
         </w:rPr>
-        <w:t xml:space="preserve">  </w:t>
+        <w:t xml:space="preserve">   </w:t>
       </w:r>
       <w:r>
         <w:rPr>
@@ -11965,7 +12010,7 @@
           <w:sz w:val="16"/>
           <w:szCs w:val="20"/>
         </w:rPr>
-        <w:t xml:space="preserve">           </w:t>
+        <w:t xml:space="preserve">             </w:t>
       </w:r>
       <w:r>
         <w:rPr>
@@ -12171,6 +12216,7 @@
         </w:rPr>
         <w:tab/>
         <w:tab/>
+        <w:t xml:space="preserve">  </w:t>
       </w:r>
       <w:r>
         <w:rPr>
@@ -12365,6 +12411,7 @@
         </w:rPr>
         <w:tab/>
         <w:tab/>
+        <w:t xml:space="preserve">  </w:t>
       </w:r>
       <w:r>
         <w:rPr>
@@ -12872,7 +12919,7 @@
         </w:rPr>
         <w:tab/>
         <w:tab/>
-        <w:t xml:space="preserve"> </w:t>
+        <w:t xml:space="preserve">  </w:t>
       </w:r>
       <w:r>
         <w:rPr>

</xml_diff>

<commit_message>
#137 - core: reader implementation - symbol
</commit_message>
<xml_diff>
--- a/doc/refcards/mu-ref.docx
+++ b/doc/refcards/mu-ref.docx
@@ -2164,19 +2164,7 @@
           <w:sz w:val="20"/>
           <w:szCs w:val="20"/>
         </w:rPr>
-        <w:t>fr-</w:t>
-      </w:r>
-      <w:r>
-        <w:rPr>
-          <w:rFonts w:ascii="Georgia" w:hAnsi="Georgia"/>
-          <w:b/>
-          <w:bCs/>
-          <w:i w:val="false"/>
-          <w:iCs/>
-          <w:sz w:val="20"/>
-          <w:szCs w:val="20"/>
-        </w:rPr>
-        <w:t>get</w:t>
+        <w:t>fr-get</w:t>
       </w:r>
       <w:r>
         <w:rPr>
@@ -2223,6 +2211,182 @@
           <w:sz w:val="20"/>
           <w:szCs w:val="20"/>
         </w:rPr>
+        <w:t>struct,</w:t>
+      </w:r>
+      <w:r>
+        <w:rPr>
+          <w:rFonts w:ascii="Georgia" w:hAnsi="Georgia"/>
+          <w:b/>
+          <w:bCs/>
+          <w:i/>
+          <w:iCs/>
+          <w:sz w:val="20"/>
+          <w:szCs w:val="20"/>
+        </w:rPr>
+        <w:t xml:space="preserve"> </w:t>
+      </w:r>
+      <w:r>
+        <w:rPr>
+          <w:rFonts w:ascii="Georgia" w:hAnsi="Georgia"/>
+          <w:b w:val="false"/>
+          <w:bCs w:val="false"/>
+          <w:i w:val="false"/>
+          <w:iCs w:val="false"/>
+          <w:sz w:val="20"/>
+          <w:szCs w:val="20"/>
+        </w:rPr>
+        <w:t>copy</w:t>
+      </w:r>
+      <w:r>
+        <w:rPr>
+          <w:rFonts w:ascii="Georgia" w:hAnsi="Georgia"/>
+          <w:b/>
+          <w:bCs/>
+          <w:i/>
+          <w:iCs/>
+          <w:sz w:val="20"/>
+          <w:szCs w:val="20"/>
+        </w:rPr>
+        <w:t xml:space="preserve"> </w:t>
+      </w:r>
+      <w:r>
+        <w:rPr>
+          <w:rFonts w:ascii="Georgia" w:hAnsi="Georgia"/>
+          <w:b w:val="false"/>
+          <w:bCs w:val="false"/>
+          <w:i w:val="false"/>
+          <w:iCs w:val="false"/>
+          <w:sz w:val="20"/>
+          <w:szCs w:val="20"/>
+        </w:rPr>
+        <w:t>frame binding</w:t>
+      </w:r>
+    </w:p>
+    <w:p>
+      <w:pPr>
+        <w:pStyle w:val="Normal"/>
+        <w:rPr>
+          <w:rFonts w:ascii="Georgia" w:hAnsi="Georgia"/>
+          <w:sz w:val="20"/>
+          <w:szCs w:val="20"/>
+        </w:rPr>
+      </w:pPr>
+      <w:r>
+        <w:rPr>
+          <w:rFonts w:ascii="Georgia" w:hAnsi="Georgia"/>
+          <w:b/>
+          <w:bCs/>
+          <w:i w:val="false"/>
+          <w:iCs/>
+          <w:sz w:val="20"/>
+          <w:szCs w:val="20"/>
+        </w:rPr>
+        <w:t>fr-pop</w:t>
+      </w:r>
+      <w:r>
+        <w:rPr>
+          <w:rFonts w:ascii="Georgia" w:hAnsi="Georgia"/>
+          <w:b w:val="false"/>
+          <w:bCs/>
+          <w:i w:val="false"/>
+          <w:iCs/>
+          <w:sz w:val="16"/>
+          <w:szCs w:val="20"/>
+        </w:rPr>
+        <w:t xml:space="preserve"> </w:t>
+      </w:r>
+      <w:r>
+        <w:rPr>
+          <w:rFonts w:ascii="Georgia" w:hAnsi="Georgia"/>
+          <w:b w:val="false"/>
+          <w:bCs w:val="false"/>
+          <w:i/>
+          <w:iCs/>
+          <w:sz w:val="20"/>
+          <w:szCs w:val="20"/>
+        </w:rPr>
+        <w:t xml:space="preserve">fn   </w:t>
+      </w:r>
+      <w:r>
+        <w:rPr>
+          <w:rFonts w:ascii="Georgia" w:hAnsi="Georgia"/>
+          <w:b w:val="false"/>
+          <w:bCs w:val="false"/>
+          <w:i w:val="false"/>
+          <w:iCs/>
+          <w:sz w:val="20"/>
+          <w:szCs w:val="20"/>
+        </w:rPr>
+        <w:t xml:space="preserve">              </w:t>
+      </w:r>
+      <w:r>
+        <w:rPr>
+          <w:rFonts w:ascii="Georgia" w:hAnsi="Georgia"/>
+          <w:b w:val="false"/>
+          <w:bCs w:val="false"/>
+          <w:i/>
+          <w:iCs/>
+          <w:sz w:val="20"/>
+          <w:szCs w:val="20"/>
+        </w:rPr>
+        <w:t>fn</w:t>
+      </w:r>
+      <w:r>
+        <w:rPr>
+          <w:rFonts w:ascii="Georgia" w:hAnsi="Georgia"/>
+          <w:b w:val="false"/>
+          <w:bCs w:val="false"/>
+          <w:i w:val="false"/>
+          <w:iCs/>
+          <w:sz w:val="20"/>
+          <w:szCs w:val="20"/>
+        </w:rPr>
+        <w:t>, pop frame binding</w:t>
+      </w:r>
+    </w:p>
+    <w:p>
+      <w:pPr>
+        <w:pStyle w:val="Normal"/>
+        <w:rPr>
+          <w:rFonts w:ascii="Georgia" w:hAnsi="Georgia"/>
+          <w:sz w:val="20"/>
+          <w:szCs w:val="20"/>
+        </w:rPr>
+      </w:pPr>
+      <w:r>
+        <w:rPr>
+          <w:rFonts w:ascii="Georgia" w:hAnsi="Georgia"/>
+          <w:b/>
+          <w:bCs/>
+          <w:i w:val="false"/>
+          <w:iCs/>
+          <w:sz w:val="20"/>
+          <w:szCs w:val="20"/>
+        </w:rPr>
+        <w:t>fr-push</w:t>
+      </w:r>
+      <w:r>
+        <w:rPr>
+          <w:rFonts w:ascii="Georgia" w:hAnsi="Georgia"/>
+          <w:b w:val="false"/>
+          <w:bCs/>
+          <w:i w:val="false"/>
+          <w:iCs/>
+          <w:sz w:val="16"/>
+          <w:szCs w:val="20"/>
+        </w:rPr>
+        <w:t xml:space="preserve"> </w:t>
+      </w:r>
+      <w:r>
+        <w:rPr>
+          <w:rFonts w:ascii="Georgia" w:hAnsi="Georgia"/>
+          <w:b w:val="false"/>
+          <w:bCs/>
+          <w:i/>
+          <w:iCs/>
+          <w:sz w:val="20"/>
+          <w:szCs w:val="20"/>
+        </w:rPr>
         <w:t>struct</w:t>
       </w:r>
       <w:r>
@@ -2235,243 +2399,7 @@
           <w:sz w:val="20"/>
           <w:szCs w:val="20"/>
         </w:rPr>
-        <w:t>,</w:t>
-      </w:r>
-      <w:r>
-        <w:rPr>
-          <w:rFonts w:ascii="Georgia" w:hAnsi="Georgia"/>
-          <w:b/>
-          <w:bCs/>
-          <w:i/>
-          <w:iCs/>
-          <w:sz w:val="20"/>
-          <w:szCs w:val="20"/>
-        </w:rPr>
-        <w:t xml:space="preserve"> </w:t>
-      </w:r>
-      <w:r>
-        <w:rPr>
-          <w:rFonts w:ascii="Georgia" w:hAnsi="Georgia"/>
-          <w:b w:val="false"/>
-          <w:bCs w:val="false"/>
-          <w:i w:val="false"/>
-          <w:iCs w:val="false"/>
-          <w:sz w:val="20"/>
-          <w:szCs w:val="20"/>
-        </w:rPr>
-        <w:t>copy</w:t>
-      </w:r>
-      <w:r>
-        <w:rPr>
-          <w:rFonts w:ascii="Georgia" w:hAnsi="Georgia"/>
-          <w:b/>
-          <w:bCs/>
-          <w:i/>
-          <w:iCs/>
-          <w:sz w:val="20"/>
-          <w:szCs w:val="20"/>
-        </w:rPr>
-        <w:t xml:space="preserve"> </w:t>
-      </w:r>
-      <w:r>
-        <w:rPr>
-          <w:rFonts w:ascii="Georgia" w:hAnsi="Georgia"/>
-          <w:b w:val="false"/>
-          <w:bCs w:val="false"/>
-          <w:i w:val="false"/>
-          <w:iCs w:val="false"/>
-          <w:sz w:val="20"/>
-          <w:szCs w:val="20"/>
-        </w:rPr>
-        <w:t xml:space="preserve">frame </w:t>
-      </w:r>
-      <w:r>
-        <w:rPr>
-          <w:rFonts w:ascii="Georgia" w:hAnsi="Georgia"/>
-          <w:b w:val="false"/>
-          <w:bCs w:val="false"/>
-          <w:i w:val="false"/>
-          <w:iCs w:val="false"/>
-          <w:sz w:val="20"/>
-          <w:szCs w:val="20"/>
-        </w:rPr>
-        <w:t>binding</w:t>
-      </w:r>
-    </w:p>
-    <w:p>
-      <w:pPr>
-        <w:pStyle w:val="Normal"/>
-        <w:rPr>
-          <w:rFonts w:ascii="Georgia" w:hAnsi="Georgia"/>
-          <w:sz w:val="20"/>
-          <w:szCs w:val="20"/>
-        </w:rPr>
-      </w:pPr>
-      <w:r>
-        <w:rPr>
-          <w:rFonts w:ascii="Georgia" w:hAnsi="Georgia"/>
-          <w:b/>
-          <w:bCs/>
-          <w:i w:val="false"/>
-          <w:iCs/>
-          <w:sz w:val="20"/>
-          <w:szCs w:val="20"/>
-        </w:rPr>
-        <w:t>fr-pop</w:t>
-      </w:r>
-      <w:r>
-        <w:rPr>
-          <w:rFonts w:ascii="Georgia" w:hAnsi="Georgia"/>
-          <w:b w:val="false"/>
-          <w:bCs/>
-          <w:i w:val="false"/>
-          <w:iCs/>
-          <w:sz w:val="16"/>
-          <w:szCs w:val="20"/>
-        </w:rPr>
-        <w:t xml:space="preserve"> </w:t>
-      </w:r>
-      <w:r>
-        <w:rPr>
-          <w:rFonts w:ascii="Georgia" w:hAnsi="Georgia"/>
-          <w:b w:val="false"/>
-          <w:bCs w:val="false"/>
-          <w:i/>
-          <w:iCs/>
-          <w:sz w:val="20"/>
-          <w:szCs w:val="20"/>
-        </w:rPr>
-        <w:t xml:space="preserve">fn   </w:t>
-      </w:r>
-      <w:r>
-        <w:rPr>
-          <w:rFonts w:ascii="Georgia" w:hAnsi="Georgia"/>
-          <w:b w:val="false"/>
-          <w:bCs w:val="false"/>
-          <w:i w:val="false"/>
-          <w:iCs/>
-          <w:sz w:val="20"/>
-          <w:szCs w:val="20"/>
-        </w:rPr>
-        <w:t xml:space="preserve">              </w:t>
-      </w:r>
-      <w:r>
-        <w:rPr>
-          <w:rFonts w:ascii="Georgia" w:hAnsi="Georgia"/>
-          <w:b w:val="false"/>
-          <w:bCs w:val="false"/>
-          <w:i/>
-          <w:iCs/>
-          <w:sz w:val="20"/>
-          <w:szCs w:val="20"/>
-        </w:rPr>
-        <w:t>fn</w:t>
-      </w:r>
-      <w:r>
-        <w:rPr>
-          <w:rFonts w:ascii="Georgia" w:hAnsi="Georgia"/>
-          <w:b w:val="false"/>
-          <w:bCs w:val="false"/>
-          <w:i w:val="false"/>
-          <w:iCs/>
-          <w:sz w:val="20"/>
-          <w:szCs w:val="20"/>
-        </w:rPr>
-        <w:t xml:space="preserve">, </w:t>
-      </w:r>
-      <w:r>
-        <w:rPr>
-          <w:rFonts w:ascii="Georgia" w:hAnsi="Georgia"/>
-          <w:b w:val="false"/>
-          <w:bCs w:val="false"/>
-          <w:i w:val="false"/>
-          <w:iCs/>
-          <w:sz w:val="20"/>
-          <w:szCs w:val="20"/>
-        </w:rPr>
-        <w:t>pop frame binding</w:t>
-      </w:r>
-    </w:p>
-    <w:p>
-      <w:pPr>
-        <w:pStyle w:val="Normal"/>
-        <w:rPr>
-          <w:rFonts w:ascii="Georgia" w:hAnsi="Georgia"/>
-          <w:sz w:val="20"/>
-          <w:szCs w:val="20"/>
-        </w:rPr>
-      </w:pPr>
-      <w:r>
-        <w:rPr>
-          <w:rFonts w:ascii="Georgia" w:hAnsi="Georgia"/>
-          <w:b/>
-          <w:bCs/>
-          <w:i w:val="false"/>
-          <w:iCs/>
-          <w:sz w:val="20"/>
-          <w:szCs w:val="20"/>
-        </w:rPr>
-        <w:t>fr-push</w:t>
-      </w:r>
-      <w:r>
-        <w:rPr>
-          <w:rFonts w:ascii="Georgia" w:hAnsi="Georgia"/>
-          <w:b w:val="false"/>
-          <w:bCs/>
-          <w:i w:val="false"/>
-          <w:iCs/>
-          <w:sz w:val="16"/>
-          <w:szCs w:val="20"/>
-        </w:rPr>
-        <w:t xml:space="preserve"> </w:t>
-      </w:r>
-      <w:r>
-        <w:rPr>
-          <w:rFonts w:ascii="Georgia" w:hAnsi="Georgia"/>
-          <w:b w:val="false"/>
-          <w:bCs/>
-          <w:i/>
-          <w:iCs/>
-          <w:sz w:val="20"/>
-          <w:szCs w:val="20"/>
-        </w:rPr>
-        <w:t>struct</w:t>
-      </w:r>
-      <w:r>
-        <w:rPr>
-          <w:rFonts w:ascii="Georgia" w:hAnsi="Georgia"/>
-          <w:b w:val="false"/>
-          <w:bCs w:val="false"/>
-          <w:i/>
-          <w:iCs/>
-          <w:sz w:val="20"/>
-          <w:szCs w:val="20"/>
-        </w:rPr>
-        <w:t xml:space="preserve">       </w:t>
-      </w:r>
-      <w:r>
-        <w:rPr>
-          <w:rFonts w:ascii="Georgia" w:hAnsi="Georgia"/>
-          <w:b w:val="false"/>
-          <w:bCs w:val="false"/>
-          <w:i/>
-          <w:iCs/>
-          <w:sz w:val="20"/>
-          <w:szCs w:val="20"/>
-        </w:rPr>
-        <w:t>struct,</w:t>
-      </w:r>
-      <w:r>
-        <w:rPr>
-          <w:rFonts w:ascii="Georgia" w:hAnsi="Georgia"/>
-          <w:b w:val="false"/>
-          <w:bCs w:val="false"/>
-          <w:i/>
-          <w:iCs/>
-          <w:sz w:val="20"/>
-          <w:szCs w:val="20"/>
-        </w:rPr>
-        <w:t xml:space="preserve"> </w:t>
+        <w:t xml:space="preserve">       struct, </w:t>
       </w:r>
       <w:r>
         <w:rPr>
@@ -6214,12 +6142,28 @@
           <w:iCs/>
           <w:color w:val="auto"/>
           <w:kern w:val="2"/>
-          <w:sz w:val="20"/>
+          <w:sz w:val="16"/>
           <w:szCs w:val="20"/>
           <w:u w:val="none"/>
           <w:lang w:val="en-US" w:eastAsia="zh-CN" w:bidi="hi-IN"/>
         </w:rPr>
-        <w:t>,condition</w:t>
+        <w:t>:</w:t>
+      </w:r>
+      <w:r>
+        <w:rPr>
+          <w:rFonts w:eastAsia="Songti SC" w:cs="Arial Unicode MS" w:ascii="Georgia" w:hAnsi="Georgia"/>
+          <w:b w:val="false"/>
+          <w:bCs w:val="false"/>
+          <w:i/>
+          <w:iCs/>
+          <w:color w:val="auto"/>
+          <w:kern w:val="2"/>
+          <w:sz w:val="20"/>
+          <w:szCs w:val="20"/>
+          <w:u w:val="none"/>
+          <w:lang w:val="en-US" w:eastAsia="zh-CN" w:bidi="hi-IN"/>
+        </w:rPr>
+        <w:t>condition</w:t>
       </w:r>
       <w:r>
         <w:rPr>
@@ -15740,7 +15684,7 @@
           <w:ilvl w:val="0"/>
           <w:numId w:val="0"/>
         </w:numPr>
-        <w:overflowPunct w:val="false"/>
+        <w:overflowPunct w:val="true"/>
         <w:bidi w:val="0"/>
         <w:spacing w:before="0" w:after="0"/>
         <w:ind w:left="0" w:right="0" w:hanging="0"/>
@@ -15823,7 +15767,7 @@
           <w:ilvl w:val="0"/>
           <w:numId w:val="0"/>
         </w:numPr>
-        <w:overflowPunct w:val="false"/>
+        <w:overflowPunct w:val="true"/>
         <w:bidi w:val="0"/>
         <w:spacing w:before="0" w:after="0"/>
         <w:ind w:left="0" w:right="0" w:hanging="0"/>
@@ -15890,7 +15834,7 @@
           <w:ilvl w:val="0"/>
           <w:numId w:val="0"/>
         </w:numPr>
-        <w:overflowPunct w:val="false"/>
+        <w:overflowPunct w:val="true"/>
         <w:bidi w:val="0"/>
         <w:spacing w:before="0" w:after="0"/>
         <w:ind w:left="0" w:right="0" w:hanging="0"/>
@@ -15921,7 +15865,7 @@
           <w:ilvl w:val="0"/>
           <w:numId w:val="0"/>
         </w:numPr>
-        <w:overflowPunct w:val="false"/>
+        <w:overflowPunct w:val="true"/>
         <w:bidi w:val="0"/>
         <w:spacing w:before="0" w:after="0"/>
         <w:ind w:left="0" w:right="0" w:hanging="0"/>
@@ -15988,7 +15932,7 @@
           <w:ilvl w:val="0"/>
           <w:numId w:val="0"/>
         </w:numPr>
-        <w:overflowPunct w:val="false"/>
+        <w:overflowPunct w:val="true"/>
         <w:bidi w:val="0"/>
         <w:spacing w:before="0" w:after="0"/>
         <w:ind w:left="0" w:right="0" w:hanging="0"/>
@@ -16055,7 +15999,7 @@
           <w:ilvl w:val="0"/>
           <w:numId w:val="0"/>
         </w:numPr>
-        <w:overflowPunct w:val="false"/>
+        <w:overflowPunct w:val="true"/>
         <w:bidi w:val="0"/>
         <w:spacing w:before="0" w:after="0"/>
         <w:ind w:left="0" w:right="0" w:hanging="0"/>
@@ -17366,7 +17310,7 @@
           <w:ilvl w:val="0"/>
           <w:numId w:val="0"/>
         </w:numPr>
-        <w:overflowPunct w:val="false"/>
+        <w:overflowPunct w:val="true"/>
         <w:bidi w:val="0"/>
         <w:spacing w:before="0" w:after="0"/>
         <w:ind w:left="0" w:right="0" w:hanging="0"/>
@@ -21089,7 +21033,7 @@
     <w:pPr>
       <w:widowControl/>
       <w:suppressAutoHyphens w:val="true"/>
-      <w:overflowPunct w:val="false"/>
+      <w:overflowPunct w:val="true"/>
       <w:bidi w:val="0"/>
       <w:spacing w:before="0" w:after="0"/>
       <w:jc w:val="left"/>

</xml_diff>

<commit_message>
#142 - mu: merge hp-info and hp-type
</commit_message>
<xml_diff>
--- a/doc/refcards/mu-ref.docx
+++ b/doc/refcards/mu-ref.docx
@@ -285,7 +285,19 @@
           <w:sz w:val="20"/>
           <w:szCs w:val="20"/>
         </w:rPr>
-        <w:t>0.0.10</w:t>
+        <w:t>0.0.1</w:t>
+      </w:r>
+      <w:r>
+        <w:rPr>
+          <w:rFonts w:ascii="Georgia" w:hAnsi="Georgia"/>
+          <w:b w:val="false"/>
+          <w:bCs w:val="false"/>
+          <w:i/>
+          <w:iCs/>
+          <w:sz w:val="20"/>
+          <w:szCs w:val="20"/>
+        </w:rPr>
+        <w:t>1</w:t>
       </w:r>
     </w:p>
     <w:p>
@@ -1627,7 +1639,7 @@
           <w:u w:val="none"/>
           <w:lang w:val="en-US" w:eastAsia="zh-CN" w:bidi="hi-IN"/>
         </w:rPr>
-        <w:t xml:space="preserve">hp-info                   </w:t>
+        <w:t xml:space="preserve">hp-info             </w:t>
       </w:r>
       <w:r>
         <w:rPr>
@@ -1643,15 +1655,15 @@
           <w:u w:val="none"/>
           <w:lang w:val="en-US" w:eastAsia="zh-CN" w:bidi="hi-IN"/>
         </w:rPr>
-        <w:t>cons,</w:t>
+        <w:t xml:space="preserve">vector, </w:t>
       </w:r>
       <w:r>
         <w:rPr>
           <w:rFonts w:eastAsia="Songti SC" w:cs="Arial Unicode MS" w:ascii="Georgia" w:hAnsi="Georgia"/>
-          <w:b/>
-          <w:bCs/>
-          <w:i/>
-          <w:iCs/>
+          <w:b w:val="false"/>
+          <w:bCs w:val="false"/>
+          <w:i w:val="false"/>
+          <w:iCs w:val="false"/>
           <w:color w:val="auto"/>
           <w:kern w:val="2"/>
           <w:sz w:val="20"/>
@@ -1659,13 +1671,30 @@
           <w:u w:val="none"/>
           <w:lang w:val="en-US" w:eastAsia="zh-CN" w:bidi="hi-IN"/>
         </w:rPr>
-        <w:t xml:space="preserve"> </w:t>
-      </w:r>
-      <w:r>
-        <w:rPr>
-          <w:rFonts w:eastAsia="Songti SC" w:cs="Arial Unicode MS" w:ascii="Georgia" w:hAnsi="Georgia"/>
-          <w:b w:val="false"/>
-          <w:bCs w:val="false"/>
+        <w:t>of type allocations</w:t>
+      </w:r>
+      <w:r>
+        <w:rPr>
+          <w:sz w:val="16"/>
+          <w:szCs w:val="16"/>
+        </w:rPr>
+        <w:tab/>
+      </w:r>
+    </w:p>
+    <w:p>
+      <w:pPr>
+        <w:pStyle w:val="Normal"/>
+        <w:rPr>
+          <w:rFonts w:ascii="Georgia" w:hAnsi="Georgia"/>
+          <w:sz w:val="20"/>
+          <w:szCs w:val="20"/>
+        </w:rPr>
+      </w:pPr>
+      <w:r>
+        <w:rPr>
+          <w:rFonts w:eastAsia="Songti SC" w:cs="Arial Unicode MS" w:ascii="Courier New" w:hAnsi="Courier New"/>
+          <w:b/>
+          <w:bCs/>
           <w:i w:val="false"/>
           <w:iCs w:val="false"/>
           <w:color w:val="auto"/>
@@ -1675,364 +1704,87 @@
           <w:u w:val="none"/>
           <w:lang w:val="en-US" w:eastAsia="zh-CN" w:bidi="hi-IN"/>
         </w:rPr>
-        <w:t xml:space="preserve">heap info </w:t>
-      </w:r>
-      <w:r>
-        <w:rPr>
-          <w:rFonts w:eastAsia="Songti SC" w:cs="Arial Unicode MS" w:ascii="Georgia" w:hAnsi="Georgia"/>
-          <w:b w:val="false"/>
-          <w:bCs w:val="false"/>
-          <w:i/>
-          <w:iCs/>
+        <w:t xml:space="preserve">            </w:t>
+      </w:r>
+      <w:r>
+        <w:rPr>
+          <w:rFonts w:eastAsia="Songti SC" w:cs="Arial Unicode MS" w:ascii="Courier New" w:hAnsi="Courier New"/>
+          <w:b/>
+          <w:bCs/>
+          <w:i w:val="false"/>
+          <w:iCs w:val="false"/>
           <w:color w:val="auto"/>
           <w:kern w:val="2"/>
-          <w:sz w:val="20"/>
-          <w:szCs w:val="20"/>
+          <w:sz w:val="16"/>
+          <w:szCs w:val="16"/>
           <w:u w:val="none"/>
           <w:lang w:val="en-US" w:eastAsia="zh-CN" w:bidi="hi-IN"/>
         </w:rPr>
-        <w:t>alist</w:t>
-      </w:r>
-      <w:r>
-        <w:rPr>
-          <w:sz w:val="16"/>
-          <w:szCs w:val="16"/>
-        </w:rPr>
-        <w:tab/>
-      </w:r>
-    </w:p>
-    <w:p>
-      <w:pPr>
-        <w:pStyle w:val="Normal"/>
-        <w:rPr>
-          <w:rFonts w:ascii="Georgia" w:hAnsi="Georgia"/>
-          <w:sz w:val="20"/>
-          <w:szCs w:val="20"/>
-        </w:rPr>
-      </w:pPr>
-      <w:r>
-        <w:rPr>
-          <w:rFonts w:eastAsia="Songti SC" w:cs="Arial Unicode MS" w:ascii="Georgia" w:hAnsi="Georgia"/>
+        <w:t>:</w:t>
+      </w:r>
+      <w:r>
+        <w:rPr>
+          <w:rFonts w:eastAsia="Songti SC" w:cs="Arial Unicode MS" w:ascii="Courier New" w:hAnsi="Courier New"/>
           <w:b/>
           <w:bCs/>
           <w:i w:val="false"/>
           <w:iCs w:val="false"/>
           <w:color w:val="auto"/>
           <w:kern w:val="2"/>
-          <w:sz w:val="20"/>
-          <w:szCs w:val="20"/>
+          <w:sz w:val="16"/>
+          <w:szCs w:val="16"/>
           <w:u w:val="none"/>
           <w:lang w:val="en-US" w:eastAsia="zh-CN" w:bidi="hi-IN"/>
         </w:rPr>
-        <w:t>hp-type</w:t>
-      </w:r>
-      <w:r>
-        <w:rPr>
-          <w:rFonts w:eastAsia="Songti SC" w:cs="Arial Unicode MS" w:ascii="Georgia" w:hAnsi="Georgia"/>
-          <w:b w:val="false"/>
+        <w:t>type</w:t>
+      </w:r>
+      <w:r>
+        <w:rPr>
+          <w:rFonts w:eastAsia="Songti SC" w:cs="Arial Unicode MS" w:ascii="Courier New" w:hAnsi="Courier New"/>
+          <w:b/>
           <w:bCs/>
           <w:i w:val="false"/>
           <w:iCs w:val="false"/>
           <w:color w:val="auto"/>
           <w:kern w:val="2"/>
           <w:sz w:val="16"/>
-          <w:szCs w:val="20"/>
+          <w:szCs w:val="16"/>
           <w:u w:val="none"/>
           <w:lang w:val="en-US" w:eastAsia="zh-CN" w:bidi="hi-IN"/>
         </w:rPr>
-        <w:t xml:space="preserve"> </w:t>
+        <w:t xml:space="preserve"> :</w:t>
       </w:r>
       <w:r>
         <w:rPr>
           <w:rFonts w:eastAsia="Songti SC" w:cs="Arial Unicode MS" w:ascii="Courier New" w:hAnsi="Courier New"/>
-          <w:b w:val="false"/>
-          <w:bCs w:val="false"/>
-          <w:i/>
-          <w:iCs/>
+          <w:b/>
+          <w:bCs/>
+          <w:i w:val="false"/>
+          <w:iCs w:val="false"/>
           <w:color w:val="auto"/>
           <w:kern w:val="2"/>
-          <w:sz w:val="20"/>
-          <w:szCs w:val="20"/>
+          <w:sz w:val="16"/>
+          <w:szCs w:val="16"/>
           <w:u w:val="none"/>
           <w:lang w:val="en-US" w:eastAsia="zh-CN" w:bidi="hi-IN"/>
         </w:rPr>
-        <w:t>type</w:t>
-      </w:r>
-      <w:r>
-        <w:rPr>
-          <w:rFonts w:eastAsia="Songti SC" w:cs="Arial Unicode MS" w:ascii="Georgia" w:hAnsi="Georgia"/>
-          <w:b w:val="false"/>
-          <w:bCs w:val="false"/>
-          <w:i/>
-          <w:iCs/>
+        <w:t xml:space="preserve">total :alloc </w:t>
+      </w:r>
+      <w:r>
+        <w:rPr>
+          <w:rFonts w:eastAsia="Songti SC" w:cs="Arial Unicode MS" w:ascii="Courier New" w:hAnsi="Courier New"/>
+          <w:b/>
+          <w:bCs/>
+          <w:i w:val="false"/>
+          <w:iCs w:val="false"/>
           <w:color w:val="auto"/>
           <w:kern w:val="2"/>
-          <w:sz w:val="20"/>
-          <w:szCs w:val="20"/>
+          <w:sz w:val="16"/>
+          <w:szCs w:val="16"/>
           <w:u w:val="none"/>
           <w:lang w:val="en-US" w:eastAsia="zh-CN" w:bidi="hi-IN"/>
         </w:rPr>
-        <w:t xml:space="preserve"> </w:t>
-      </w:r>
-      <w:r>
-        <w:rPr>
-          <w:rFonts w:eastAsia="Songti SC" w:cs="Arial Unicode MS" w:ascii="Courier New" w:hAnsi="Courier New"/>
-          <w:b w:val="false"/>
-          <w:bCs w:val="false"/>
-          <w:i/>
-          <w:iCs/>
-          <w:color w:val="auto"/>
-          <w:kern w:val="2"/>
-          <w:sz w:val="20"/>
-          <w:szCs w:val="20"/>
-          <w:u w:val="none"/>
-          <w:lang w:val="en-US" w:eastAsia="zh-CN" w:bidi="hi-IN"/>
-        </w:rPr>
-        <w:t xml:space="preserve">of </w:t>
-      </w:r>
-      <w:r>
-        <w:rPr>
-          <w:rFonts w:eastAsia="Songti SC" w:cs="Arial Unicode MS" w:ascii="Georgia" w:hAnsi="Georgia"/>
-          <w:b w:val="false"/>
-          <w:bCs w:val="false"/>
-          <w:i/>
-          <w:iCs/>
-          <w:color w:val="auto"/>
-          <w:kern w:val="2"/>
-          <w:sz w:val="20"/>
-          <w:szCs w:val="20"/>
-          <w:u w:val="none"/>
-          <w:lang w:val="en-US" w:eastAsia="zh-CN" w:bidi="hi-IN"/>
-        </w:rPr>
-        <w:t>fixnum,</w:t>
-      </w:r>
-      <w:r>
-        <w:rPr>
-          <w:rFonts w:eastAsia="Songti SC" w:cs="Arial Unicode MS" w:ascii="Courier New" w:hAnsi="Courier New"/>
-          <w:b w:val="false"/>
-          <w:bCs w:val="false"/>
-          <w:i/>
-          <w:iCs/>
-          <w:color w:val="auto"/>
-          <w:kern w:val="2"/>
-          <w:sz w:val="20"/>
-          <w:szCs w:val="20"/>
-          <w:u w:val="none"/>
-          <w:lang w:val="en-US" w:eastAsia="zh-CN" w:bidi="hi-IN"/>
-        </w:rPr>
-        <w:t xml:space="preserve"> </w:t>
-      </w:r>
-      <w:r>
-        <w:rPr>
-          <w:rFonts w:eastAsia="Songti SC" w:cs="Arial Unicode MS" w:ascii="Georgia" w:hAnsi="Georgia"/>
-          <w:b w:val="false"/>
-          <w:bCs w:val="false"/>
-          <w:i w:val="false"/>
-          <w:iCs w:val="false"/>
-          <w:color w:val="auto"/>
-          <w:kern w:val="2"/>
-          <w:sz w:val="20"/>
-          <w:szCs w:val="20"/>
-          <w:u w:val="none"/>
-          <w:lang w:val="en-US" w:eastAsia="zh-CN" w:bidi="hi-IN"/>
-        </w:rPr>
-        <w:t>type</w:t>
-      </w:r>
-      <w:r>
-        <w:rPr>
-          <w:rFonts w:eastAsia="Songti SC" w:cs="Arial Unicode MS" w:ascii="Courier New" w:hAnsi="Courier New"/>
-          <w:b w:val="false"/>
-          <w:bCs w:val="false"/>
-          <w:i/>
-          <w:iCs/>
-          <w:color w:val="auto"/>
-          <w:kern w:val="2"/>
-          <w:sz w:val="20"/>
-          <w:szCs w:val="20"/>
-          <w:u w:val="none"/>
-          <w:lang w:val="en-US" w:eastAsia="zh-CN" w:bidi="hi-IN"/>
-        </w:rPr>
-        <w:t xml:space="preserve"> </w:t>
-      </w:r>
-      <w:r>
-        <w:rPr>
-          <w:rFonts w:eastAsia="Songti SC" w:cs="Arial Unicode MS" w:ascii="Georgia" w:hAnsi="Georgia"/>
-          <w:b w:val="false"/>
-          <w:bCs w:val="false"/>
-          <w:i w:val="false"/>
-          <w:iCs w:val="false"/>
-          <w:color w:val="auto"/>
-          <w:kern w:val="2"/>
-          <w:sz w:val="20"/>
-          <w:szCs w:val="20"/>
-          <w:u w:val="none"/>
-          <w:lang w:val="en-US" w:eastAsia="zh-CN" w:bidi="hi-IN"/>
-        </w:rPr>
-        <w:t>occupancy</w:t>
-      </w:r>
-    </w:p>
-    <w:p>
-      <w:pPr>
-        <w:pStyle w:val="Normal"/>
-        <w:rPr>
-          <w:rFonts w:ascii="Georgia" w:hAnsi="Georgia"/>
-          <w:sz w:val="20"/>
-          <w:szCs w:val="20"/>
-        </w:rPr>
-      </w:pPr>
-      <w:r>
-        <w:rPr>
-          <w:rFonts w:eastAsia="Songti SC" w:cs="Arial Unicode MS" w:ascii="Georgia" w:hAnsi="Georgia"/>
-          <w:b w:val="false"/>
-          <w:bCs w:val="false"/>
-          <w:i/>
-          <w:iCs/>
-          <w:color w:val="auto"/>
-          <w:kern w:val="2"/>
-          <w:sz w:val="20"/>
-          <w:szCs w:val="20"/>
-          <w:u w:val="none"/>
-          <w:lang w:val="en-US" w:eastAsia="zh-CN" w:bidi="hi-IN"/>
-        </w:rPr>
-        <w:t xml:space="preserve">                 </w:t>
-      </w:r>
-      <w:r>
-        <w:rPr>
-          <w:rFonts w:eastAsia="Songti SC" w:cs="Arial Unicode MS" w:ascii="Courier New" w:hAnsi="Courier New"/>
-          <w:b w:val="false"/>
-          <w:bCs w:val="false"/>
-          <w:i/>
-          <w:iCs/>
-          <w:color w:val="auto"/>
-          <w:kern w:val="2"/>
-          <w:sz w:val="20"/>
-          <w:szCs w:val="20"/>
-          <w:u w:val="none"/>
-          <w:lang w:val="en-US" w:eastAsia="zh-CN" w:bidi="hi-IN"/>
-        </w:rPr>
-        <w:t>type</w:t>
-      </w:r>
-      <w:r>
-        <w:rPr>
-          <w:rFonts w:eastAsia="Songti SC" w:cs="Arial Unicode MS" w:ascii="Courier New" w:hAnsi="Courier New"/>
-          <w:b w:val="false"/>
-          <w:bCs w:val="false"/>
-          <w:i w:val="false"/>
-          <w:iCs w:val="false"/>
-          <w:color w:val="auto"/>
-          <w:kern w:val="2"/>
-          <w:sz w:val="20"/>
-          <w:szCs w:val="20"/>
-          <w:u w:val="none"/>
-          <w:lang w:val="en-US" w:eastAsia="zh-CN" w:bidi="hi-IN"/>
-        </w:rPr>
-        <w:t>:</w:t>
-      </w:r>
-      <w:r>
-        <w:rPr>
-          <w:rFonts w:eastAsia="Songti SC" w:cs="Arial Unicode MS" w:ascii="Georgia" w:hAnsi="Georgia"/>
-          <w:b w:val="false"/>
-          <w:bCs w:val="false"/>
-          <w:i w:val="false"/>
-          <w:iCs w:val="false"/>
-          <w:color w:val="auto"/>
-          <w:kern w:val="2"/>
-          <w:sz w:val="20"/>
-          <w:szCs w:val="20"/>
-          <w:u w:val="none"/>
-          <w:lang w:val="en-US" w:eastAsia="zh-CN" w:bidi="hi-IN"/>
-        </w:rPr>
-        <w:t xml:space="preserve">   type keyword</w:t>
-      </w:r>
-    </w:p>
-    <w:p>
-      <w:pPr>
-        <w:pStyle w:val="Normal"/>
-        <w:rPr>
-          <w:rFonts w:ascii="Georgia" w:hAnsi="Georgia"/>
-          <w:sz w:val="20"/>
-          <w:szCs w:val="20"/>
-        </w:rPr>
-      </w:pPr>
-      <w:r>
-        <w:rPr>
-          <w:rFonts w:eastAsia="Songti SC" w:cs="Arial Unicode MS" w:ascii="Courier New" w:hAnsi="Courier New"/>
-          <w:b w:val="false"/>
-          <w:bCs w:val="false"/>
-          <w:i w:val="false"/>
-          <w:iCs w:val="false"/>
-          <w:color w:val="auto"/>
-          <w:kern w:val="2"/>
-          <w:sz w:val="20"/>
-          <w:szCs w:val="20"/>
-          <w:u w:val="none"/>
-          <w:lang w:val="en-US" w:eastAsia="zh-CN" w:bidi="hi-IN"/>
-        </w:rPr>
-        <w:t xml:space="preserve">       </w:t>
-      </w:r>
-      <w:r>
-        <w:rPr>
-          <w:rFonts w:eastAsia="Songti SC" w:cs="Arial Unicode MS" w:ascii="Courier New" w:hAnsi="Courier New"/>
-          <w:b w:val="false"/>
-          <w:bCs w:val="false"/>
-          <w:i/>
-          <w:iCs/>
-          <w:color w:val="auto"/>
-          <w:kern w:val="2"/>
-          <w:sz w:val="20"/>
-          <w:szCs w:val="20"/>
-          <w:u w:val="none"/>
-          <w:lang w:val="en-US" w:eastAsia="zh-CN" w:bidi="hi-IN"/>
-        </w:rPr>
-        <w:t>of</w:t>
-      </w:r>
-      <w:r>
-        <w:rPr>
-          <w:rFonts w:eastAsia="Songti SC" w:cs="Arial Unicode MS" w:ascii="Courier New" w:hAnsi="Courier New"/>
-          <w:b w:val="false"/>
-          <w:bCs w:val="false"/>
-          <w:i w:val="false"/>
-          <w:iCs w:val="false"/>
-          <w:color w:val="auto"/>
-          <w:kern w:val="2"/>
-          <w:sz w:val="20"/>
-          <w:szCs w:val="20"/>
-          <w:u w:val="none"/>
-          <w:lang w:val="en-US" w:eastAsia="zh-CN" w:bidi="hi-IN"/>
-        </w:rPr>
-        <w:t xml:space="preserve">: </w:t>
-      </w:r>
-      <w:r>
-        <w:rPr>
-          <w:rFonts w:eastAsia="Songti SC" w:cs="Arial Unicode MS" w:ascii="Courier New" w:hAnsi="Courier New"/>
-          <w:b/>
-          <w:bCs/>
-          <w:i w:val="false"/>
-          <w:iCs w:val="false"/>
-          <w:color w:val="auto"/>
-          <w:kern w:val="2"/>
-          <w:sz w:val="20"/>
-          <w:szCs w:val="20"/>
-          <w:u w:val="none"/>
-          <w:lang w:val="en-US" w:eastAsia="zh-CN" w:bidi="hi-IN"/>
-        </w:rPr>
-        <w:t>:all :in-use :free :size</w:t>
-      </w:r>
-      <w:r>
-        <w:rPr>
-          <w:rFonts w:eastAsia="Songti SC" w:cs="Arial Unicode MS" w:ascii="Courier New" w:hAnsi="Courier New"/>
-          <w:b w:val="false"/>
-          <w:bCs w:val="false"/>
-          <w:i w:val="false"/>
-          <w:iCs w:val="false"/>
-          <w:color w:val="auto"/>
-          <w:kern w:val="2"/>
-          <w:sz w:val="16"/>
-          <w:szCs w:val="20"/>
-          <w:u w:val="none"/>
-          <w:lang w:val="en-US" w:eastAsia="zh-CN" w:bidi="hi-IN"/>
-        </w:rPr>
-        <w:t xml:space="preserve">     </w:t>
+        <w:t>:in-use</w:t>
       </w:r>
     </w:p>
     <w:p>
@@ -2797,6 +2549,30 @@
         <w:rPr>
           <w:rFonts w:ascii="Georgia" w:hAnsi="Georgia"/>
           <w:b w:val="false"/>
+          <w:bCs/>
+          <w:i/>
+          <w:iCs/>
+          <w:sz w:val="20"/>
+          <w:szCs w:val="20"/>
+        </w:rPr>
+        <w:t>T</w:t>
+      </w:r>
+      <w:r>
+        <w:rPr>
+          <w:rFonts w:ascii="Georgia" w:hAnsi="Georgia"/>
+          <w:b w:val="false"/>
+          <w:bCs/>
+          <w:i w:val="false"/>
+          <w:iCs w:val="false"/>
+          <w:sz w:val="20"/>
+          <w:szCs w:val="20"/>
+        </w:rPr>
+        <w:t xml:space="preserve">, </w:t>
+      </w:r>
+      <w:r>
+        <w:rPr>
+          <w:rFonts w:ascii="Georgia" w:hAnsi="Georgia"/>
+          <w:b w:val="false"/>
           <w:bCs w:val="false"/>
           <w:i w:val="false"/>
           <w:iCs w:val="false"/>
@@ -2884,12 +2660,42 @@
       <w:r>
         <w:rPr>
           <w:rFonts w:ascii="Georgia" w:hAnsi="Georgia"/>
-          <w:i w:val="false"/>
-          <w:iCs w:val="false"/>
-          <w:sz w:val="20"/>
-          <w:szCs w:val="20"/>
-        </w:rPr>
-        <w:t>write object with escapes</w:t>
+          <w:i/>
+          <w:iCs/>
+          <w:sz w:val="20"/>
+          <w:szCs w:val="20"/>
+        </w:rPr>
+        <w:t xml:space="preserve">T, </w:t>
+      </w:r>
+      <w:r>
+        <w:rPr>
+          <w:rFonts w:ascii="Georgia" w:hAnsi="Georgia"/>
+          <w:i w:val="false"/>
+          <w:iCs w:val="false"/>
+          <w:sz w:val="20"/>
+          <w:szCs w:val="20"/>
+        </w:rPr>
+        <w:t xml:space="preserve">write </w:t>
+      </w:r>
+      <w:r>
+        <w:rPr>
+          <w:rFonts w:ascii="Georgia" w:hAnsi="Georgia"/>
+          <w:i w:val="false"/>
+          <w:iCs w:val="false"/>
+          <w:sz w:val="20"/>
+          <w:szCs w:val="20"/>
+        </w:rPr>
+        <w:t xml:space="preserve">escaped </w:t>
+      </w:r>
+      <w:r>
+        <w:rPr>
+          <w:rFonts w:ascii="Georgia" w:hAnsi="Georgia"/>
+          <w:i w:val="false"/>
+          <w:iCs w:val="false"/>
+          <w:sz w:val="20"/>
+          <w:szCs w:val="20"/>
+        </w:rPr>
+        <w:t>object</w:t>
       </w:r>
     </w:p>
     <w:p>
@@ -3107,60 +2913,166 @@
           <w:szCs w:val="21"/>
           <w:u w:val="none"/>
         </w:rPr>
+        <w:t>struct,</w:t>
+      </w:r>
+      <w:r>
+        <w:rPr>
+          <w:rFonts w:ascii="Georgia" w:hAnsi="Georgia"/>
+          <w:b w:val="false"/>
+          <w:bCs w:val="false"/>
+          <w:i/>
+          <w:iCs/>
+          <w:sz w:val="20"/>
+          <w:szCs w:val="20"/>
+          <w:u w:val="none"/>
+        </w:rPr>
+        <w:t xml:space="preserve"> </w:t>
+      </w:r>
+      <w:r>
+        <w:rPr>
+          <w:rFonts w:ascii="Georgia" w:hAnsi="Georgia"/>
+          <w:b w:val="false"/>
+          <w:bCs w:val="false"/>
+          <w:i w:val="false"/>
+          <w:iCs w:val="false"/>
+          <w:sz w:val="20"/>
+          <w:szCs w:val="20"/>
+          <w:u w:val="none"/>
+        </w:rPr>
+        <w:t>from list</w:t>
+      </w:r>
+    </w:p>
+    <w:p>
+      <w:pPr>
+        <w:pStyle w:val="Normal"/>
+        <w:rPr>
+          <w:rFonts w:ascii="Georgia" w:hAnsi="Georgia"/>
+          <w:sz w:val="20"/>
+          <w:szCs w:val="20"/>
+        </w:rPr>
+      </w:pPr>
+      <w:r>
+        <w:rPr>
+          <w:rFonts w:ascii="Georgia" w:hAnsi="Georgia"/>
+          <w:b/>
+          <w:bCs/>
+          <w:sz w:val="20"/>
+          <w:szCs w:val="20"/>
+        </w:rPr>
+        <w:t>st-type</w:t>
+      </w:r>
+      <w:r>
+        <w:rPr>
+          <w:rFonts w:ascii="Georgia" w:hAnsi="Georgia"/>
+          <w:b w:val="false"/>
+          <w:i w:val="false"/>
+          <w:sz w:val="16"/>
+          <w:szCs w:val="20"/>
+        </w:rPr>
+        <w:t xml:space="preserve"> </w:t>
+      </w:r>
+      <w:r>
+        <w:rPr>
+          <w:rFonts w:ascii="Georgia" w:hAnsi="Georgia"/>
+          <w:i/>
+          <w:iCs/>
+          <w:sz w:val="20"/>
+          <w:szCs w:val="20"/>
+        </w:rPr>
+        <w:t>vector</w:t>
+      </w:r>
+      <w:r>
+        <w:rPr>
+          <w:rFonts w:ascii="Georgia" w:hAnsi="Georgia"/>
+          <w:b w:val="false"/>
+          <w:i w:val="false"/>
+          <w:iCs w:val="false"/>
+          <w:sz w:val="16"/>
+          <w:szCs w:val="20"/>
+        </w:rPr>
+        <w:t xml:space="preserve">              </w:t>
+      </w:r>
+      <w:r>
+        <w:rPr>
+          <w:rFonts w:ascii="Georgia" w:hAnsi="Georgia"/>
+          <w:b w:val="false"/>
+          <w:i/>
+          <w:iCs/>
+          <w:sz w:val="20"/>
+          <w:szCs w:val="20"/>
+        </w:rPr>
+        <w:t>keyword</w:t>
+      </w:r>
+      <w:r>
+        <w:rPr>
+          <w:rFonts w:ascii="Georgia" w:hAnsi="Georgia"/>
+          <w:b w:val="false"/>
+          <w:i w:val="false"/>
+          <w:iCs w:val="false"/>
+          <w:sz w:val="16"/>
+          <w:szCs w:val="20"/>
+        </w:rPr>
+        <w:t xml:space="preserve">, </w:t>
+      </w:r>
+      <w:r>
+        <w:rPr>
+          <w:rFonts w:ascii="Georgia" w:hAnsi="Georgia"/>
+          <w:b w:val="false"/>
+          <w:i w:val="false"/>
+          <w:iCs w:val="false"/>
+          <w:sz w:val="20"/>
+          <w:szCs w:val="20"/>
+        </w:rPr>
         <w:t>struct</w:t>
       </w:r>
       <w:r>
         <w:rPr>
           <w:rFonts w:ascii="Georgia" w:hAnsi="Georgia"/>
           <w:b w:val="false"/>
-          <w:bCs w:val="false"/>
-          <w:i/>
-          <w:iCs/>
-          <w:sz w:val="20"/>
-          <w:szCs w:val="20"/>
-          <w:u w:val="none"/>
-        </w:rPr>
-        <w:t xml:space="preserve"> </w:t>
-      </w:r>
-      <w:r>
-        <w:rPr>
-          <w:rFonts w:ascii="Georgia" w:hAnsi="Georgia"/>
-          <w:b w:val="false"/>
-          <w:bCs w:val="false"/>
-          <w:i w:val="false"/>
-          <w:iCs w:val="false"/>
-          <w:sz w:val="20"/>
-          <w:szCs w:val="20"/>
-          <w:u w:val="none"/>
-        </w:rPr>
-        <w:t>from list</w:t>
-      </w:r>
-    </w:p>
-    <w:p>
-      <w:pPr>
-        <w:pStyle w:val="Normal"/>
-        <w:rPr>
-          <w:rFonts w:ascii="Georgia" w:hAnsi="Georgia"/>
-          <w:sz w:val="20"/>
-          <w:szCs w:val="20"/>
-        </w:rPr>
-      </w:pPr>
-      <w:r>
-        <w:rPr>
-          <w:rFonts w:ascii="Georgia" w:hAnsi="Georgia"/>
-          <w:b/>
-          <w:bCs/>
-          <w:sz w:val="20"/>
-          <w:szCs w:val="20"/>
-        </w:rPr>
-        <w:t>st-type</w:t>
-      </w:r>
-      <w:r>
-        <w:rPr>
-          <w:rFonts w:ascii="Georgia" w:hAnsi="Georgia"/>
-          <w:b w:val="false"/>
-          <w:i w:val="false"/>
-          <w:sz w:val="16"/>
+          <w:i/>
+          <w:iCs/>
+          <w:sz w:val="20"/>
+          <w:szCs w:val="20"/>
+        </w:rPr>
+        <w:t xml:space="preserve"> </w:t>
+      </w:r>
+      <w:r>
+        <w:rPr>
+          <w:rFonts w:ascii="Georgia" w:hAnsi="Georgia"/>
+          <w:b w:val="false"/>
+          <w:i w:val="false"/>
+          <w:iCs w:val="false"/>
+          <w:sz w:val="20"/>
+          <w:szCs w:val="20"/>
+        </w:rPr>
+        <w:t>type</w:t>
+      </w:r>
+    </w:p>
+    <w:p>
+      <w:pPr>
+        <w:pStyle w:val="Normal"/>
+        <w:rPr>
+          <w:rFonts w:ascii="Georgia" w:hAnsi="Georgia"/>
+          <w:sz w:val="20"/>
+          <w:szCs w:val="20"/>
+        </w:rPr>
+      </w:pPr>
+      <w:r>
+        <w:rPr>
+          <w:rFonts w:ascii="Georgia" w:hAnsi="Georgia"/>
+          <w:b/>
+          <w:bCs/>
+          <w:sz w:val="20"/>
+          <w:szCs w:val="20"/>
+        </w:rPr>
+        <w:t>st-vec</w:t>
+      </w:r>
+      <w:r>
+        <w:rPr>
+          <w:rFonts w:ascii="Georgia" w:hAnsi="Georgia"/>
+          <w:b w:val="false"/>
+          <w:i w:val="false"/>
+          <w:iCs/>
           <w:szCs w:val="20"/>
         </w:rPr>
         <w:t xml:space="preserve"> </w:t>
@@ -3179,68 +3091,6 @@
         <w:rPr>
           <w:rFonts w:ascii="Georgia" w:hAnsi="Georgia"/>
           <w:b w:val="false"/>
-          <w:i w:val="false"/>
-          <w:iCs w:val="false"/>
-          <w:sz w:val="16"/>
-          <w:szCs w:val="20"/>
-        </w:rPr>
-        <w:t xml:space="preserve">              </w:t>
-      </w:r>
-      <w:r>
-        <w:rPr>
-          <w:rFonts w:ascii="Georgia" w:hAnsi="Georgia"/>
-          <w:b w:val="false"/>
-          <w:i/>
-          <w:iCs/>
-          <w:sz w:val="20"/>
-          <w:szCs w:val="20"/>
-        </w:rPr>
-        <w:t>struct type</w:t>
-      </w:r>
-    </w:p>
-    <w:p>
-      <w:pPr>
-        <w:pStyle w:val="Normal"/>
-        <w:rPr>
-          <w:rFonts w:ascii="Georgia" w:hAnsi="Georgia"/>
-          <w:sz w:val="20"/>
-          <w:szCs w:val="20"/>
-        </w:rPr>
-      </w:pPr>
-      <w:r>
-        <w:rPr>
-          <w:rFonts w:ascii="Georgia" w:hAnsi="Georgia"/>
-          <w:b/>
-          <w:bCs/>
-          <w:sz w:val="20"/>
-          <w:szCs w:val="20"/>
-        </w:rPr>
-        <w:t>st-vec</w:t>
-      </w:r>
-      <w:r>
-        <w:rPr>
-          <w:rFonts w:ascii="Georgia" w:hAnsi="Georgia"/>
-          <w:b w:val="false"/>
-          <w:i w:val="false"/>
-          <w:iCs/>
-          <w:szCs w:val="20"/>
-        </w:rPr>
-        <w:t xml:space="preserve"> </w:t>
-      </w:r>
-      <w:r>
-        <w:rPr>
-          <w:rFonts w:ascii="Georgia" w:hAnsi="Georgia"/>
-          <w:i/>
-          <w:iCs/>
-          <w:sz w:val="20"/>
-          <w:szCs w:val="20"/>
-        </w:rPr>
-        <w:t>vector</w:t>
-      </w:r>
-      <w:r>
-        <w:rPr>
-          <w:rFonts w:ascii="Georgia" w:hAnsi="Georgia"/>
-          <w:b w:val="false"/>
           <w:bCs w:val="false"/>
           <w:i w:val="false"/>
           <w:iCs/>
@@ -3281,7 +3131,7 @@
           <w:sz w:val="20"/>
           <w:szCs w:val="20"/>
         </w:rPr>
-        <w:t>vector</w:t>
+        <w:t>vector,</w:t>
       </w:r>
       <w:r>
         <w:rPr>
@@ -3306,6 +3156,32 @@
         </w:rPr>
       </w:pPr>
       <w:r>
+        <w:rPr/>
+      </w:r>
+    </w:p>
+    <w:p>
+      <w:pPr>
+        <w:pStyle w:val="Normal"/>
+        <w:rPr>
+          <w:rFonts w:ascii="Georgia" w:hAnsi="Georgia"/>
+          <w:sz w:val="20"/>
+          <w:szCs w:val="20"/>
+        </w:rPr>
+      </w:pPr>
+      <w:r>
+        <w:rPr/>
+      </w:r>
+    </w:p>
+    <w:p>
+      <w:pPr>
+        <w:pStyle w:val="Normal"/>
+        <w:rPr>
+          <w:rFonts w:ascii="Georgia" w:hAnsi="Georgia"/>
+          <w:sz w:val="20"/>
+          <w:szCs w:val="20"/>
+        </w:rPr>
+      </w:pPr>
+      <w:r>
         <w:rPr>
           <w:rFonts w:ascii="Georgia" w:hAnsi="Georgia"/>
           <w:b w:val="false"/>
@@ -3470,6 +3346,32 @@
           <w:u w:val="none"/>
         </w:rPr>
         <w:t>bool,</w:t>
+      </w:r>
+      <w:r>
+        <w:rPr>
+          <w:rFonts w:ascii="Georgia" w:hAnsi="Georgia"/>
+          <w:b/>
+          <w:bCs/>
+          <w:i/>
+          <w:iCs/>
+          <w:sz w:val="20"/>
+          <w:szCs w:val="20"/>
+          <w:u w:val="none"/>
+        </w:rPr>
+        <w:t xml:space="preserve"> </w:t>
+      </w:r>
+      <w:r>
+        <w:rPr>
+          <w:rFonts w:ascii="Georgia" w:hAnsi="Georgia"/>
+          <w:b w:val="false"/>
+          <w:bCs w:val="false"/>
+          <w:i w:val="false"/>
+          <w:iCs w:val="false"/>
+          <w:sz w:val="20"/>
+          <w:szCs w:val="20"/>
+          <w:u w:val="none"/>
+        </w:rPr>
+        <w:t>is</w:t>
       </w:r>
       <w:r>
         <w:rPr>
@@ -4492,45 +4394,22 @@
       <w:r>
         <w:rPr>
           <w:rFonts w:ascii="Georgia" w:hAnsi="Georgia"/>
-          <w:b w:val="false"/>
-          <w:bCs w:val="false"/>
-          <w:i w:val="false"/>
-          <w:iCs w:val="false"/>
-          <w:sz w:val="20"/>
-          <w:szCs w:val="20"/>
-        </w:rPr>
-        <w:t>a</w:t>
-      </w:r>
-      <w:r>
-        <w:rPr>
-          <w:rFonts w:ascii="Georgia" w:hAnsi="Georgia"/>
-          <w:i w:val="false"/>
-          <w:iCs w:val="false"/>
-          <w:sz w:val="20"/>
-          <w:szCs w:val="20"/>
-        </w:rPr>
-        <w:t>nonymous</w:t>
-      </w:r>
-      <w:r>
-        <w:rPr>
-          <w:rFonts w:ascii="Georgia" w:hAnsi="Georgia"/>
-          <w:b w:val="false"/>
-          <w:i w:val="false"/>
-          <w:iCs w:val="false"/>
-          <w:sz w:val="16"/>
-          <w:szCs w:val="20"/>
-        </w:rPr>
-        <w:t xml:space="preserve"> </w:t>
-      </w:r>
-      <w:r>
-        <w:rPr>
-          <w:rFonts w:ascii="Georgia" w:hAnsi="Georgia"/>
-          <w:i/>
-          <w:iCs/>
-          <w:sz w:val="20"/>
-          <w:szCs w:val="20"/>
-        </w:rPr>
-        <w:t>function</w:t>
+          <w:i/>
+          <w:iCs/>
+          <w:sz w:val="20"/>
+          <w:szCs w:val="20"/>
+        </w:rPr>
+        <w:t xml:space="preserve">function, </w:t>
+      </w:r>
+      <w:r>
+        <w:rPr>
+          <w:rFonts w:ascii="Georgia" w:hAnsi="Georgia"/>
+          <w:i w:val="false"/>
+          <w:iCs w:val="false"/>
+          <w:sz w:val="20"/>
+          <w:szCs w:val="20"/>
+        </w:rPr>
+        <w:t>anonymous</w:t>
       </w:r>
     </w:p>
     <w:p>
@@ -4601,8 +4480,30 @@
       <w:r>
         <w:rPr>
           <w:rFonts w:ascii="Georgia" w:hAnsi="Georgia"/>
-          <w:i/>
-          <w:iCs/>
+          <w:b w:val="false"/>
+          <w:i/>
+          <w:iCs/>
+          <w:sz w:val="20"/>
+          <w:szCs w:val="20"/>
+        </w:rPr>
+        <w:t>list</w:t>
+      </w:r>
+      <w:r>
+        <w:rPr>
+          <w:rFonts w:ascii="Georgia" w:hAnsi="Georgia"/>
+          <w:b w:val="false"/>
+          <w:i w:val="false"/>
+          <w:iCs w:val="false"/>
+          <w:sz w:val="16"/>
+          <w:szCs w:val="20"/>
+        </w:rPr>
+        <w:t xml:space="preserve">, </w:t>
+      </w:r>
+      <w:r>
+        <w:rPr>
+          <w:rFonts w:ascii="Georgia" w:hAnsi="Georgia"/>
+          <w:i w:val="false"/>
+          <w:iCs w:val="false"/>
           <w:sz w:val="20"/>
           <w:szCs w:val="20"/>
         </w:rPr>
@@ -4821,6 +4722,36 @@
           <w:szCs w:val="20"/>
         </w:rPr>
         <w:t xml:space="preserve">                         </w:t>
+      </w:r>
+      <w:r>
+        <w:rPr>
+          <w:rFonts w:ascii="Georgia" w:hAnsi="Georgia"/>
+          <w:b w:val="false"/>
+          <w:i/>
+          <w:iCs/>
+          <w:caps w:val="false"/>
+          <w:smallCaps w:val="false"/>
+          <w:color w:val="24292E"/>
+          <w:spacing w:val="0"/>
+          <w:sz w:val="20"/>
+          <w:szCs w:val="20"/>
+        </w:rPr>
+        <w:t>T,</w:t>
+      </w:r>
+      <w:r>
+        <w:rPr>
+          <w:rFonts w:ascii="Georgia" w:hAnsi="Georgia"/>
+          <w:b w:val="false"/>
+          <w:i w:val="false"/>
+          <w:iCs w:val="false"/>
+          <w:caps w:val="false"/>
+          <w:smallCaps w:val="false"/>
+          <w:color w:val="24292E"/>
+          <w:spacing w:val="0"/>
+          <w:sz w:val="16"/>
+          <w:szCs w:val="20"/>
+        </w:rPr>
+        <w:t xml:space="preserve"> </w:t>
       </w:r>
       <w:r>
         <w:rPr>
@@ -15684,7 +15615,7 @@
           <w:ilvl w:val="0"/>
           <w:numId w:val="0"/>
         </w:numPr>
-        <w:overflowPunct w:val="true"/>
+        <w:overflowPunct w:val="false"/>
         <w:bidi w:val="0"/>
         <w:spacing w:before="0" w:after="0"/>
         <w:ind w:left="0" w:right="0" w:hanging="0"/>
@@ -15767,7 +15698,7 @@
           <w:ilvl w:val="0"/>
           <w:numId w:val="0"/>
         </w:numPr>
-        <w:overflowPunct w:val="true"/>
+        <w:overflowPunct w:val="false"/>
         <w:bidi w:val="0"/>
         <w:spacing w:before="0" w:after="0"/>
         <w:ind w:left="0" w:right="0" w:hanging="0"/>
@@ -15834,7 +15765,7 @@
           <w:ilvl w:val="0"/>
           <w:numId w:val="0"/>
         </w:numPr>
-        <w:overflowPunct w:val="true"/>
+        <w:overflowPunct w:val="false"/>
         <w:bidi w:val="0"/>
         <w:spacing w:before="0" w:after="0"/>
         <w:ind w:left="0" w:right="0" w:hanging="0"/>
@@ -15865,7 +15796,7 @@
           <w:ilvl w:val="0"/>
           <w:numId w:val="0"/>
         </w:numPr>
-        <w:overflowPunct w:val="true"/>
+        <w:overflowPunct w:val="false"/>
         <w:bidi w:val="0"/>
         <w:spacing w:before="0" w:after="0"/>
         <w:ind w:left="0" w:right="0" w:hanging="0"/>
@@ -15932,7 +15863,7 @@
           <w:ilvl w:val="0"/>
           <w:numId w:val="0"/>
         </w:numPr>
-        <w:overflowPunct w:val="true"/>
+        <w:overflowPunct w:val="false"/>
         <w:bidi w:val="0"/>
         <w:spacing w:before="0" w:after="0"/>
         <w:ind w:left="0" w:right="0" w:hanging="0"/>
@@ -15999,7 +15930,7 @@
           <w:ilvl w:val="0"/>
           <w:numId w:val="0"/>
         </w:numPr>
-        <w:overflowPunct w:val="true"/>
+        <w:overflowPunct w:val="false"/>
         <w:bidi w:val="0"/>
         <w:spacing w:before="0" w:after="0"/>
         <w:ind w:left="0" w:right="0" w:hanging="0"/>
@@ -17310,7 +17241,7 @@
           <w:ilvl w:val="0"/>
           <w:numId w:val="0"/>
         </w:numPr>
-        <w:overflowPunct w:val="true"/>
+        <w:overflowPunct w:val="false"/>
         <w:bidi w:val="0"/>
         <w:spacing w:before="0" w:after="0"/>
         <w:ind w:left="0" w:right="0" w:hanging="0"/>
@@ -21033,7 +20964,7 @@
     <w:pPr>
       <w:widowControl/>
       <w:suppressAutoHyphens w:val="true"/>
-      <w:overflowPunct w:val="true"/>
+      <w:overflowPunct w:val="false"/>
       <w:bidi w:val="0"/>
       <w:spacing w:before="0" w:after="0"/>
       <w:jc w:val="left"/>

</xml_diff>

<commit_message>
#160 - core: rethink exceptions
</commit_message>
<xml_diff>
--- a/doc/refcards/mu-ref.docx
+++ b/doc/refcards/mu-ref.docx
@@ -285,19 +285,7 @@
           <w:sz w:val="20"/>
           <w:szCs w:val="20"/>
         </w:rPr>
-        <w:t>0.0.1</w:t>
-      </w:r>
-      <w:r>
-        <w:rPr>
-          <w:rFonts w:ascii="Georgia" w:hAnsi="Georgia"/>
-          <w:b w:val="false"/>
-          <w:bCs w:val="false"/>
-          <w:i/>
-          <w:iCs/>
-          <w:sz w:val="20"/>
-          <w:szCs w:val="20"/>
-        </w:rPr>
-        <w:t>3</w:t>
+        <w:t>0.0.14</w:t>
       </w:r>
     </w:p>
     <w:p>
@@ -5713,6 +5701,23 @@
       </w:pPr>
       <w:r>
         <w:rPr>
+          <w:rFonts w:ascii="Georgia" w:hAnsi="Georgia"/>
+          <w:sz w:val="20"/>
+          <w:szCs w:val="20"/>
+        </w:rPr>
+      </w:r>
+    </w:p>
+    <w:p>
+      <w:pPr>
+        <w:pStyle w:val="Normal"/>
+        <w:rPr>
+          <w:rFonts w:ascii="Georgia" w:hAnsi="Georgia"/>
+          <w:sz w:val="20"/>
+          <w:szCs w:val="20"/>
+        </w:rPr>
+      </w:pPr>
+      <w:r>
+        <w:rPr>
           <w:rFonts w:eastAsia="Songti SC" w:cs="Arial Unicode MS" w:ascii="Georgia" w:hAnsi="Georgia"/>
           <w:b/>
           <w:bCs/>
@@ -5725,7 +5730,7 @@
           <w:u w:val="none"/>
           <w:lang w:val="en-US" w:eastAsia="zh-CN" w:bidi="hi-IN"/>
         </w:rPr>
-        <w:t>with-ex</w:t>
+        <w:t>tag-of</w:t>
       </w:r>
       <w:r>
         <w:rPr>
@@ -5757,7 +5762,7 @@
           <w:u w:val="none"/>
           <w:lang w:val="en-US" w:eastAsia="zh-CN" w:bidi="hi-IN"/>
         </w:rPr>
-        <w:t>fn fn’</w:t>
+        <w:t>T</w:t>
       </w:r>
       <w:r>
         <w:rPr>
@@ -5768,12 +5773,12 @@
           <w:iCs w:val="false"/>
           <w:color w:val="auto"/>
           <w:kern w:val="2"/>
-          <w:sz w:val="20"/>
+          <w:sz w:val="16"/>
           <w:szCs w:val="20"/>
           <w:u w:val="none"/>
           <w:lang w:val="en-US" w:eastAsia="zh-CN" w:bidi="hi-IN"/>
         </w:rPr>
-        <w:t xml:space="preserve">             </w:t>
+        <w:t xml:space="preserve">                             </w:t>
       </w:r>
       <w:r>
         <w:rPr>
@@ -5789,7 +5794,7 @@
           <w:u w:val="none"/>
           <w:lang w:val="en-US" w:eastAsia="zh-CN" w:bidi="hi-IN"/>
         </w:rPr>
-        <w:t>T</w:t>
+        <w:t>fixnum</w:t>
       </w:r>
       <w:r>
         <w:rPr>
@@ -5837,15 +5842,167 @@
           <w:u w:val="none"/>
           <w:lang w:val="en-US" w:eastAsia="zh-CN" w:bidi="hi-IN"/>
         </w:rPr>
-        <w:t>catch</w:t>
-      </w:r>
+        <w:t>of object tag</w:t>
+      </w:r>
+    </w:p>
+    <w:p>
+      <w:pPr>
+        <w:pStyle w:val="Normal"/>
+        <w:rPr>
+          <w:rFonts w:ascii="Georgia" w:hAnsi="Georgia"/>
+          <w:sz w:val="20"/>
+          <w:szCs w:val="20"/>
+        </w:rPr>
+      </w:pPr>
+      <w:r>
+        <w:rPr>
+          <w:rFonts w:ascii="Georgia" w:hAnsi="Georgia"/>
+          <w:b/>
+          <w:bCs/>
+          <w:i w:val="false"/>
+          <w:iCs w:val="false"/>
+          <w:sz w:val="20"/>
+          <w:szCs w:val="20"/>
+        </w:rPr>
+        <w:t>view</w:t>
+      </w:r>
+      <w:r>
+        <w:rPr>
+          <w:rFonts w:ascii="Georgia" w:hAnsi="Georgia"/>
+          <w:b w:val="false"/>
+          <w:bCs w:val="false"/>
+          <w:i w:val="false"/>
+          <w:iCs/>
+          <w:sz w:val="16"/>
+          <w:szCs w:val="20"/>
+        </w:rPr>
+        <w:t xml:space="preserve"> </w:t>
+      </w:r>
+      <w:r>
+        <w:rPr>
+          <w:rFonts w:ascii="Georgia" w:hAnsi="Georgia"/>
+          <w:b w:val="false"/>
+          <w:bCs w:val="false"/>
+          <w:i/>
+          <w:iCs/>
+          <w:sz w:val="20"/>
+          <w:szCs w:val="20"/>
+        </w:rPr>
+        <w:t>T</w:t>
+      </w:r>
+      <w:r>
+        <w:rPr>
+          <w:rFonts w:ascii="Georgia" w:hAnsi="Georgia"/>
+          <w:b w:val="false"/>
+          <w:bCs w:val="false"/>
+          <w:i w:val="false"/>
+          <w:iCs w:val="false"/>
+          <w:sz w:val="16"/>
+          <w:szCs w:val="20"/>
+        </w:rPr>
+        <w:t xml:space="preserve">                                </w:t>
+      </w:r>
+      <w:r>
+        <w:rPr>
+          <w:rFonts w:ascii="Georgia" w:hAnsi="Georgia"/>
+          <w:b w:val="false"/>
+          <w:bCs w:val="false"/>
+          <w:i/>
+          <w:iCs/>
+          <w:sz w:val="20"/>
+          <w:szCs w:val="20"/>
+        </w:rPr>
+        <w:t>struct,</w:t>
+      </w:r>
+      <w:r>
+        <w:rPr>
+          <w:rFonts w:ascii="Georgia" w:hAnsi="Georgia"/>
+          <w:b w:val="false"/>
+          <w:bCs w:val="false"/>
+          <w:i w:val="false"/>
+          <w:iCs w:val="false"/>
+          <w:sz w:val="16"/>
+          <w:szCs w:val="20"/>
+        </w:rPr>
+        <w:t xml:space="preserve"> </w:t>
+      </w:r>
+      <w:r>
+        <w:rPr>
+          <w:rFonts w:ascii="Georgia" w:hAnsi="Georgia"/>
+          <w:b w:val="false"/>
+          <w:bCs w:val="false"/>
+          <w:i w:val="false"/>
+          <w:iCs w:val="false"/>
+          <w:sz w:val="20"/>
+          <w:szCs w:val="20"/>
+        </w:rPr>
+        <w:t>vector</w:t>
+      </w:r>
+      <w:r>
+        <w:rPr>
+          <w:rFonts w:ascii="Georgia" w:hAnsi="Georgia"/>
+          <w:b w:val="false"/>
+          <w:bCs w:val="false"/>
+          <w:i w:val="false"/>
+          <w:iCs w:val="false"/>
+          <w:sz w:val="16"/>
+          <w:szCs w:val="20"/>
+        </w:rPr>
+        <w:t xml:space="preserve"> </w:t>
+      </w:r>
+      <w:r>
+        <w:rPr>
+          <w:rFonts w:ascii="Georgia" w:hAnsi="Georgia"/>
+          <w:b w:val="false"/>
+          <w:bCs w:val="false"/>
+          <w:i w:val="false"/>
+          <w:iCs w:val="false"/>
+          <w:sz w:val="20"/>
+          <w:szCs w:val="20"/>
+        </w:rPr>
+        <w:t>of</w:t>
+      </w:r>
+      <w:r>
+        <w:rPr>
+          <w:rFonts w:ascii="Georgia" w:hAnsi="Georgia"/>
+          <w:b w:val="false"/>
+          <w:bCs w:val="false"/>
+          <w:i w:val="false"/>
+          <w:iCs w:val="false"/>
+          <w:sz w:val="16"/>
+          <w:szCs w:val="20"/>
+        </w:rPr>
+        <w:t xml:space="preserve"> </w:t>
+      </w:r>
+      <w:r>
+        <w:rPr>
+          <w:rFonts w:ascii="Georgia" w:hAnsi="Georgia"/>
+          <w:b w:val="false"/>
+          <w:bCs w:val="false"/>
+          <w:i w:val="false"/>
+          <w:iCs w:val="false"/>
+          <w:sz w:val="20"/>
+          <w:szCs w:val="20"/>
+        </w:rPr>
+        <w:t>object</w:t>
+      </w:r>
+    </w:p>
+    <w:p>
+      <w:pPr>
+        <w:pStyle w:val="Normal"/>
+        <w:rPr>
+          <w:rFonts w:ascii="Georgia" w:hAnsi="Georgia"/>
+          <w:sz w:val="20"/>
+          <w:szCs w:val="20"/>
+        </w:rPr>
+      </w:pPr>
       <w:r>
         <w:rPr>
           <w:rFonts w:eastAsia="Songti SC" w:cs="Arial Unicode MS" w:ascii="Georgia" w:hAnsi="Georgia"/>
-          <w:b w:val="false"/>
-          <w:bCs w:val="false"/>
-          <w:i/>
-          <w:iCs/>
+          <w:b/>
+          <w:bCs/>
+          <w:i w:val="false"/>
+          <w:iCs w:val="false"/>
           <w:color w:val="auto"/>
           <w:kern w:val="2"/>
           <w:sz w:val="20"/>
@@ -5853,15 +6010,15 @@
           <w:u w:val="none"/>
           <w:lang w:val="en-US" w:eastAsia="zh-CN" w:bidi="hi-IN"/>
         </w:rPr>
-        <w:t xml:space="preserve"> </w:t>
+        <w:t>fix</w:t>
       </w:r>
       <w:r>
         <w:rPr>
           <w:rFonts w:eastAsia="Songti SC" w:cs="Arial Unicode MS" w:ascii="Georgia" w:hAnsi="Georgia"/>
           <w:b w:val="false"/>
           <w:bCs w:val="false"/>
-          <w:i w:val="false"/>
-          <w:iCs w:val="false"/>
+          <w:i/>
+          <w:iCs/>
           <w:color w:val="auto"/>
           <w:kern w:val="2"/>
           <w:sz w:val="20"/>
@@ -5869,65 +6026,54 @@
           <w:u w:val="none"/>
           <w:lang w:val="en-US" w:eastAsia="zh-CN" w:bidi="hi-IN"/>
         </w:rPr>
-        <w:t>exception</w:t>
-      </w:r>
-    </w:p>
-    <w:p>
-      <w:pPr>
-        <w:pStyle w:val="Normal"/>
-        <w:rPr>
-          <w:rFonts w:ascii="Georgia" w:hAnsi="Georgia"/>
-          <w:sz w:val="20"/>
-          <w:szCs w:val="20"/>
-        </w:rPr>
-      </w:pPr>
+        <w:t xml:space="preserve"> fn T</w:t>
+      </w:r>
       <w:r>
         <w:rPr>
           <w:rFonts w:eastAsia="Songti SC" w:cs="Arial Unicode MS" w:ascii="Georgia" w:hAnsi="Georgia"/>
-          <w:b/>
-          <w:bCs/>
+          <w:b w:val="false"/>
+          <w:bCs w:val="false"/>
           <w:i w:val="false"/>
           <w:iCs w:val="false"/>
           <w:color w:val="auto"/>
           <w:kern w:val="2"/>
-          <w:sz w:val="20"/>
           <w:szCs w:val="20"/>
           <w:u w:val="none"/>
           <w:lang w:val="en-US" w:eastAsia="zh-CN" w:bidi="hi-IN"/>
         </w:rPr>
-        <w:t>raise</w:t>
+        <w:t xml:space="preserve">                     </w:t>
       </w:r>
       <w:r>
         <w:rPr>
           <w:rFonts w:eastAsia="Songti SC" w:cs="Arial Unicode MS" w:ascii="Georgia" w:hAnsi="Georgia"/>
           <w:b w:val="false"/>
           <w:bCs w:val="false"/>
-          <w:i w:val="false"/>
+          <w:i/>
           <w:iCs/>
           <w:color w:val="auto"/>
           <w:kern w:val="2"/>
-          <w:sz w:val="16"/>
+          <w:sz w:val="20"/>
           <w:szCs w:val="20"/>
           <w:u w:val="none"/>
           <w:lang w:val="en-US" w:eastAsia="zh-CN" w:bidi="hi-IN"/>
         </w:rPr>
-        <w:t xml:space="preserve"> </w:t>
+        <w:t>T</w:t>
       </w:r>
       <w:r>
         <w:rPr>
           <w:rFonts w:eastAsia="Songti SC" w:cs="Arial Unicode MS" w:ascii="Georgia" w:hAnsi="Georgia"/>
-          <w:b w:val="false"/>
-          <w:bCs w:val="false"/>
+          <w:b/>
+          <w:bCs/>
           <w:i/>
           <w:iCs/>
           <w:color w:val="auto"/>
           <w:kern w:val="2"/>
-          <w:sz w:val="16"/>
+          <w:sz w:val="20"/>
           <w:szCs w:val="20"/>
           <w:u w:val="none"/>
           <w:lang w:val="en-US" w:eastAsia="zh-CN" w:bidi="hi-IN"/>
         </w:rPr>
-        <w:t>:</w:t>
+        <w:t>,</w:t>
       </w:r>
       <w:r>
         <w:rPr>
@@ -5943,7 +6089,7 @@
           <w:u w:val="none"/>
           <w:lang w:val="en-US" w:eastAsia="zh-CN" w:bidi="hi-IN"/>
         </w:rPr>
-        <w:t>condition</w:t>
+        <w:t xml:space="preserve"> </w:t>
       </w:r>
       <w:r>
         <w:rPr>
@@ -5951,15 +6097,15 @@
           <w:b w:val="false"/>
           <w:bCs w:val="false"/>
           <w:i w:val="false"/>
-          <w:iCs/>
+          <w:iCs w:val="false"/>
           <w:color w:val="auto"/>
           <w:kern w:val="2"/>
-          <w:sz w:val="16"/>
+          <w:sz w:val="20"/>
           <w:szCs w:val="20"/>
           <w:u w:val="none"/>
           <w:lang w:val="en-US" w:eastAsia="zh-CN" w:bidi="hi-IN"/>
         </w:rPr>
-        <w:t xml:space="preserve"> </w:t>
+        <w:t xml:space="preserve">fixpoint of </w:t>
       </w:r>
       <w:r>
         <w:rPr>
@@ -5975,13 +6121,23 @@
           <w:u w:val="none"/>
           <w:lang w:val="en-US" w:eastAsia="zh-CN" w:bidi="hi-IN"/>
         </w:rPr>
-        <w:t>T</w:t>
-      </w:r>
+        <w:t>function</w:t>
+      </w:r>
+    </w:p>
+    <w:p>
+      <w:pPr>
+        <w:pStyle w:val="Normal"/>
+        <w:rPr>
+          <w:rFonts w:ascii="Georgia" w:hAnsi="Georgia"/>
+          <w:sz w:val="20"/>
+          <w:szCs w:val="20"/>
+        </w:rPr>
+      </w:pPr>
       <w:r>
         <w:rPr>
           <w:rFonts w:eastAsia="Songti SC" w:cs="Arial Unicode MS" w:ascii="Georgia" w:hAnsi="Georgia"/>
-          <w:b w:val="false"/>
-          <w:bCs w:val="false"/>
+          <w:b/>
+          <w:bCs/>
           <w:i w:val="false"/>
           <w:iCs w:val="false"/>
           <w:color w:val="auto"/>
@@ -5991,29 +6147,29 @@
           <w:u w:val="none"/>
           <w:lang w:val="en-US" w:eastAsia="zh-CN" w:bidi="hi-IN"/>
         </w:rPr>
-        <w:t xml:space="preserve">     </w:t>
+        <w:t>:if</w:t>
       </w:r>
       <w:r>
         <w:rPr>
           <w:rFonts w:eastAsia="Songti SC" w:cs="Arial Unicode MS" w:ascii="Georgia" w:hAnsi="Georgia"/>
           <w:b w:val="false"/>
           <w:bCs w:val="false"/>
-          <w:i/>
+          <w:i w:val="false"/>
           <w:iCs/>
           <w:color w:val="auto"/>
           <w:kern w:val="2"/>
-          <w:sz w:val="20"/>
+          <w:sz w:val="16"/>
           <w:szCs w:val="20"/>
           <w:u w:val="none"/>
           <w:lang w:val="en-US" w:eastAsia="zh-CN" w:bidi="hi-IN"/>
         </w:rPr>
-        <w:t>struct</w:t>
+        <w:t xml:space="preserve"> </w:t>
       </w:r>
       <w:r>
         <w:rPr>
           <w:rFonts w:eastAsia="Songti SC" w:cs="Arial Unicode MS" w:ascii="Georgia" w:hAnsi="Georgia"/>
-          <w:b/>
-          <w:bCs/>
+          <w:b w:val="false"/>
+          <w:bCs w:val="false"/>
           <w:i/>
           <w:iCs/>
           <w:color w:val="auto"/>
@@ -6023,7 +6179,7 @@
           <w:u w:val="none"/>
           <w:lang w:val="en-US" w:eastAsia="zh-CN" w:bidi="hi-IN"/>
         </w:rPr>
-        <w:t>,</w:t>
+        <w:t>T fn fn’</w:t>
       </w:r>
       <w:r>
         <w:rPr>
@@ -6034,30 +6190,22 @@
           <w:iCs w:val="false"/>
           <w:color w:val="auto"/>
           <w:kern w:val="2"/>
-          <w:sz w:val="20"/>
+          <w:sz w:val="16"/>
           <w:szCs w:val="20"/>
           <w:u w:val="none"/>
           <w:lang w:val="en-US" w:eastAsia="zh-CN" w:bidi="hi-IN"/>
         </w:rPr>
-        <w:t xml:space="preserve"> raise exception</w:t>
-      </w:r>
-    </w:p>
-    <w:p>
-      <w:pPr>
-        <w:pStyle w:val="Normal"/>
-        <w:rPr>
-          <w:rFonts w:ascii="Georgia" w:hAnsi="Georgia"/>
-          <w:sz w:val="20"/>
-          <w:szCs w:val="20"/>
-        </w:rPr>
-      </w:pPr>
+        <w:t xml:space="preserve"> </w:t>
+        <w:tab/>
+        <w:t xml:space="preserve">            </w:t>
+      </w:r>
       <w:r>
         <w:rPr>
           <w:rFonts w:eastAsia="Songti SC" w:cs="Arial Unicode MS" w:ascii="Georgia" w:hAnsi="Georgia"/>
-          <w:b/>
-          <w:bCs/>
-          <w:i w:val="false"/>
-          <w:iCs w:val="false"/>
+          <w:b w:val="false"/>
+          <w:bCs w:val="false"/>
+          <w:i/>
+          <w:iCs/>
           <w:color w:val="auto"/>
           <w:kern w:val="2"/>
           <w:sz w:val="20"/>
@@ -6065,23 +6213,23 @@
           <w:u w:val="none"/>
           <w:lang w:val="en-US" w:eastAsia="zh-CN" w:bidi="hi-IN"/>
         </w:rPr>
-        <w:t>tag-of</w:t>
+        <w:t>T</w:t>
       </w:r>
       <w:r>
         <w:rPr>
           <w:rFonts w:eastAsia="Songti SC" w:cs="Arial Unicode MS" w:ascii="Georgia" w:hAnsi="Georgia"/>
-          <w:b w:val="false"/>
-          <w:bCs w:val="false"/>
-          <w:i w:val="false"/>
+          <w:b/>
+          <w:bCs/>
+          <w:i/>
           <w:iCs/>
           <w:color w:val="auto"/>
           <w:kern w:val="2"/>
-          <w:sz w:val="16"/>
+          <w:sz w:val="20"/>
           <w:szCs w:val="20"/>
           <w:u w:val="none"/>
           <w:lang w:val="en-US" w:eastAsia="zh-CN" w:bidi="hi-IN"/>
         </w:rPr>
-        <w:t xml:space="preserve"> </w:t>
+        <w:t>,</w:t>
       </w:r>
       <w:r>
         <w:rPr>
@@ -6097,13 +6245,13 @@
           <w:u w:val="none"/>
           <w:lang w:val="en-US" w:eastAsia="zh-CN" w:bidi="hi-IN"/>
         </w:rPr>
-        <w:t>T</w:t>
+        <w:t xml:space="preserve">  </w:t>
       </w:r>
       <w:r>
         <w:rPr>
           <w:rFonts w:eastAsia="Songti SC" w:cs="Arial Unicode MS" w:ascii="Georgia" w:hAnsi="Georgia"/>
-          <w:b w:val="false"/>
-          <w:bCs w:val="false"/>
+          <w:b/>
+          <w:bCs/>
           <w:i w:val="false"/>
           <w:iCs w:val="false"/>
           <w:color w:val="auto"/>
@@ -6113,15 +6261,15 @@
           <w:u w:val="none"/>
           <w:lang w:val="en-US" w:eastAsia="zh-CN" w:bidi="hi-IN"/>
         </w:rPr>
-        <w:t xml:space="preserve">                             </w:t>
+        <w:t>:</w:t>
       </w:r>
       <w:r>
         <w:rPr>
           <w:rFonts w:eastAsia="Songti SC" w:cs="Arial Unicode MS" w:ascii="Georgia" w:hAnsi="Georgia"/>
-          <w:b w:val="false"/>
-          <w:bCs w:val="false"/>
-          <w:i/>
-          <w:iCs/>
+          <w:b/>
+          <w:bCs/>
+          <w:i w:val="false"/>
+          <w:iCs w:val="false"/>
           <w:color w:val="auto"/>
           <w:kern w:val="2"/>
           <w:sz w:val="20"/>
@@ -6129,15 +6277,15 @@
           <w:u w:val="none"/>
           <w:lang w:val="en-US" w:eastAsia="zh-CN" w:bidi="hi-IN"/>
         </w:rPr>
-        <w:t>fixnum</w:t>
+        <w:t>if</w:t>
       </w:r>
       <w:r>
         <w:rPr>
           <w:rFonts w:eastAsia="Songti SC" w:cs="Arial Unicode MS" w:ascii="Georgia" w:hAnsi="Georgia"/>
-          <w:b/>
-          <w:bCs/>
-          <w:i/>
-          <w:iCs/>
+          <w:b w:val="false"/>
+          <w:bCs w:val="false"/>
+          <w:i w:val="false"/>
+          <w:iCs w:val="false"/>
           <w:color w:val="auto"/>
           <w:kern w:val="2"/>
           <w:sz w:val="20"/>
@@ -6145,553 +6293,51 @@
           <w:u w:val="none"/>
           <w:lang w:val="en-US" w:eastAsia="zh-CN" w:bidi="hi-IN"/>
         </w:rPr>
-        <w:t>,</w:t>
-      </w:r>
+        <w:t xml:space="preserve"> implementation</w:t>
+      </w:r>
+    </w:p>
+    <w:p>
+      <w:pPr>
+        <w:pStyle w:val="Normal"/>
+        <w:rPr>
+          <w:sz w:val="16"/>
+          <w:szCs w:val="16"/>
+        </w:rPr>
+      </w:pPr>
+      <w:r>
+        <w:rPr>
+          <w:sz w:val="16"/>
+          <w:szCs w:val="16"/>
+        </w:rPr>
+      </w:r>
+    </w:p>
+    <w:p>
+      <w:pPr>
+        <w:pStyle w:val="Normal"/>
+        <w:rPr>
+          <w:rFonts w:ascii="Georgia" w:hAnsi="Georgia"/>
+          <w:sz w:val="20"/>
+          <w:szCs w:val="20"/>
+        </w:rPr>
+      </w:pPr>
       <w:r>
         <w:rPr>
           <w:rFonts w:eastAsia="Songti SC" w:cs="Arial Unicode MS" w:ascii="Georgia" w:hAnsi="Georgia"/>
-          <w:b w:val="false"/>
-          <w:bCs w:val="false"/>
-          <w:i/>
-          <w:iCs/>
-          <w:color w:val="auto"/>
+          <w:b/>
+          <w:bCs/>
+          <w:i w:val="false"/>
+          <w:iCs w:val="false"/>
+          <w:caps w:val="false"/>
+          <w:smallCaps w:val="false"/>
+          <w:color w:val="24292E"/>
+          <w:spacing w:val="0"/>
           <w:kern w:val="2"/>
           <w:sz w:val="20"/>
           <w:szCs w:val="20"/>
           <w:u w:val="none"/>
           <w:lang w:val="en-US" w:eastAsia="zh-CN" w:bidi="hi-IN"/>
         </w:rPr>
-        <w:t xml:space="preserve"> </w:t>
-      </w:r>
-      <w:r>
-        <w:rPr>
-          <w:rFonts w:eastAsia="Songti SC" w:cs="Arial Unicode MS" w:ascii="Georgia" w:hAnsi="Georgia"/>
-          <w:b w:val="false"/>
-          <w:bCs w:val="false"/>
-          <w:i w:val="false"/>
-          <w:iCs w:val="false"/>
-          <w:color w:val="auto"/>
-          <w:kern w:val="2"/>
-          <w:sz w:val="20"/>
-          <w:szCs w:val="20"/>
-          <w:u w:val="none"/>
-          <w:lang w:val="en-US" w:eastAsia="zh-CN" w:bidi="hi-IN"/>
-        </w:rPr>
-        <w:t>of object tag</w:t>
-      </w:r>
-    </w:p>
-    <w:p>
-      <w:pPr>
-        <w:pStyle w:val="Normal"/>
-        <w:rPr>
-          <w:rFonts w:ascii="Georgia" w:hAnsi="Georgia"/>
-          <w:sz w:val="20"/>
-          <w:szCs w:val="20"/>
-        </w:rPr>
-      </w:pPr>
-      <w:r>
-        <w:rPr>
-          <w:rFonts w:ascii="Georgia" w:hAnsi="Georgia"/>
-          <w:b/>
-          <w:bCs/>
-          <w:i w:val="false"/>
-          <w:iCs w:val="false"/>
-          <w:sz w:val="20"/>
-          <w:szCs w:val="20"/>
-        </w:rPr>
-        <w:t>view</w:t>
-      </w:r>
-      <w:r>
-        <w:rPr>
-          <w:rFonts w:ascii="Georgia" w:hAnsi="Georgia"/>
-          <w:b w:val="false"/>
-          <w:bCs w:val="false"/>
-          <w:i w:val="false"/>
-          <w:iCs/>
-          <w:sz w:val="16"/>
-          <w:szCs w:val="20"/>
-        </w:rPr>
-        <w:t xml:space="preserve"> </w:t>
-      </w:r>
-      <w:r>
-        <w:rPr>
-          <w:rFonts w:ascii="Georgia" w:hAnsi="Georgia"/>
-          <w:b w:val="false"/>
-          <w:bCs w:val="false"/>
-          <w:i/>
-          <w:iCs/>
-          <w:sz w:val="20"/>
-          <w:szCs w:val="20"/>
-        </w:rPr>
-        <w:t>T</w:t>
-      </w:r>
-      <w:r>
-        <w:rPr>
-          <w:rFonts w:ascii="Georgia" w:hAnsi="Georgia"/>
-          <w:b w:val="false"/>
-          <w:bCs w:val="false"/>
-          <w:i w:val="false"/>
-          <w:iCs w:val="false"/>
-          <w:sz w:val="16"/>
-          <w:szCs w:val="20"/>
-        </w:rPr>
-        <w:t xml:space="preserve">                                </w:t>
-      </w:r>
-      <w:r>
-        <w:rPr>
-          <w:rFonts w:ascii="Georgia" w:hAnsi="Georgia"/>
-          <w:b w:val="false"/>
-          <w:bCs w:val="false"/>
-          <w:i/>
-          <w:iCs/>
-          <w:sz w:val="20"/>
-          <w:szCs w:val="20"/>
-        </w:rPr>
-        <w:t>struct,</w:t>
-      </w:r>
-      <w:r>
-        <w:rPr>
-          <w:rFonts w:ascii="Georgia" w:hAnsi="Georgia"/>
-          <w:b w:val="false"/>
-          <w:bCs w:val="false"/>
-          <w:i w:val="false"/>
-          <w:iCs w:val="false"/>
-          <w:sz w:val="16"/>
-          <w:szCs w:val="20"/>
-        </w:rPr>
-        <w:t xml:space="preserve"> </w:t>
-      </w:r>
-      <w:r>
-        <w:rPr>
-          <w:rFonts w:ascii="Georgia" w:hAnsi="Georgia"/>
-          <w:b w:val="false"/>
-          <w:bCs w:val="false"/>
-          <w:i w:val="false"/>
-          <w:iCs w:val="false"/>
-          <w:sz w:val="20"/>
-          <w:szCs w:val="20"/>
-        </w:rPr>
-        <w:t>vector</w:t>
-      </w:r>
-      <w:r>
-        <w:rPr>
-          <w:rFonts w:ascii="Georgia" w:hAnsi="Georgia"/>
-          <w:b w:val="false"/>
-          <w:bCs w:val="false"/>
-          <w:i w:val="false"/>
-          <w:iCs w:val="false"/>
-          <w:sz w:val="16"/>
-          <w:szCs w:val="20"/>
-        </w:rPr>
-        <w:t xml:space="preserve"> </w:t>
-      </w:r>
-      <w:r>
-        <w:rPr>
-          <w:rFonts w:ascii="Georgia" w:hAnsi="Georgia"/>
-          <w:b w:val="false"/>
-          <w:bCs w:val="false"/>
-          <w:i w:val="false"/>
-          <w:iCs w:val="false"/>
-          <w:sz w:val="20"/>
-          <w:szCs w:val="20"/>
-        </w:rPr>
-        <w:t>of</w:t>
-      </w:r>
-      <w:r>
-        <w:rPr>
-          <w:rFonts w:ascii="Georgia" w:hAnsi="Georgia"/>
-          <w:b w:val="false"/>
-          <w:bCs w:val="false"/>
-          <w:i w:val="false"/>
-          <w:iCs w:val="false"/>
-          <w:sz w:val="16"/>
-          <w:szCs w:val="20"/>
-        </w:rPr>
-        <w:t xml:space="preserve"> </w:t>
-      </w:r>
-      <w:r>
-        <w:rPr>
-          <w:rFonts w:ascii="Georgia" w:hAnsi="Georgia"/>
-          <w:b w:val="false"/>
-          <w:bCs w:val="false"/>
-          <w:i w:val="false"/>
-          <w:iCs w:val="false"/>
-          <w:sz w:val="20"/>
-          <w:szCs w:val="20"/>
-        </w:rPr>
-        <w:t>object</w:t>
-      </w:r>
-    </w:p>
-    <w:p>
-      <w:pPr>
-        <w:pStyle w:val="Normal"/>
-        <w:rPr>
-          <w:rFonts w:ascii="Georgia" w:hAnsi="Georgia"/>
-          <w:sz w:val="20"/>
-          <w:szCs w:val="20"/>
-        </w:rPr>
-      </w:pPr>
-      <w:r>
-        <w:rPr>
-          <w:rFonts w:eastAsia="Songti SC" w:cs="Arial Unicode MS" w:ascii="Georgia" w:hAnsi="Georgia"/>
-          <w:b/>
-          <w:bCs/>
-          <w:i w:val="false"/>
-          <w:iCs w:val="false"/>
-          <w:color w:val="auto"/>
-          <w:kern w:val="2"/>
-          <w:sz w:val="20"/>
-          <w:szCs w:val="20"/>
-          <w:u w:val="none"/>
-          <w:lang w:val="en-US" w:eastAsia="zh-CN" w:bidi="hi-IN"/>
-        </w:rPr>
-        <w:t>fix</w:t>
-      </w:r>
-      <w:r>
-        <w:rPr>
-          <w:rFonts w:eastAsia="Songti SC" w:cs="Arial Unicode MS" w:ascii="Georgia" w:hAnsi="Georgia"/>
-          <w:b w:val="false"/>
-          <w:bCs w:val="false"/>
-          <w:i/>
-          <w:iCs/>
-          <w:color w:val="auto"/>
-          <w:kern w:val="2"/>
-          <w:sz w:val="20"/>
-          <w:szCs w:val="20"/>
-          <w:u w:val="none"/>
-          <w:lang w:val="en-US" w:eastAsia="zh-CN" w:bidi="hi-IN"/>
-        </w:rPr>
-        <w:t xml:space="preserve"> fn T</w:t>
-      </w:r>
-      <w:r>
-        <w:rPr>
-          <w:rFonts w:eastAsia="Songti SC" w:cs="Arial Unicode MS" w:ascii="Georgia" w:hAnsi="Georgia"/>
-          <w:b w:val="false"/>
-          <w:bCs w:val="false"/>
-          <w:i w:val="false"/>
-          <w:iCs w:val="false"/>
-          <w:color w:val="auto"/>
-          <w:kern w:val="2"/>
-          <w:szCs w:val="20"/>
-          <w:u w:val="none"/>
-          <w:lang w:val="en-US" w:eastAsia="zh-CN" w:bidi="hi-IN"/>
-        </w:rPr>
-        <w:t xml:space="preserve">                     </w:t>
-      </w:r>
-      <w:r>
-        <w:rPr>
-          <w:rFonts w:eastAsia="Songti SC" w:cs="Arial Unicode MS" w:ascii="Georgia" w:hAnsi="Georgia"/>
-          <w:b w:val="false"/>
-          <w:bCs w:val="false"/>
-          <w:i/>
-          <w:iCs/>
-          <w:color w:val="auto"/>
-          <w:kern w:val="2"/>
-          <w:sz w:val="20"/>
-          <w:szCs w:val="20"/>
-          <w:u w:val="none"/>
-          <w:lang w:val="en-US" w:eastAsia="zh-CN" w:bidi="hi-IN"/>
-        </w:rPr>
-        <w:t>T</w:t>
-      </w:r>
-      <w:r>
-        <w:rPr>
-          <w:rFonts w:eastAsia="Songti SC" w:cs="Arial Unicode MS" w:ascii="Georgia" w:hAnsi="Georgia"/>
-          <w:b/>
-          <w:bCs/>
-          <w:i/>
-          <w:iCs/>
-          <w:color w:val="auto"/>
-          <w:kern w:val="2"/>
-          <w:sz w:val="20"/>
-          <w:szCs w:val="20"/>
-          <w:u w:val="none"/>
-          <w:lang w:val="en-US" w:eastAsia="zh-CN" w:bidi="hi-IN"/>
-        </w:rPr>
-        <w:t>,</w:t>
-      </w:r>
-      <w:r>
-        <w:rPr>
-          <w:rFonts w:eastAsia="Songti SC" w:cs="Arial Unicode MS" w:ascii="Georgia" w:hAnsi="Georgia"/>
-          <w:b w:val="false"/>
-          <w:bCs w:val="false"/>
-          <w:i/>
-          <w:iCs/>
-          <w:color w:val="auto"/>
-          <w:kern w:val="2"/>
-          <w:sz w:val="20"/>
-          <w:szCs w:val="20"/>
-          <w:u w:val="none"/>
-          <w:lang w:val="en-US" w:eastAsia="zh-CN" w:bidi="hi-IN"/>
-        </w:rPr>
-        <w:t xml:space="preserve"> </w:t>
-      </w:r>
-      <w:r>
-        <w:rPr>
-          <w:rFonts w:eastAsia="Songti SC" w:cs="Arial Unicode MS" w:ascii="Georgia" w:hAnsi="Georgia"/>
-          <w:b w:val="false"/>
-          <w:bCs w:val="false"/>
-          <w:i w:val="false"/>
-          <w:iCs w:val="false"/>
-          <w:color w:val="auto"/>
-          <w:kern w:val="2"/>
-          <w:sz w:val="20"/>
-          <w:szCs w:val="20"/>
-          <w:u w:val="none"/>
-          <w:lang w:val="en-US" w:eastAsia="zh-CN" w:bidi="hi-IN"/>
-        </w:rPr>
-        <w:t xml:space="preserve">fixpoint of </w:t>
-      </w:r>
-      <w:r>
-        <w:rPr>
-          <w:rFonts w:eastAsia="Songti SC" w:cs="Arial Unicode MS" w:ascii="Georgia" w:hAnsi="Georgia"/>
-          <w:b w:val="false"/>
-          <w:bCs w:val="false"/>
-          <w:i/>
-          <w:iCs/>
-          <w:color w:val="auto"/>
-          <w:kern w:val="2"/>
-          <w:sz w:val="20"/>
-          <w:szCs w:val="20"/>
-          <w:u w:val="none"/>
-          <w:lang w:val="en-US" w:eastAsia="zh-CN" w:bidi="hi-IN"/>
-        </w:rPr>
-        <w:t>function</w:t>
-      </w:r>
-    </w:p>
-    <w:p>
-      <w:pPr>
-        <w:pStyle w:val="Normal"/>
-        <w:rPr>
-          <w:rFonts w:ascii="Georgia" w:hAnsi="Georgia"/>
-          <w:sz w:val="20"/>
-          <w:szCs w:val="20"/>
-        </w:rPr>
-      </w:pPr>
-      <w:r>
-        <w:rPr>
-          <w:rFonts w:eastAsia="Songti SC" w:cs="Arial Unicode MS" w:ascii="Georgia" w:hAnsi="Georgia"/>
-          <w:b/>
-          <w:bCs/>
-          <w:i w:val="false"/>
-          <w:iCs w:val="false"/>
-          <w:color w:val="auto"/>
-          <w:kern w:val="2"/>
-          <w:sz w:val="20"/>
-          <w:szCs w:val="20"/>
-          <w:u w:val="none"/>
-          <w:lang w:val="en-US" w:eastAsia="zh-CN" w:bidi="hi-IN"/>
-        </w:rPr>
-        <w:t>:if</w:t>
-      </w:r>
-      <w:r>
-        <w:rPr>
-          <w:rFonts w:eastAsia="Songti SC" w:cs="Arial Unicode MS" w:ascii="Georgia" w:hAnsi="Georgia"/>
-          <w:b w:val="false"/>
-          <w:bCs w:val="false"/>
-          <w:i w:val="false"/>
-          <w:iCs/>
-          <w:color w:val="auto"/>
-          <w:kern w:val="2"/>
-          <w:sz w:val="16"/>
-          <w:szCs w:val="20"/>
-          <w:u w:val="none"/>
-          <w:lang w:val="en-US" w:eastAsia="zh-CN" w:bidi="hi-IN"/>
-        </w:rPr>
-        <w:t xml:space="preserve"> </w:t>
-      </w:r>
-      <w:r>
-        <w:rPr>
-          <w:rFonts w:eastAsia="Songti SC" w:cs="Arial Unicode MS" w:ascii="Georgia" w:hAnsi="Georgia"/>
-          <w:b w:val="false"/>
-          <w:bCs w:val="false"/>
-          <w:i/>
-          <w:iCs/>
-          <w:color w:val="auto"/>
-          <w:kern w:val="2"/>
-          <w:sz w:val="20"/>
-          <w:szCs w:val="20"/>
-          <w:u w:val="none"/>
-          <w:lang w:val="en-US" w:eastAsia="zh-CN" w:bidi="hi-IN"/>
-        </w:rPr>
-        <w:t>T fn fn’</w:t>
-      </w:r>
-      <w:r>
-        <w:rPr>
-          <w:rFonts w:eastAsia="Songti SC" w:cs="Arial Unicode MS" w:ascii="Georgia" w:hAnsi="Georgia"/>
-          <w:b w:val="false"/>
-          <w:bCs w:val="false"/>
-          <w:i w:val="false"/>
-          <w:iCs w:val="false"/>
-          <w:color w:val="auto"/>
-          <w:kern w:val="2"/>
-          <w:sz w:val="16"/>
-          <w:szCs w:val="20"/>
-          <w:u w:val="none"/>
-          <w:lang w:val="en-US" w:eastAsia="zh-CN" w:bidi="hi-IN"/>
-        </w:rPr>
-        <w:t xml:space="preserve"> </w:t>
-        <w:tab/>
-        <w:t xml:space="preserve">            </w:t>
-      </w:r>
-      <w:r>
-        <w:rPr>
-          <w:rFonts w:eastAsia="Songti SC" w:cs="Arial Unicode MS" w:ascii="Georgia" w:hAnsi="Georgia"/>
-          <w:b w:val="false"/>
-          <w:bCs w:val="false"/>
-          <w:i/>
-          <w:iCs/>
-          <w:color w:val="auto"/>
-          <w:kern w:val="2"/>
-          <w:sz w:val="20"/>
-          <w:szCs w:val="20"/>
-          <w:u w:val="none"/>
-          <w:lang w:val="en-US" w:eastAsia="zh-CN" w:bidi="hi-IN"/>
-        </w:rPr>
-        <w:t>T</w:t>
-      </w:r>
-      <w:r>
-        <w:rPr>
-          <w:rFonts w:eastAsia="Songti SC" w:cs="Arial Unicode MS" w:ascii="Georgia" w:hAnsi="Georgia"/>
-          <w:b/>
-          <w:bCs/>
-          <w:i/>
-          <w:iCs/>
-          <w:color w:val="auto"/>
-          <w:kern w:val="2"/>
-          <w:sz w:val="20"/>
-          <w:szCs w:val="20"/>
-          <w:u w:val="none"/>
-          <w:lang w:val="en-US" w:eastAsia="zh-CN" w:bidi="hi-IN"/>
-        </w:rPr>
-        <w:t>,</w:t>
-      </w:r>
-      <w:r>
-        <w:rPr>
-          <w:rFonts w:eastAsia="Songti SC" w:cs="Arial Unicode MS" w:ascii="Georgia" w:hAnsi="Georgia"/>
-          <w:b w:val="false"/>
-          <w:bCs w:val="false"/>
-          <w:i/>
-          <w:iCs/>
-          <w:color w:val="auto"/>
-          <w:kern w:val="2"/>
-          <w:sz w:val="20"/>
-          <w:szCs w:val="20"/>
-          <w:u w:val="none"/>
-          <w:lang w:val="en-US" w:eastAsia="zh-CN" w:bidi="hi-IN"/>
-        </w:rPr>
-        <w:t xml:space="preserve">  </w:t>
-      </w:r>
-      <w:r>
-        <w:rPr>
-          <w:rFonts w:eastAsia="Songti SC" w:cs="Arial Unicode MS" w:ascii="Georgia" w:hAnsi="Georgia"/>
-          <w:b/>
-          <w:bCs/>
-          <w:i w:val="false"/>
-          <w:iCs w:val="false"/>
-          <w:color w:val="auto"/>
-          <w:kern w:val="2"/>
-          <w:sz w:val="16"/>
-          <w:szCs w:val="20"/>
-          <w:u w:val="none"/>
-          <w:lang w:val="en-US" w:eastAsia="zh-CN" w:bidi="hi-IN"/>
-        </w:rPr>
-        <w:t>:</w:t>
-      </w:r>
-      <w:r>
-        <w:rPr>
-          <w:rFonts w:eastAsia="Songti SC" w:cs="Arial Unicode MS" w:ascii="Georgia" w:hAnsi="Georgia"/>
-          <w:b/>
-          <w:bCs/>
-          <w:i w:val="false"/>
-          <w:iCs w:val="false"/>
-          <w:color w:val="auto"/>
-          <w:kern w:val="2"/>
-          <w:sz w:val="20"/>
-          <w:szCs w:val="20"/>
-          <w:u w:val="none"/>
-          <w:lang w:val="en-US" w:eastAsia="zh-CN" w:bidi="hi-IN"/>
-        </w:rPr>
-        <w:t>if</w:t>
-      </w:r>
-      <w:r>
-        <w:rPr>
-          <w:rFonts w:eastAsia="Songti SC" w:cs="Arial Unicode MS" w:ascii="Georgia" w:hAnsi="Georgia"/>
-          <w:b w:val="false"/>
-          <w:bCs w:val="false"/>
-          <w:i w:val="false"/>
-          <w:iCs w:val="false"/>
-          <w:color w:val="auto"/>
-          <w:kern w:val="2"/>
-          <w:sz w:val="20"/>
-          <w:szCs w:val="20"/>
-          <w:u w:val="none"/>
-          <w:lang w:val="en-US" w:eastAsia="zh-CN" w:bidi="hi-IN"/>
-        </w:rPr>
-        <w:t xml:space="preserve"> implementation</w:t>
-      </w:r>
-    </w:p>
-    <w:p>
-      <w:pPr>
-        <w:pStyle w:val="Normal"/>
-        <w:rPr>
-          <w:sz w:val="16"/>
-          <w:szCs w:val="16"/>
-        </w:rPr>
-      </w:pPr>
-      <w:r>
-        <w:rPr>
-          <w:sz w:val="16"/>
-          <w:szCs w:val="16"/>
-        </w:rPr>
-      </w:r>
-    </w:p>
-    <w:p>
-      <w:pPr>
-        <w:pStyle w:val="Normal"/>
-        <w:rPr>
-          <w:rFonts w:ascii="Georgia" w:hAnsi="Georgia"/>
-          <w:sz w:val="20"/>
-          <w:szCs w:val="20"/>
-        </w:rPr>
-      </w:pPr>
-      <w:r>
-        <w:rPr>
-          <w:rFonts w:eastAsia="Songti SC" w:cs="Arial Unicode MS" w:ascii="Georgia" w:hAnsi="Georgia"/>
-          <w:b/>
-          <w:bCs/>
-          <w:i w:val="false"/>
-          <w:iCs w:val="false"/>
-          <w:caps w:val="false"/>
-          <w:smallCaps w:val="false"/>
-          <w:color w:val="24292E"/>
-          <w:spacing w:val="0"/>
-          <w:kern w:val="2"/>
-          <w:sz w:val="20"/>
-          <w:szCs w:val="20"/>
-          <w:u w:val="none"/>
-          <w:lang w:val="en-US" w:eastAsia="zh-CN" w:bidi="hi-IN"/>
-        </w:rPr>
-        <w:t>:</w:t>
-      </w:r>
-      <w:r>
-        <w:rPr>
-          <w:rFonts w:eastAsia="Songti SC" w:cs="Arial Unicode MS" w:ascii="Georgia" w:hAnsi="Georgia"/>
-          <w:b/>
-          <w:bCs/>
-          <w:i w:val="false"/>
-          <w:iCs w:val="false"/>
-          <w:caps w:val="false"/>
-          <w:smallCaps w:val="false"/>
-          <w:color w:val="24292E"/>
-          <w:spacing w:val="0"/>
-          <w:kern w:val="2"/>
-          <w:sz w:val="20"/>
-          <w:szCs w:val="20"/>
-          <w:u w:val="none"/>
-          <w:lang w:val="en-US" w:eastAsia="zh-CN" w:bidi="hi-IN"/>
-        </w:rPr>
-        <w:t>frames</w:t>
+        <w:t>:frames</w:t>
       </w:r>
       <w:r>
         <w:rPr>
@@ -7979,6 +7625,23 @@
         <w:pStyle w:val="Normal"/>
         <w:rPr>
           <w:rFonts w:ascii="Georgia" w:hAnsi="Georgia"/>
+          <w:sz w:val="16"/>
+          <w:szCs w:val="16"/>
+        </w:rPr>
+      </w:pPr>
+      <w:r>
+        <w:rPr>
+          <w:rFonts w:ascii="Georgia" w:hAnsi="Georgia"/>
+          <w:sz w:val="16"/>
+          <w:szCs w:val="16"/>
+        </w:rPr>
+      </w:r>
+    </w:p>
+    <w:p>
+      <w:pPr>
+        <w:pStyle w:val="Normal"/>
+        <w:rPr>
+          <w:rFonts w:ascii="Georgia" w:hAnsi="Georgia"/>
           <w:sz w:val="20"/>
           <w:szCs w:val="20"/>
         </w:rPr>
@@ -13639,7 +13302,7 @@
           <w:sz w:val="20"/>
           <w:szCs w:val="20"/>
         </w:rPr>
-        <w:t>wr-byte</w:t>
+        <w:t>qr-byte</w:t>
       </w:r>
       <w:r>
         <w:rPr>
@@ -14500,6 +14163,369 @@
       <w:r>
         <w:rPr>
           <w:rFonts w:ascii="Georgia" w:hAnsi="Georgia"/>
+          <w:b/>
+          <w:bCs/>
+          <w:i w:val="false"/>
+          <w:iCs/>
+          <w:sz w:val="20"/>
+          <w:szCs w:val="20"/>
+          <w:shd w:fill="333333" w:val="clear"/>
+        </w:rPr>
+        <w:t xml:space="preserve">  </w:t>
+      </w:r>
+      <w:r>
+        <w:rPr>
+          <w:rFonts w:ascii="Georgia" w:hAnsi="Georgia"/>
+          <w:b/>
+          <w:bCs/>
+          <w:i/>
+          <w:iCs/>
+          <w:sz w:val="20"/>
+          <w:szCs w:val="20"/>
+          <w:shd w:fill="333333" w:val="clear"/>
+        </w:rPr>
+        <w:t>Exceptions                                                       </w:t>
+      </w:r>
+    </w:p>
+    <w:p>
+      <w:pPr>
+        <w:pStyle w:val="Normal"/>
+        <w:rPr>
+          <w:i/>
+          <w:i/>
+          <w:iCs/>
+          <w:sz w:val="16"/>
+          <w:szCs w:val="16"/>
+        </w:rPr>
+      </w:pPr>
+      <w:r>
+        <w:rPr>
+          <w:i/>
+          <w:iCs/>
+          <w:sz w:val="16"/>
+          <w:szCs w:val="16"/>
+        </w:rPr>
+      </w:r>
+    </w:p>
+    <w:p>
+      <w:pPr>
+        <w:pStyle w:val="Normal"/>
+        <w:rPr>
+          <w:rFonts w:ascii="Georgia" w:hAnsi="Georgia"/>
+          <w:sz w:val="20"/>
+          <w:szCs w:val="20"/>
+        </w:rPr>
+      </w:pPr>
+      <w:r>
+        <w:rPr>
+          <w:rFonts w:eastAsia="Songti SC" w:cs="Arial Unicode MS" w:ascii="Georgia" w:hAnsi="Georgia"/>
+          <w:b/>
+          <w:bCs/>
+          <w:i w:val="false"/>
+          <w:iCs w:val="false"/>
+          <w:color w:val="auto"/>
+          <w:kern w:val="2"/>
+          <w:sz w:val="20"/>
+          <w:szCs w:val="20"/>
+          <w:u w:val="none"/>
+          <w:lang w:val="en-US" w:eastAsia="zh-CN" w:bidi="hi-IN"/>
+        </w:rPr>
+        <w:t>with-ex</w:t>
+      </w:r>
+      <w:r>
+        <w:rPr>
+          <w:rFonts w:eastAsia="Songti SC" w:cs="Arial Unicode MS" w:ascii="Georgia" w:hAnsi="Georgia"/>
+          <w:b w:val="false"/>
+          <w:bCs w:val="false"/>
+          <w:i w:val="false"/>
+          <w:iCs/>
+          <w:color w:val="auto"/>
+          <w:kern w:val="2"/>
+          <w:sz w:val="16"/>
+          <w:szCs w:val="20"/>
+          <w:u w:val="none"/>
+          <w:lang w:val="en-US" w:eastAsia="zh-CN" w:bidi="hi-IN"/>
+        </w:rPr>
+        <w:t xml:space="preserve"> </w:t>
+      </w:r>
+      <w:r>
+        <w:rPr>
+          <w:rFonts w:eastAsia="Songti SC" w:cs="Arial Unicode MS" w:ascii="Georgia" w:hAnsi="Georgia"/>
+          <w:b w:val="false"/>
+          <w:bCs w:val="false"/>
+          <w:i/>
+          <w:iCs/>
+          <w:color w:val="auto"/>
+          <w:kern w:val="2"/>
+          <w:sz w:val="20"/>
+          <w:szCs w:val="20"/>
+          <w:u w:val="none"/>
+          <w:lang w:val="en-US" w:eastAsia="zh-CN" w:bidi="hi-IN"/>
+        </w:rPr>
+        <w:t>fn fn’</w:t>
+      </w:r>
+      <w:r>
+        <w:rPr>
+          <w:rFonts w:eastAsia="Songti SC" w:cs="Arial Unicode MS" w:ascii="Georgia" w:hAnsi="Georgia"/>
+          <w:b w:val="false"/>
+          <w:bCs w:val="false"/>
+          <w:i w:val="false"/>
+          <w:iCs w:val="false"/>
+          <w:color w:val="auto"/>
+          <w:kern w:val="2"/>
+          <w:sz w:val="20"/>
+          <w:szCs w:val="20"/>
+          <w:u w:val="none"/>
+          <w:lang w:val="en-US" w:eastAsia="zh-CN" w:bidi="hi-IN"/>
+        </w:rPr>
+        <w:t xml:space="preserve">          </w:t>
+      </w:r>
+      <w:r>
+        <w:rPr>
+          <w:rFonts w:eastAsia="Songti SC" w:cs="Arial Unicode MS" w:ascii="Georgia" w:hAnsi="Georgia"/>
+          <w:b w:val="false"/>
+          <w:bCs w:val="false"/>
+          <w:i/>
+          <w:iCs/>
+          <w:color w:val="auto"/>
+          <w:kern w:val="2"/>
+          <w:sz w:val="20"/>
+          <w:szCs w:val="20"/>
+          <w:u w:val="none"/>
+          <w:lang w:val="en-US" w:eastAsia="zh-CN" w:bidi="hi-IN"/>
+        </w:rPr>
+        <w:t>T</w:t>
+      </w:r>
+      <w:r>
+        <w:rPr>
+          <w:rFonts w:eastAsia="Songti SC" w:cs="Arial Unicode MS" w:ascii="Georgia" w:hAnsi="Georgia"/>
+          <w:b/>
+          <w:bCs/>
+          <w:i/>
+          <w:iCs/>
+          <w:color w:val="auto"/>
+          <w:kern w:val="2"/>
+          <w:sz w:val="20"/>
+          <w:szCs w:val="20"/>
+          <w:u w:val="none"/>
+          <w:lang w:val="en-US" w:eastAsia="zh-CN" w:bidi="hi-IN"/>
+        </w:rPr>
+        <w:t>,</w:t>
+      </w:r>
+      <w:r>
+        <w:rPr>
+          <w:rFonts w:eastAsia="Songti SC" w:cs="Arial Unicode MS" w:ascii="Georgia" w:hAnsi="Georgia"/>
+          <w:b w:val="false"/>
+          <w:bCs w:val="false"/>
+          <w:i/>
+          <w:iCs/>
+          <w:color w:val="auto"/>
+          <w:kern w:val="2"/>
+          <w:sz w:val="20"/>
+          <w:szCs w:val="20"/>
+          <w:u w:val="none"/>
+          <w:lang w:val="en-US" w:eastAsia="zh-CN" w:bidi="hi-IN"/>
+        </w:rPr>
+        <w:t xml:space="preserve"> </w:t>
+      </w:r>
+      <w:r>
+        <w:rPr>
+          <w:rFonts w:eastAsia="Songti SC" w:cs="Arial Unicode MS" w:ascii="Georgia" w:hAnsi="Georgia"/>
+          <w:b w:val="false"/>
+          <w:bCs w:val="false"/>
+          <w:i w:val="false"/>
+          <w:iCs w:val="false"/>
+          <w:color w:val="auto"/>
+          <w:kern w:val="2"/>
+          <w:sz w:val="20"/>
+          <w:szCs w:val="20"/>
+          <w:u w:val="none"/>
+          <w:lang w:val="en-US" w:eastAsia="zh-CN" w:bidi="hi-IN"/>
+        </w:rPr>
+        <w:t>catch</w:t>
+      </w:r>
+      <w:r>
+        <w:rPr>
+          <w:rFonts w:eastAsia="Songti SC" w:cs="Arial Unicode MS" w:ascii="Georgia" w:hAnsi="Georgia"/>
+          <w:b w:val="false"/>
+          <w:bCs w:val="false"/>
+          <w:i/>
+          <w:iCs/>
+          <w:color w:val="auto"/>
+          <w:kern w:val="2"/>
+          <w:sz w:val="20"/>
+          <w:szCs w:val="20"/>
+          <w:u w:val="none"/>
+          <w:lang w:val="en-US" w:eastAsia="zh-CN" w:bidi="hi-IN"/>
+        </w:rPr>
+        <w:t xml:space="preserve"> </w:t>
+      </w:r>
+      <w:r>
+        <w:rPr>
+          <w:rFonts w:eastAsia="Songti SC" w:cs="Arial Unicode MS" w:ascii="Georgia" w:hAnsi="Georgia"/>
+          <w:b w:val="false"/>
+          <w:bCs w:val="false"/>
+          <w:i w:val="false"/>
+          <w:iCs w:val="false"/>
+          <w:color w:val="auto"/>
+          <w:kern w:val="2"/>
+          <w:sz w:val="20"/>
+          <w:szCs w:val="20"/>
+          <w:u w:val="none"/>
+          <w:lang w:val="en-US" w:eastAsia="zh-CN" w:bidi="hi-IN"/>
+        </w:rPr>
+        <w:t>exception</w:t>
+      </w:r>
+    </w:p>
+    <w:p>
+      <w:pPr>
+        <w:pStyle w:val="Normal"/>
+        <w:rPr>
+          <w:rFonts w:ascii="Georgia" w:hAnsi="Georgia"/>
+          <w:sz w:val="20"/>
+          <w:szCs w:val="20"/>
+        </w:rPr>
+      </w:pPr>
+      <w:r>
+        <w:rPr>
+          <w:rFonts w:eastAsia="Songti SC" w:cs="Arial Unicode MS" w:ascii="Georgia" w:hAnsi="Georgia"/>
+          <w:b/>
+          <w:bCs/>
+          <w:i w:val="false"/>
+          <w:iCs w:val="false"/>
+          <w:color w:val="auto"/>
+          <w:kern w:val="2"/>
+          <w:sz w:val="20"/>
+          <w:szCs w:val="20"/>
+          <w:u w:val="none"/>
+          <w:lang w:val="en-US" w:eastAsia="zh-CN" w:bidi="hi-IN"/>
+        </w:rPr>
+        <w:t>raise</w:t>
+      </w:r>
+      <w:r>
+        <w:rPr>
+          <w:rFonts w:eastAsia="Songti SC" w:cs="Arial Unicode MS" w:ascii="Georgia" w:hAnsi="Georgia"/>
+          <w:b w:val="false"/>
+          <w:bCs w:val="false"/>
+          <w:i w:val="false"/>
+          <w:iCs/>
+          <w:color w:val="auto"/>
+          <w:kern w:val="2"/>
+          <w:sz w:val="16"/>
+          <w:szCs w:val="20"/>
+          <w:u w:val="none"/>
+          <w:lang w:val="en-US" w:eastAsia="zh-CN" w:bidi="hi-IN"/>
+        </w:rPr>
+        <w:t xml:space="preserve"> </w:t>
+      </w:r>
+      <w:r>
+        <w:rPr>
+          <w:rFonts w:eastAsia="Songti SC" w:cs="Arial Unicode MS" w:ascii="Georgia" w:hAnsi="Georgia"/>
+          <w:b/>
+          <w:bCs/>
+          <w:i/>
+          <w:iCs/>
+          <w:color w:val="auto"/>
+          <w:kern w:val="2"/>
+          <w:sz w:val="20"/>
+          <w:szCs w:val="20"/>
+          <w:u w:val="none"/>
+          <w:lang w:val="en-US" w:eastAsia="zh-CN" w:bidi="hi-IN"/>
+        </w:rPr>
+        <w:t>T</w:t>
+      </w:r>
+      <w:r>
+        <w:rPr>
+          <w:rFonts w:eastAsia="Songti SC" w:cs="Arial Unicode MS" w:ascii="Georgia" w:hAnsi="Georgia"/>
+          <w:b w:val="false"/>
+          <w:bCs w:val="false"/>
+          <w:i w:val="false"/>
+          <w:iCs/>
+          <w:color w:val="auto"/>
+          <w:kern w:val="2"/>
+          <w:sz w:val="16"/>
+          <w:szCs w:val="20"/>
+          <w:u w:val="none"/>
+          <w:lang w:val="en-US" w:eastAsia="zh-CN" w:bidi="hi-IN"/>
+        </w:rPr>
+        <w:t xml:space="preserve"> </w:t>
+      </w:r>
+      <w:r>
+        <w:rPr>
+          <w:rFonts w:eastAsia="Songti SC" w:cs="Arial Unicode MS" w:ascii="Georgia" w:hAnsi="Georgia"/>
+          <w:b w:val="false"/>
+          <w:bCs w:val="false"/>
+          <w:i/>
+          <w:iCs/>
+          <w:color w:val="auto"/>
+          <w:kern w:val="2"/>
+          <w:sz w:val="20"/>
+          <w:szCs w:val="20"/>
+          <w:u w:val="none"/>
+          <w:lang w:val="en-US" w:eastAsia="zh-CN" w:bidi="hi-IN"/>
+        </w:rPr>
+        <w:t>keyword</w:t>
+      </w:r>
+      <w:r>
+        <w:rPr>
+          <w:rFonts w:eastAsia="Songti SC" w:cs="Arial Unicode MS" w:ascii="Georgia" w:hAnsi="Georgia"/>
+          <w:b w:val="false"/>
+          <w:bCs w:val="false"/>
+          <w:i w:val="false"/>
+          <w:iCs/>
+          <w:color w:val="auto"/>
+          <w:kern w:val="2"/>
+          <w:sz w:val="16"/>
+          <w:szCs w:val="20"/>
+          <w:u w:val="none"/>
+          <w:lang w:val="en-US" w:eastAsia="zh-CN" w:bidi="hi-IN"/>
+        </w:rPr>
+        <w:t xml:space="preserve"> </w:t>
+      </w:r>
+      <w:r>
+        <w:rPr>
+          <w:rFonts w:eastAsia="Songti SC" w:cs="Arial Unicode MS" w:ascii="Georgia" w:hAnsi="Georgia"/>
+          <w:b w:val="false"/>
+          <w:bCs w:val="false"/>
+          <w:i w:val="false"/>
+          <w:iCs w:val="false"/>
+          <w:color w:val="auto"/>
+          <w:kern w:val="2"/>
+          <w:sz w:val="20"/>
+          <w:szCs w:val="20"/>
+          <w:u w:val="none"/>
+          <w:lang w:val="en-US" w:eastAsia="zh-CN" w:bidi="hi-IN"/>
+        </w:rPr>
+        <w:t xml:space="preserve">    raise exception with condition</w:t>
+      </w:r>
+    </w:p>
+    <w:p>
+      <w:pPr>
+        <w:pStyle w:val="Normal"/>
+        <w:rPr>
+          <w:sz w:val="18"/>
+          <w:szCs w:val="18"/>
+        </w:rPr>
+      </w:pPr>
+      <w:r>
+        <w:rPr>
+          <w:sz w:val="18"/>
+          <w:szCs w:val="18"/>
+        </w:rPr>
+      </w:r>
+    </w:p>
+    <w:p>
+      <w:pPr>
+        <w:pStyle w:val="Normal"/>
+        <w:rPr>
+          <w:rFonts w:ascii="Georgia" w:hAnsi="Georgia"/>
+          <w:sz w:val="20"/>
+          <w:szCs w:val="20"/>
+        </w:rPr>
+      </w:pPr>
+      <w:r>
+        <w:rPr>
+          <w:rFonts w:ascii="Georgia" w:hAnsi="Georgia"/>
           <w:b w:val="false"/>
           <w:bCs/>
           <w:i w:val="false"/>
@@ -14521,7 +14547,7 @@
           <w:szCs w:val="20"/>
           <w:shd w:fill="333333" w:val="clear"/>
         </w:rPr>
-        <w:t xml:space="preserve">Condition Keywords                                   </w:t>
+        <w:t xml:space="preserve">Condition Keywords                                     </w:t>
       </w:r>
       <w:r>
         <w:rPr>
@@ -14602,7 +14628,7 @@
         </w:rPr>
         <w:t>arity</w:t>
         <w:tab/>
-        <w:t>:eof   :open :read</w:t>
+        <w:t>:eof   :open   :read</w:t>
       </w:r>
     </w:p>
     <w:p>
@@ -14644,109 +14670,7 @@
         </w:rPr>
         <w:t>:unbound</w:t>
         <w:tab/>
-        <w:t>:div0 :range :stream</w:t>
-      </w:r>
-    </w:p>
-    <w:p>
-      <w:pPr>
-        <w:pStyle w:val="Normal"/>
-        <w:rPr>
-          <w:rFonts w:ascii="Georgia" w:hAnsi="Georgia"/>
-          <w:sz w:val="16"/>
-          <w:szCs w:val="16"/>
-        </w:rPr>
-      </w:pPr>
-      <w:r>
-        <w:rPr>
-          <w:rFonts w:ascii="Georgia" w:hAnsi="Georgia"/>
-          <w:sz w:val="16"/>
-          <w:szCs w:val="16"/>
-        </w:rPr>
-      </w:r>
-    </w:p>
-    <w:p>
-      <w:pPr>
-        <w:pStyle w:val="Normal"/>
-        <w:rPr>
-          <w:rFonts w:ascii="Georgia" w:hAnsi="Georgia"/>
-          <w:sz w:val="16"/>
-          <w:szCs w:val="16"/>
-        </w:rPr>
-      </w:pPr>
-      <w:r>
-        <w:rPr>
-          <w:rFonts w:ascii="Georgia" w:hAnsi="Georgia"/>
-          <w:sz w:val="16"/>
-          <w:szCs w:val="16"/>
-        </w:rPr>
-      </w:r>
-    </w:p>
-    <w:p>
-      <w:pPr>
-        <w:pStyle w:val="Normal"/>
-        <w:rPr>
-          <w:rFonts w:ascii="Georgia" w:hAnsi="Georgia"/>
-          <w:sz w:val="16"/>
-          <w:szCs w:val="16"/>
-        </w:rPr>
-      </w:pPr>
-      <w:r>
-        <w:rPr>
-          <w:rFonts w:ascii="Georgia" w:hAnsi="Georgia"/>
-          <w:sz w:val="16"/>
-          <w:szCs w:val="16"/>
-        </w:rPr>
-      </w:r>
-    </w:p>
-    <w:p>
-      <w:pPr>
-        <w:pStyle w:val="Normal"/>
-        <w:rPr>
-          <w:rFonts w:ascii="Georgia" w:hAnsi="Georgia"/>
-          <w:sz w:val="16"/>
-          <w:szCs w:val="16"/>
-        </w:rPr>
-      </w:pPr>
-      <w:r>
-        <w:rPr>
-          <w:rFonts w:ascii="Georgia" w:hAnsi="Georgia"/>
-          <w:sz w:val="16"/>
-          <w:szCs w:val="16"/>
-        </w:rPr>
-      </w:r>
-    </w:p>
-    <w:p>
-      <w:pPr>
-        <w:pStyle w:val="Normal"/>
-        <w:rPr>
-          <w:rFonts w:ascii="Georgia" w:hAnsi="Georgia"/>
-          <w:sz w:val="16"/>
-          <w:szCs w:val="16"/>
-        </w:rPr>
-      </w:pPr>
-      <w:r>
-        <w:rPr>
-          <w:rFonts w:ascii="Georgia" w:hAnsi="Georgia"/>
-          <w:sz w:val="16"/>
-          <w:szCs w:val="16"/>
-        </w:rPr>
-      </w:r>
-    </w:p>
-    <w:p>
-      <w:pPr>
-        <w:pStyle w:val="Normal"/>
-        <w:rPr>
-          <w:rFonts w:ascii="Georgia" w:hAnsi="Georgia"/>
-          <w:sz w:val="16"/>
-          <w:szCs w:val="16"/>
-        </w:rPr>
-      </w:pPr>
-      <w:r>
-        <w:rPr>
-          <w:rFonts w:ascii="Georgia" w:hAnsi="Georgia"/>
-          <w:sz w:val="16"/>
-          <w:szCs w:val="16"/>
-        </w:rPr>
+        <w:t>:div0  :range  :stream</w:t>
       </w:r>
     </w:p>
     <w:p>
@@ -15197,7 +15121,7 @@
           <w:ilvl w:val="0"/>
           <w:numId w:val="0"/>
         </w:numPr>
-        <w:overflowPunct w:val="false"/>
+        <w:overflowPunct w:val="true"/>
         <w:bidi w:val="0"/>
         <w:spacing w:before="0" w:after="0"/>
         <w:ind w:left="0" w:right="0" w:hanging="0"/>
@@ -15280,7 +15204,7 @@
           <w:ilvl w:val="0"/>
           <w:numId w:val="0"/>
         </w:numPr>
-        <w:overflowPunct w:val="false"/>
+        <w:overflowPunct w:val="true"/>
         <w:bidi w:val="0"/>
         <w:spacing w:before="0" w:after="0"/>
         <w:ind w:left="0" w:right="0" w:hanging="0"/>
@@ -15347,27 +15271,63 @@
           <w:ilvl w:val="0"/>
           <w:numId w:val="0"/>
         </w:numPr>
-        <w:overflowPunct w:val="false"/>
+        <w:overflowPunct w:val="true"/>
         <w:bidi w:val="0"/>
         <w:spacing w:before="0" w:after="0"/>
         <w:ind w:left="0" w:right="0" w:hanging="0"/>
         <w:jc w:val="left"/>
         <w:rPr>
+          <w:sz w:val="16"/>
+          <w:szCs w:val="16"/>
+        </w:rPr>
+      </w:pPr>
+      <w:r>
+        <w:rPr>
+          <w:rFonts w:ascii="Georgia" w:hAnsi="Georgia"/>
+          <w:b w:val="false"/>
+          <w:bCs w:val="false"/>
+          <w:i w:val="false"/>
+          <w:iCs w:val="false"/>
+          <w:caps w:val="false"/>
+          <w:smallCaps w:val="false"/>
+          <w:color w:val="24292E"/>
+          <w:spacing w:val="0"/>
+          <w:sz w:val="16"/>
+          <w:szCs w:val="16"/>
+        </w:rPr>
+        <w:tab/>
+      </w:r>
+      <w:r>
+        <w:rPr>
           <w:rFonts w:ascii="Courier New" w:hAnsi="Courier New"/>
           <w:b/>
           <w:bCs/>
-          <w:sz w:val="16"/>
-          <w:szCs w:val="16"/>
-        </w:rPr>
-      </w:pPr>
+          <w:i w:val="false"/>
+          <w:iCs w:val="false"/>
+          <w:caps w:val="false"/>
+          <w:smallCaps w:val="false"/>
+          <w:color w:val="24292E"/>
+          <w:spacing w:val="0"/>
+          <w:sz w:val="16"/>
+          <w:szCs w:val="16"/>
+        </w:rPr>
+        <w:t>heap:</w:t>
+      </w:r>
       <w:r>
         <w:rPr>
           <w:rFonts w:ascii="Courier New" w:hAnsi="Courier New"/>
           <w:b/>
           <w:bCs/>
-          <w:sz w:val="16"/>
-          <w:szCs w:val="16"/>
-        </w:rPr>
+          <w:i/>
+          <w:iCs/>
+          <w:caps w:val="false"/>
+          <w:smallCaps w:val="false"/>
+          <w:color w:val="24292E"/>
+          <w:spacing w:val="0"/>
+          <w:sz w:val="16"/>
+          <w:szCs w:val="16"/>
+        </w:rPr>
+        <w:t>npages</w:t>
       </w:r>
     </w:p>
     <w:p>
@@ -15378,7 +15338,7 @@
           <w:ilvl w:val="0"/>
           <w:numId w:val="0"/>
         </w:numPr>
-        <w:overflowPunct w:val="false"/>
+        <w:overflowPunct w:val="true"/>
         <w:bidi w:val="0"/>
         <w:spacing w:before="0" w:after="0"/>
         <w:ind w:left="0" w:right="0" w:hanging="0"/>
@@ -15390,11 +15350,11 @@
       </w:pPr>
       <w:r>
         <w:rPr>
-          <w:rFonts w:ascii="Georgia" w:hAnsi="Georgia"/>
-          <w:b w:val="false"/>
-          <w:bCs w:val="false"/>
-          <w:i w:val="false"/>
-          <w:iCs w:val="false"/>
+          <w:rFonts w:ascii="Courier New" w:hAnsi="Courier New"/>
+          <w:b/>
+          <w:bCs/>
+          <w:i/>
+          <w:iCs/>
           <w:caps w:val="false"/>
           <w:smallCaps w:val="false"/>
           <w:color w:val="24292E"/>
@@ -15418,7 +15378,7 @@
           <w:sz w:val="16"/>
           <w:szCs w:val="16"/>
         </w:rPr>
-        <w:t>heap:</w:t>
+        <w:t>gc:</w:t>
       </w:r>
       <w:r>
         <w:rPr>
@@ -15434,7 +15394,7 @@
           <w:sz w:val="16"/>
           <w:szCs w:val="16"/>
         </w:rPr>
-        <w:t>npages</w:t>
+        <w:t>on|off</w:t>
       </w:r>
     </w:p>
     <w:p>
@@ -15445,79 +15405,12 @@
           <w:ilvl w:val="0"/>
           <w:numId w:val="0"/>
         </w:numPr>
-        <w:overflowPunct w:val="false"/>
+        <w:overflowPunct w:val="true"/>
         <w:bidi w:val="0"/>
         <w:spacing w:before="0" w:after="0"/>
         <w:ind w:left="0" w:right="0" w:hanging="0"/>
         <w:jc w:val="left"/>
         <w:rPr>
-          <w:sz w:val="16"/>
-          <w:szCs w:val="16"/>
-        </w:rPr>
-      </w:pPr>
-      <w:r>
-        <w:rPr>
-          <w:rFonts w:ascii="Courier New" w:hAnsi="Courier New"/>
-          <w:b/>
-          <w:bCs/>
-          <w:i/>
-          <w:iCs/>
-          <w:caps w:val="false"/>
-          <w:smallCaps w:val="false"/>
-          <w:color w:val="24292E"/>
-          <w:spacing w:val="0"/>
-          <w:sz w:val="16"/>
-          <w:szCs w:val="16"/>
-        </w:rPr>
-        <w:tab/>
-      </w:r>
-      <w:r>
-        <w:rPr>
-          <w:rFonts w:ascii="Courier New" w:hAnsi="Courier New"/>
-          <w:b/>
-          <w:bCs/>
-          <w:i w:val="false"/>
-          <w:iCs w:val="false"/>
-          <w:caps w:val="false"/>
-          <w:smallCaps w:val="false"/>
-          <w:color w:val="24292E"/>
-          <w:spacing w:val="0"/>
-          <w:sz w:val="16"/>
-          <w:szCs w:val="16"/>
-        </w:rPr>
-        <w:t>gc:</w:t>
-      </w:r>
-      <w:r>
-        <w:rPr>
-          <w:rFonts w:ascii="Courier New" w:hAnsi="Courier New"/>
-          <w:b/>
-          <w:bCs/>
-          <w:i/>
-          <w:iCs/>
-          <w:caps w:val="false"/>
-          <w:smallCaps w:val="false"/>
-          <w:color w:val="24292E"/>
-          <w:spacing w:val="0"/>
-          <w:sz w:val="16"/>
-          <w:szCs w:val="16"/>
-        </w:rPr>
-        <w:t>on|off</w:t>
-      </w:r>
-    </w:p>
-    <w:p>
-      <w:pPr>
-        <w:pStyle w:val="Normal"/>
-        <w:widowControl/>
-        <w:numPr>
-          <w:ilvl w:val="0"/>
-          <w:numId w:val="0"/>
-        </w:numPr>
-        <w:overflowPunct w:val="false"/>
-        <w:bidi w:val="0"/>
-        <w:spacing w:before="0" w:after="0"/>
-        <w:ind w:left="0" w:right="0" w:hanging="0"/>
-        <w:jc w:val="left"/>
-        <w:rPr>
           <w:rFonts w:ascii="Courier New" w:hAnsi="Courier New"/>
           <w:sz w:val="16"/>
           <w:szCs w:val="16"/>
@@ -16183,14 +16076,132 @@
       <w:pPr>
         <w:pStyle w:val="Normal"/>
         <w:rPr>
+          <w:sz w:val="16"/>
+          <w:szCs w:val="16"/>
+        </w:rPr>
+      </w:pPr>
+      <w:r>
+        <w:rPr>
+          <w:sz w:val="16"/>
+          <w:szCs w:val="16"/>
+        </w:rPr>
+      </w:r>
+    </w:p>
+    <w:p>
+      <w:pPr>
+        <w:pStyle w:val="Normal"/>
+        <w:rPr>
+          <w:sz w:val="16"/>
+          <w:szCs w:val="16"/>
+        </w:rPr>
+      </w:pPr>
+      <w:r>
+        <w:rPr>
           <w:rFonts w:ascii="Courier New" w:hAnsi="Courier New"/>
-          <w:sz w:val="16"/>
-          <w:szCs w:val="16"/>
-        </w:rPr>
-      </w:pPr>
+          <w:b/>
+          <w:bCs/>
+          <w:i w:val="false"/>
+          <w:iCs w:val="false"/>
+          <w:caps w:val="false"/>
+          <w:smallCaps w:val="false"/>
+          <w:color w:val="24292E"/>
+          <w:spacing w:val="0"/>
+          <w:sz w:val="16"/>
+          <w:szCs w:val="16"/>
+        </w:rPr>
+        <w:t xml:space="preserve">  </w:t>
+      </w:r>
       <w:r>
         <w:rPr>
           <w:rFonts w:ascii="Courier New" w:hAnsi="Courier New"/>
+          <w:b/>
+          <w:bCs/>
+          <w:i w:val="false"/>
+          <w:iCs w:val="false"/>
+          <w:caps w:val="false"/>
+          <w:smallCaps w:val="false"/>
+          <w:color w:val="24292E"/>
+          <w:spacing w:val="0"/>
+          <w:sz w:val="16"/>
+          <w:szCs w:val="16"/>
+        </w:rPr>
+        <w:t>fn raise(&amp;self,</w:t>
+      </w:r>
+      <w:r>
+        <w:rPr>
+          <w:rFonts w:ascii="Georgia" w:hAnsi="Georgia"/>
+          <w:b w:val="false"/>
+          <w:bCs/>
+          <w:i w:val="false"/>
+          <w:iCs w:val="false"/>
+          <w:caps w:val="false"/>
+          <w:smallCaps w:val="false"/>
+          <w:color w:val="24292E"/>
+          <w:spacing w:val="0"/>
+          <w:sz w:val="16"/>
+          <w:szCs w:val="16"/>
+        </w:rPr>
+        <w:t xml:space="preserve">  </w:t>
+      </w:r>
+      <w:r>
+        <w:rPr>
+          <w:rFonts w:ascii="Courier New" w:hAnsi="Courier New"/>
+          <w:b/>
+          <w:bCs/>
+          <w:i w:val="false"/>
+          <w:iCs w:val="false"/>
+          <w:caps w:val="false"/>
+          <w:smallCaps w:val="false"/>
+          <w:color w:val="24292E"/>
+          <w:spacing w:val="0"/>
+          <w:sz w:val="16"/>
+          <w:szCs w:val="16"/>
+        </w:rPr>
+        <w:t xml:space="preserve">object: Tag, cond: </w:t>
+      </w:r>
+      <w:r>
+        <w:rPr>
+          <w:rFonts w:ascii="Courier New" w:hAnsi="Courier New"/>
+          <w:b/>
+          <w:bCs/>
+          <w:i w:val="false"/>
+          <w:iCs w:val="false"/>
+          <w:caps w:val="false"/>
+          <w:smallCaps w:val="false"/>
+          <w:color w:val="24292E"/>
+          <w:spacing w:val="0"/>
+          <w:sz w:val="16"/>
+          <w:szCs w:val="16"/>
+        </w:rPr>
+        <w:t>&amp;str</w:t>
+      </w:r>
+      <w:r>
+        <w:rPr>
+          <w:rFonts w:ascii="Courier New" w:hAnsi="Courier New"/>
+          <w:b/>
+          <w:bCs/>
+          <w:i w:val="false"/>
+          <w:iCs w:val="false"/>
+          <w:caps w:val="false"/>
+          <w:smallCaps w:val="false"/>
+          <w:color w:val="24292E"/>
+          <w:spacing w:val="0"/>
+          <w:sz w:val="16"/>
+          <w:szCs w:val="16"/>
+        </w:rPr>
+        <w:t>)</w:t>
+      </w:r>
+    </w:p>
+    <w:p>
+      <w:pPr>
+        <w:pStyle w:val="Normal"/>
+        <w:rPr>
+          <w:sz w:val="16"/>
+          <w:szCs w:val="16"/>
+        </w:rPr>
+      </w:pPr>
+      <w:r>
+        <w:rPr>
           <w:sz w:val="16"/>
           <w:szCs w:val="16"/>
         </w:rPr>
@@ -16813,31 +16824,6 @@
           <w:szCs w:val="16"/>
         </w:rPr>
         <w:t>}</w:t>
-      </w:r>
-    </w:p>
-    <w:p>
-      <w:pPr>
-        <w:pStyle w:val="Normal"/>
-        <w:widowControl/>
-        <w:numPr>
-          <w:ilvl w:val="0"/>
-          <w:numId w:val="0"/>
-        </w:numPr>
-        <w:overflowPunct w:val="false"/>
-        <w:bidi w:val="0"/>
-        <w:spacing w:before="0" w:after="0"/>
-        <w:ind w:left="0" w:right="0" w:hanging="0"/>
-        <w:jc w:val="left"/>
-        <w:rPr>
-          <w:sz w:val="16"/>
-          <w:szCs w:val="16"/>
-        </w:rPr>
-      </w:pPr>
-      <w:r>
-        <w:rPr>
-          <w:sz w:val="16"/>
-          <w:szCs w:val="16"/>
-        </w:rPr>
       </w:r>
     </w:p>
     <w:p>
@@ -20546,7 +20532,7 @@
     <w:pPr>
       <w:widowControl/>
       <w:suppressAutoHyphens w:val="true"/>
-      <w:overflowPunct w:val="false"/>
+      <w:overflowPunct w:val="true"/>
       <w:bidi w:val="0"/>
       <w:spacing w:before="0" w:after="0"/>
       <w:jc w:val="left"/>

</xml_diff>

<commit_message>
#163 - mu: add stream flush
</commit_message>
<xml_diff>
--- a/doc/refcards/mu-ref.docx
+++ b/doc/refcards/mu-ref.docx
@@ -20,6 +20,32 @@
         <w:rPr>
           <w:rFonts w:ascii="Georgia" w:hAnsi="Georgia"/>
           <w:b w:val="false"/>
+          <w:bCs w:val="false"/>
+          <w:i w:val="false"/>
+          <w:iCs w:val="false"/>
+          <w:sz w:val="16"/>
+          <w:szCs w:val="16"/>
+        </w:rPr>
+      </w:r>
+    </w:p>
+    <w:p>
+      <w:pPr>
+        <w:pStyle w:val="Normal"/>
+        <w:rPr>
+          <w:rFonts w:ascii="Georgia" w:hAnsi="Georgia"/>
+          <w:b w:val="false"/>
+          <w:bCs w:val="false"/>
+          <w:i w:val="false"/>
+          <w:i w:val="false"/>
+          <w:iCs w:val="false"/>
+          <w:sz w:val="16"/>
+          <w:szCs w:val="16"/>
+        </w:rPr>
+      </w:pPr>
+      <w:r>
+        <w:rPr>
+          <w:rFonts w:ascii="Georgia" w:hAnsi="Georgia"/>
+          <w:b w:val="false"/>
           <w:bCs/>
           <w:i w:val="false"/>
           <w:iCs/>
@@ -225,19 +251,31 @@
           <w:sz w:val="20"/>
           <w:szCs w:val="20"/>
         </w:rPr>
-        <w:t>dyad</w:t>
-      </w:r>
-      <w:r>
-        <w:rPr>
-          <w:rFonts w:ascii="Georgia" w:hAnsi="Georgia"/>
-          <w:b w:val="false"/>
-          <w:bCs w:val="false"/>
-          <w:i w:val="false"/>
-          <w:iCs w:val="false"/>
-          <w:sz w:val="20"/>
-          <w:szCs w:val="20"/>
-        </w:rPr>
-        <w:t xml:space="preserve"> mu</w:t>
+        <w:t xml:space="preserve">   </w:t>
+      </w:r>
+      <w:r>
+        <w:rPr>
+          <w:rFonts w:ascii="Georgia" w:hAnsi="Georgia"/>
+          <w:b w:val="false"/>
+          <w:bCs w:val="false"/>
+          <w:i w:val="false"/>
+          <w:iCs w:val="false"/>
+          <w:sz w:val="20"/>
+          <w:szCs w:val="20"/>
+        </w:rPr>
+        <w:t xml:space="preserve"> </w:t>
+      </w:r>
+      <w:r>
+        <w:rPr>
+          <w:rFonts w:ascii="Georgia" w:hAnsi="Georgia"/>
+          <w:b w:val="false"/>
+          <w:bCs w:val="false"/>
+          <w:i w:val="false"/>
+          <w:iCs w:val="false"/>
+          <w:sz w:val="20"/>
+          <w:szCs w:val="20"/>
+        </w:rPr>
+        <w:t>mu</w:t>
       </w:r>
       <w:r>
         <w:rPr>
@@ -723,6 +761,18 @@
         <w:rPr>
           <w:rFonts w:ascii="Georgia" w:hAnsi="Georgia"/>
           <w:b w:val="false"/>
+          <w:bCs w:val="false"/>
+          <w:i/>
+          <w:iCs/>
+          <w:sz w:val="20"/>
+          <w:szCs w:val="20"/>
+        </w:rPr>
+        <w:t xml:space="preserve">fix, </w:t>
+      </w:r>
+      <w:r>
+        <w:rPr>
+          <w:rFonts w:ascii="Georgia" w:hAnsi="Georgia"/>
+          <w:b w:val="false"/>
           <w:i w:val="false"/>
           <w:iCs w:val="false"/>
           <w:sz w:val="20"/>
@@ -792,28 +842,6 @@
           <w:szCs w:val="20"/>
         </w:rPr>
         <w:t>integer</w:t>
-      </w:r>
-      <w:r>
-        <w:rPr>
-          <w:rFonts w:ascii="Georgia" w:hAnsi="Georgia"/>
-          <w:i/>
-          <w:iCs/>
-          <w:sz w:val="20"/>
-          <w:szCs w:val="20"/>
-        </w:rPr>
-        <w:t xml:space="preserve">, </w:t>
-      </w:r>
-      <w:r>
-        <w:rPr>
-          <w:rFonts w:ascii="Georgia" w:hAnsi="Georgia"/>
-          <w:b w:val="false"/>
-          <w:bCs w:val="false"/>
-          <w:i/>
-          <w:iCs/>
-          <w:sz w:val="20"/>
-          <w:szCs w:val="20"/>
-        </w:rPr>
-        <w:t>fix</w:t>
       </w:r>
     </w:p>
     <w:p>
@@ -853,6 +881,28 @@
       <w:r>
         <w:rPr>
           <w:rFonts w:ascii="Georgia" w:hAnsi="Georgia"/>
+          <w:b w:val="false"/>
+          <w:i/>
+          <w:iCs/>
+          <w:sz w:val="20"/>
+          <w:szCs w:val="20"/>
+        </w:rPr>
+        <w:t>float</w:t>
+      </w:r>
+      <w:r>
+        <w:rPr>
+          <w:rFonts w:ascii="Georgia" w:hAnsi="Georgia"/>
+          <w:b w:val="false"/>
+          <w:i w:val="false"/>
+          <w:iCs w:val="false"/>
+          <w:sz w:val="16"/>
+          <w:szCs w:val="20"/>
+        </w:rPr>
+        <w:t xml:space="preserve">, </w:t>
+      </w:r>
+      <w:r>
+        <w:rPr>
+          <w:rFonts w:ascii="Georgia" w:hAnsi="Georgia"/>
           <w:i w:val="false"/>
           <w:iCs w:val="false"/>
           <w:sz w:val="20"/>
@@ -918,8 +968,8 @@
           <w:rFonts w:ascii="Georgia" w:hAnsi="Georgia"/>
           <w:b w:val="false"/>
           <w:bCs w:val="false"/>
-          <w:i/>
-          <w:iCs/>
+          <w:i w:val="false"/>
+          <w:iCs w:val="false"/>
           <w:sz w:val="20"/>
           <w:szCs w:val="20"/>
         </w:rPr>
@@ -975,34 +1025,35 @@
       <w:r>
         <w:rPr>
           <w:rFonts w:ascii="Georgia" w:hAnsi="Georgia"/>
+          <w:b w:val="false"/>
+          <w:bCs w:val="false"/>
+          <w:i/>
+          <w:iCs/>
+          <w:sz w:val="20"/>
+          <w:szCs w:val="20"/>
+        </w:rPr>
+        <w:t>fn,</w:t>
+      </w:r>
+      <w:r>
+        <w:rPr>
+          <w:rFonts w:ascii="Georgia" w:hAnsi="Georgia"/>
+          <w:b w:val="false"/>
+          <w:i w:val="false"/>
+          <w:iCs w:val="false"/>
+          <w:sz w:val="16"/>
+          <w:szCs w:val="20"/>
+        </w:rPr>
+        <w:t xml:space="preserve"> </w:t>
+      </w:r>
+      <w:r>
+        <w:rPr>
+          <w:rFonts w:ascii="Georgia" w:hAnsi="Georgia"/>
           <w:i w:val="false"/>
           <w:iCs w:val="false"/>
           <w:sz w:val="20"/>
           <w:szCs w:val="20"/>
         </w:rPr>
         <w:t>function</w:t>
-      </w:r>
-      <w:r>
-        <w:rPr>
-          <w:rFonts w:ascii="Georgia" w:hAnsi="Georgia"/>
-          <w:i/>
-          <w:iCs/>
-          <w:sz w:val="20"/>
-          <w:szCs w:val="20"/>
-        </w:rPr>
-        <w:t xml:space="preserve">, </w:t>
-      </w:r>
-      <w:r>
-        <w:rPr>
-          <w:rFonts w:ascii="Georgia" w:hAnsi="Georgia"/>
-          <w:b w:val="false"/>
-          <w:bCs w:val="false"/>
-          <w:i/>
-          <w:iCs/>
-          <w:sz w:val="20"/>
-          <w:szCs w:val="20"/>
-        </w:rPr>
-        <w:t>fn</w:t>
       </w:r>
     </w:p>
     <w:p>
@@ -1043,6 +1094,28 @@
         <w:rPr>
           <w:rFonts w:ascii="Georgia" w:hAnsi="Georgia"/>
           <w:b w:val="false"/>
+          <w:i/>
+          <w:iCs/>
+          <w:sz w:val="20"/>
+          <w:szCs w:val="20"/>
+        </w:rPr>
+        <w:t>ns,</w:t>
+      </w:r>
+      <w:r>
+        <w:rPr>
+          <w:rFonts w:ascii="Georgia" w:hAnsi="Georgia"/>
+          <w:b w:val="false"/>
+          <w:i w:val="false"/>
+          <w:iCs w:val="false"/>
+          <w:sz w:val="16"/>
+          <w:szCs w:val="20"/>
+        </w:rPr>
+        <w:t xml:space="preserve"> </w:t>
+      </w:r>
+      <w:r>
+        <w:rPr>
+          <w:rFonts w:ascii="Georgia" w:hAnsi="Georgia"/>
+          <w:b w:val="false"/>
           <w:bCs w:val="false"/>
           <w:i/>
           <w:iCs/>
@@ -1117,19 +1190,19 @@
           <w:sz w:val="20"/>
           <w:szCs w:val="20"/>
         </w:rPr>
-        <w:t>stream</w:t>
-      </w:r>
-      <w:r>
-        <w:rPr>
-          <w:rFonts w:ascii="Georgia" w:hAnsi="Georgia"/>
-          <w:b/>
-          <w:bCs/>
-          <w:i/>
-          <w:iCs/>
-          <w:sz w:val="16"/>
-          <w:szCs w:val="20"/>
-        </w:rPr>
-        <w:t xml:space="preserve">: </w:t>
+        <w:t>stream,</w:t>
+      </w:r>
+      <w:r>
+        <w:rPr>
+          <w:rFonts w:ascii="Georgia" w:hAnsi="Georgia"/>
+          <w:b/>
+          <w:bCs/>
+          <w:i/>
+          <w:iCs/>
+          <w:sz w:val="16"/>
+          <w:szCs w:val="20"/>
+        </w:rPr>
+        <w:t xml:space="preserve"> </w:t>
       </w:r>
       <w:r>
         <w:rPr>
@@ -1190,12 +1263,24 @@
           <w:rFonts w:ascii="Georgia" w:hAnsi="Georgia"/>
           <w:b w:val="false"/>
           <w:bCs w:val="false"/>
-          <w:i w:val="false"/>
-          <w:iCs w:val="false"/>
-          <w:sz w:val="20"/>
-          <w:szCs w:val="20"/>
-        </w:rPr>
-        <w:t xml:space="preserve">struct </w:t>
+          <w:i/>
+          <w:iCs/>
+          <w:sz w:val="20"/>
+          <w:szCs w:val="20"/>
+        </w:rPr>
+        <w:t>struct,</w:t>
+      </w:r>
+      <w:r>
+        <w:rPr>
+          <w:rFonts w:ascii="Georgia" w:hAnsi="Georgia"/>
+          <w:b w:val="false"/>
+          <w:bCs w:val="false"/>
+          <w:i w:val="false"/>
+          <w:iCs w:val="false"/>
+          <w:sz w:val="20"/>
+          <w:szCs w:val="20"/>
+        </w:rPr>
+        <w:t xml:space="preserve"> general </w:t>
       </w:r>
       <w:r>
         <w:rPr>
@@ -1273,19 +1358,19 @@
           <w:sz w:val="20"/>
           <w:szCs w:val="20"/>
         </w:rPr>
-        <w:t xml:space="preserve">binding, </w:t>
-      </w:r>
-      <w:r>
-        <w:rPr>
-          <w:rFonts w:ascii="Georgia" w:hAnsi="Georgia"/>
-          <w:b w:val="false"/>
-          <w:bCs w:val="false"/>
-          <w:i/>
-          <w:iCs/>
-          <w:sz w:val="20"/>
-          <w:szCs w:val="20"/>
-        </w:rPr>
-        <w:t>symbol</w:t>
+        <w:t xml:space="preserve">binding: </w:t>
+      </w:r>
+      <w:r>
+        <w:rPr>
+          <w:rFonts w:ascii="Georgia" w:hAnsi="Georgia"/>
+          <w:b w:val="false"/>
+          <w:bCs w:val="false"/>
+          <w:i/>
+          <w:iCs/>
+          <w:sz w:val="20"/>
+          <w:szCs w:val="20"/>
+        </w:rPr>
+        <w:t>symbol, keyword</w:t>
       </w:r>
     </w:p>
     <w:p>
@@ -1343,67 +1428,54 @@
           <w:sz w:val="16"/>
           <w:szCs w:val="20"/>
         </w:rPr>
-        <w:t xml:space="preserve">, </w:t>
-      </w:r>
-      <w:r>
-        <w:rPr>
-          <w:rFonts w:ascii="Courier New" w:hAnsi="Courier New"/>
-          <w:b/>
-          <w:bCs/>
-          <w:i w:val="false"/>
-          <w:iCs w:val="false"/>
-          <w:sz w:val="20"/>
-          <w:szCs w:val="20"/>
-        </w:rPr>
-        <w:t>:t</w:t>
-      </w:r>
-      <w:r>
-        <w:rPr>
-          <w:rFonts w:ascii="Georgia" w:hAnsi="Georgia"/>
-          <w:b w:val="false"/>
-          <w:bCs/>
-          <w:i w:val="false"/>
-          <w:iCs w:val="false"/>
-          <w:sz w:val="16"/>
-          <w:szCs w:val="20"/>
-        </w:rPr>
-        <w:t xml:space="preserve"> </w:t>
-      </w:r>
-      <w:r>
-        <w:rPr>
-          <w:rFonts w:ascii="Courier New" w:hAnsi="Courier New"/>
-          <w:b/>
-          <w:bCs/>
-          <w:i w:val="false"/>
-          <w:iCs w:val="false"/>
-          <w:sz w:val="20"/>
-          <w:szCs w:val="20"/>
-        </w:rPr>
-        <w:t>:byte</w:t>
-      </w:r>
-      <w:r>
-        <w:rPr>
-          <w:rFonts w:ascii="Georgia" w:hAnsi="Georgia"/>
-          <w:b w:val="false"/>
-          <w:bCs/>
-          <w:i w:val="false"/>
-          <w:iCs w:val="false"/>
-          <w:sz w:val="16"/>
-          <w:szCs w:val="20"/>
-        </w:rPr>
-        <w:t xml:space="preserve"> </w:t>
-      </w:r>
-      <w:r>
-        <w:rPr>
-          <w:rFonts w:ascii="Courier New" w:hAnsi="Courier New"/>
-          <w:b/>
-          <w:bCs/>
-          <w:i w:val="false"/>
-          <w:iCs w:val="false"/>
-          <w:sz w:val="20"/>
-          <w:szCs w:val="20"/>
+        <w:t xml:space="preserve">,  </w:t>
+      </w:r>
+      <w:r>
+        <w:rPr>
+          <w:rFonts w:ascii="Georgia" w:hAnsi="Georgia"/>
+          <w:b w:val="false"/>
+          <w:i/>
+          <w:iCs/>
+          <w:sz w:val="20"/>
+          <w:szCs w:val="20"/>
+        </w:rPr>
+        <w:t>string</w:t>
+      </w:r>
+      <w:r>
+        <w:rPr>
+          <w:rFonts w:ascii="Georgia" w:hAnsi="Georgia"/>
+          <w:b w:val="false"/>
+          <w:bCs/>
+          <w:i w:val="false"/>
+          <w:iCs w:val="false"/>
+          <w:sz w:val="16"/>
+          <w:szCs w:val="20"/>
+        </w:rPr>
+        <w:t xml:space="preserve"> (</w:t>
+      </w:r>
+      <w:r>
+        <w:rPr>
+          <w:rFonts w:ascii="Courier New" w:hAnsi="Courier New"/>
+          <w:b/>
+          <w:bCs/>
+          <w:i w:val="false"/>
+          <w:iCs w:val="false"/>
+          <w:sz w:val="16"/>
+          <w:szCs w:val="16"/>
         </w:rPr>
         <w:t>:char</w:t>
+      </w:r>
+      <w:r>
+        <w:rPr>
+          <w:rFonts w:ascii="Courier New" w:hAnsi="Courier New"/>
+          <w:b w:val="false"/>
+          <w:bCs w:val="false"/>
+          <w:i w:val="false"/>
+          <w:iCs w:val="false"/>
+          <w:sz w:val="20"/>
+          <w:szCs w:val="20"/>
+        </w:rPr>
+        <w:t>)</w:t>
       </w:r>
     </w:p>
     <w:p>
@@ -1436,32 +1508,56 @@
           <w:bCs/>
           <w:i w:val="false"/>
           <w:iCs w:val="false"/>
-          <w:sz w:val="20"/>
-          <w:szCs w:val="20"/>
-        </w:rPr>
-        <w:t>:fixnum</w:t>
-      </w:r>
-      <w:r>
-        <w:rPr>
-          <w:rFonts w:ascii="Georgia" w:hAnsi="Georgia"/>
-          <w:b w:val="false"/>
-          <w:bCs/>
-          <w:i w:val="false"/>
-          <w:iCs w:val="false"/>
-          <w:sz w:val="16"/>
-          <w:szCs w:val="20"/>
-        </w:rPr>
-        <w:t xml:space="preserve"> </w:t>
-      </w:r>
-      <w:r>
-        <w:rPr>
-          <w:rFonts w:ascii="Courier New" w:hAnsi="Courier New"/>
-          <w:b/>
-          <w:bCs/>
-          <w:i w:val="false"/>
-          <w:iCs w:val="false"/>
-          <w:sz w:val="20"/>
-          <w:szCs w:val="20"/>
+          <w:sz w:val="16"/>
+          <w:szCs w:val="16"/>
+        </w:rPr>
+        <w:t>:t</w:t>
+      </w:r>
+      <w:r>
+        <w:rPr>
+          <w:rFonts w:ascii="Georgia" w:hAnsi="Georgia"/>
+          <w:b w:val="false"/>
+          <w:bCs/>
+          <w:i w:val="false"/>
+          <w:iCs w:val="false"/>
+          <w:sz w:val="16"/>
+          <w:szCs w:val="16"/>
+        </w:rPr>
+        <w:t xml:space="preserve"> </w:t>
+      </w:r>
+      <w:r>
+        <w:rPr>
+          <w:rFonts w:ascii="Courier New" w:hAnsi="Courier New"/>
+          <w:b/>
+          <w:bCs/>
+          <w:i w:val="false"/>
+          <w:iCs w:val="false"/>
+          <w:sz w:val="16"/>
+          <w:szCs w:val="16"/>
+        </w:rPr>
+        <w:t>:byte:fixnum</w:t>
+      </w:r>
+      <w:r>
+        <w:rPr>
+          <w:rFonts w:ascii="Georgia" w:hAnsi="Georgia"/>
+          <w:b w:val="false"/>
+          <w:bCs/>
+          <w:i w:val="false"/>
+          <w:iCs w:val="false"/>
+          <w:sz w:val="16"/>
+          <w:szCs w:val="16"/>
+        </w:rPr>
+        <w:t xml:space="preserve"> </w:t>
+      </w:r>
+      <w:r>
+        <w:rPr>
+          <w:rFonts w:ascii="Courier New" w:hAnsi="Courier New"/>
+          <w:b/>
+          <w:bCs/>
+          <w:i w:val="false"/>
+          <w:iCs w:val="false"/>
+          <w:sz w:val="16"/>
+          <w:szCs w:val="16"/>
         </w:rPr>
         <w:t>:float</w:t>
       </w:r>
@@ -1687,12 +1783,12 @@
           <w:iCs w:val="false"/>
           <w:color w:val="auto"/>
           <w:kern w:val="2"/>
-          <w:sz w:val="20"/>
-          <w:szCs w:val="20"/>
+          <w:sz w:val="16"/>
+          <w:szCs w:val="16"/>
           <w:u w:val="none"/>
           <w:lang w:val="en-US" w:eastAsia="zh-CN" w:bidi="hi-IN"/>
         </w:rPr>
-        <w:t xml:space="preserve">            </w:t>
+        <w:t xml:space="preserve">               </w:t>
       </w:r>
       <w:r>
         <w:rPr>
@@ -3070,23 +3166,6 @@
       <w:r>
         <w:rPr>
           <w:rFonts w:ascii="Georgia" w:hAnsi="Georgia"/>
-          <w:sz w:val="20"/>
-          <w:szCs w:val="20"/>
-        </w:rPr>
-      </w:r>
-    </w:p>
-    <w:p>
-      <w:pPr>
-        <w:pStyle w:val="Normal"/>
-        <w:rPr>
-          <w:rFonts w:ascii="Georgia" w:hAnsi="Georgia"/>
-          <w:sz w:val="20"/>
-          <w:szCs w:val="20"/>
-        </w:rPr>
-      </w:pPr>
-      <w:r>
-        <w:rPr>
-          <w:rFonts w:ascii="Georgia" w:hAnsi="Georgia"/>
           <w:b w:val="false"/>
           <w:bCs/>
           <w:i w:val="false"/>
@@ -4766,30 +4845,19 @@
           <w:sz w:val="20"/>
           <w:szCs w:val="20"/>
         </w:rPr>
-        <w:t xml:space="preserve">T :type         </w:t>
-      </w:r>
-      <w:r>
-        <w:rPr>
-          <w:b w:val="false"/>
-          <w:bCs w:val="false"/>
-          <w:i/>
-          <w:iCs/>
-          <w:sz w:val="20"/>
-          <w:szCs w:val="20"/>
-        </w:rPr>
-        <w:t xml:space="preserve"> </w:t>
-      </w:r>
-      <w:r>
-        <w:rPr>
-          <w:rFonts w:ascii="Georgia" w:hAnsi="Georgia"/>
-          <w:b w:val="false"/>
-          <w:bCs w:val="false"/>
-          <w:i/>
-          <w:iCs/>
-          <w:sz w:val="20"/>
-          <w:szCs w:val="20"/>
-        </w:rPr>
-        <w:t>keyword</w:t>
+        <w:t xml:space="preserve">T keyword   </w:t>
+      </w:r>
+      <w:r>
+        <w:rPr>
+          <w:rFonts w:ascii="Georgia" w:hAnsi="Georgia"/>
+          <w:b w:val="false"/>
+          <w:bCs w:val="false"/>
+          <w:i/>
+          <w:iCs/>
+          <w:sz w:val="20"/>
+          <w:szCs w:val="20"/>
+        </w:rPr>
+        <w:t>T</w:t>
       </w:r>
       <w:r>
         <w:rPr>
@@ -4860,7 +4928,7 @@
           <w:sz w:val="20"/>
           <w:szCs w:val="20"/>
         </w:rPr>
-        <w:t>type</w:t>
+        <w:t>type keyword</w:t>
       </w:r>
     </w:p>
     <w:p>
@@ -5695,15 +5763,15 @@
         <w:pStyle w:val="Normal"/>
         <w:rPr>
           <w:rFonts w:ascii="Georgia" w:hAnsi="Georgia"/>
-          <w:sz w:val="20"/>
-          <w:szCs w:val="20"/>
-        </w:rPr>
-      </w:pPr>
-      <w:r>
-        <w:rPr>
-          <w:rFonts w:ascii="Georgia" w:hAnsi="Georgia"/>
-          <w:sz w:val="20"/>
-          <w:szCs w:val="20"/>
+          <w:sz w:val="16"/>
+          <w:szCs w:val="16"/>
+        </w:rPr>
+      </w:pPr>
+      <w:r>
+        <w:rPr>
+          <w:rFonts w:ascii="Georgia" w:hAnsi="Georgia"/>
+          <w:sz w:val="16"/>
+          <w:szCs w:val="16"/>
         </w:rPr>
       </w:r>
     </w:p>
@@ -7642,6 +7710,23 @@
         <w:pStyle w:val="Normal"/>
         <w:rPr>
           <w:rFonts w:ascii="Georgia" w:hAnsi="Georgia"/>
+          <w:sz w:val="16"/>
+          <w:szCs w:val="16"/>
+        </w:rPr>
+      </w:pPr>
+      <w:r>
+        <w:rPr>
+          <w:rFonts w:ascii="Georgia" w:hAnsi="Georgia"/>
+          <w:sz w:val="16"/>
+          <w:szCs w:val="16"/>
+        </w:rPr>
+      </w:r>
+    </w:p>
+    <w:p>
+      <w:pPr>
+        <w:pStyle w:val="Normal"/>
+        <w:rPr>
+          <w:rFonts w:ascii="Georgia" w:hAnsi="Georgia"/>
           <w:sz w:val="20"/>
           <w:szCs w:val="20"/>
         </w:rPr>
@@ -12190,30 +12275,6 @@
         </w:rPr>
         <w:t>stream</w:t>
       </w:r>
-      <w:r>
-        <w:rPr>
-          <w:rFonts w:ascii="Georgia" w:hAnsi="Georgia"/>
-          <w:b w:val="false"/>
-          <w:bCs w:val="false"/>
-          <w:i w:val="false"/>
-          <w:iCs/>
-          <w:sz w:val="16"/>
-          <w:szCs w:val="20"/>
-        </w:rPr>
-        <w:t xml:space="preserve"> </w:t>
-      </w:r>
-      <w:r>
-        <w:rPr>
-          <w:rFonts w:ascii="Georgia" w:hAnsi="Georgia"/>
-          <w:b w:val="false"/>
-          <w:bCs w:val="false"/>
-          <w:i w:val="false"/>
-          <w:iCs w:val="false"/>
-          <w:sz w:val="20"/>
-          <w:szCs w:val="20"/>
-        </w:rPr>
-        <w:t>from</w:t>
-      </w:r>
     </w:p>
     <w:p>
       <w:pPr>
@@ -12264,8 +12325,8 @@
           <w:bCs/>
           <w:i w:val="false"/>
           <w:iCs w:val="false"/>
-          <w:sz w:val="20"/>
-          <w:szCs w:val="20"/>
+          <w:sz w:val="16"/>
+          <w:szCs w:val="16"/>
         </w:rPr>
         <w:t>:file</w:t>
       </w:r>
@@ -12277,45 +12338,104 @@
           <w:i w:val="false"/>
           <w:iCs w:val="false"/>
           <w:sz w:val="16"/>
+          <w:szCs w:val="16"/>
+        </w:rPr>
+        <w:t xml:space="preserve">    | </w:t>
+      </w:r>
+      <w:r>
+        <w:rPr>
+          <w:rFonts w:ascii="Courier New" w:hAnsi="Courier New"/>
+          <w:b/>
+          <w:bCs/>
+          <w:i w:val="false"/>
+          <w:iCs w:val="false"/>
+          <w:sz w:val="16"/>
+          <w:szCs w:val="16"/>
+        </w:rPr>
+        <w:t>:string</w:t>
+      </w:r>
+    </w:p>
+    <w:p>
+      <w:pPr>
+        <w:pStyle w:val="Normal"/>
+        <w:ind w:left="0" w:right="0" w:hanging="0"/>
+        <w:rPr>
+          <w:rFonts w:ascii="Georgia" w:hAnsi="Georgia"/>
+          <w:sz w:val="20"/>
+          <w:szCs w:val="20"/>
+        </w:rPr>
+      </w:pPr>
+      <w:r>
+        <w:rPr>
+          <w:rFonts w:ascii="Georgia" w:hAnsi="Georgia"/>
+          <w:b w:val="false"/>
+          <w:bCs w:val="false"/>
+          <w:i w:val="false"/>
+          <w:iCs w:val="false"/>
+          <w:sz w:val="16"/>
+          <w:szCs w:val="20"/>
+        </w:rPr>
+        <w:t xml:space="preserve">                                     </w:t>
+      </w:r>
+      <w:r>
+        <w:rPr>
+          <w:rFonts w:ascii="Courier New" w:hAnsi="Courier New"/>
+          <w:b w:val="false"/>
+          <w:bCs w:val="false"/>
+          <w:i/>
+          <w:iCs/>
+          <w:sz w:val="20"/>
+          <w:szCs w:val="20"/>
+        </w:rPr>
+        <w:t>dir</w:t>
+      </w:r>
+      <w:r>
+        <w:rPr>
+          <w:rFonts w:ascii="Georgia" w:hAnsi="Georgia"/>
+          <w:b w:val="false"/>
+          <w:bCs w:val="false"/>
+          <w:i w:val="false"/>
+          <w:iCs w:val="false"/>
+          <w:sz w:val="20"/>
           <w:szCs w:val="20"/>
         </w:rPr>
         <w:t xml:space="preserve">    </w:t>
       </w:r>
       <w:r>
         <w:rPr>
-          <w:rFonts w:ascii="Georgia" w:hAnsi="Georgia"/>
-          <w:b w:val="false"/>
-          <w:bCs w:val="false"/>
-          <w:i w:val="false"/>
-          <w:iCs w:val="false"/>
-          <w:sz w:val="20"/>
-          <w:szCs w:val="20"/>
-        </w:rPr>
-        <w:t>|</w:t>
-      </w:r>
-      <w:r>
-        <w:rPr>
-          <w:rFonts w:ascii="Georgia" w:hAnsi="Georgia"/>
-          <w:b w:val="false"/>
-          <w:bCs w:val="false"/>
-          <w:i w:val="false"/>
-          <w:iCs w:val="false"/>
-          <w:sz w:val="16"/>
-          <w:szCs w:val="20"/>
-        </w:rPr>
-        <w:t xml:space="preserve"> </w:t>
-      </w:r>
-      <w:r>
-        <w:rPr>
-          <w:rFonts w:ascii="Courier New" w:hAnsi="Courier New"/>
-          <w:b/>
-          <w:bCs/>
-          <w:i w:val="false"/>
-          <w:iCs w:val="false"/>
-          <w:sz w:val="20"/>
-          <w:szCs w:val="20"/>
-        </w:rPr>
-        <w:t>:string</w:t>
+          <w:rFonts w:ascii="Courier New" w:hAnsi="Courier New"/>
+          <w:b/>
+          <w:bCs/>
+          <w:i w:val="false"/>
+          <w:iCs w:val="false"/>
+          <w:sz w:val="16"/>
+          <w:szCs w:val="16"/>
+        </w:rPr>
+        <w:t>:input</w:t>
+      </w:r>
+      <w:r>
+        <w:rPr>
+          <w:rFonts w:ascii="Georgia" w:hAnsi="Georgia"/>
+          <w:b w:val="false"/>
+          <w:bCs w:val="false"/>
+          <w:i w:val="false"/>
+          <w:iCs w:val="false"/>
+          <w:sz w:val="16"/>
+          <w:szCs w:val="16"/>
+        </w:rPr>
+        <w:t xml:space="preserve"> | </w:t>
+      </w:r>
+      <w:r>
+        <w:rPr>
+          <w:rFonts w:ascii="Courier New" w:hAnsi="Courier New"/>
+          <w:b/>
+          <w:bCs/>
+          <w:i w:val="false"/>
+          <w:iCs w:val="false"/>
+          <w:sz w:val="16"/>
+          <w:szCs w:val="16"/>
+        </w:rPr>
+        <w:t>:output</w:t>
       </w:r>
     </w:p>
     <w:p>
@@ -12324,113 +12444,6 @@
         <w:ind w:left="0" w:right="0" w:hanging="0"/>
         <w:rPr>
           <w:rFonts w:ascii="Georgia" w:hAnsi="Georgia"/>
-          <w:sz w:val="20"/>
-          <w:szCs w:val="20"/>
-        </w:rPr>
-      </w:pPr>
-      <w:r>
-        <w:rPr>
-          <w:rFonts w:ascii="Georgia" w:hAnsi="Georgia"/>
-          <w:b w:val="false"/>
-          <w:bCs w:val="false"/>
-          <w:i w:val="false"/>
-          <w:iCs w:val="false"/>
-          <w:sz w:val="16"/>
-          <w:szCs w:val="20"/>
-        </w:rPr>
-        <w:t xml:space="preserve">                                     </w:t>
-      </w:r>
-      <w:r>
-        <w:rPr>
-          <w:rFonts w:ascii="Courier New" w:hAnsi="Courier New"/>
-          <w:b w:val="false"/>
-          <w:bCs w:val="false"/>
-          <w:i/>
-          <w:iCs/>
-          <w:sz w:val="20"/>
-          <w:szCs w:val="20"/>
-        </w:rPr>
-        <w:t>dir</w:t>
-      </w:r>
-      <w:r>
-        <w:rPr>
-          <w:rFonts w:ascii="Georgia" w:hAnsi="Georgia"/>
-          <w:b w:val="false"/>
-          <w:bCs w:val="false"/>
-          <w:i w:val="false"/>
-          <w:iCs w:val="false"/>
-          <w:sz w:val="20"/>
-          <w:szCs w:val="20"/>
-        </w:rPr>
-        <w:t xml:space="preserve">    </w:t>
-      </w:r>
-      <w:r>
-        <w:rPr>
-          <w:rFonts w:ascii="Courier New" w:hAnsi="Courier New"/>
-          <w:b/>
-          <w:bCs/>
-          <w:i w:val="false"/>
-          <w:iCs w:val="false"/>
-          <w:sz w:val="20"/>
-          <w:szCs w:val="20"/>
-        </w:rPr>
-        <w:t>:input</w:t>
-      </w:r>
-      <w:r>
-        <w:rPr>
-          <w:rFonts w:ascii="Georgia" w:hAnsi="Georgia"/>
-          <w:b w:val="false"/>
-          <w:bCs w:val="false"/>
-          <w:i w:val="false"/>
-          <w:iCs w:val="false"/>
-          <w:sz w:val="16"/>
-          <w:szCs w:val="20"/>
-        </w:rPr>
-        <w:t xml:space="preserve"> </w:t>
-      </w:r>
-      <w:r>
-        <w:rPr>
-          <w:rFonts w:ascii="Georgia" w:hAnsi="Georgia"/>
-          <w:b w:val="false"/>
-          <w:bCs w:val="false"/>
-          <w:i w:val="false"/>
-          <w:iCs w:val="false"/>
-          <w:sz w:val="20"/>
-          <w:szCs w:val="20"/>
-        </w:rPr>
-        <w:t>|</w:t>
-      </w:r>
-      <w:r>
-        <w:rPr>
-          <w:rFonts w:ascii="Georgia" w:hAnsi="Georgia"/>
-          <w:b w:val="false"/>
-          <w:bCs w:val="false"/>
-          <w:i w:val="false"/>
-          <w:iCs w:val="false"/>
-          <w:sz w:val="16"/>
-          <w:szCs w:val="20"/>
-        </w:rPr>
-        <w:t xml:space="preserve"> </w:t>
-      </w:r>
-      <w:r>
-        <w:rPr>
-          <w:rFonts w:ascii="Courier New" w:hAnsi="Courier New"/>
-          <w:b/>
-          <w:bCs/>
-          <w:i w:val="false"/>
-          <w:iCs w:val="false"/>
-          <w:sz w:val="20"/>
-          <w:szCs w:val="20"/>
-        </w:rPr>
-        <w:t>:output</w:t>
-      </w:r>
-    </w:p>
-    <w:p>
-      <w:pPr>
-        <w:pStyle w:val="Normal"/>
-        <w:ind w:left="0" w:right="0" w:hanging="0"/>
-        <w:rPr>
-          <w:rFonts w:ascii="Georgia" w:hAnsi="Georgia"/>
           <w:sz w:val="16"/>
           <w:szCs w:val="16"/>
         </w:rPr>
@@ -12912,14 +12925,124 @@
       <w:pPr>
         <w:pStyle w:val="Normal"/>
         <w:rPr>
-          <w:rFonts w:ascii="Georgia" w:hAnsi="Georgia"/>
-          <w:sz w:val="16"/>
-          <w:szCs w:val="16"/>
-        </w:rPr>
-      </w:pPr>
-      <w:r>
-        <w:rPr>
-          <w:rFonts w:ascii="Georgia" w:hAnsi="Georgia"/>
+          <w:sz w:val="16"/>
+          <w:szCs w:val="16"/>
+        </w:rPr>
+      </w:pPr>
+      <w:r>
+        <w:rPr>
+          <w:sz w:val="16"/>
+          <w:szCs w:val="16"/>
+        </w:rPr>
+      </w:r>
+    </w:p>
+    <w:p>
+      <w:pPr>
+        <w:pStyle w:val="Normal"/>
+        <w:rPr>
+          <w:rFonts w:ascii="Georgia" w:hAnsi="Georgia"/>
+        </w:rPr>
+      </w:pPr>
+      <w:r>
+        <w:rPr>
+          <w:rFonts w:ascii="Georgia" w:hAnsi="Georgia"/>
+          <w:b/>
+          <w:bCs/>
+          <w:i w:val="false"/>
+          <w:sz w:val="20"/>
+          <w:szCs w:val="20"/>
+        </w:rPr>
+        <w:t>flush</w:t>
+      </w:r>
+      <w:r>
+        <w:rPr>
+          <w:rFonts w:ascii="Georgia" w:hAnsi="Georgia"/>
+          <w:b w:val="false"/>
+          <w:bCs/>
+          <w:i w:val="false"/>
+          <w:szCs w:val="20"/>
+        </w:rPr>
+        <w:t xml:space="preserve"> </w:t>
+      </w:r>
+      <w:r>
+        <w:rPr>
+          <w:rFonts w:ascii="Georgia" w:hAnsi="Georgia"/>
+          <w:b w:val="false"/>
+          <w:bCs w:val="false"/>
+          <w:sz w:val="20"/>
+          <w:szCs w:val="20"/>
+        </w:rPr>
+        <w:t>s</w:t>
+      </w:r>
+      <w:r>
+        <w:rPr>
+          <w:rFonts w:ascii="Georgia" w:hAnsi="Georgia"/>
+          <w:b w:val="false"/>
+          <w:bCs w:val="false"/>
+          <w:i/>
+          <w:iCs/>
+          <w:sz w:val="20"/>
+          <w:szCs w:val="20"/>
+        </w:rPr>
+        <w:t>tream</w:t>
+      </w:r>
+      <w:r>
+        <w:rPr>
+          <w:rFonts w:ascii="Georgia" w:hAnsi="Georgia"/>
+          <w:b w:val="false"/>
+          <w:bCs w:val="false"/>
+          <w:i w:val="false"/>
+          <w:iCs/>
+          <w:szCs w:val="20"/>
+        </w:rPr>
+        <w:t xml:space="preserve">     </w:t>
+      </w:r>
+      <w:r>
+        <w:rPr>
+          <w:rFonts w:ascii="Georgia" w:hAnsi="Georgia"/>
+          <w:b w:val="false"/>
+          <w:bCs w:val="false"/>
+          <w:i/>
+          <w:iCs/>
+          <w:sz w:val="20"/>
+          <w:szCs w:val="20"/>
+        </w:rPr>
+        <w:t>bool</w:t>
+      </w:r>
+      <w:r>
+        <w:rPr>
+          <w:rFonts w:ascii="Georgia" w:hAnsi="Georgia"/>
+          <w:b w:val="false"/>
+          <w:bCs w:val="false"/>
+          <w:i/>
+          <w:iCs/>
+          <w:szCs w:val="20"/>
+        </w:rPr>
+        <w:t xml:space="preserve">, </w:t>
+      </w:r>
+      <w:r>
+        <w:rPr>
+          <w:rFonts w:ascii="Georgia" w:hAnsi="Georgia"/>
+          <w:b w:val="false"/>
+          <w:bCs w:val="false"/>
+          <w:i w:val="false"/>
+          <w:iCs w:val="false"/>
+          <w:sz w:val="20"/>
+          <w:szCs w:val="20"/>
+        </w:rPr>
+        <w:t>flush output steam</w:t>
+      </w:r>
+    </w:p>
+    <w:p>
+      <w:pPr>
+        <w:pStyle w:val="Normal"/>
+        <w:rPr>
+          <w:sz w:val="16"/>
+          <w:szCs w:val="16"/>
+        </w:rPr>
+      </w:pPr>
+      <w:r>
+        <w:rPr>
           <w:sz w:val="16"/>
           <w:szCs w:val="16"/>
         </w:rPr>
@@ -12955,7 +13078,7 @@
           <w:sz w:val="20"/>
           <w:szCs w:val="20"/>
         </w:rPr>
-        <w:t xml:space="preserve">stream   vector, </w:t>
+        <w:t xml:space="preserve">stream   string, </w:t>
       </w:r>
     </w:p>
     <w:p>
@@ -13015,31 +13138,7 @@
           <w:sz w:val="20"/>
           <w:szCs w:val="20"/>
         </w:rPr>
-        <w:t>char</w:t>
-      </w:r>
-      <w:r>
-        <w:rPr>
-          <w:rFonts w:ascii="Georgia" w:hAnsi="Georgia"/>
-          <w:b w:val="false"/>
-          <w:bCs w:val="false"/>
-          <w:i w:val="false"/>
-          <w:iCs w:val="false"/>
-          <w:sz w:val="16"/>
-          <w:szCs w:val="20"/>
-        </w:rPr>
-        <w:t xml:space="preserve"> </w:t>
-      </w:r>
-      <w:r>
-        <w:rPr>
-          <w:rFonts w:ascii="Georgia" w:hAnsi="Georgia"/>
-          <w:b w:val="false"/>
-          <w:bCs w:val="false"/>
-          <w:i/>
-          <w:iCs/>
-          <w:sz w:val="20"/>
-          <w:szCs w:val="20"/>
-        </w:rPr>
-        <w:t>vector</w:t>
+        <w:t>string</w:t>
       </w:r>
       <w:r>
         <w:rPr>
@@ -13064,6 +13163,30 @@
           <w:szCs w:val="20"/>
         </w:rPr>
         <w:t>from</w:t>
+      </w:r>
+      <w:r>
+        <w:rPr>
+          <w:rFonts w:ascii="Georgia" w:hAnsi="Georgia"/>
+          <w:b w:val="false"/>
+          <w:bCs w:val="false"/>
+          <w:i w:val="false"/>
+          <w:iCs w:val="false"/>
+          <w:sz w:val="16"/>
+          <w:szCs w:val="20"/>
+        </w:rPr>
+        <w:t xml:space="preserve"> </w:t>
+      </w:r>
+      <w:r>
+        <w:rPr>
+          <w:rFonts w:ascii="Georgia" w:hAnsi="Georgia"/>
+          <w:b w:val="false"/>
+          <w:bCs w:val="false"/>
+          <w:i/>
+          <w:iCs/>
+          <w:sz w:val="20"/>
+          <w:szCs w:val="20"/>
+        </w:rPr>
+        <w:t>string</w:t>
       </w:r>
       <w:r>
         <w:rPr>
@@ -13302,7 +13425,7 @@
           <w:sz w:val="20"/>
           <w:szCs w:val="20"/>
         </w:rPr>
-        <w:t>qr-byte</w:t>
+        <w:t>wr-byte</w:t>
       </w:r>
       <w:r>
         <w:rPr>
@@ -14381,6 +14504,222 @@
       <w:pPr>
         <w:pStyle w:val="Normal"/>
         <w:rPr>
+          <w:sz w:val="16"/>
+          <w:szCs w:val="16"/>
+        </w:rPr>
+      </w:pPr>
+      <w:r>
+        <w:rPr>
+          <w:rFonts w:ascii="Georgia" w:hAnsi="Georgia"/>
+          <w:sz w:val="16"/>
+          <w:szCs w:val="16"/>
+        </w:rPr>
+        <w:tab/>
+        <w:tab/>
+        <w:t xml:space="preserve">        </w:t>
+      </w:r>
+      <w:r>
+        <w:rPr>
+          <w:rFonts w:ascii="Georgia" w:hAnsi="Georgia"/>
+          <w:i/>
+          <w:iCs/>
+          <w:sz w:val="20"/>
+          <w:szCs w:val="20"/>
+        </w:rPr>
+        <w:t xml:space="preserve">fn </w:t>
+      </w:r>
+      <w:r>
+        <w:rPr>
+          <w:rFonts w:ascii="Courier New" w:hAnsi="Courier New"/>
+          <w:b/>
+          <w:bCs/>
+          <w:i w:val="false"/>
+          <w:iCs w:val="false"/>
+          <w:sz w:val="16"/>
+          <w:szCs w:val="16"/>
+        </w:rPr>
+        <w:t>(:lambda (</w:t>
+      </w:r>
+      <w:r>
+        <w:rPr>
+          <w:rFonts w:ascii="Georgia" w:hAnsi="Georgia"/>
+          <w:i/>
+          <w:iCs/>
+          <w:sz w:val="16"/>
+          <w:szCs w:val="16"/>
+        </w:rPr>
+        <w:t>T</w:t>
+      </w:r>
+      <w:r>
+        <w:rPr>
+          <w:rFonts w:ascii="Courier New" w:hAnsi="Courier New"/>
+          <w:i w:val="false"/>
+          <w:iCs w:val="false"/>
+          <w:sz w:val="16"/>
+          <w:szCs w:val="16"/>
+        </w:rPr>
+        <w:t xml:space="preserve"> </w:t>
+      </w:r>
+      <w:r>
+        <w:rPr>
+          <w:rFonts w:ascii="Georgia" w:hAnsi="Georgia"/>
+          <w:i/>
+          <w:iCs/>
+          <w:sz w:val="16"/>
+          <w:szCs w:val="16"/>
+        </w:rPr>
+        <w:t>keyword</w:t>
+      </w:r>
+      <w:r>
+        <w:rPr>
+          <w:rFonts w:ascii="Courier New" w:hAnsi="Courier New"/>
+          <w:b/>
+          <w:bCs/>
+          <w:i w:val="false"/>
+          <w:iCs w:val="false"/>
+          <w:sz w:val="16"/>
+          <w:szCs w:val="16"/>
+        </w:rPr>
+        <w:t xml:space="preserve">) </w:t>
+      </w:r>
+      <w:r>
+        <w:rPr>
+          <w:rFonts w:ascii="Georgia" w:hAnsi="Georgia"/>
+          <w:b/>
+          <w:bCs/>
+          <w:i/>
+          <w:iCs/>
+          <w:sz w:val="16"/>
+          <w:szCs w:val="16"/>
+        </w:rPr>
+        <w:t>.</w:t>
+      </w:r>
+      <w:r>
+        <w:rPr>
+          <w:rFonts w:ascii="Georgia" w:hAnsi="Georgia"/>
+          <w:i/>
+          <w:iCs/>
+          <w:sz w:val="16"/>
+          <w:szCs w:val="16"/>
+        </w:rPr>
+        <w:t xml:space="preserve">  body</w:t>
+      </w:r>
+      <w:r>
+        <w:rPr>
+          <w:rFonts w:ascii="Courier New" w:hAnsi="Courier New"/>
+          <w:b/>
+          <w:bCs/>
+          <w:i/>
+          <w:iCs/>
+          <w:sz w:val="16"/>
+          <w:szCs w:val="16"/>
+        </w:rPr>
+        <w:t>)</w:t>
+      </w:r>
+    </w:p>
+    <w:p>
+      <w:pPr>
+        <w:pStyle w:val="Normal"/>
+        <w:rPr>
+          <w:sz w:val="16"/>
+          <w:szCs w:val="16"/>
+        </w:rPr>
+      </w:pPr>
+      <w:r>
+        <w:rPr>
+          <w:rFonts w:ascii="Georgia" w:hAnsi="Georgia"/>
+          <w:i/>
+          <w:iCs/>
+          <w:sz w:val="16"/>
+          <w:szCs w:val="16"/>
+        </w:rPr>
+        <w:tab/>
+        <w:tab/>
+        <w:t xml:space="preserve">        </w:t>
+      </w:r>
+      <w:r>
+        <w:rPr>
+          <w:rFonts w:ascii="Georgia" w:hAnsi="Georgia"/>
+          <w:i/>
+          <w:iCs/>
+          <w:sz w:val="20"/>
+          <w:szCs w:val="20"/>
+        </w:rPr>
+        <w:t xml:space="preserve">fn’ </w:t>
+      </w:r>
+      <w:r>
+        <w:rPr>
+          <w:rFonts w:ascii="Courier New" w:hAnsi="Courier New"/>
+          <w:b/>
+          <w:bCs/>
+          <w:i w:val="false"/>
+          <w:iCs w:val="false"/>
+          <w:sz w:val="16"/>
+          <w:szCs w:val="16"/>
+        </w:rPr>
+        <w:t xml:space="preserve">(:lambda () </w:t>
+      </w:r>
+      <w:r>
+        <w:rPr>
+          <w:rFonts w:ascii="Courier New" w:hAnsi="Courier New"/>
+          <w:b w:val="false"/>
+          <w:bCs w:val="false"/>
+          <w:i w:val="false"/>
+          <w:iCs w:val="false"/>
+          <w:sz w:val="16"/>
+          <w:szCs w:val="16"/>
+        </w:rPr>
+        <w:t xml:space="preserve">. </w:t>
+      </w:r>
+      <w:r>
+        <w:rPr>
+          <w:rFonts w:ascii="Georgia" w:hAnsi="Georgia"/>
+          <w:b w:val="false"/>
+          <w:bCs w:val="false"/>
+          <w:i/>
+          <w:iCs/>
+          <w:sz w:val="16"/>
+          <w:szCs w:val="16"/>
+        </w:rPr>
+        <w:t>body</w:t>
+      </w:r>
+      <w:r>
+        <w:rPr>
+          <w:rFonts w:ascii="Courier New" w:hAnsi="Courier New"/>
+          <w:b/>
+          <w:bCs/>
+          <w:i/>
+          <w:iCs/>
+          <w:sz w:val="16"/>
+          <w:szCs w:val="16"/>
+        </w:rPr>
+        <w:t>)</w:t>
+      </w:r>
+    </w:p>
+    <w:p>
+      <w:pPr>
+        <w:pStyle w:val="Normal"/>
+        <w:rPr>
+          <w:rFonts w:ascii="Courier New" w:hAnsi="Courier New"/>
+          <w:i/>
+          <w:i/>
+          <w:iCs/>
+          <w:sz w:val="16"/>
+        </w:rPr>
+      </w:pPr>
+      <w:r>
+        <w:rPr>
+          <w:rFonts w:ascii="Courier New" w:hAnsi="Courier New"/>
+          <w:i/>
+          <w:iCs/>
+          <w:sz w:val="16"/>
+        </w:rPr>
+      </w:r>
+    </w:p>
+    <w:p>
+      <w:pPr>
+        <w:pStyle w:val="Normal"/>
+        <w:rPr>
           <w:rFonts w:ascii="Georgia" w:hAnsi="Georgia"/>
           <w:sz w:val="20"/>
           <w:szCs w:val="20"/>
@@ -14496,7 +14835,7 @@
           <w:u w:val="none"/>
           <w:lang w:val="en-US" w:eastAsia="zh-CN" w:bidi="hi-IN"/>
         </w:rPr>
-        <w:t xml:space="preserve">    raise exception with condition</w:t>
+        <w:t xml:space="preserve">   raise exception with condition</w:t>
       </w:r>
     </w:p>
     <w:p>
@@ -14671,108 +15010,6 @@
         <w:t>:unbound</w:t>
         <w:tab/>
         <w:t>:div0  :range  :stream</w:t>
-      </w:r>
-    </w:p>
-    <w:p>
-      <w:pPr>
-        <w:pStyle w:val="Normal"/>
-        <w:rPr>
-          <w:rFonts w:ascii="Georgia" w:hAnsi="Georgia"/>
-          <w:sz w:val="16"/>
-          <w:szCs w:val="16"/>
-        </w:rPr>
-      </w:pPr>
-      <w:r>
-        <w:rPr>
-          <w:rFonts w:ascii="Georgia" w:hAnsi="Georgia"/>
-          <w:sz w:val="16"/>
-          <w:szCs w:val="16"/>
-        </w:rPr>
-      </w:r>
-    </w:p>
-    <w:p>
-      <w:pPr>
-        <w:pStyle w:val="Normal"/>
-        <w:rPr>
-          <w:rFonts w:ascii="Georgia" w:hAnsi="Georgia"/>
-          <w:sz w:val="16"/>
-          <w:szCs w:val="16"/>
-        </w:rPr>
-      </w:pPr>
-      <w:r>
-        <w:rPr>
-          <w:rFonts w:ascii="Georgia" w:hAnsi="Georgia"/>
-          <w:sz w:val="16"/>
-          <w:szCs w:val="16"/>
-        </w:rPr>
-      </w:r>
-    </w:p>
-    <w:p>
-      <w:pPr>
-        <w:pStyle w:val="Normal"/>
-        <w:rPr>
-          <w:rFonts w:ascii="Georgia" w:hAnsi="Georgia"/>
-          <w:sz w:val="16"/>
-          <w:szCs w:val="16"/>
-        </w:rPr>
-      </w:pPr>
-      <w:r>
-        <w:rPr>
-          <w:rFonts w:ascii="Georgia" w:hAnsi="Georgia"/>
-          <w:sz w:val="16"/>
-          <w:szCs w:val="16"/>
-        </w:rPr>
-      </w:r>
-    </w:p>
-    <w:p>
-      <w:pPr>
-        <w:pStyle w:val="Normal"/>
-        <w:rPr>
-          <w:rFonts w:ascii="Georgia" w:hAnsi="Georgia"/>
-          <w:sz w:val="16"/>
-          <w:szCs w:val="16"/>
-        </w:rPr>
-      </w:pPr>
-      <w:r>
-        <w:rPr>
-          <w:rFonts w:ascii="Georgia" w:hAnsi="Georgia"/>
-          <w:sz w:val="16"/>
-          <w:szCs w:val="16"/>
-        </w:rPr>
-      </w:r>
-    </w:p>
-    <w:p>
-      <w:pPr>
-        <w:pStyle w:val="Normal"/>
-        <w:rPr>
-          <w:rFonts w:ascii="Georgia" w:hAnsi="Georgia"/>
-          <w:sz w:val="16"/>
-          <w:szCs w:val="16"/>
-        </w:rPr>
-      </w:pPr>
-      <w:r>
-        <w:rPr>
-          <w:rFonts w:ascii="Georgia" w:hAnsi="Georgia"/>
-          <w:sz w:val="16"/>
-          <w:szCs w:val="16"/>
-        </w:rPr>
-      </w:r>
-    </w:p>
-    <w:p>
-      <w:pPr>
-        <w:pStyle w:val="Normal"/>
-        <w:rPr>
-          <w:rFonts w:ascii="Georgia" w:hAnsi="Georgia"/>
-          <w:sz w:val="16"/>
-          <w:szCs w:val="16"/>
-        </w:rPr>
-      </w:pPr>
-      <w:r>
-        <w:rPr>
-          <w:rFonts w:ascii="Georgia" w:hAnsi="Georgia"/>
-          <w:sz w:val="16"/>
-          <w:szCs w:val="16"/>
-        </w:rPr>
       </w:r>
     </w:p>
     <w:p>
@@ -16157,39 +16394,7 @@
           <w:sz w:val="16"/>
           <w:szCs w:val="16"/>
         </w:rPr>
-        <w:t xml:space="preserve">object: Tag, cond: </w:t>
-      </w:r>
-      <w:r>
-        <w:rPr>
-          <w:rFonts w:ascii="Courier New" w:hAnsi="Courier New"/>
-          <w:b/>
-          <w:bCs/>
-          <w:i w:val="false"/>
-          <w:iCs w:val="false"/>
-          <w:caps w:val="false"/>
-          <w:smallCaps w:val="false"/>
-          <w:color w:val="24292E"/>
-          <w:spacing w:val="0"/>
-          <w:sz w:val="16"/>
-          <w:szCs w:val="16"/>
-        </w:rPr>
-        <w:t>&amp;str</w:t>
-      </w:r>
-      <w:r>
-        <w:rPr>
-          <w:rFonts w:ascii="Courier New" w:hAnsi="Courier New"/>
-          <w:b/>
-          <w:bCs/>
-          <w:i w:val="false"/>
-          <w:iCs w:val="false"/>
-          <w:caps w:val="false"/>
-          <w:smallCaps w:val="false"/>
-          <w:color w:val="24292E"/>
-          <w:spacing w:val="0"/>
-          <w:sz w:val="16"/>
-          <w:szCs w:val="16"/>
-        </w:rPr>
-        <w:t>)</w:t>
+        <w:t>object: Tag, cond: &amp;str)</w:t>
       </w:r>
     </w:p>
     <w:p>

</xml_diff>

<commit_message>
#165 - core: rework exceptions
</commit_message>
<xml_diff>
--- a/doc/refcards/mu-ref.docx
+++ b/doc/refcards/mu-ref.docx
@@ -14401,7 +14401,7 @@
           <w:u w:val="none"/>
           <w:lang w:val="en-US" w:eastAsia="zh-CN" w:bidi="hi-IN"/>
         </w:rPr>
-        <w:t xml:space="preserve">          </w:t>
+        <w:t xml:space="preserve">       </w:t>
       </w:r>
       <w:r>
         <w:rPr>
@@ -14516,7 +14516,7 @@
         </w:rPr>
         <w:tab/>
         <w:tab/>
-        <w:t xml:space="preserve">        </w:t>
+        <w:t xml:space="preserve">     </w:t>
       </w:r>
       <w:r>
         <w:rPr>
@@ -14635,7 +14635,7 @@
         </w:rPr>
         <w:tab/>
         <w:tab/>
-        <w:t xml:space="preserve">        </w:t>
+        <w:t xml:space="preserve">     </w:t>
       </w:r>
       <w:r>
         <w:rPr>
@@ -14835,7 +14835,7 @@
           <w:u w:val="none"/>
           <w:lang w:val="en-US" w:eastAsia="zh-CN" w:bidi="hi-IN"/>
         </w:rPr>
-        <w:t xml:space="preserve">   raise exception with condition</w:t>
+        <w:t xml:space="preserve"> raise exception with condition</w:t>
       </w:r>
     </w:p>
     <w:p>
@@ -14937,23 +14937,23 @@
       <w:pPr>
         <w:pStyle w:val="Normal"/>
         <w:rPr>
-          <w:sz w:val="20"/>
-          <w:szCs w:val="20"/>
-        </w:rPr>
-      </w:pPr>
-      <w:r>
-        <w:rPr>
-          <w:rFonts w:ascii="Georgia" w:hAnsi="Georgia"/>
-          <w:sz w:val="20"/>
-          <w:szCs w:val="20"/>
-        </w:rPr>
-        <w:t xml:space="preserve"> </w:t>
-      </w:r>
-      <w:r>
-        <w:rPr>
-          <w:rFonts w:ascii="Georgia" w:hAnsi="Georgia"/>
-          <w:sz w:val="20"/>
-          <w:szCs w:val="20"/>
+          <w:sz w:val="16"/>
+          <w:szCs w:val="16"/>
+        </w:rPr>
+      </w:pPr>
+      <w:r>
+        <w:rPr>
+          <w:rFonts w:ascii="Georgia" w:hAnsi="Georgia"/>
+          <w:sz w:val="16"/>
+          <w:szCs w:val="16"/>
+        </w:rPr>
+        <w:t xml:space="preserve"> </w:t>
+      </w:r>
+      <w:r>
+        <w:rPr>
+          <w:rFonts w:ascii="Georgia" w:hAnsi="Georgia"/>
+          <w:sz w:val="16"/>
+          <w:szCs w:val="16"/>
         </w:rPr>
         <w:t>:</w:t>
       </w:r>
@@ -14962,54 +14962,97 @@
           <w:rFonts w:ascii="Courier New" w:hAnsi="Courier New"/>
           <w:b/>
           <w:bCs/>
-          <w:sz w:val="20"/>
-          <w:szCs w:val="20"/>
-        </w:rPr>
-        <w:t>arity</w:t>
-        <w:tab/>
-        <w:t>:eof   :open   :read</w:t>
-      </w:r>
-    </w:p>
-    <w:p>
-      <w:pPr>
-        <w:pStyle w:val="Normal"/>
-        <w:rPr>
-          <w:sz w:val="20"/>
-          <w:szCs w:val="20"/>
-        </w:rPr>
-      </w:pPr>
-      <w:r>
-        <w:rPr>
-          <w:rFonts w:ascii="Courier New" w:hAnsi="Courier New"/>
-          <w:b/>
-          <w:bCs/>
-          <w:sz w:val="20"/>
-          <w:szCs w:val="20"/>
-        </w:rPr>
-        <w:t>:write</w:t>
-        <w:tab/>
-        <w:t>:error :syntax :type</w:t>
-      </w:r>
-    </w:p>
-    <w:p>
-      <w:pPr>
-        <w:pStyle w:val="Normal"/>
-        <w:rPr>
-          <w:sz w:val="20"/>
-          <w:szCs w:val="20"/>
-        </w:rPr>
-      </w:pPr>
-      <w:r>
-        <w:rPr>
-          <w:rFonts w:ascii="Courier New" w:hAnsi="Courier New"/>
-          <w:b/>
-          <w:bCs/>
-          <w:sz w:val="20"/>
-          <w:szCs w:val="20"/>
-        </w:rPr>
-        <w:t>:unbound</w:t>
-        <w:tab/>
-        <w:t>:div0  :range  :stream</w:t>
+          <w:sz w:val="16"/>
+          <w:szCs w:val="16"/>
+        </w:rPr>
+        <w:t>arit</w:t>
+      </w:r>
+      <w:r>
+        <w:rPr>
+          <w:rFonts w:ascii="Courier New" w:hAnsi="Courier New"/>
+          <w:b/>
+          <w:bCs/>
+          <w:sz w:val="16"/>
+          <w:szCs w:val="16"/>
+        </w:rPr>
+        <w:t xml:space="preserve">y   </w:t>
+      </w:r>
+      <w:r>
+        <w:rPr>
+          <w:rFonts w:ascii="Courier New" w:hAnsi="Courier New"/>
+          <w:b/>
+          <w:bCs/>
+          <w:sz w:val="16"/>
+          <w:szCs w:val="16"/>
+        </w:rPr>
+        <w:t xml:space="preserve">:eof   :open   :read  </w:t>
+      </w:r>
+    </w:p>
+    <w:p>
+      <w:pPr>
+        <w:pStyle w:val="Normal"/>
+        <w:rPr>
+          <w:sz w:val="16"/>
+          <w:szCs w:val="16"/>
+        </w:rPr>
+      </w:pPr>
+      <w:r>
+        <w:rPr>
+          <w:rFonts w:ascii="Courier New" w:hAnsi="Courier New"/>
+          <w:b/>
+          <w:bCs/>
+          <w:sz w:val="16"/>
+          <w:szCs w:val="16"/>
+        </w:rPr>
+        <w:t>:write   :error :syntax :type</w:t>
+      </w:r>
+    </w:p>
+    <w:p>
+      <w:pPr>
+        <w:pStyle w:val="Normal"/>
+        <w:rPr>
+          <w:sz w:val="16"/>
+          <w:szCs w:val="16"/>
+        </w:rPr>
+      </w:pPr>
+      <w:r>
+        <w:rPr>
+          <w:rFonts w:ascii="Courier New" w:hAnsi="Courier New"/>
+          <w:b/>
+          <w:bCs/>
+          <w:sz w:val="16"/>
+          <w:szCs w:val="16"/>
+        </w:rPr>
+        <w:t>:unbound :div0  :range  :stream</w:t>
+      </w:r>
+    </w:p>
+    <w:p>
+      <w:pPr>
+        <w:pStyle w:val="Normal"/>
+        <w:rPr>
+          <w:sz w:val="16"/>
+          <w:szCs w:val="16"/>
+        </w:rPr>
+      </w:pPr>
+      <w:r>
+        <w:rPr>
+          <w:rFonts w:ascii="Courier New" w:hAnsi="Courier New"/>
+          <w:b/>
+          <w:bCs/>
+          <w:sz w:val="16"/>
+          <w:szCs w:val="16"/>
+        </w:rPr>
+        <w:t>:</w:t>
+      </w:r>
+      <w:r>
+        <w:rPr>
+          <w:rFonts w:ascii="Courier New" w:hAnsi="Courier New"/>
+          <w:b/>
+          <w:bCs/>
+          <w:sz w:val="16"/>
+          <w:szCs w:val="16"/>
+        </w:rPr>
+        <w:t>except</w:t>
       </w:r>
     </w:p>
     <w:p>
@@ -15358,7 +15401,7 @@
           <w:ilvl w:val="0"/>
           <w:numId w:val="0"/>
         </w:numPr>
-        <w:overflowPunct w:val="true"/>
+        <w:overflowPunct w:val="false"/>
         <w:bidi w:val="0"/>
         <w:spacing w:before="0" w:after="0"/>
         <w:ind w:left="0" w:right="0" w:hanging="0"/>
@@ -15441,7 +15484,7 @@
           <w:ilvl w:val="0"/>
           <w:numId w:val="0"/>
         </w:numPr>
-        <w:overflowPunct w:val="true"/>
+        <w:overflowPunct w:val="false"/>
         <w:bidi w:val="0"/>
         <w:spacing w:before="0" w:after="0"/>
         <w:ind w:left="0" w:right="0" w:hanging="0"/>
@@ -15508,7 +15551,7 @@
           <w:ilvl w:val="0"/>
           <w:numId w:val="0"/>
         </w:numPr>
-        <w:overflowPunct w:val="true"/>
+        <w:overflowPunct w:val="false"/>
         <w:bidi w:val="0"/>
         <w:spacing w:before="0" w:after="0"/>
         <w:ind w:left="0" w:right="0" w:hanging="0"/>
@@ -15575,7 +15618,7 @@
           <w:ilvl w:val="0"/>
           <w:numId w:val="0"/>
         </w:numPr>
-        <w:overflowPunct w:val="true"/>
+        <w:overflowPunct w:val="false"/>
         <w:bidi w:val="0"/>
         <w:spacing w:before="0" w:after="0"/>
         <w:ind w:left="0" w:right="0" w:hanging="0"/>
@@ -15642,7 +15685,7 @@
           <w:ilvl w:val="0"/>
           <w:numId w:val="0"/>
         </w:numPr>
-        <w:overflowPunct w:val="true"/>
+        <w:overflowPunct w:val="false"/>
         <w:bidi w:val="0"/>
         <w:spacing w:before="0" w:after="0"/>
         <w:ind w:left="0" w:right="0" w:hanging="0"/>
@@ -20737,7 +20780,7 @@
     <w:pPr>
       <w:widowControl/>
       <w:suppressAutoHyphens w:val="true"/>
-      <w:overflowPunct w:val="true"/>
+      <w:overflowPunct w:val="false"/>
       <w:bidi w:val="0"/>
       <w:spacing w:before="0" w:after="0"/>
       <w:jc w:val="left"/>

</xml_diff>

<commit_message>
#166 - mu: rework exceptions
</commit_message>
<xml_diff>
--- a/doc/refcards/mu-ref.docx
+++ b/doc/refcards/mu-ref.docx
@@ -720,7 +720,44 @@
           <w:sz w:val="20"/>
           <w:szCs w:val="20"/>
         </w:rPr>
-        <w:t>cons</w:t>
+        <w:t xml:space="preserve">cons, </w:t>
+      </w:r>
+      <w:r>
+        <w:rPr>
+          <w:rFonts w:ascii="Georgia" w:hAnsi="Georgia"/>
+          <w:b w:val="false"/>
+          <w:bCs w:val="false"/>
+          <w:i/>
+          <w:iCs/>
+          <w:sz w:val="20"/>
+          <w:szCs w:val="20"/>
+        </w:rPr>
+        <w:t xml:space="preserve">list (cons </w:t>
+      </w:r>
+      <w:r>
+        <w:rPr>
+          <w:rFonts w:ascii="Georgia" w:hAnsi="Georgia"/>
+          <w:b w:val="false"/>
+          <w:bCs w:val="false"/>
+          <w:i w:val="false"/>
+          <w:iCs w:val="false"/>
+          <w:sz w:val="20"/>
+          <w:szCs w:val="20"/>
+        </w:rPr>
+        <w:t xml:space="preserve">or </w:t>
+      </w:r>
+      <w:r>
+        <w:rPr>
+          <w:rFonts w:ascii="Courier New" w:hAnsi="Courier New"/>
+          <w:b/>
+          <w:bCs/>
+          <w:i w:val="false"/>
+          <w:iCs w:val="false"/>
+          <w:sz w:val="20"/>
+          <w:szCs w:val="20"/>
+          <w:u w:val="none"/>
+        </w:rPr>
+        <w:t>:nil)</w:t>
       </w:r>
     </w:p>
     <w:p>
@@ -14965,27 +15002,7 @@
           <w:sz w:val="16"/>
           <w:szCs w:val="16"/>
         </w:rPr>
-        <w:t>arit</w:t>
-      </w:r>
-      <w:r>
-        <w:rPr>
-          <w:rFonts w:ascii="Courier New" w:hAnsi="Courier New"/>
-          <w:b/>
-          <w:bCs/>
-          <w:sz w:val="16"/>
-          <w:szCs w:val="16"/>
-        </w:rPr>
-        <w:t xml:space="preserve">y   </w:t>
-      </w:r>
-      <w:r>
-        <w:rPr>
-          <w:rFonts w:ascii="Courier New" w:hAnsi="Courier New"/>
-          <w:b/>
-          <w:bCs/>
-          <w:sz w:val="16"/>
-          <w:szCs w:val="16"/>
-        </w:rPr>
-        <w:t xml:space="preserve">:eof   :open   :read  </w:t>
+        <w:t xml:space="preserve">arity   :eof   :open   :read  </w:t>
       </w:r>
     </w:p>
     <w:p>
@@ -15042,17 +15059,7 @@
           <w:sz w:val="16"/>
           <w:szCs w:val="16"/>
         </w:rPr>
-        <w:t>:</w:t>
-      </w:r>
-      <w:r>
-        <w:rPr>
-          <w:rFonts w:ascii="Courier New" w:hAnsi="Courier New"/>
-          <w:b/>
-          <w:bCs/>
-          <w:sz w:val="16"/>
-          <w:szCs w:val="16"/>
-        </w:rPr>
-        <w:t>except</w:t>
+        <w:t>:except</w:t>
       </w:r>
     </w:p>
     <w:p>
@@ -16371,94 +16378,6 @@
       <w:pPr>
         <w:pStyle w:val="Normal"/>
         <w:rPr>
-          <w:sz w:val="16"/>
-          <w:szCs w:val="16"/>
-        </w:rPr>
-      </w:pPr>
-      <w:r>
-        <w:rPr>
-          <w:rFonts w:ascii="Courier New" w:hAnsi="Courier New"/>
-          <w:b/>
-          <w:bCs/>
-          <w:i w:val="false"/>
-          <w:iCs w:val="false"/>
-          <w:caps w:val="false"/>
-          <w:smallCaps w:val="false"/>
-          <w:color w:val="24292E"/>
-          <w:spacing w:val="0"/>
-          <w:sz w:val="16"/>
-          <w:szCs w:val="16"/>
-        </w:rPr>
-        <w:t xml:space="preserve">  </w:t>
-      </w:r>
-      <w:r>
-        <w:rPr>
-          <w:rFonts w:ascii="Courier New" w:hAnsi="Courier New"/>
-          <w:b/>
-          <w:bCs/>
-          <w:i w:val="false"/>
-          <w:iCs w:val="false"/>
-          <w:caps w:val="false"/>
-          <w:smallCaps w:val="false"/>
-          <w:color w:val="24292E"/>
-          <w:spacing w:val="0"/>
-          <w:sz w:val="16"/>
-          <w:szCs w:val="16"/>
-        </w:rPr>
-        <w:t>fn raise(&amp;self,</w:t>
-      </w:r>
-      <w:r>
-        <w:rPr>
-          <w:rFonts w:ascii="Georgia" w:hAnsi="Georgia"/>
-          <w:b w:val="false"/>
-          <w:bCs/>
-          <w:i w:val="false"/>
-          <w:iCs w:val="false"/>
-          <w:caps w:val="false"/>
-          <w:smallCaps w:val="false"/>
-          <w:color w:val="24292E"/>
-          <w:spacing w:val="0"/>
-          <w:sz w:val="16"/>
-          <w:szCs w:val="16"/>
-        </w:rPr>
-        <w:t xml:space="preserve">  </w:t>
-      </w:r>
-      <w:r>
-        <w:rPr>
-          <w:rFonts w:ascii="Courier New" w:hAnsi="Courier New"/>
-          <w:b/>
-          <w:bCs/>
-          <w:i w:val="false"/>
-          <w:iCs w:val="false"/>
-          <w:caps w:val="false"/>
-          <w:smallCaps w:val="false"/>
-          <w:color w:val="24292E"/>
-          <w:spacing w:val="0"/>
-          <w:sz w:val="16"/>
-          <w:szCs w:val="16"/>
-        </w:rPr>
-        <w:t>object: Tag, cond: &amp;str)</w:t>
-      </w:r>
-    </w:p>
-    <w:p>
-      <w:pPr>
-        <w:pStyle w:val="Normal"/>
-        <w:rPr>
-          <w:sz w:val="16"/>
-          <w:szCs w:val="16"/>
-        </w:rPr>
-      </w:pPr>
-      <w:r>
-        <w:rPr>
-          <w:sz w:val="16"/>
-          <w:szCs w:val="16"/>
-        </w:rPr>
-      </w:r>
-    </w:p>
-    <w:p>
-      <w:pPr>
-        <w:pStyle w:val="Normal"/>
-        <w:rPr>
           <w:b/>
           <w:bCs/>
         </w:rPr>
@@ -17072,6 +16991,40 @@
           <w:szCs w:val="16"/>
         </w:rPr>
         <w:t>}</w:t>
+      </w:r>
+    </w:p>
+    <w:p>
+      <w:pPr>
+        <w:pStyle w:val="Normal"/>
+        <w:rPr>
+          <w:rFonts w:ascii="Courier New" w:hAnsi="Courier New"/>
+          <w:b/>
+          <w:bCs/>
+          <w:i w:val="false"/>
+          <w:i w:val="false"/>
+          <w:iCs w:val="false"/>
+          <w:caps w:val="false"/>
+          <w:smallCaps w:val="false"/>
+          <w:color w:val="24292E"/>
+          <w:spacing w:val="0"/>
+          <w:sz w:val="16"/>
+          <w:szCs w:val="16"/>
+        </w:rPr>
+      </w:pPr>
+      <w:r>
+        <w:rPr>
+          <w:rFonts w:ascii="Courier New" w:hAnsi="Courier New"/>
+          <w:b/>
+          <w:bCs/>
+          <w:i w:val="false"/>
+          <w:iCs w:val="false"/>
+          <w:caps w:val="false"/>
+          <w:smallCaps w:val="false"/>
+          <w:color w:val="24292E"/>
+          <w:spacing w:val="0"/>
+          <w:sz w:val="16"/>
+          <w:szCs w:val="16"/>
+        </w:rPr>
       </w:r>
     </w:p>
     <w:p>

</xml_diff>

<commit_message>
#177 - mu: rename ns-map
</commit_message>
<xml_diff>
--- a/doc/refcards/mu-ref.docx
+++ b/doc/refcards/mu-ref.docx
@@ -720,19 +720,7 @@
           <w:sz w:val="20"/>
           <w:szCs w:val="20"/>
         </w:rPr>
-        <w:t xml:space="preserve">cons, </w:t>
-      </w:r>
-      <w:r>
-        <w:rPr>
-          <w:rFonts w:ascii="Georgia" w:hAnsi="Georgia"/>
-          <w:b w:val="false"/>
-          <w:bCs w:val="false"/>
-          <w:i/>
-          <w:iCs/>
-          <w:sz w:val="20"/>
-          <w:szCs w:val="20"/>
-        </w:rPr>
-        <w:t xml:space="preserve">list (cons </w:t>
+        <w:t xml:space="preserve">cons, list (cons </w:t>
       </w:r>
       <w:r>
         <w:rPr>
@@ -10963,7 +10951,19 @@
           <w:sz w:val="20"/>
           <w:szCs w:val="20"/>
         </w:rPr>
-        <w:t>ns-map</w:t>
+        <w:t>ns-</w:t>
+      </w:r>
+      <w:r>
+        <w:rPr>
+          <w:rFonts w:ascii="Georgia" w:hAnsi="Georgia"/>
+          <w:b/>
+          <w:bCs/>
+          <w:i w:val="false"/>
+          <w:iCs w:val="false"/>
+          <w:sz w:val="20"/>
+          <w:szCs w:val="20"/>
+        </w:rPr>
+        <w:t>find</w:t>
       </w:r>
       <w:r>
         <w:rPr>
@@ -10985,6 +10985,28 @@
           <w:szCs w:val="20"/>
         </w:rPr>
         <w:t>ns</w:t>
+      </w:r>
+      <w:r>
+        <w:rPr>
+          <w:rFonts w:ascii="Georgia" w:hAnsi="Georgia"/>
+          <w:b w:val="false"/>
+          <w:i w:val="false"/>
+          <w:iCs/>
+          <w:sz w:val="20"/>
+          <w:szCs w:val="20"/>
+        </w:rPr>
+        <w:t xml:space="preserve"> </w:t>
+      </w:r>
+      <w:r>
+        <w:rPr>
+          <w:rFonts w:ascii="Courier New" w:hAnsi="Courier New"/>
+          <w:b w:val="false"/>
+          <w:i/>
+          <w:iCs/>
+          <w:sz w:val="20"/>
+          <w:szCs w:val="20"/>
+        </w:rPr>
+        <w:t>scope</w:t>
       </w:r>
       <w:r>
         <w:rPr>
@@ -11131,91 +11153,20 @@
     <w:p>
       <w:pPr>
         <w:pStyle w:val="Normal"/>
-        <w:rPr>
-          <w:rFonts w:ascii="Georgia" w:hAnsi="Georgia"/>
-          <w:sz w:val="16"/>
-          <w:szCs w:val="16"/>
-        </w:rPr>
-      </w:pPr>
-      <w:r>
-        <w:rPr>
-          <w:rFonts w:ascii="Georgia" w:hAnsi="Georgia"/>
-          <w:sz w:val="16"/>
-          <w:szCs w:val="16"/>
-        </w:rPr>
-      </w:r>
-    </w:p>
-    <w:p>
-      <w:pPr>
-        <w:pStyle w:val="Normal"/>
-        <w:rPr>
-          <w:sz w:val="20"/>
-          <w:szCs w:val="20"/>
-        </w:rPr>
-      </w:pPr>
-      <w:r>
-        <w:rPr>
-          <w:rFonts w:ascii="Georgia" w:hAnsi="Georgia"/>
-          <w:b/>
-          <w:bCs/>
-          <w:i w:val="false"/>
-          <w:iCs w:val="false"/>
-          <w:sz w:val="20"/>
-          <w:szCs w:val="20"/>
-        </w:rPr>
-        <w:t>ns-imp</w:t>
-      </w:r>
-      <w:r>
-        <w:rPr>
-          <w:rFonts w:ascii="Georgia" w:hAnsi="Georgia"/>
-          <w:b w:val="false"/>
-          <w:i w:val="false"/>
-          <w:iCs w:val="false"/>
-          <w:sz w:val="20"/>
-          <w:szCs w:val="20"/>
-        </w:rPr>
-        <w:t xml:space="preserve"> </w:t>
-      </w:r>
-      <w:r>
-        <w:rPr>
-          <w:rFonts w:ascii="Georgia" w:hAnsi="Georgia"/>
-          <w:b w:val="false"/>
-          <w:i/>
-          <w:iCs/>
-          <w:sz w:val="20"/>
-          <w:szCs w:val="20"/>
-        </w:rPr>
-        <w:t>ns</w:t>
-      </w:r>
-      <w:r>
-        <w:rPr>
-          <w:rFonts w:ascii="Georgia" w:hAnsi="Georgia"/>
-          <w:b w:val="false"/>
-          <w:i w:val="false"/>
-          <w:iCs w:val="false"/>
-          <w:sz w:val="20"/>
-          <w:szCs w:val="20"/>
-        </w:rPr>
-        <w:t xml:space="preserve">          </w:t>
-      </w:r>
-      <w:r>
-        <w:rPr>
-          <w:rFonts w:ascii="Georgia" w:hAnsi="Georgia"/>
-          <w:b w:val="false"/>
-          <w:i/>
-          <w:iCs/>
-          <w:sz w:val="20"/>
-          <w:szCs w:val="20"/>
-        </w:rPr>
-        <w:t>ns</w:t>
-      </w:r>
+        <w:ind w:left="0" w:right="0" w:hanging="0"/>
+        <w:rPr>
+          <w:rFonts w:ascii="Georgia" w:hAnsi="Georgia"/>
+          <w:sz w:val="20"/>
+          <w:szCs w:val="20"/>
+        </w:rPr>
+      </w:pPr>
       <w:r>
         <w:rPr>
           <w:rFonts w:eastAsia="Songti SC" w:cs="Arial Unicode MS" w:ascii="Georgia" w:hAnsi="Georgia"/>
           <w:b w:val="false"/>
           <w:bCs w:val="false"/>
-          <w:i/>
-          <w:iCs/>
+          <w:i w:val="false"/>
+          <w:iCs w:val="false"/>
           <w:color w:val="auto"/>
           <w:kern w:val="2"/>
           <w:sz w:val="20"/>
@@ -11223,92 +11174,12 @@
           <w:u w:val="none"/>
           <w:lang w:val="en-US" w:eastAsia="zh-CN" w:bidi="hi-IN"/>
         </w:rPr>
-        <w:t xml:space="preserve">, </w:t>
-      </w:r>
-      <w:r>
-        <w:rPr>
-          <w:rFonts w:ascii="Georgia" w:hAnsi="Georgia"/>
-          <w:i/>
-          <w:iCs/>
-          <w:sz w:val="20"/>
-          <w:szCs w:val="20"/>
-        </w:rPr>
-        <w:t xml:space="preserve">namespace’s </w:t>
-      </w:r>
-      <w:r>
-        <w:rPr>
-          <w:rFonts w:ascii="Georgia" w:hAnsi="Georgia"/>
-          <w:i w:val="false"/>
-          <w:iCs w:val="false"/>
-          <w:sz w:val="20"/>
-          <w:szCs w:val="20"/>
-        </w:rPr>
-        <w:t>import</w:t>
-      </w:r>
-    </w:p>
-    <w:p>
-      <w:pPr>
-        <w:pStyle w:val="Normal"/>
-        <w:rPr>
-          <w:sz w:val="20"/>
-          <w:szCs w:val="20"/>
-        </w:rPr>
-      </w:pPr>
-      <w:r>
-        <w:rPr>
-          <w:rFonts w:ascii="Georgia" w:hAnsi="Georgia"/>
-          <w:b/>
-          <w:bCs/>
-          <w:sz w:val="20"/>
-          <w:szCs w:val="20"/>
-        </w:rPr>
-        <w:t>ns-name</w:t>
-      </w:r>
-      <w:r>
-        <w:rPr>
-          <w:rFonts w:ascii="Georgia" w:hAnsi="Georgia"/>
-          <w:b w:val="false"/>
-          <w:i w:val="false"/>
-          <w:sz w:val="20"/>
-          <w:szCs w:val="20"/>
-        </w:rPr>
-        <w:t xml:space="preserve"> </w:t>
-      </w:r>
-      <w:r>
-        <w:rPr>
-          <w:rFonts w:ascii="Georgia" w:hAnsi="Georgia"/>
-          <w:i/>
-          <w:iCs/>
-          <w:sz w:val="20"/>
-          <w:szCs w:val="20"/>
-        </w:rPr>
-        <w:t>ns</w:t>
-      </w:r>
-      <w:r>
-        <w:rPr>
-          <w:rFonts w:ascii="Georgia" w:hAnsi="Georgia"/>
-          <w:b w:val="false"/>
-          <w:i w:val="false"/>
-          <w:iCs/>
-          <w:sz w:val="20"/>
-          <w:szCs w:val="20"/>
-        </w:rPr>
+        <w:tab/>
         <w:t xml:space="preserve">      </w:t>
       </w:r>
       <w:r>
         <w:rPr>
-          <w:rFonts w:ascii="Georgia" w:hAnsi="Georgia"/>
-          <w:b w:val="false"/>
-          <w:i/>
-          <w:iCs/>
-          <w:sz w:val="20"/>
-          <w:szCs w:val="20"/>
-        </w:rPr>
-        <w:t>string</w:t>
-      </w:r>
-      <w:r>
-        <w:rPr>
-          <w:rFonts w:eastAsia="Songti SC" w:cs="Arial Unicode MS" w:ascii="Georgia" w:hAnsi="Georgia"/>
+          <w:rFonts w:eastAsia="Songti SC" w:cs="Arial Unicode MS" w:ascii="Courier New" w:hAnsi="Courier New"/>
           <w:b w:val="false"/>
           <w:bCs w:val="false"/>
           <w:i/>
@@ -11320,110 +11191,15 @@
           <w:u w:val="none"/>
           <w:lang w:val="en-US" w:eastAsia="zh-CN" w:bidi="hi-IN"/>
         </w:rPr>
-        <w:t xml:space="preserve">, </w:t>
-      </w:r>
-      <w:r>
-        <w:rPr>
-          <w:rFonts w:ascii="Georgia" w:hAnsi="Georgia"/>
-          <w:i/>
-          <w:iCs/>
-          <w:sz w:val="20"/>
-          <w:szCs w:val="20"/>
-        </w:rPr>
-        <w:t>namespace’s</w:t>
-      </w:r>
-      <w:r>
-        <w:rPr>
-          <w:rFonts w:ascii="Georgia" w:hAnsi="Georgia"/>
-          <w:b w:val="false"/>
-          <w:i w:val="false"/>
-          <w:iCs/>
-          <w:sz w:val="20"/>
-          <w:szCs w:val="20"/>
-        </w:rPr>
-        <w:t xml:space="preserve"> </w:t>
-      </w:r>
-      <w:r>
-        <w:rPr>
-          <w:rFonts w:ascii="Georgia" w:hAnsi="Georgia"/>
-          <w:i w:val="false"/>
-          <w:iCs w:val="false"/>
-          <w:sz w:val="20"/>
-          <w:szCs w:val="20"/>
-        </w:rPr>
-        <w:t>name</w:t>
-      </w:r>
-    </w:p>
-    <w:p>
-      <w:pPr>
-        <w:pStyle w:val="Normal"/>
-        <w:rPr>
-          <w:sz w:val="20"/>
-          <w:szCs w:val="20"/>
-        </w:rPr>
-      </w:pPr>
-      <w:r>
-        <w:rPr>
-          <w:rFonts w:ascii="Georgia" w:hAnsi="Georgia"/>
-          <w:b/>
-          <w:bCs/>
-          <w:i w:val="false"/>
-          <w:iCs w:val="false"/>
-          <w:sz w:val="20"/>
-          <w:szCs w:val="20"/>
-        </w:rPr>
-        <w:t>ns-int</w:t>
-      </w:r>
-      <w:r>
-        <w:rPr>
-          <w:rFonts w:ascii="Georgia" w:hAnsi="Georgia"/>
-          <w:b w:val="false"/>
-          <w:i w:val="false"/>
-          <w:iCs w:val="false"/>
-          <w:sz w:val="20"/>
-          <w:szCs w:val="20"/>
-        </w:rPr>
-        <w:t xml:space="preserve"> </w:t>
-      </w:r>
-      <w:r>
-        <w:rPr>
-          <w:rFonts w:ascii="Georgia" w:hAnsi="Georgia"/>
-          <w:i/>
-          <w:iCs/>
-          <w:sz w:val="20"/>
-          <w:szCs w:val="20"/>
-        </w:rPr>
-        <w:t>ns</w:t>
-      </w:r>
-      <w:r>
-        <w:rPr>
-          <w:rFonts w:ascii="Georgia" w:hAnsi="Georgia"/>
-          <w:b w:val="false"/>
-          <w:i w:val="false"/>
-          <w:iCs/>
-          <w:sz w:val="20"/>
-          <w:szCs w:val="20"/>
-        </w:rPr>
-        <w:t xml:space="preserve">            </w:t>
-      </w:r>
-      <w:r>
-        <w:rPr>
-          <w:rFonts w:ascii="Georgia" w:hAnsi="Georgia"/>
-          <w:b w:val="false"/>
-          <w:i/>
-          <w:iCs/>
-          <w:sz w:val="20"/>
-          <w:szCs w:val="20"/>
-        </w:rPr>
-        <w:t>list</w:t>
+        <w:t>scope</w:t>
       </w:r>
       <w:r>
         <w:rPr>
           <w:rFonts w:eastAsia="Songti SC" w:cs="Arial Unicode MS" w:ascii="Georgia" w:hAnsi="Georgia"/>
           <w:b w:val="false"/>
           <w:bCs w:val="false"/>
-          <w:i/>
-          <w:iCs/>
+          <w:i w:val="false"/>
+          <w:iCs w:val="false"/>
           <w:color w:val="auto"/>
           <w:kern w:val="2"/>
           <w:sz w:val="20"/>
@@ -11431,111 +11207,15 @@
           <w:u w:val="none"/>
           <w:lang w:val="en-US" w:eastAsia="zh-CN" w:bidi="hi-IN"/>
         </w:rPr>
-        <w:t xml:space="preserve">  </w:t>
-      </w:r>
-      <w:r>
-        <w:rPr>
-          <w:rFonts w:ascii="Georgia" w:hAnsi="Georgia"/>
-          <w:i/>
-          <w:iCs/>
-          <w:sz w:val="20"/>
-          <w:szCs w:val="20"/>
-        </w:rPr>
-        <w:t>namespace’s</w:t>
-      </w:r>
-      <w:r>
-        <w:rPr>
-          <w:rFonts w:ascii="Georgia" w:hAnsi="Georgia"/>
-          <w:b w:val="false"/>
-          <w:i w:val="false"/>
-          <w:iCs/>
-          <w:sz w:val="20"/>
-          <w:szCs w:val="20"/>
-        </w:rPr>
-        <w:t xml:space="preserve"> </w:t>
-      </w:r>
-      <w:r>
-        <w:rPr>
-          <w:rFonts w:ascii="Georgia" w:hAnsi="Georgia"/>
-          <w:b w:val="false"/>
-          <w:i w:val="false"/>
-          <w:iCs w:val="false"/>
-          <w:sz w:val="20"/>
-          <w:szCs w:val="20"/>
-        </w:rPr>
-        <w:t>interns</w:t>
-      </w:r>
-    </w:p>
-    <w:p>
-      <w:pPr>
-        <w:pStyle w:val="Normal"/>
-        <w:rPr>
-          <w:sz w:val="20"/>
-          <w:szCs w:val="20"/>
-        </w:rPr>
-      </w:pPr>
-      <w:r>
-        <w:rPr>
-          <w:rFonts w:ascii="Georgia" w:hAnsi="Georgia"/>
-          <w:b/>
-          <w:bCs/>
-          <w:i w:val="false"/>
-          <w:iCs w:val="false"/>
-          <w:sz w:val="20"/>
-          <w:szCs w:val="20"/>
-        </w:rPr>
-        <w:t>ns-ext</w:t>
-      </w:r>
-      <w:r>
-        <w:rPr>
-          <w:rFonts w:ascii="Georgia" w:hAnsi="Georgia"/>
-          <w:b w:val="false"/>
-          <w:i w:val="false"/>
-          <w:iCs w:val="false"/>
-          <w:sz w:val="20"/>
-          <w:szCs w:val="20"/>
-        </w:rPr>
-        <w:t xml:space="preserve"> </w:t>
-      </w:r>
-      <w:r>
-        <w:rPr>
-          <w:rFonts w:ascii="Georgia" w:hAnsi="Georgia"/>
-          <w:i/>
-          <w:iCs/>
-          <w:sz w:val="20"/>
-          <w:szCs w:val="20"/>
-        </w:rPr>
-        <w:t>ns</w:t>
-      </w:r>
-      <w:r>
-        <w:rPr>
-          <w:rFonts w:ascii="Georgia" w:hAnsi="Georgia"/>
-          <w:b w:val="false"/>
-          <w:i w:val="false"/>
-          <w:iCs/>
-          <w:sz w:val="20"/>
-          <w:szCs w:val="20"/>
-        </w:rPr>
-        <w:t xml:space="preserve">            </w:t>
-      </w:r>
-      <w:r>
-        <w:rPr>
-          <w:rFonts w:ascii="Georgia" w:hAnsi="Georgia"/>
-          <w:b w:val="false"/>
-          <w:i/>
-          <w:iCs/>
-          <w:sz w:val="20"/>
-          <w:szCs w:val="20"/>
-        </w:rPr>
-        <w:t>list</w:t>
-      </w:r>
-      <w:r>
-        <w:rPr>
-          <w:rFonts w:eastAsia="Songti SC" w:cs="Arial Unicode MS" w:ascii="Georgia" w:hAnsi="Georgia"/>
-          <w:b w:val="false"/>
-          <w:bCs w:val="false"/>
-          <w:i/>
-          <w:iCs/>
+        <w:t xml:space="preserve"> </w:t>
+      </w:r>
+      <w:r>
+        <w:rPr>
+          <w:rFonts w:eastAsia="Songti SC" w:cs="Arial Unicode MS" w:ascii="Courier New" w:hAnsi="Courier New"/>
+          <w:b/>
+          <w:bCs/>
+          <w:i w:val="false"/>
+          <w:iCs w:val="false"/>
           <w:color w:val="auto"/>
           <w:kern w:val="2"/>
           <w:sz w:val="20"/>
@@ -11543,6 +11223,104 @@
           <w:u w:val="none"/>
           <w:lang w:val="en-US" w:eastAsia="zh-CN" w:bidi="hi-IN"/>
         </w:rPr>
+        <w:t>:intern :extern</w:t>
+      </w:r>
+    </w:p>
+    <w:p>
+      <w:pPr>
+        <w:pStyle w:val="Normal"/>
+        <w:rPr>
+          <w:rFonts w:ascii="Georgia" w:hAnsi="Georgia"/>
+          <w:sz w:val="16"/>
+          <w:szCs w:val="16"/>
+        </w:rPr>
+      </w:pPr>
+      <w:r>
+        <w:rPr>
+          <w:rFonts w:ascii="Georgia" w:hAnsi="Georgia"/>
+          <w:sz w:val="16"/>
+          <w:szCs w:val="16"/>
+        </w:rPr>
+      </w:r>
+    </w:p>
+    <w:p>
+      <w:pPr>
+        <w:pStyle w:val="Normal"/>
+        <w:rPr>
+          <w:sz w:val="20"/>
+          <w:szCs w:val="20"/>
+        </w:rPr>
+      </w:pPr>
+      <w:r>
+        <w:rPr>
+          <w:rFonts w:ascii="Georgia" w:hAnsi="Georgia"/>
+          <w:b/>
+          <w:bCs/>
+          <w:i w:val="false"/>
+          <w:iCs w:val="false"/>
+          <w:sz w:val="20"/>
+          <w:szCs w:val="20"/>
+        </w:rPr>
+        <w:t>ns-imp</w:t>
+      </w:r>
+      <w:r>
+        <w:rPr>
+          <w:rFonts w:ascii="Georgia" w:hAnsi="Georgia"/>
+          <w:b w:val="false"/>
+          <w:i w:val="false"/>
+          <w:iCs w:val="false"/>
+          <w:sz w:val="20"/>
+          <w:szCs w:val="20"/>
+        </w:rPr>
+        <w:t xml:space="preserve"> </w:t>
+      </w:r>
+      <w:r>
+        <w:rPr>
+          <w:rFonts w:ascii="Georgia" w:hAnsi="Georgia"/>
+          <w:b w:val="false"/>
+          <w:i/>
+          <w:iCs/>
+          <w:sz w:val="20"/>
+          <w:szCs w:val="20"/>
+        </w:rPr>
+        <w:t>ns</w:t>
+      </w:r>
+      <w:r>
+        <w:rPr>
+          <w:rFonts w:ascii="Georgia" w:hAnsi="Georgia"/>
+          <w:b w:val="false"/>
+          <w:i w:val="false"/>
+          <w:iCs w:val="false"/>
+          <w:sz w:val="20"/>
+          <w:szCs w:val="20"/>
+        </w:rPr>
+        <w:t xml:space="preserve">          </w:t>
+      </w:r>
+      <w:r>
+        <w:rPr>
+          <w:rFonts w:ascii="Georgia" w:hAnsi="Georgia"/>
+          <w:b w:val="false"/>
+          <w:i/>
+          <w:iCs/>
+          <w:sz w:val="20"/>
+          <w:szCs w:val="20"/>
+        </w:rPr>
+        <w:t>ns</w:t>
+      </w:r>
+      <w:r>
+        <w:rPr>
+          <w:rFonts w:eastAsia="Songti SC" w:cs="Arial Unicode MS" w:ascii="Georgia" w:hAnsi="Georgia"/>
+          <w:b w:val="false"/>
+          <w:bCs w:val="false"/>
+          <w:i/>
+          <w:iCs/>
+          <w:color w:val="auto"/>
+          <w:kern w:val="2"/>
+          <w:sz w:val="20"/>
+          <w:szCs w:val="20"/>
+          <w:u w:val="none"/>
+          <w:lang w:val="en-US" w:eastAsia="zh-CN" w:bidi="hi-IN"/>
+        </w:rPr>
         <w:t xml:space="preserve">, </w:t>
       </w:r>
       <w:r>
@@ -11553,6 +11331,103 @@
           <w:sz w:val="20"/>
           <w:szCs w:val="20"/>
         </w:rPr>
+        <w:t xml:space="preserve">namespace’s </w:t>
+      </w:r>
+      <w:r>
+        <w:rPr>
+          <w:rFonts w:ascii="Georgia" w:hAnsi="Georgia"/>
+          <w:i w:val="false"/>
+          <w:iCs w:val="false"/>
+          <w:sz w:val="20"/>
+          <w:szCs w:val="20"/>
+        </w:rPr>
+        <w:t>import</w:t>
+      </w:r>
+    </w:p>
+    <w:p>
+      <w:pPr>
+        <w:pStyle w:val="Normal"/>
+        <w:rPr>
+          <w:sz w:val="20"/>
+          <w:szCs w:val="20"/>
+        </w:rPr>
+      </w:pPr>
+      <w:r>
+        <w:rPr>
+          <w:rFonts w:ascii="Georgia" w:hAnsi="Georgia"/>
+          <w:b/>
+          <w:bCs/>
+          <w:sz w:val="20"/>
+          <w:szCs w:val="20"/>
+        </w:rPr>
+        <w:t>ns-name</w:t>
+      </w:r>
+      <w:r>
+        <w:rPr>
+          <w:rFonts w:ascii="Georgia" w:hAnsi="Georgia"/>
+          <w:b w:val="false"/>
+          <w:i w:val="false"/>
+          <w:sz w:val="20"/>
+          <w:szCs w:val="20"/>
+        </w:rPr>
+        <w:t xml:space="preserve"> </w:t>
+      </w:r>
+      <w:r>
+        <w:rPr>
+          <w:rFonts w:ascii="Georgia" w:hAnsi="Georgia"/>
+          <w:i/>
+          <w:iCs/>
+          <w:sz w:val="20"/>
+          <w:szCs w:val="20"/>
+        </w:rPr>
+        <w:t>ns</w:t>
+      </w:r>
+      <w:r>
+        <w:rPr>
+          <w:rFonts w:ascii="Georgia" w:hAnsi="Georgia"/>
+          <w:b w:val="false"/>
+          <w:i w:val="false"/>
+          <w:iCs/>
+          <w:sz w:val="20"/>
+          <w:szCs w:val="20"/>
+        </w:rPr>
+        <w:t xml:space="preserve">      </w:t>
+      </w:r>
+      <w:r>
+        <w:rPr>
+          <w:rFonts w:ascii="Georgia" w:hAnsi="Georgia"/>
+          <w:b w:val="false"/>
+          <w:i/>
+          <w:iCs/>
+          <w:sz w:val="20"/>
+          <w:szCs w:val="20"/>
+        </w:rPr>
+        <w:t>string</w:t>
+      </w:r>
+      <w:r>
+        <w:rPr>
+          <w:rFonts w:eastAsia="Songti SC" w:cs="Arial Unicode MS" w:ascii="Georgia" w:hAnsi="Georgia"/>
+          <w:b w:val="false"/>
+          <w:bCs w:val="false"/>
+          <w:i/>
+          <w:iCs/>
+          <w:color w:val="auto"/>
+          <w:kern w:val="2"/>
+          <w:sz w:val="20"/>
+          <w:szCs w:val="20"/>
+          <w:u w:val="none"/>
+          <w:lang w:val="en-US" w:eastAsia="zh-CN" w:bidi="hi-IN"/>
+        </w:rPr>
+        <w:t xml:space="preserve">, </w:t>
+      </w:r>
+      <w:r>
+        <w:rPr>
+          <w:rFonts w:ascii="Georgia" w:hAnsi="Georgia"/>
+          <w:i/>
+          <w:iCs/>
+          <w:sz w:val="20"/>
+          <w:szCs w:val="20"/>
+        </w:rPr>
         <w:t>namespace’s</w:t>
       </w:r>
       <w:r>
@@ -11569,6 +11444,229 @@
       <w:r>
         <w:rPr>
           <w:rFonts w:ascii="Georgia" w:hAnsi="Georgia"/>
+          <w:i w:val="false"/>
+          <w:iCs w:val="false"/>
+          <w:sz w:val="20"/>
+          <w:szCs w:val="20"/>
+        </w:rPr>
+        <w:t>name</w:t>
+      </w:r>
+    </w:p>
+    <w:p>
+      <w:pPr>
+        <w:pStyle w:val="Normal"/>
+        <w:rPr>
+          <w:sz w:val="20"/>
+          <w:szCs w:val="20"/>
+        </w:rPr>
+      </w:pPr>
+      <w:r>
+        <w:rPr>
+          <w:rFonts w:ascii="Georgia" w:hAnsi="Georgia"/>
+          <w:b/>
+          <w:bCs/>
+          <w:i w:val="false"/>
+          <w:iCs w:val="false"/>
+          <w:sz w:val="20"/>
+          <w:szCs w:val="20"/>
+        </w:rPr>
+        <w:t>ns-int</w:t>
+      </w:r>
+      <w:r>
+        <w:rPr>
+          <w:rFonts w:ascii="Georgia" w:hAnsi="Georgia"/>
+          <w:b w:val="false"/>
+          <w:i w:val="false"/>
+          <w:iCs w:val="false"/>
+          <w:sz w:val="20"/>
+          <w:szCs w:val="20"/>
+        </w:rPr>
+        <w:t xml:space="preserve"> </w:t>
+      </w:r>
+      <w:r>
+        <w:rPr>
+          <w:rFonts w:ascii="Georgia" w:hAnsi="Georgia"/>
+          <w:i/>
+          <w:iCs/>
+          <w:sz w:val="20"/>
+          <w:szCs w:val="20"/>
+        </w:rPr>
+        <w:t>ns</w:t>
+      </w:r>
+      <w:r>
+        <w:rPr>
+          <w:rFonts w:ascii="Georgia" w:hAnsi="Georgia"/>
+          <w:b w:val="false"/>
+          <w:i w:val="false"/>
+          <w:iCs/>
+          <w:sz w:val="20"/>
+          <w:szCs w:val="20"/>
+        </w:rPr>
+        <w:t xml:space="preserve">            </w:t>
+      </w:r>
+      <w:r>
+        <w:rPr>
+          <w:rFonts w:ascii="Georgia" w:hAnsi="Georgia"/>
+          <w:b w:val="false"/>
+          <w:i/>
+          <w:iCs/>
+          <w:sz w:val="20"/>
+          <w:szCs w:val="20"/>
+        </w:rPr>
+        <w:t>list,</w:t>
+      </w:r>
+      <w:r>
+        <w:rPr>
+          <w:rFonts w:eastAsia="Songti SC" w:cs="Arial Unicode MS" w:ascii="Georgia" w:hAnsi="Georgia"/>
+          <w:b w:val="false"/>
+          <w:bCs w:val="false"/>
+          <w:i/>
+          <w:iCs/>
+          <w:color w:val="auto"/>
+          <w:kern w:val="2"/>
+          <w:sz w:val="20"/>
+          <w:szCs w:val="20"/>
+          <w:u w:val="none"/>
+          <w:lang w:val="en-US" w:eastAsia="zh-CN" w:bidi="hi-IN"/>
+        </w:rPr>
+        <w:t xml:space="preserve"> </w:t>
+      </w:r>
+      <w:r>
+        <w:rPr>
+          <w:rFonts w:ascii="Georgia" w:hAnsi="Georgia"/>
+          <w:i/>
+          <w:iCs/>
+          <w:sz w:val="20"/>
+          <w:szCs w:val="20"/>
+        </w:rPr>
+        <w:t>namespace’s</w:t>
+      </w:r>
+      <w:r>
+        <w:rPr>
+          <w:rFonts w:ascii="Georgia" w:hAnsi="Georgia"/>
+          <w:b w:val="false"/>
+          <w:i w:val="false"/>
+          <w:iCs/>
+          <w:sz w:val="20"/>
+          <w:szCs w:val="20"/>
+        </w:rPr>
+        <w:t xml:space="preserve"> </w:t>
+      </w:r>
+      <w:r>
+        <w:rPr>
+          <w:rFonts w:ascii="Georgia" w:hAnsi="Georgia"/>
+          <w:b w:val="false"/>
+          <w:i w:val="false"/>
+          <w:iCs w:val="false"/>
+          <w:sz w:val="20"/>
+          <w:szCs w:val="20"/>
+        </w:rPr>
+        <w:t>interns</w:t>
+      </w:r>
+    </w:p>
+    <w:p>
+      <w:pPr>
+        <w:pStyle w:val="Normal"/>
+        <w:rPr>
+          <w:sz w:val="20"/>
+          <w:szCs w:val="20"/>
+        </w:rPr>
+      </w:pPr>
+      <w:r>
+        <w:rPr>
+          <w:rFonts w:ascii="Georgia" w:hAnsi="Georgia"/>
+          <w:b/>
+          <w:bCs/>
+          <w:i w:val="false"/>
+          <w:iCs w:val="false"/>
+          <w:sz w:val="20"/>
+          <w:szCs w:val="20"/>
+        </w:rPr>
+        <w:t>ns-ext</w:t>
+      </w:r>
+      <w:r>
+        <w:rPr>
+          <w:rFonts w:ascii="Georgia" w:hAnsi="Georgia"/>
+          <w:b w:val="false"/>
+          <w:i w:val="false"/>
+          <w:iCs w:val="false"/>
+          <w:sz w:val="20"/>
+          <w:szCs w:val="20"/>
+        </w:rPr>
+        <w:t xml:space="preserve"> </w:t>
+      </w:r>
+      <w:r>
+        <w:rPr>
+          <w:rFonts w:ascii="Georgia" w:hAnsi="Georgia"/>
+          <w:i/>
+          <w:iCs/>
+          <w:sz w:val="20"/>
+          <w:szCs w:val="20"/>
+        </w:rPr>
+        <w:t>ns</w:t>
+      </w:r>
+      <w:r>
+        <w:rPr>
+          <w:rFonts w:ascii="Georgia" w:hAnsi="Georgia"/>
+          <w:b w:val="false"/>
+          <w:i w:val="false"/>
+          <w:iCs/>
+          <w:sz w:val="20"/>
+          <w:szCs w:val="20"/>
+        </w:rPr>
+        <w:t xml:space="preserve">            </w:t>
+      </w:r>
+      <w:r>
+        <w:rPr>
+          <w:rFonts w:ascii="Georgia" w:hAnsi="Georgia"/>
+          <w:b w:val="false"/>
+          <w:i/>
+          <w:iCs/>
+          <w:sz w:val="20"/>
+          <w:szCs w:val="20"/>
+        </w:rPr>
+        <w:t>list</w:t>
+      </w:r>
+      <w:r>
+        <w:rPr>
+          <w:rFonts w:eastAsia="Songti SC" w:cs="Arial Unicode MS" w:ascii="Georgia" w:hAnsi="Georgia"/>
+          <w:b w:val="false"/>
+          <w:bCs w:val="false"/>
+          <w:i/>
+          <w:iCs/>
+          <w:color w:val="auto"/>
+          <w:kern w:val="2"/>
+          <w:sz w:val="20"/>
+          <w:szCs w:val="20"/>
+          <w:u w:val="none"/>
+          <w:lang w:val="en-US" w:eastAsia="zh-CN" w:bidi="hi-IN"/>
+        </w:rPr>
+        <w:t xml:space="preserve">, </w:t>
+      </w:r>
+      <w:r>
+        <w:rPr>
+          <w:rFonts w:ascii="Georgia" w:hAnsi="Georgia"/>
+          <w:i/>
+          <w:iCs/>
+          <w:sz w:val="20"/>
+          <w:szCs w:val="20"/>
+        </w:rPr>
+        <w:t>namespace’s</w:t>
+      </w:r>
+      <w:r>
+        <w:rPr>
+          <w:rFonts w:ascii="Georgia" w:hAnsi="Georgia"/>
+          <w:b w:val="false"/>
+          <w:i w:val="false"/>
+          <w:iCs/>
+          <w:sz w:val="20"/>
+          <w:szCs w:val="20"/>
+        </w:rPr>
+        <w:t xml:space="preserve"> </w:t>
+      </w:r>
+      <w:r>
+        <w:rPr>
+          <w:rFonts w:ascii="Georgia" w:hAnsi="Georgia"/>
           <w:b w:val="false"/>
           <w:i w:val="false"/>
           <w:iCs w:val="false"/>
@@ -11600,23 +11698,6 @@
         <w:pStyle w:val="Normal"/>
         <w:rPr>
           <w:rFonts w:ascii="Georgia" w:hAnsi="Georgia"/>
-          <w:sz w:val="16"/>
-          <w:szCs w:val="16"/>
-        </w:rPr>
-      </w:pPr>
-      <w:r>
-        <w:rPr>
-          <w:rFonts w:ascii="Georgia" w:hAnsi="Georgia"/>
-          <w:sz w:val="16"/>
-          <w:szCs w:val="16"/>
-        </w:rPr>
-      </w:r>
-    </w:p>
-    <w:p>
-      <w:pPr>
-        <w:pStyle w:val="Normal"/>
-        <w:rPr>
-          <w:rFonts w:ascii="Georgia" w:hAnsi="Georgia"/>
           <w:sz w:val="20"/>
           <w:szCs w:val="20"/>
         </w:rPr>
@@ -11757,10 +11838,10 @@
           <w:bCs/>
           <w:i w:val="false"/>
           <w:iCs/>
-          <w:sz w:val="16"/>
-          <w:szCs w:val="20"/>
-        </w:rPr>
-        <w:t xml:space="preserve">                     </w:t>
+          <w:sz w:val="20"/>
+          <w:szCs w:val="20"/>
+        </w:rPr>
+        <w:t xml:space="preserve">                  </w:t>
       </w:r>
       <w:r>
         <w:rPr>
@@ -11912,10 +11993,10 @@
           <w:bCs/>
           <w:i w:val="false"/>
           <w:iCs/>
-          <w:sz w:val="16"/>
-          <w:szCs w:val="20"/>
-        </w:rPr>
-        <w:t xml:space="preserve">                  </w:t>
+          <w:sz w:val="20"/>
+          <w:szCs w:val="20"/>
+        </w:rPr>
+        <w:t xml:space="preserve">               </w:t>
       </w:r>
       <w:r>
         <w:rPr>
@@ -12042,10 +12123,10 @@
           <w:bCs/>
           <w:i w:val="false"/>
           <w:iCs/>
-          <w:sz w:val="16"/>
-          <w:szCs w:val="20"/>
-        </w:rPr>
-        <w:t xml:space="preserve">                  </w:t>
+          <w:sz w:val="20"/>
+          <w:szCs w:val="20"/>
+        </w:rPr>
+        <w:t xml:space="preserve">               </w:t>
       </w:r>
       <w:r>
         <w:rPr>
@@ -15408,7 +15489,7 @@
           <w:ilvl w:val="0"/>
           <w:numId w:val="0"/>
         </w:numPr>
-        <w:overflowPunct w:val="false"/>
+        <w:overflowPunct w:val="true"/>
         <w:bidi w:val="0"/>
         <w:spacing w:before="0" w:after="0"/>
         <w:ind w:left="0" w:right="0" w:hanging="0"/>
@@ -15491,7 +15572,7 @@
           <w:ilvl w:val="0"/>
           <w:numId w:val="0"/>
         </w:numPr>
-        <w:overflowPunct w:val="false"/>
+        <w:overflowPunct w:val="true"/>
         <w:bidi w:val="0"/>
         <w:spacing w:before="0" w:after="0"/>
         <w:ind w:left="0" w:right="0" w:hanging="0"/>
@@ -15558,7 +15639,7 @@
           <w:ilvl w:val="0"/>
           <w:numId w:val="0"/>
         </w:numPr>
-        <w:overflowPunct w:val="false"/>
+        <w:overflowPunct w:val="true"/>
         <w:bidi w:val="0"/>
         <w:spacing w:before="0" w:after="0"/>
         <w:ind w:left="0" w:right="0" w:hanging="0"/>
@@ -15625,7 +15706,7 @@
           <w:ilvl w:val="0"/>
           <w:numId w:val="0"/>
         </w:numPr>
-        <w:overflowPunct w:val="false"/>
+        <w:overflowPunct w:val="true"/>
         <w:bidi w:val="0"/>
         <w:spacing w:before="0" w:after="0"/>
         <w:ind w:left="0" w:right="0" w:hanging="0"/>
@@ -15692,7 +15773,7 @@
           <w:ilvl w:val="0"/>
           <w:numId w:val="0"/>
         </w:numPr>
-        <w:overflowPunct w:val="false"/>
+        <w:overflowPunct w:val="true"/>
         <w:bidi w:val="0"/>
         <w:spacing w:before="0" w:after="0"/>
         <w:ind w:left="0" w:right="0" w:hanging="0"/>
@@ -20733,7 +20814,7 @@
     <w:pPr>
       <w:widowControl/>
       <w:suppressAutoHyphens w:val="true"/>
-      <w:overflowPunct w:val="false"/>
+      <w:overflowPunct w:val="true"/>
       <w:bidi w:val="0"/>
       <w:spacing w:before="0" w:after="0"/>
       <w:jc w:val="left"/>

</xml_diff>